<commit_message>
Updated installation instructions and webservice docx documentation for 1.9+
</commit_message>
<xml_diff>
--- a/docs/WebServices for the CLARIN Component Registry.docx
+++ b/docs/WebServices for the CLARIN Component Registry.docx
@@ -6,8 +6,6 @@
       <w:pPr>
         <w:pStyle w:val="Heading1"/>
       </w:pPr>
-      <w:bookmarkStart w:id="0" w:name="_GoBack"/>
-      <w:bookmarkEnd w:id="0"/>
       <w:r>
         <w:t>Web Services</w:t>
       </w:r>
@@ -5047,6 +5045,417 @@
         <w:t>See get Component.</w:t>
       </w:r>
     </w:p>
+    <w:p/>
+    <w:p>
+      <w:pPr>
+        <w:rPr>
+          <w:b/>
+        </w:rPr>
+      </w:pPr>
+      <w:r>
+        <w:rPr>
+          <w:b/>
+        </w:rPr>
+        <w:t xml:space="preserve">Get </w:t>
+      </w:r>
+      <w:r>
+        <w:rPr>
+          <w:b/>
+        </w:rPr>
+        <w:t>component usage</w:t>
+      </w:r>
+      <w:r>
+        <w:rPr>
+          <w:b/>
+        </w:rPr>
+        <w:t>:</w:t>
+      </w:r>
+    </w:p>
+    <w:tbl>
+      <w:tblPr>
+        <w:tblStyle w:val="TableGrid"/>
+        <w:tblW w:w="9828" w:type="dxa"/>
+        <w:tblLayout w:type="fixed"/>
+        <w:tblLook w:val="00A0" w:firstRow="1" w:lastRow="0" w:firstColumn="1" w:lastColumn="0" w:noHBand="0" w:noVBand="0"/>
+      </w:tblPr>
+      <w:tblGrid>
+        <w:gridCol w:w="1242"/>
+        <w:gridCol w:w="1134"/>
+        <w:gridCol w:w="7452"/>
+      </w:tblGrid>
+      <w:tr>
+        <w:trPr>
+          <w:trHeight w:val="744"/>
+        </w:trPr>
+        <w:tc>
+          <w:tcPr>
+            <w:tcW w:w="1242" w:type="dxa"/>
+          </w:tcPr>
+          <w:p>
+            <w:r>
+              <w:t>Pattern</w:t>
+            </w:r>
+          </w:p>
+        </w:tc>
+        <w:tc>
+          <w:tcPr>
+            <w:tcW w:w="8586" w:type="dxa"/>
+            <w:gridSpan w:val="2"/>
+          </w:tcPr>
+          <w:p>
+            <w:r>
+              <w:t>http://cmdregistry/rest/registry/</w:t>
+            </w:r>
+            <w:r>
+              <w:t>c</w:t>
+            </w:r>
+            <w:r>
+              <w:t>omponents/usage/</w:t>
+            </w:r>
+            <w:r>
+              <w:t>&lt;</w:t>
+            </w:r>
+            <w:r>
+              <w:t xml:space="preserve"> </w:t>
+            </w:r>
+            <w:r>
+              <w:t>component</w:t>
+            </w:r>
+            <w:r>
+              <w:t xml:space="preserve"> </w:t>
+            </w:r>
+            <w:r>
+              <w:t>–id&gt;</w:t>
+            </w:r>
+          </w:p>
+        </w:tc>
+      </w:tr>
+      <w:tr>
+        <w:trPr>
+          <w:trHeight w:val="372"/>
+        </w:trPr>
+        <w:tc>
+          <w:tcPr>
+            <w:tcW w:w="1242" w:type="dxa"/>
+          </w:tcPr>
+          <w:p>
+            <w:r>
+              <w:t>Examples</w:t>
+            </w:r>
+          </w:p>
+        </w:tc>
+        <w:tc>
+          <w:tcPr>
+            <w:tcW w:w="8586" w:type="dxa"/>
+            <w:gridSpan w:val="2"/>
+          </w:tcPr>
+          <w:p>
+            <w:r>
+              <w:t xml:space="preserve">Get </w:t>
+            </w:r>
+            <w:r>
+              <w:t xml:space="preserve">profiles and components that reference </w:t>
+            </w:r>
+            <w:bookmarkStart w:id="0" w:name="_GoBack"/>
+            <w:bookmarkEnd w:id="0"/>
+            <w:r>
+              <w:t>component c0001</w:t>
+            </w:r>
+          </w:p>
+          <w:p>
+            <w:r>
+              <w:t>http://cmdregistry/rest/registry/c</w:t>
+            </w:r>
+            <w:r>
+              <w:t>omponents/usage/</w:t>
+            </w:r>
+            <w:r>
+              <w:t>clarin.eu</w:t>
+            </w:r>
+            <w:proofErr w:type="gramStart"/>
+            <w:r>
+              <w:t>:cr1:</w:t>
+            </w:r>
+            <w:r>
+              <w:t>c</w:t>
+            </w:r>
+            <w:r>
+              <w:t>0001</w:t>
+            </w:r>
+            <w:proofErr w:type="gramEnd"/>
+          </w:p>
+          <w:p/>
+        </w:tc>
+      </w:tr>
+      <w:tr>
+        <w:trPr>
+          <w:trHeight w:val="372"/>
+        </w:trPr>
+        <w:tc>
+          <w:tcPr>
+            <w:tcW w:w="1242" w:type="dxa"/>
+            <w:vMerge w:val="restart"/>
+          </w:tcPr>
+          <w:p>
+            <w:r>
+              <w:t>Methods</w:t>
+            </w:r>
+          </w:p>
+        </w:tc>
+        <w:tc>
+          <w:tcPr>
+            <w:tcW w:w="1134" w:type="dxa"/>
+          </w:tcPr>
+          <w:p>
+            <w:r>
+              <w:t>GET</w:t>
+            </w:r>
+          </w:p>
+        </w:tc>
+        <w:tc>
+          <w:tcPr>
+            <w:tcW w:w="7452" w:type="dxa"/>
+          </w:tcPr>
+          <w:p>
+            <w:r>
+              <w:t xml:space="preserve">Get </w:t>
+            </w:r>
+            <w:r>
+              <w:t>descriptions for the referencing</w:t>
+            </w:r>
+            <w:r>
+              <w:t xml:space="preserve"> </w:t>
+            </w:r>
+            <w:r>
+              <w:t>profiles and components</w:t>
+            </w:r>
+            <w:r>
+              <w:t xml:space="preserve"> in </w:t>
+            </w:r>
+            <w:r>
+              <w:t xml:space="preserve">the specified </w:t>
+            </w:r>
+            <w:r>
+              <w:t>format.</w:t>
+            </w:r>
+          </w:p>
+        </w:tc>
+      </w:tr>
+      <w:tr>
+        <w:trPr>
+          <w:trHeight w:val="372"/>
+        </w:trPr>
+        <w:tc>
+          <w:tcPr>
+            <w:tcW w:w="1242" w:type="dxa"/>
+            <w:vMerge/>
+          </w:tcPr>
+          <w:p/>
+        </w:tc>
+        <w:tc>
+          <w:tcPr>
+            <w:tcW w:w="1134" w:type="dxa"/>
+          </w:tcPr>
+          <w:p>
+            <w:r>
+              <w:t xml:space="preserve">HEAD, </w:t>
+            </w:r>
+          </w:p>
+          <w:p>
+            <w:r>
+              <w:t>PUT,</w:t>
+            </w:r>
+          </w:p>
+          <w:p>
+            <w:r>
+              <w:t>POST,</w:t>
+            </w:r>
+          </w:p>
+          <w:p>
+            <w:r>
+              <w:t>DELETE</w:t>
+            </w:r>
+          </w:p>
+        </w:tc>
+        <w:tc>
+          <w:tcPr>
+            <w:tcW w:w="7452" w:type="dxa"/>
+          </w:tcPr>
+          <w:p>
+            <w:r>
+              <w:t>Not allowed</w:t>
+            </w:r>
+          </w:p>
+        </w:tc>
+      </w:tr>
+      <w:tr>
+        <w:tblPrEx>
+          <w:tblLook w:val="04A0" w:firstRow="1" w:lastRow="0" w:firstColumn="1" w:lastColumn="0" w:noHBand="0" w:noVBand="1"/>
+        </w:tblPrEx>
+        <w:trPr>
+          <w:trHeight w:val="424"/>
+        </w:trPr>
+        <w:tc>
+          <w:tcPr>
+            <w:tcW w:w="1242" w:type="dxa"/>
+            <w:vMerge w:val="restart"/>
+          </w:tcPr>
+          <w:p>
+            <w:r>
+              <w:t>Response</w:t>
+            </w:r>
+          </w:p>
+        </w:tc>
+        <w:tc>
+          <w:tcPr>
+            <w:tcW w:w="1134" w:type="dxa"/>
+          </w:tcPr>
+          <w:p>
+            <w:r>
+              <w:t>XML</w:t>
+            </w:r>
+          </w:p>
+        </w:tc>
+        <w:tc>
+          <w:tcPr>
+            <w:tcW w:w="7452" w:type="dxa"/>
+          </w:tcPr>
+          <w:p>
+            <w:r>
+              <w:t>Default.</w:t>
+            </w:r>
+          </w:p>
+        </w:tc>
+      </w:tr>
+      <w:tr>
+        <w:tblPrEx>
+          <w:tblLook w:val="04A0" w:firstRow="1" w:lastRow="0" w:firstColumn="1" w:lastColumn="0" w:noHBand="0" w:noVBand="1"/>
+        </w:tblPrEx>
+        <w:trPr>
+          <w:trHeight w:val="424"/>
+        </w:trPr>
+        <w:tc>
+          <w:tcPr>
+            <w:tcW w:w="1242" w:type="dxa"/>
+            <w:vMerge/>
+          </w:tcPr>
+          <w:p/>
+        </w:tc>
+        <w:tc>
+          <w:tcPr>
+            <w:tcW w:w="1134" w:type="dxa"/>
+          </w:tcPr>
+          <w:p>
+            <w:r>
+              <w:t>JSON</w:t>
+            </w:r>
+          </w:p>
+        </w:tc>
+        <w:tc>
+          <w:tcPr>
+            <w:tcW w:w="7452" w:type="dxa"/>
+          </w:tcPr>
+          <w:p>
+            <w:r>
+              <w:t>Can return JSON when request-header has Accept field set to application/</w:t>
+            </w:r>
+            <w:proofErr w:type="spellStart"/>
+            <w:r>
+              <w:t>json</w:t>
+            </w:r>
+            <w:proofErr w:type="spellEnd"/>
+          </w:p>
+        </w:tc>
+      </w:tr>
+    </w:tbl>
+    <w:p/>
+    <w:p>
+      <w:pPr>
+        <w:pStyle w:val="Heading3"/>
+        <w:rPr>
+          <w:color w:val="auto"/>
+        </w:rPr>
+      </w:pPr>
+      <w:proofErr w:type="gramStart"/>
+      <w:r>
+        <w:rPr>
+          <w:color w:val="auto"/>
+        </w:rPr>
+        <w:t>Return Values</w:t>
+      </w:r>
+      <w:r>
+        <w:rPr>
+          <w:color w:val="auto"/>
+        </w:rPr>
+        <w:t xml:space="preserve"> GET</w:t>
+      </w:r>
+      <w:r>
+        <w:rPr>
+          <w:color w:val="auto"/>
+        </w:rPr>
+        <w:t>.</w:t>
+      </w:r>
+      <w:proofErr w:type="gramEnd"/>
+      <w:r>
+        <w:rPr>
+          <w:color w:val="auto"/>
+        </w:rPr>
+        <w:t xml:space="preserve"> </w:t>
+      </w:r>
+    </w:p>
+    <w:p>
+      <w:r>
+        <w:t xml:space="preserve">See </w:t>
+      </w:r>
+      <w:r>
+        <w:t>list all</w:t>
+      </w:r>
+      <w:r>
+        <w:t xml:space="preserve"> </w:t>
+      </w:r>
+      <w:r>
+        <w:t>c</w:t>
+      </w:r>
+      <w:r>
+        <w:t>omponent</w:t>
+      </w:r>
+      <w:r>
+        <w:t>s</w:t>
+      </w:r>
+      <w:r>
+        <w:t>/profiles</w:t>
+      </w:r>
+      <w:r>
+        <w:t>.</w:t>
+      </w:r>
+      <w:r>
+        <w:t xml:space="preserve"> Notice that the list type is </w:t>
+      </w:r>
+      <w:proofErr w:type="spellStart"/>
+      <w:r>
+        <w:t>abstractDescription</w:t>
+      </w:r>
+      <w:proofErr w:type="spellEnd"/>
+      <w:r>
+        <w:t xml:space="preserve"> (which </w:t>
+      </w:r>
+      <w:proofErr w:type="spellStart"/>
+      <w:r>
+        <w:t>profileDescription</w:t>
+      </w:r>
+      <w:proofErr w:type="spellEnd"/>
+      <w:r>
+        <w:t xml:space="preserve"> and </w:t>
+      </w:r>
+      <w:proofErr w:type="spellStart"/>
+      <w:r>
+        <w:t>componentDescription</w:t>
+      </w:r>
+      <w:proofErr w:type="spellEnd"/>
+      <w:r>
+        <w:t xml:space="preserve"> extend)</w:t>
+      </w:r>
+    </w:p>
     <w:p>
       <w:pPr>
         <w:rPr>
@@ -5093,6 +5502,7 @@
         </w:rPr>
       </w:pPr>
     </w:p>
+    <w:p/>
     <w:p/>
     <w:p/>
     <w:p/>

</xml_diff>

<commit_message>
Merged update of HOW_TO_INSTALL and webservice documentation
</commit_message>
<xml_diff>
--- a/docs/WebServices for the CLARIN Component Registry.docx
+++ b/docs/WebServices for the CLARIN Component Registry.docx
@@ -6,8 +6,6 @@
       <w:pPr>
         <w:pStyle w:val="Heading1"/>
       </w:pPr>
-      <w:bookmarkStart w:id="0" w:name="_GoBack"/>
-      <w:bookmarkEnd w:id="0"/>
       <w:r>
         <w:t>Web Services</w:t>
       </w:r>
@@ -5047,6 +5045,417 @@
         <w:t>See get Component.</w:t>
       </w:r>
     </w:p>
+    <w:p/>
+    <w:p>
+      <w:pPr>
+        <w:rPr>
+          <w:b/>
+        </w:rPr>
+      </w:pPr>
+      <w:r>
+        <w:rPr>
+          <w:b/>
+        </w:rPr>
+        <w:t xml:space="preserve">Get </w:t>
+      </w:r>
+      <w:r>
+        <w:rPr>
+          <w:b/>
+        </w:rPr>
+        <w:t>component usage</w:t>
+      </w:r>
+      <w:r>
+        <w:rPr>
+          <w:b/>
+        </w:rPr>
+        <w:t>:</w:t>
+      </w:r>
+    </w:p>
+    <w:tbl>
+      <w:tblPr>
+        <w:tblStyle w:val="TableGrid"/>
+        <w:tblW w:w="9828" w:type="dxa"/>
+        <w:tblLayout w:type="fixed"/>
+        <w:tblLook w:val="00A0" w:firstRow="1" w:lastRow="0" w:firstColumn="1" w:lastColumn="0" w:noHBand="0" w:noVBand="0"/>
+      </w:tblPr>
+      <w:tblGrid>
+        <w:gridCol w:w="1242"/>
+        <w:gridCol w:w="1134"/>
+        <w:gridCol w:w="7452"/>
+      </w:tblGrid>
+      <w:tr>
+        <w:trPr>
+          <w:trHeight w:val="744"/>
+        </w:trPr>
+        <w:tc>
+          <w:tcPr>
+            <w:tcW w:w="1242" w:type="dxa"/>
+          </w:tcPr>
+          <w:p>
+            <w:r>
+              <w:t>Pattern</w:t>
+            </w:r>
+          </w:p>
+        </w:tc>
+        <w:tc>
+          <w:tcPr>
+            <w:tcW w:w="8586" w:type="dxa"/>
+            <w:gridSpan w:val="2"/>
+          </w:tcPr>
+          <w:p>
+            <w:r>
+              <w:t>http://cmdregistry/rest/registry/</w:t>
+            </w:r>
+            <w:r>
+              <w:t>c</w:t>
+            </w:r>
+            <w:r>
+              <w:t>omponents/usage/</w:t>
+            </w:r>
+            <w:r>
+              <w:t>&lt;</w:t>
+            </w:r>
+            <w:r>
+              <w:t xml:space="preserve"> </w:t>
+            </w:r>
+            <w:r>
+              <w:t>component</w:t>
+            </w:r>
+            <w:r>
+              <w:t xml:space="preserve"> </w:t>
+            </w:r>
+            <w:r>
+              <w:t>–id&gt;</w:t>
+            </w:r>
+          </w:p>
+        </w:tc>
+      </w:tr>
+      <w:tr>
+        <w:trPr>
+          <w:trHeight w:val="372"/>
+        </w:trPr>
+        <w:tc>
+          <w:tcPr>
+            <w:tcW w:w="1242" w:type="dxa"/>
+          </w:tcPr>
+          <w:p>
+            <w:r>
+              <w:t>Examples</w:t>
+            </w:r>
+          </w:p>
+        </w:tc>
+        <w:tc>
+          <w:tcPr>
+            <w:tcW w:w="8586" w:type="dxa"/>
+            <w:gridSpan w:val="2"/>
+          </w:tcPr>
+          <w:p>
+            <w:r>
+              <w:t xml:space="preserve">Get </w:t>
+            </w:r>
+            <w:r>
+              <w:t xml:space="preserve">profiles and components that reference </w:t>
+            </w:r>
+            <w:bookmarkStart w:id="0" w:name="_GoBack"/>
+            <w:bookmarkEnd w:id="0"/>
+            <w:r>
+              <w:t>component c0001</w:t>
+            </w:r>
+          </w:p>
+          <w:p>
+            <w:r>
+              <w:t>http://cmdregistry/rest/registry/c</w:t>
+            </w:r>
+            <w:r>
+              <w:t>omponents/usage/</w:t>
+            </w:r>
+            <w:r>
+              <w:t>clarin.eu</w:t>
+            </w:r>
+            <w:proofErr w:type="gramStart"/>
+            <w:r>
+              <w:t>:cr1:</w:t>
+            </w:r>
+            <w:r>
+              <w:t>c</w:t>
+            </w:r>
+            <w:r>
+              <w:t>0001</w:t>
+            </w:r>
+            <w:proofErr w:type="gramEnd"/>
+          </w:p>
+          <w:p/>
+        </w:tc>
+      </w:tr>
+      <w:tr>
+        <w:trPr>
+          <w:trHeight w:val="372"/>
+        </w:trPr>
+        <w:tc>
+          <w:tcPr>
+            <w:tcW w:w="1242" w:type="dxa"/>
+            <w:vMerge w:val="restart"/>
+          </w:tcPr>
+          <w:p>
+            <w:r>
+              <w:t>Methods</w:t>
+            </w:r>
+          </w:p>
+        </w:tc>
+        <w:tc>
+          <w:tcPr>
+            <w:tcW w:w="1134" w:type="dxa"/>
+          </w:tcPr>
+          <w:p>
+            <w:r>
+              <w:t>GET</w:t>
+            </w:r>
+          </w:p>
+        </w:tc>
+        <w:tc>
+          <w:tcPr>
+            <w:tcW w:w="7452" w:type="dxa"/>
+          </w:tcPr>
+          <w:p>
+            <w:r>
+              <w:t xml:space="preserve">Get </w:t>
+            </w:r>
+            <w:r>
+              <w:t>descriptions for the referencing</w:t>
+            </w:r>
+            <w:r>
+              <w:t xml:space="preserve"> </w:t>
+            </w:r>
+            <w:r>
+              <w:t>profiles and components</w:t>
+            </w:r>
+            <w:r>
+              <w:t xml:space="preserve"> in </w:t>
+            </w:r>
+            <w:r>
+              <w:t xml:space="preserve">the specified </w:t>
+            </w:r>
+            <w:r>
+              <w:t>format.</w:t>
+            </w:r>
+          </w:p>
+        </w:tc>
+      </w:tr>
+      <w:tr>
+        <w:trPr>
+          <w:trHeight w:val="372"/>
+        </w:trPr>
+        <w:tc>
+          <w:tcPr>
+            <w:tcW w:w="1242" w:type="dxa"/>
+            <w:vMerge/>
+          </w:tcPr>
+          <w:p/>
+        </w:tc>
+        <w:tc>
+          <w:tcPr>
+            <w:tcW w:w="1134" w:type="dxa"/>
+          </w:tcPr>
+          <w:p>
+            <w:r>
+              <w:t xml:space="preserve">HEAD, </w:t>
+            </w:r>
+          </w:p>
+          <w:p>
+            <w:r>
+              <w:t>PUT,</w:t>
+            </w:r>
+          </w:p>
+          <w:p>
+            <w:r>
+              <w:t>POST,</w:t>
+            </w:r>
+          </w:p>
+          <w:p>
+            <w:r>
+              <w:t>DELETE</w:t>
+            </w:r>
+          </w:p>
+        </w:tc>
+        <w:tc>
+          <w:tcPr>
+            <w:tcW w:w="7452" w:type="dxa"/>
+          </w:tcPr>
+          <w:p>
+            <w:r>
+              <w:t>Not allowed</w:t>
+            </w:r>
+          </w:p>
+        </w:tc>
+      </w:tr>
+      <w:tr>
+        <w:tblPrEx>
+          <w:tblLook w:val="04A0" w:firstRow="1" w:lastRow="0" w:firstColumn="1" w:lastColumn="0" w:noHBand="0" w:noVBand="1"/>
+        </w:tblPrEx>
+        <w:trPr>
+          <w:trHeight w:val="424"/>
+        </w:trPr>
+        <w:tc>
+          <w:tcPr>
+            <w:tcW w:w="1242" w:type="dxa"/>
+            <w:vMerge w:val="restart"/>
+          </w:tcPr>
+          <w:p>
+            <w:r>
+              <w:t>Response</w:t>
+            </w:r>
+          </w:p>
+        </w:tc>
+        <w:tc>
+          <w:tcPr>
+            <w:tcW w:w="1134" w:type="dxa"/>
+          </w:tcPr>
+          <w:p>
+            <w:r>
+              <w:t>XML</w:t>
+            </w:r>
+          </w:p>
+        </w:tc>
+        <w:tc>
+          <w:tcPr>
+            <w:tcW w:w="7452" w:type="dxa"/>
+          </w:tcPr>
+          <w:p>
+            <w:r>
+              <w:t>Default.</w:t>
+            </w:r>
+          </w:p>
+        </w:tc>
+      </w:tr>
+      <w:tr>
+        <w:tblPrEx>
+          <w:tblLook w:val="04A0" w:firstRow="1" w:lastRow="0" w:firstColumn="1" w:lastColumn="0" w:noHBand="0" w:noVBand="1"/>
+        </w:tblPrEx>
+        <w:trPr>
+          <w:trHeight w:val="424"/>
+        </w:trPr>
+        <w:tc>
+          <w:tcPr>
+            <w:tcW w:w="1242" w:type="dxa"/>
+            <w:vMerge/>
+          </w:tcPr>
+          <w:p/>
+        </w:tc>
+        <w:tc>
+          <w:tcPr>
+            <w:tcW w:w="1134" w:type="dxa"/>
+          </w:tcPr>
+          <w:p>
+            <w:r>
+              <w:t>JSON</w:t>
+            </w:r>
+          </w:p>
+        </w:tc>
+        <w:tc>
+          <w:tcPr>
+            <w:tcW w:w="7452" w:type="dxa"/>
+          </w:tcPr>
+          <w:p>
+            <w:r>
+              <w:t>Can return JSON when request-header has Accept field set to application/</w:t>
+            </w:r>
+            <w:proofErr w:type="spellStart"/>
+            <w:r>
+              <w:t>json</w:t>
+            </w:r>
+            <w:proofErr w:type="spellEnd"/>
+          </w:p>
+        </w:tc>
+      </w:tr>
+    </w:tbl>
+    <w:p/>
+    <w:p>
+      <w:pPr>
+        <w:pStyle w:val="Heading3"/>
+        <w:rPr>
+          <w:color w:val="auto"/>
+        </w:rPr>
+      </w:pPr>
+      <w:proofErr w:type="gramStart"/>
+      <w:r>
+        <w:rPr>
+          <w:color w:val="auto"/>
+        </w:rPr>
+        <w:t>Return Values</w:t>
+      </w:r>
+      <w:r>
+        <w:rPr>
+          <w:color w:val="auto"/>
+        </w:rPr>
+        <w:t xml:space="preserve"> GET</w:t>
+      </w:r>
+      <w:r>
+        <w:rPr>
+          <w:color w:val="auto"/>
+        </w:rPr>
+        <w:t>.</w:t>
+      </w:r>
+      <w:proofErr w:type="gramEnd"/>
+      <w:r>
+        <w:rPr>
+          <w:color w:val="auto"/>
+        </w:rPr>
+        <w:t xml:space="preserve"> </w:t>
+      </w:r>
+    </w:p>
+    <w:p>
+      <w:r>
+        <w:t xml:space="preserve">See </w:t>
+      </w:r>
+      <w:r>
+        <w:t>list all</w:t>
+      </w:r>
+      <w:r>
+        <w:t xml:space="preserve"> </w:t>
+      </w:r>
+      <w:r>
+        <w:t>c</w:t>
+      </w:r>
+      <w:r>
+        <w:t>omponent</w:t>
+      </w:r>
+      <w:r>
+        <w:t>s</w:t>
+      </w:r>
+      <w:r>
+        <w:t>/profiles</w:t>
+      </w:r>
+      <w:r>
+        <w:t>.</w:t>
+      </w:r>
+      <w:r>
+        <w:t xml:space="preserve"> Notice that the list type is </w:t>
+      </w:r>
+      <w:proofErr w:type="spellStart"/>
+      <w:r>
+        <w:t>abstractDescription</w:t>
+      </w:r>
+      <w:proofErr w:type="spellEnd"/>
+      <w:r>
+        <w:t xml:space="preserve"> (which </w:t>
+      </w:r>
+      <w:proofErr w:type="spellStart"/>
+      <w:r>
+        <w:t>profileDescription</w:t>
+      </w:r>
+      <w:proofErr w:type="spellEnd"/>
+      <w:r>
+        <w:t xml:space="preserve"> and </w:t>
+      </w:r>
+      <w:proofErr w:type="spellStart"/>
+      <w:r>
+        <w:t>componentDescription</w:t>
+      </w:r>
+      <w:proofErr w:type="spellEnd"/>
+      <w:r>
+        <w:t xml:space="preserve"> extend)</w:t>
+      </w:r>
+    </w:p>
     <w:p>
       <w:pPr>
         <w:rPr>
@@ -5093,6 +5502,7 @@
         </w:rPr>
       </w:pPr>
     </w:p>
+    <w:p/>
     <w:p/>
     <w:p/>
     <w:p/>

</xml_diff>

<commit_message>
Created tag for 1.9.1 fix
</commit_message>
<xml_diff>
--- a/docs/WebServices for the CLARIN Component Registry.docx
+++ b/docs/WebServices for the CLARIN Component Registry.docx
@@ -6,6 +6,8 @@
       <w:pPr>
         <w:pStyle w:val="Heading1"/>
       </w:pPr>
+      <w:bookmarkStart w:id="0" w:name="_GoBack"/>
+      <w:bookmarkEnd w:id="0"/>
       <w:r>
         <w:t>Web Services</w:t>
       </w:r>
@@ -5045,417 +5047,6 @@
         <w:t>See get Component.</w:t>
       </w:r>
     </w:p>
-    <w:p/>
-    <w:p>
-      <w:pPr>
-        <w:rPr>
-          <w:b/>
-        </w:rPr>
-      </w:pPr>
-      <w:r>
-        <w:rPr>
-          <w:b/>
-        </w:rPr>
-        <w:t xml:space="preserve">Get </w:t>
-      </w:r>
-      <w:r>
-        <w:rPr>
-          <w:b/>
-        </w:rPr>
-        <w:t>component usage</w:t>
-      </w:r>
-      <w:r>
-        <w:rPr>
-          <w:b/>
-        </w:rPr>
-        <w:t>:</w:t>
-      </w:r>
-    </w:p>
-    <w:tbl>
-      <w:tblPr>
-        <w:tblStyle w:val="TableGrid"/>
-        <w:tblW w:w="9828" w:type="dxa"/>
-        <w:tblLayout w:type="fixed"/>
-        <w:tblLook w:val="00A0" w:firstRow="1" w:lastRow="0" w:firstColumn="1" w:lastColumn="0" w:noHBand="0" w:noVBand="0"/>
-      </w:tblPr>
-      <w:tblGrid>
-        <w:gridCol w:w="1242"/>
-        <w:gridCol w:w="1134"/>
-        <w:gridCol w:w="7452"/>
-      </w:tblGrid>
-      <w:tr>
-        <w:trPr>
-          <w:trHeight w:val="744"/>
-        </w:trPr>
-        <w:tc>
-          <w:tcPr>
-            <w:tcW w:w="1242" w:type="dxa"/>
-          </w:tcPr>
-          <w:p>
-            <w:r>
-              <w:t>Pattern</w:t>
-            </w:r>
-          </w:p>
-        </w:tc>
-        <w:tc>
-          <w:tcPr>
-            <w:tcW w:w="8586" w:type="dxa"/>
-            <w:gridSpan w:val="2"/>
-          </w:tcPr>
-          <w:p>
-            <w:r>
-              <w:t>http://cmdregistry/rest/registry/</w:t>
-            </w:r>
-            <w:r>
-              <w:t>c</w:t>
-            </w:r>
-            <w:r>
-              <w:t>omponents/usage/</w:t>
-            </w:r>
-            <w:r>
-              <w:t>&lt;</w:t>
-            </w:r>
-            <w:r>
-              <w:t xml:space="preserve"> </w:t>
-            </w:r>
-            <w:r>
-              <w:t>component</w:t>
-            </w:r>
-            <w:r>
-              <w:t xml:space="preserve"> </w:t>
-            </w:r>
-            <w:r>
-              <w:t>–id&gt;</w:t>
-            </w:r>
-          </w:p>
-        </w:tc>
-      </w:tr>
-      <w:tr>
-        <w:trPr>
-          <w:trHeight w:val="372"/>
-        </w:trPr>
-        <w:tc>
-          <w:tcPr>
-            <w:tcW w:w="1242" w:type="dxa"/>
-          </w:tcPr>
-          <w:p>
-            <w:r>
-              <w:t>Examples</w:t>
-            </w:r>
-          </w:p>
-        </w:tc>
-        <w:tc>
-          <w:tcPr>
-            <w:tcW w:w="8586" w:type="dxa"/>
-            <w:gridSpan w:val="2"/>
-          </w:tcPr>
-          <w:p>
-            <w:r>
-              <w:t xml:space="preserve">Get </w:t>
-            </w:r>
-            <w:r>
-              <w:t xml:space="preserve">profiles and components that reference </w:t>
-            </w:r>
-            <w:bookmarkStart w:id="0" w:name="_GoBack"/>
-            <w:bookmarkEnd w:id="0"/>
-            <w:r>
-              <w:t>component c0001</w:t>
-            </w:r>
-          </w:p>
-          <w:p>
-            <w:r>
-              <w:t>http://cmdregistry/rest/registry/c</w:t>
-            </w:r>
-            <w:r>
-              <w:t>omponents/usage/</w:t>
-            </w:r>
-            <w:r>
-              <w:t>clarin.eu</w:t>
-            </w:r>
-            <w:proofErr w:type="gramStart"/>
-            <w:r>
-              <w:t>:cr1:</w:t>
-            </w:r>
-            <w:r>
-              <w:t>c</w:t>
-            </w:r>
-            <w:r>
-              <w:t>0001</w:t>
-            </w:r>
-            <w:proofErr w:type="gramEnd"/>
-          </w:p>
-          <w:p/>
-        </w:tc>
-      </w:tr>
-      <w:tr>
-        <w:trPr>
-          <w:trHeight w:val="372"/>
-        </w:trPr>
-        <w:tc>
-          <w:tcPr>
-            <w:tcW w:w="1242" w:type="dxa"/>
-            <w:vMerge w:val="restart"/>
-          </w:tcPr>
-          <w:p>
-            <w:r>
-              <w:t>Methods</w:t>
-            </w:r>
-          </w:p>
-        </w:tc>
-        <w:tc>
-          <w:tcPr>
-            <w:tcW w:w="1134" w:type="dxa"/>
-          </w:tcPr>
-          <w:p>
-            <w:r>
-              <w:t>GET</w:t>
-            </w:r>
-          </w:p>
-        </w:tc>
-        <w:tc>
-          <w:tcPr>
-            <w:tcW w:w="7452" w:type="dxa"/>
-          </w:tcPr>
-          <w:p>
-            <w:r>
-              <w:t xml:space="preserve">Get </w:t>
-            </w:r>
-            <w:r>
-              <w:t>descriptions for the referencing</w:t>
-            </w:r>
-            <w:r>
-              <w:t xml:space="preserve"> </w:t>
-            </w:r>
-            <w:r>
-              <w:t>profiles and components</w:t>
-            </w:r>
-            <w:r>
-              <w:t xml:space="preserve"> in </w:t>
-            </w:r>
-            <w:r>
-              <w:t xml:space="preserve">the specified </w:t>
-            </w:r>
-            <w:r>
-              <w:t>format.</w:t>
-            </w:r>
-          </w:p>
-        </w:tc>
-      </w:tr>
-      <w:tr>
-        <w:trPr>
-          <w:trHeight w:val="372"/>
-        </w:trPr>
-        <w:tc>
-          <w:tcPr>
-            <w:tcW w:w="1242" w:type="dxa"/>
-            <w:vMerge/>
-          </w:tcPr>
-          <w:p/>
-        </w:tc>
-        <w:tc>
-          <w:tcPr>
-            <w:tcW w:w="1134" w:type="dxa"/>
-          </w:tcPr>
-          <w:p>
-            <w:r>
-              <w:t xml:space="preserve">HEAD, </w:t>
-            </w:r>
-          </w:p>
-          <w:p>
-            <w:r>
-              <w:t>PUT,</w:t>
-            </w:r>
-          </w:p>
-          <w:p>
-            <w:r>
-              <w:t>POST,</w:t>
-            </w:r>
-          </w:p>
-          <w:p>
-            <w:r>
-              <w:t>DELETE</w:t>
-            </w:r>
-          </w:p>
-        </w:tc>
-        <w:tc>
-          <w:tcPr>
-            <w:tcW w:w="7452" w:type="dxa"/>
-          </w:tcPr>
-          <w:p>
-            <w:r>
-              <w:t>Not allowed</w:t>
-            </w:r>
-          </w:p>
-        </w:tc>
-      </w:tr>
-      <w:tr>
-        <w:tblPrEx>
-          <w:tblLook w:val="04A0" w:firstRow="1" w:lastRow="0" w:firstColumn="1" w:lastColumn="0" w:noHBand="0" w:noVBand="1"/>
-        </w:tblPrEx>
-        <w:trPr>
-          <w:trHeight w:val="424"/>
-        </w:trPr>
-        <w:tc>
-          <w:tcPr>
-            <w:tcW w:w="1242" w:type="dxa"/>
-            <w:vMerge w:val="restart"/>
-          </w:tcPr>
-          <w:p>
-            <w:r>
-              <w:t>Response</w:t>
-            </w:r>
-          </w:p>
-        </w:tc>
-        <w:tc>
-          <w:tcPr>
-            <w:tcW w:w="1134" w:type="dxa"/>
-          </w:tcPr>
-          <w:p>
-            <w:r>
-              <w:t>XML</w:t>
-            </w:r>
-          </w:p>
-        </w:tc>
-        <w:tc>
-          <w:tcPr>
-            <w:tcW w:w="7452" w:type="dxa"/>
-          </w:tcPr>
-          <w:p>
-            <w:r>
-              <w:t>Default.</w:t>
-            </w:r>
-          </w:p>
-        </w:tc>
-      </w:tr>
-      <w:tr>
-        <w:tblPrEx>
-          <w:tblLook w:val="04A0" w:firstRow="1" w:lastRow="0" w:firstColumn="1" w:lastColumn="0" w:noHBand="0" w:noVBand="1"/>
-        </w:tblPrEx>
-        <w:trPr>
-          <w:trHeight w:val="424"/>
-        </w:trPr>
-        <w:tc>
-          <w:tcPr>
-            <w:tcW w:w="1242" w:type="dxa"/>
-            <w:vMerge/>
-          </w:tcPr>
-          <w:p/>
-        </w:tc>
-        <w:tc>
-          <w:tcPr>
-            <w:tcW w:w="1134" w:type="dxa"/>
-          </w:tcPr>
-          <w:p>
-            <w:r>
-              <w:t>JSON</w:t>
-            </w:r>
-          </w:p>
-        </w:tc>
-        <w:tc>
-          <w:tcPr>
-            <w:tcW w:w="7452" w:type="dxa"/>
-          </w:tcPr>
-          <w:p>
-            <w:r>
-              <w:t>Can return JSON when request-header has Accept field set to application/</w:t>
-            </w:r>
-            <w:proofErr w:type="spellStart"/>
-            <w:r>
-              <w:t>json</w:t>
-            </w:r>
-            <w:proofErr w:type="spellEnd"/>
-          </w:p>
-        </w:tc>
-      </w:tr>
-    </w:tbl>
-    <w:p/>
-    <w:p>
-      <w:pPr>
-        <w:pStyle w:val="Heading3"/>
-        <w:rPr>
-          <w:color w:val="auto"/>
-        </w:rPr>
-      </w:pPr>
-      <w:proofErr w:type="gramStart"/>
-      <w:r>
-        <w:rPr>
-          <w:color w:val="auto"/>
-        </w:rPr>
-        <w:t>Return Values</w:t>
-      </w:r>
-      <w:r>
-        <w:rPr>
-          <w:color w:val="auto"/>
-        </w:rPr>
-        <w:t xml:space="preserve"> GET</w:t>
-      </w:r>
-      <w:r>
-        <w:rPr>
-          <w:color w:val="auto"/>
-        </w:rPr>
-        <w:t>.</w:t>
-      </w:r>
-      <w:proofErr w:type="gramEnd"/>
-      <w:r>
-        <w:rPr>
-          <w:color w:val="auto"/>
-        </w:rPr>
-        <w:t xml:space="preserve"> </w:t>
-      </w:r>
-    </w:p>
-    <w:p>
-      <w:r>
-        <w:t xml:space="preserve">See </w:t>
-      </w:r>
-      <w:r>
-        <w:t>list all</w:t>
-      </w:r>
-      <w:r>
-        <w:t xml:space="preserve"> </w:t>
-      </w:r>
-      <w:r>
-        <w:t>c</w:t>
-      </w:r>
-      <w:r>
-        <w:t>omponent</w:t>
-      </w:r>
-      <w:r>
-        <w:t>s</w:t>
-      </w:r>
-      <w:r>
-        <w:t>/profiles</w:t>
-      </w:r>
-      <w:r>
-        <w:t>.</w:t>
-      </w:r>
-      <w:r>
-        <w:t xml:space="preserve"> Notice that the list type is </w:t>
-      </w:r>
-      <w:proofErr w:type="spellStart"/>
-      <w:r>
-        <w:t>abstractDescription</w:t>
-      </w:r>
-      <w:proofErr w:type="spellEnd"/>
-      <w:r>
-        <w:t xml:space="preserve"> (which </w:t>
-      </w:r>
-      <w:proofErr w:type="spellStart"/>
-      <w:r>
-        <w:t>profileDescription</w:t>
-      </w:r>
-      <w:proofErr w:type="spellEnd"/>
-      <w:r>
-        <w:t xml:space="preserve"> and </w:t>
-      </w:r>
-      <w:proofErr w:type="spellStart"/>
-      <w:r>
-        <w:t>componentDescription</w:t>
-      </w:r>
-      <w:proofErr w:type="spellEnd"/>
-      <w:r>
-        <w:t xml:space="preserve"> extend)</w:t>
-      </w:r>
-    </w:p>
     <w:p>
       <w:pPr>
         <w:rPr>
@@ -5502,7 +5093,6 @@
         </w:rPr>
       </w:pPr>
     </w:p>
-    <w:p/>
     <w:p/>
     <w:p/>
     <w:p/>

</xml_diff>

<commit_message>
Updated CHANGES document and webservice documentation to reflect #160 enhancement
</commit_message>
<xml_diff>
--- a/docs/WebServices for the CLARIN Component Registry.docx
+++ b/docs/WebServices for the CLARIN Component Registry.docx
@@ -89,7 +89,15 @@
     <w:p/>
     <w:p>
       <w:r>
-        <w:t>Components and Profiles have an Id which is of type URI (this should be seen as a relaxed URI also allowing “almost” URIs like “hdl:1569/88128812”</w:t>
+        <w:t>Components and Profiles have an Id which is of type URI (this should be seen as a relaxed URI also allowing “almost” URIs like “hdl</w:t>
+      </w:r>
+      <w:proofErr w:type="gramStart"/>
+      <w:r>
+        <w:t>:1569</w:t>
+      </w:r>
+      <w:proofErr w:type="gramEnd"/>
+      <w:r>
+        <w:t>/88128812”</w:t>
       </w:r>
       <w:r>
         <w:t>.</w:t>
@@ -112,8 +120,13 @@
           <w:numId w:val="3"/>
         </w:numPr>
       </w:pPr>
-      <w:r>
-        <w:t>list all components</w:t>
+      <w:proofErr w:type="gramStart"/>
+      <w:r>
+        <w:t>list</w:t>
+      </w:r>
+      <w:proofErr w:type="gramEnd"/>
+      <w:r>
+        <w:t xml:space="preserve"> all components</w:t>
       </w:r>
     </w:p>
     <w:p>
@@ -124,8 +137,13 @@
           <w:numId w:val="3"/>
         </w:numPr>
       </w:pPr>
-      <w:r>
-        <w:t>list all profiles</w:t>
+      <w:proofErr w:type="gramStart"/>
+      <w:r>
+        <w:t>list</w:t>
+      </w:r>
+      <w:proofErr w:type="gramEnd"/>
+      <w:r>
+        <w:t xml:space="preserve"> all profiles</w:t>
       </w:r>
     </w:p>
     <w:p>
@@ -136,9 +154,11 @@
           <w:numId w:val="3"/>
         </w:numPr>
       </w:pPr>
+      <w:proofErr w:type="gramStart"/>
       <w:r>
         <w:t>get</w:t>
       </w:r>
+      <w:proofErr w:type="gramEnd"/>
       <w:r>
         <w:t>/post</w:t>
       </w:r>
@@ -157,9 +177,11 @@
           <w:numId w:val="3"/>
         </w:numPr>
       </w:pPr>
+      <w:proofErr w:type="gramStart"/>
       <w:r>
         <w:t>get</w:t>
       </w:r>
+      <w:proofErr w:type="gramEnd"/>
       <w:r>
         <w:t>/post</w:t>
       </w:r>
@@ -175,11 +197,14 @@
           <w:numId w:val="3"/>
         </w:numPr>
       </w:pPr>
-      <w:r>
-        <w:t>get component usage</w:t>
-      </w:r>
-      <w:bookmarkStart w:id="0" w:name="_GoBack"/>
-      <w:bookmarkEnd w:id="0"/>
+      <w:proofErr w:type="gramStart"/>
+      <w:r>
+        <w:t>get</w:t>
+      </w:r>
+      <w:proofErr w:type="gramEnd"/>
+      <w:r>
+        <w:t xml:space="preserve"> component usage</w:t>
+      </w:r>
     </w:p>
     <w:p/>
     <w:p/>
@@ -188,8 +213,16 @@
         <w:rPr>
           <w:b/>
         </w:rPr>
-        <w:t>List all componens</w:t>
-      </w:r>
+        <w:t xml:space="preserve">List all </w:t>
+      </w:r>
+      <w:proofErr w:type="spellStart"/>
+      <w:r>
+        <w:rPr>
+          <w:b/>
+        </w:rPr>
+        <w:t>componens</w:t>
+      </w:r>
+      <w:proofErr w:type="spellEnd"/>
       <w:r>
         <w:rPr>
           <w:b/>
@@ -357,7 +390,15 @@
           </w:tcPr>
           <w:p>
             <w:r>
-              <w:t xml:space="preserve">Create a component in the  collection of components.  Returning a </w:t>
+              <w:t xml:space="preserve">Create a component in </w:t>
+            </w:r>
+            <w:proofErr w:type="gramStart"/>
+            <w:r>
+              <w:t>the  collection</w:t>
+            </w:r>
+            <w:proofErr w:type="gramEnd"/>
+            <w:r>
+              <w:t xml:space="preserve"> of components.  Returning a </w:t>
             </w:r>
             <w:r>
               <w:t xml:space="preserve">response containing the description of the </w:t>
@@ -476,7 +517,15 @@
           </w:tcPr>
           <w:p>
             <w:r>
-              <w:t xml:space="preserve">Can return JSON when request-header has Accept field set to application/json. </w:t>
+              <w:t>Can return JSON when request-header has Accept field set to application/</w:t>
+            </w:r>
+            <w:proofErr w:type="spellStart"/>
+            <w:r>
+              <w:t>json</w:t>
+            </w:r>
+            <w:proofErr w:type="spellEnd"/>
+            <w:r>
+              <w:t xml:space="preserve">. </w:t>
             </w:r>
           </w:p>
           <w:p>
@@ -488,12 +537,69 @@
             <w:r>
               <w:t xml:space="preserve"> </w:t>
             </w:r>
+            <w:proofErr w:type="gramStart"/>
             <w:r>
               <w:rPr>
                 <w:rFonts w:ascii="Courier" w:hAnsi="Courier"/>
                 <w:sz w:val="20"/>
               </w:rPr>
-              <w:t>curl -i -H "Accept:application/json" -X GET  http://localhost:8080/ComponentRegistry/rest/registry/components</w:t>
+              <w:t>curl</w:t>
+            </w:r>
+            <w:proofErr w:type="gramEnd"/>
+            <w:r>
+              <w:rPr>
+                <w:rFonts w:ascii="Courier" w:hAnsi="Courier"/>
+                <w:sz w:val="20"/>
+              </w:rPr>
+              <w:t xml:space="preserve"> -</w:t>
+            </w:r>
+            <w:proofErr w:type="spellStart"/>
+            <w:r>
+              <w:rPr>
+                <w:rFonts w:ascii="Courier" w:hAnsi="Courier"/>
+                <w:sz w:val="20"/>
+              </w:rPr>
+              <w:t>i</w:t>
+            </w:r>
+            <w:proofErr w:type="spellEnd"/>
+            <w:r>
+              <w:rPr>
+                <w:rFonts w:ascii="Courier" w:hAnsi="Courier"/>
+                <w:sz w:val="20"/>
+              </w:rPr>
+              <w:t xml:space="preserve"> -H "</w:t>
+            </w:r>
+            <w:proofErr w:type="spellStart"/>
+            <w:r>
+              <w:rPr>
+                <w:rFonts w:ascii="Courier" w:hAnsi="Courier"/>
+                <w:sz w:val="20"/>
+              </w:rPr>
+              <w:t>Accept:application</w:t>
+            </w:r>
+            <w:proofErr w:type="spellEnd"/>
+            <w:r>
+              <w:rPr>
+                <w:rFonts w:ascii="Courier" w:hAnsi="Courier"/>
+                <w:sz w:val="20"/>
+              </w:rPr>
+              <w:t>/</w:t>
+            </w:r>
+            <w:proofErr w:type="spellStart"/>
+            <w:r>
+              <w:rPr>
+                <w:rFonts w:ascii="Courier" w:hAnsi="Courier"/>
+                <w:sz w:val="20"/>
+              </w:rPr>
+              <w:t>json</w:t>
+            </w:r>
+            <w:proofErr w:type="spellEnd"/>
+            <w:r>
+              <w:rPr>
+                <w:rFonts w:ascii="Courier" w:hAnsi="Courier"/>
+                <w:sz w:val="20"/>
+              </w:rPr>
+              <w:t>" -X GET  http://localhost:8080/ComponentRegistry/rest/registry/components</w:t>
             </w:r>
           </w:p>
         </w:tc>
@@ -508,6 +614,7 @@
           <w:color w:val="auto"/>
         </w:rPr>
       </w:pPr>
+      <w:proofErr w:type="gramStart"/>
       <w:r>
         <w:rPr>
           <w:color w:val="auto"/>
@@ -526,6 +633,7 @@
         </w:rPr>
         <w:t>.</w:t>
       </w:r>
+      <w:proofErr w:type="gramEnd"/>
     </w:p>
     <w:p/>
     <w:p>
@@ -534,23 +642,48 @@
       </w:r>
     </w:p>
     <w:p>
-      <w:r>
-        <w:t xml:space="preserve">ComponentDescriptions with the elements: id, name, </w:t>
+      <w:proofErr w:type="spellStart"/>
+      <w:r>
+        <w:t>ComponentDescriptions</w:t>
+      </w:r>
+      <w:proofErr w:type="spellEnd"/>
+      <w:r>
+        <w:t xml:space="preserve"> with the elements: id, name, </w:t>
       </w:r>
       <w:r>
         <w:t xml:space="preserve">description, </w:t>
       </w:r>
       <w:r>
-        <w:t xml:space="preserve">registration date, creatorName,  </w:t>
-      </w:r>
+        <w:t xml:space="preserve">registration date, </w:t>
+      </w:r>
+      <w:proofErr w:type="spellStart"/>
+      <w:r>
+        <w:t>creatorName</w:t>
+      </w:r>
+      <w:proofErr w:type="spellEnd"/>
+      <w:proofErr w:type="gramStart"/>
+      <w:r>
+        <w:t xml:space="preserve">,  </w:t>
+      </w:r>
+      <w:proofErr w:type="spellStart"/>
       <w:r>
         <w:t>xlink:href</w:t>
       </w:r>
+      <w:proofErr w:type="spellEnd"/>
+      <w:proofErr w:type="gramEnd"/>
       <w:r>
         <w:t xml:space="preserve"> to actual component</w:t>
       </w:r>
       <w:r>
-        <w:t xml:space="preserve"> and a groupName. </w:t>
+        <w:t xml:space="preserve"> and a </w:t>
+      </w:r>
+      <w:proofErr w:type="spellStart"/>
+      <w:r>
+        <w:t>groupName</w:t>
+      </w:r>
+      <w:proofErr w:type="spellEnd"/>
+      <w:r>
+        <w:t xml:space="preserve">. </w:t>
       </w:r>
     </w:p>
     <w:p>
@@ -585,7 +718,25 @@
           <w:rFonts w:ascii="Courier" w:hAnsi="Courier"/>
           <w:sz w:val="20"/>
         </w:rPr>
-        <w:t>&lt;componentDescriptions&gt;</w:t>
+        <w:t>&lt;</w:t>
+      </w:r>
+      <w:proofErr w:type="spellStart"/>
+      <w:proofErr w:type="gramStart"/>
+      <w:r>
+        <w:rPr>
+          <w:rFonts w:ascii="Courier" w:hAnsi="Courier"/>
+          <w:sz w:val="20"/>
+        </w:rPr>
+        <w:t>componentDescriptions</w:t>
+      </w:r>
+      <w:proofErr w:type="spellEnd"/>
+      <w:proofErr w:type="gramEnd"/>
+      <w:r>
+        <w:rPr>
+          <w:rFonts w:ascii="Courier" w:hAnsi="Courier"/>
+          <w:sz w:val="20"/>
+        </w:rPr>
+        <w:t>&gt;</w:t>
       </w:r>
     </w:p>
     <w:p>
@@ -607,7 +758,25 @@
           <w:rFonts w:ascii="Courier" w:hAnsi="Courier"/>
           <w:sz w:val="20"/>
         </w:rPr>
-        <w:t>&lt;componentDescription&gt;</w:t>
+        <w:t>&lt;</w:t>
+      </w:r>
+      <w:proofErr w:type="spellStart"/>
+      <w:proofErr w:type="gramStart"/>
+      <w:r>
+        <w:rPr>
+          <w:rFonts w:ascii="Courier" w:hAnsi="Courier"/>
+          <w:sz w:val="20"/>
+        </w:rPr>
+        <w:t>componentDescription</w:t>
+      </w:r>
+      <w:proofErr w:type="spellEnd"/>
+      <w:proofErr w:type="gramEnd"/>
+      <w:r>
+        <w:rPr>
+          <w:rFonts w:ascii="Courier" w:hAnsi="Courier"/>
+          <w:sz w:val="20"/>
+        </w:rPr>
+        <w:t>&gt;</w:t>
       </w:r>
     </w:p>
     <w:p>
@@ -623,7 +792,23 @@
           <w:rFonts w:ascii="Courier" w:hAnsi="Courier"/>
           <w:sz w:val="20"/>
         </w:rPr>
-        <w:t>&lt;id&gt;c_1259853703335&lt;/id&gt;</w:t>
+        <w:t>&lt;</w:t>
+      </w:r>
+      <w:proofErr w:type="gramStart"/>
+      <w:r>
+        <w:rPr>
+          <w:rFonts w:ascii="Courier" w:hAnsi="Courier"/>
+          <w:sz w:val="20"/>
+        </w:rPr>
+        <w:t>id</w:t>
+      </w:r>
+      <w:proofErr w:type="gramEnd"/>
+      <w:r>
+        <w:rPr>
+          <w:rFonts w:ascii="Courier" w:hAnsi="Courier"/>
+          <w:sz w:val="20"/>
+        </w:rPr>
+        <w:t>&gt;c_1259853703335&lt;/id&gt;</w:t>
       </w:r>
     </w:p>
     <w:p>
@@ -639,7 +824,23 @@
           <w:rFonts w:ascii="Courier" w:hAnsi="Courier"/>
           <w:sz w:val="20"/>
         </w:rPr>
-        <w:t>&lt;description&gt;Test file&lt;/description&gt;</w:t>
+        <w:t>&lt;</w:t>
+      </w:r>
+      <w:proofErr w:type="gramStart"/>
+      <w:r>
+        <w:rPr>
+          <w:rFonts w:ascii="Courier" w:hAnsi="Courier"/>
+          <w:sz w:val="20"/>
+        </w:rPr>
+        <w:t>description</w:t>
+      </w:r>
+      <w:proofErr w:type="gramEnd"/>
+      <w:r>
+        <w:rPr>
+          <w:rFonts w:ascii="Courier" w:hAnsi="Courier"/>
+          <w:sz w:val="20"/>
+        </w:rPr>
+        <w:t>&gt;Test file&lt;/description&gt;</w:t>
       </w:r>
     </w:p>
     <w:p>
@@ -655,7 +856,23 @@
           <w:rFonts w:ascii="Courier" w:hAnsi="Courier"/>
           <w:sz w:val="20"/>
         </w:rPr>
-        <w:t>&lt;name&gt;component-access.xml&lt;/name&gt;</w:t>
+        <w:t>&lt;</w:t>
+      </w:r>
+      <w:proofErr w:type="gramStart"/>
+      <w:r>
+        <w:rPr>
+          <w:rFonts w:ascii="Courier" w:hAnsi="Courier"/>
+          <w:sz w:val="20"/>
+        </w:rPr>
+        <w:t>name</w:t>
+      </w:r>
+      <w:proofErr w:type="gramEnd"/>
+      <w:r>
+        <w:rPr>
+          <w:rFonts w:ascii="Courier" w:hAnsi="Courier"/>
+          <w:sz w:val="20"/>
+        </w:rPr>
+        <w:t>&gt;component-access.xml&lt;/name&gt;</w:t>
       </w:r>
     </w:p>
     <w:p>
@@ -671,7 +888,41 @@
           <w:rFonts w:ascii="Courier" w:hAnsi="Courier"/>
           <w:sz w:val="20"/>
         </w:rPr>
-        <w:t>&lt;registrationDate&gt;12/03/2009 16:21:43 CET&lt;/registrationDate&gt;</w:t>
+        <w:t>&lt;</w:t>
+      </w:r>
+      <w:proofErr w:type="spellStart"/>
+      <w:proofErr w:type="gramStart"/>
+      <w:r>
+        <w:rPr>
+          <w:rFonts w:ascii="Courier" w:hAnsi="Courier"/>
+          <w:sz w:val="20"/>
+        </w:rPr>
+        <w:t>registrationDate</w:t>
+      </w:r>
+      <w:proofErr w:type="spellEnd"/>
+      <w:proofErr w:type="gramEnd"/>
+      <w:r>
+        <w:rPr>
+          <w:rFonts w:ascii="Courier" w:hAnsi="Courier"/>
+          <w:sz w:val="20"/>
+        </w:rPr>
+        <w:t>&gt;12/03/2009 16:21:43 CET&lt;/</w:t>
+      </w:r>
+      <w:proofErr w:type="spellStart"/>
+      <w:r>
+        <w:rPr>
+          <w:rFonts w:ascii="Courier" w:hAnsi="Courier"/>
+          <w:sz w:val="20"/>
+        </w:rPr>
+        <w:t>registrationDate</w:t>
+      </w:r>
+      <w:proofErr w:type="spellEnd"/>
+      <w:r>
+        <w:rPr>
+          <w:rFonts w:ascii="Courier" w:hAnsi="Courier"/>
+          <w:sz w:val="20"/>
+        </w:rPr>
+        <w:t>&gt;</w:t>
       </w:r>
     </w:p>
     <w:p>
@@ -687,7 +938,57 @@
           <w:rFonts w:ascii="Courier" w:hAnsi="Courier"/>
           <w:sz w:val="20"/>
         </w:rPr>
-        <w:t>&lt;creatorName&gt;J,Smith&lt;/creatorName&gt;</w:t>
+        <w:t>&lt;</w:t>
+      </w:r>
+      <w:proofErr w:type="spellStart"/>
+      <w:proofErr w:type="gramStart"/>
+      <w:r>
+        <w:rPr>
+          <w:rFonts w:ascii="Courier" w:hAnsi="Courier"/>
+          <w:sz w:val="20"/>
+        </w:rPr>
+        <w:t>creatorName</w:t>
+      </w:r>
+      <w:proofErr w:type="spellEnd"/>
+      <w:proofErr w:type="gramEnd"/>
+      <w:r>
+        <w:rPr>
+          <w:rFonts w:ascii="Courier" w:hAnsi="Courier"/>
+          <w:sz w:val="20"/>
+        </w:rPr>
+        <w:t>&gt;</w:t>
+      </w:r>
+      <w:proofErr w:type="spellStart"/>
+      <w:r>
+        <w:rPr>
+          <w:rFonts w:ascii="Courier" w:hAnsi="Courier"/>
+          <w:sz w:val="20"/>
+        </w:rPr>
+        <w:t>J,Smith</w:t>
+      </w:r>
+      <w:proofErr w:type="spellEnd"/>
+      <w:r>
+        <w:rPr>
+          <w:rFonts w:ascii="Courier" w:hAnsi="Courier"/>
+          <w:sz w:val="20"/>
+        </w:rPr>
+        <w:t>&lt;/</w:t>
+      </w:r>
+      <w:proofErr w:type="spellStart"/>
+      <w:r>
+        <w:rPr>
+          <w:rFonts w:ascii="Courier" w:hAnsi="Courier"/>
+          <w:sz w:val="20"/>
+        </w:rPr>
+        <w:t>creatorName</w:t>
+      </w:r>
+      <w:proofErr w:type="spellEnd"/>
+      <w:r>
+        <w:rPr>
+          <w:rFonts w:ascii="Courier" w:hAnsi="Courier"/>
+          <w:sz w:val="20"/>
+        </w:rPr>
+        <w:t>&gt;</w:t>
       </w:r>
     </w:p>
     <w:p>
@@ -705,6 +1006,8 @@
         </w:rPr>
         <w:t>&lt;</w:t>
       </w:r>
+      <w:proofErr w:type="spellStart"/>
+      <w:proofErr w:type="gramStart"/>
       <w:r>
         <w:rPr>
           <w:rFonts w:ascii="Courier" w:hAnsi="Courier"/>
@@ -712,6 +1015,8 @@
         </w:rPr>
         <w:t>xlink:href</w:t>
       </w:r>
+      <w:proofErr w:type="spellEnd"/>
+      <w:proofErr w:type="gramEnd"/>
       <w:r>
         <w:rPr>
           <w:rFonts w:ascii="Courier" w:hAnsi="Courier"/>
@@ -740,6 +1045,7 @@
         </w:rPr>
         <w:t>c_1259853703335&lt;/</w:t>
       </w:r>
+      <w:proofErr w:type="spellStart"/>
       <w:r>
         <w:rPr>
           <w:rFonts w:ascii="Courier" w:hAnsi="Courier"/>
@@ -747,6 +1053,7 @@
         </w:rPr>
         <w:t>xlink:href</w:t>
       </w:r>
+      <w:proofErr w:type="spellEnd"/>
       <w:r>
         <w:rPr>
           <w:rFonts w:ascii="Courier" w:hAnsi="Courier"/>
@@ -768,7 +1075,57 @@
           <w:rFonts w:ascii="Courier" w:hAnsi="Courier"/>
           <w:sz w:val="20"/>
         </w:rPr>
-        <w:t>&lt;groupName&gt;imdi&lt;/groupName&gt;</w:t>
+        <w:t>&lt;</w:t>
+      </w:r>
+      <w:proofErr w:type="spellStart"/>
+      <w:proofErr w:type="gramStart"/>
+      <w:r>
+        <w:rPr>
+          <w:rFonts w:ascii="Courier" w:hAnsi="Courier"/>
+          <w:sz w:val="20"/>
+        </w:rPr>
+        <w:t>groupName</w:t>
+      </w:r>
+      <w:proofErr w:type="spellEnd"/>
+      <w:proofErr w:type="gramEnd"/>
+      <w:r>
+        <w:rPr>
+          <w:rFonts w:ascii="Courier" w:hAnsi="Courier"/>
+          <w:sz w:val="20"/>
+        </w:rPr>
+        <w:t>&gt;</w:t>
+      </w:r>
+      <w:proofErr w:type="spellStart"/>
+      <w:r>
+        <w:rPr>
+          <w:rFonts w:ascii="Courier" w:hAnsi="Courier"/>
+          <w:sz w:val="20"/>
+        </w:rPr>
+        <w:t>imdi</w:t>
+      </w:r>
+      <w:proofErr w:type="spellEnd"/>
+      <w:r>
+        <w:rPr>
+          <w:rFonts w:ascii="Courier" w:hAnsi="Courier"/>
+          <w:sz w:val="20"/>
+        </w:rPr>
+        <w:t>&lt;/</w:t>
+      </w:r>
+      <w:proofErr w:type="spellStart"/>
+      <w:r>
+        <w:rPr>
+          <w:rFonts w:ascii="Courier" w:hAnsi="Courier"/>
+          <w:sz w:val="20"/>
+        </w:rPr>
+        <w:t>groupName</w:t>
+      </w:r>
+      <w:proofErr w:type="spellEnd"/>
+      <w:r>
+        <w:rPr>
+          <w:rFonts w:ascii="Courier" w:hAnsi="Courier"/>
+          <w:sz w:val="20"/>
+        </w:rPr>
+        <w:t>&gt;</w:t>
       </w:r>
     </w:p>
     <w:p>
@@ -784,7 +1141,23 @@
           <w:rFonts w:ascii="Courier" w:hAnsi="Courier"/>
           <w:sz w:val="20"/>
         </w:rPr>
-        <w:t>&lt;/componentDescription&gt;</w:t>
+        <w:t>&lt;/</w:t>
+      </w:r>
+      <w:proofErr w:type="spellStart"/>
+      <w:r>
+        <w:rPr>
+          <w:rFonts w:ascii="Courier" w:hAnsi="Courier"/>
+          <w:sz w:val="20"/>
+        </w:rPr>
+        <w:t>componentDescription</w:t>
+      </w:r>
+      <w:proofErr w:type="spellEnd"/>
+      <w:r>
+        <w:rPr>
+          <w:rFonts w:ascii="Courier" w:hAnsi="Courier"/>
+          <w:sz w:val="20"/>
+        </w:rPr>
+        <w:t>&gt;</w:t>
       </w:r>
     </w:p>
     <w:p>
@@ -800,7 +1173,25 @@
           <w:rFonts w:ascii="Courier" w:hAnsi="Courier"/>
           <w:sz w:val="20"/>
         </w:rPr>
-        <w:t>&lt;componentDescription&gt;</w:t>
+        <w:t>&lt;</w:t>
+      </w:r>
+      <w:proofErr w:type="spellStart"/>
+      <w:proofErr w:type="gramStart"/>
+      <w:r>
+        <w:rPr>
+          <w:rFonts w:ascii="Courier" w:hAnsi="Courier"/>
+          <w:sz w:val="20"/>
+        </w:rPr>
+        <w:t>componentDescription</w:t>
+      </w:r>
+      <w:proofErr w:type="spellEnd"/>
+      <w:proofErr w:type="gramEnd"/>
+      <w:r>
+        <w:rPr>
+          <w:rFonts w:ascii="Courier" w:hAnsi="Courier"/>
+          <w:sz w:val="20"/>
+        </w:rPr>
+        <w:t>&gt;</w:t>
       </w:r>
     </w:p>
     <w:p>
@@ -816,7 +1207,23 @@
           <w:rFonts w:ascii="Courier" w:hAnsi="Courier"/>
           <w:sz w:val="20"/>
         </w:rPr>
-        <w:t>&lt;id&gt;c_1259853703336&lt;/id&gt;</w:t>
+        <w:t>&lt;</w:t>
+      </w:r>
+      <w:proofErr w:type="gramStart"/>
+      <w:r>
+        <w:rPr>
+          <w:rFonts w:ascii="Courier" w:hAnsi="Courier"/>
+          <w:sz w:val="20"/>
+        </w:rPr>
+        <w:t>id</w:t>
+      </w:r>
+      <w:proofErr w:type="gramEnd"/>
+      <w:r>
+        <w:rPr>
+          <w:rFonts w:ascii="Courier" w:hAnsi="Courier"/>
+          <w:sz w:val="20"/>
+        </w:rPr>
+        <w:t>&gt;c_1259853703336&lt;/id&gt;</w:t>
       </w:r>
     </w:p>
     <w:p>
@@ -832,7 +1239,23 @@
           <w:rFonts w:ascii="Courier" w:hAnsi="Courier"/>
           <w:sz w:val="20"/>
         </w:rPr>
-        <w:t>&lt;description&gt;Test file 2&lt;/description&gt;</w:t>
+        <w:t>&lt;</w:t>
+      </w:r>
+      <w:proofErr w:type="gramStart"/>
+      <w:r>
+        <w:rPr>
+          <w:rFonts w:ascii="Courier" w:hAnsi="Courier"/>
+          <w:sz w:val="20"/>
+        </w:rPr>
+        <w:t>description</w:t>
+      </w:r>
+      <w:proofErr w:type="gramEnd"/>
+      <w:r>
+        <w:rPr>
+          <w:rFonts w:ascii="Courier" w:hAnsi="Courier"/>
+          <w:sz w:val="20"/>
+        </w:rPr>
+        <w:t>&gt;Test file 2&lt;/description&gt;</w:t>
       </w:r>
     </w:p>
     <w:p>
@@ -848,7 +1271,23 @@
           <w:rFonts w:ascii="Courier" w:hAnsi="Courier"/>
           <w:sz w:val="20"/>
         </w:rPr>
-        <w:t>&lt;name&gt;component-</w:t>
+        <w:t>&lt;</w:t>
+      </w:r>
+      <w:proofErr w:type="gramStart"/>
+      <w:r>
+        <w:rPr>
+          <w:rFonts w:ascii="Courier" w:hAnsi="Courier"/>
+          <w:sz w:val="20"/>
+        </w:rPr>
+        <w:t>name</w:t>
+      </w:r>
+      <w:proofErr w:type="gramEnd"/>
+      <w:r>
+        <w:rPr>
+          <w:rFonts w:ascii="Courier" w:hAnsi="Courier"/>
+          <w:sz w:val="20"/>
+        </w:rPr>
+        <w:t>&gt;component-</w:t>
       </w:r>
       <w:r>
         <w:rPr>
@@ -878,7 +1317,41 @@
           <w:rFonts w:ascii="Courier" w:hAnsi="Courier"/>
           <w:sz w:val="20"/>
         </w:rPr>
-        <w:t>&lt;registrationDate&gt;12/03/2009 16:21:43 CET&lt;/registrationDate&gt;</w:t>
+        <w:t>&lt;</w:t>
+      </w:r>
+      <w:proofErr w:type="spellStart"/>
+      <w:proofErr w:type="gramStart"/>
+      <w:r>
+        <w:rPr>
+          <w:rFonts w:ascii="Courier" w:hAnsi="Courier"/>
+          <w:sz w:val="20"/>
+        </w:rPr>
+        <w:t>registrationDate</w:t>
+      </w:r>
+      <w:proofErr w:type="spellEnd"/>
+      <w:proofErr w:type="gramEnd"/>
+      <w:r>
+        <w:rPr>
+          <w:rFonts w:ascii="Courier" w:hAnsi="Courier"/>
+          <w:sz w:val="20"/>
+        </w:rPr>
+        <w:t>&gt;12/03/2009 16:21:43 CET&lt;/</w:t>
+      </w:r>
+      <w:proofErr w:type="spellStart"/>
+      <w:r>
+        <w:rPr>
+          <w:rFonts w:ascii="Courier" w:hAnsi="Courier"/>
+          <w:sz w:val="20"/>
+        </w:rPr>
+        <w:t>registrationDate</w:t>
+      </w:r>
+      <w:proofErr w:type="spellEnd"/>
+      <w:r>
+        <w:rPr>
+          <w:rFonts w:ascii="Courier" w:hAnsi="Courier"/>
+          <w:sz w:val="20"/>
+        </w:rPr>
+        <w:t>&gt;</w:t>
       </w:r>
     </w:p>
     <w:p>
@@ -894,7 +1367,57 @@
           <w:rFonts w:ascii="Courier" w:hAnsi="Courier"/>
           <w:sz w:val="20"/>
         </w:rPr>
-        <w:t>&lt;creatorName&gt;J,Smith&lt;/creatorName&gt;</w:t>
+        <w:t>&lt;</w:t>
+      </w:r>
+      <w:proofErr w:type="spellStart"/>
+      <w:proofErr w:type="gramStart"/>
+      <w:r>
+        <w:rPr>
+          <w:rFonts w:ascii="Courier" w:hAnsi="Courier"/>
+          <w:sz w:val="20"/>
+        </w:rPr>
+        <w:t>creatorName</w:t>
+      </w:r>
+      <w:proofErr w:type="spellEnd"/>
+      <w:proofErr w:type="gramEnd"/>
+      <w:r>
+        <w:rPr>
+          <w:rFonts w:ascii="Courier" w:hAnsi="Courier"/>
+          <w:sz w:val="20"/>
+        </w:rPr>
+        <w:t>&gt;</w:t>
+      </w:r>
+      <w:proofErr w:type="spellStart"/>
+      <w:r>
+        <w:rPr>
+          <w:rFonts w:ascii="Courier" w:hAnsi="Courier"/>
+          <w:sz w:val="20"/>
+        </w:rPr>
+        <w:t>J,Smith</w:t>
+      </w:r>
+      <w:proofErr w:type="spellEnd"/>
+      <w:r>
+        <w:rPr>
+          <w:rFonts w:ascii="Courier" w:hAnsi="Courier"/>
+          <w:sz w:val="20"/>
+        </w:rPr>
+        <w:t>&lt;/</w:t>
+      </w:r>
+      <w:proofErr w:type="spellStart"/>
+      <w:r>
+        <w:rPr>
+          <w:rFonts w:ascii="Courier" w:hAnsi="Courier"/>
+          <w:sz w:val="20"/>
+        </w:rPr>
+        <w:t>creatorName</w:t>
+      </w:r>
+      <w:proofErr w:type="spellEnd"/>
+      <w:r>
+        <w:rPr>
+          <w:rFonts w:ascii="Courier" w:hAnsi="Courier"/>
+          <w:sz w:val="20"/>
+        </w:rPr>
+        <w:t>&gt;</w:t>
       </w:r>
     </w:p>
     <w:p>
@@ -912,6 +1435,8 @@
         </w:rPr>
         <w:t>&lt;</w:t>
       </w:r>
+      <w:proofErr w:type="spellStart"/>
+      <w:proofErr w:type="gramStart"/>
       <w:r>
         <w:rPr>
           <w:rFonts w:ascii="Courier" w:hAnsi="Courier"/>
@@ -919,6 +1444,8 @@
         </w:rPr>
         <w:t>xlink:href</w:t>
       </w:r>
+      <w:proofErr w:type="spellEnd"/>
+      <w:proofErr w:type="gramEnd"/>
       <w:r>
         <w:rPr>
           <w:rFonts w:ascii="Courier" w:hAnsi="Courier"/>
@@ -996,7 +1523,57 @@
           <w:rFonts w:ascii="Courier" w:hAnsi="Courier"/>
           <w:sz w:val="20"/>
         </w:rPr>
-        <w:t>&lt;groupName&gt;imdi&lt;/groupName&gt;</w:t>
+        <w:t>&lt;</w:t>
+      </w:r>
+      <w:proofErr w:type="spellStart"/>
+      <w:proofErr w:type="gramStart"/>
+      <w:r>
+        <w:rPr>
+          <w:rFonts w:ascii="Courier" w:hAnsi="Courier"/>
+          <w:sz w:val="20"/>
+        </w:rPr>
+        <w:t>groupName</w:t>
+      </w:r>
+      <w:proofErr w:type="spellEnd"/>
+      <w:proofErr w:type="gramEnd"/>
+      <w:r>
+        <w:rPr>
+          <w:rFonts w:ascii="Courier" w:hAnsi="Courier"/>
+          <w:sz w:val="20"/>
+        </w:rPr>
+        <w:t>&gt;</w:t>
+      </w:r>
+      <w:proofErr w:type="spellStart"/>
+      <w:r>
+        <w:rPr>
+          <w:rFonts w:ascii="Courier" w:hAnsi="Courier"/>
+          <w:sz w:val="20"/>
+        </w:rPr>
+        <w:t>imdi</w:t>
+      </w:r>
+      <w:proofErr w:type="spellEnd"/>
+      <w:r>
+        <w:rPr>
+          <w:rFonts w:ascii="Courier" w:hAnsi="Courier"/>
+          <w:sz w:val="20"/>
+        </w:rPr>
+        <w:t>&lt;/</w:t>
+      </w:r>
+      <w:proofErr w:type="spellStart"/>
+      <w:r>
+        <w:rPr>
+          <w:rFonts w:ascii="Courier" w:hAnsi="Courier"/>
+          <w:sz w:val="20"/>
+        </w:rPr>
+        <w:t>groupName</w:t>
+      </w:r>
+      <w:proofErr w:type="spellEnd"/>
+      <w:r>
+        <w:rPr>
+          <w:rFonts w:ascii="Courier" w:hAnsi="Courier"/>
+          <w:sz w:val="20"/>
+        </w:rPr>
+        <w:t>&gt;</w:t>
       </w:r>
     </w:p>
     <w:p>
@@ -1018,22 +1595,54 @@
           <w:rFonts w:ascii="Courier" w:hAnsi="Courier"/>
           <w:sz w:val="20"/>
         </w:rPr>
-        <w:t>&lt;/componentDescription&gt;</w:t>
-      </w:r>
-    </w:p>
-    <w:p>
-      <w:pPr>
-        <w:rPr>
-          <w:rFonts w:ascii="Courier" w:hAnsi="Courier"/>
-          <w:sz w:val="20"/>
-        </w:rPr>
-      </w:pPr>
-      <w:r>
-        <w:rPr>
-          <w:rFonts w:ascii="Courier" w:hAnsi="Courier"/>
-          <w:sz w:val="20"/>
-        </w:rPr>
-        <w:t>&lt;/componentDescriptions&gt;</w:t>
+        <w:t>&lt;/</w:t>
+      </w:r>
+      <w:proofErr w:type="spellStart"/>
+      <w:r>
+        <w:rPr>
+          <w:rFonts w:ascii="Courier" w:hAnsi="Courier"/>
+          <w:sz w:val="20"/>
+        </w:rPr>
+        <w:t>componentDescription</w:t>
+      </w:r>
+      <w:proofErr w:type="spellEnd"/>
+      <w:r>
+        <w:rPr>
+          <w:rFonts w:ascii="Courier" w:hAnsi="Courier"/>
+          <w:sz w:val="20"/>
+        </w:rPr>
+        <w:t>&gt;</w:t>
+      </w:r>
+    </w:p>
+    <w:p>
+      <w:pPr>
+        <w:rPr>
+          <w:rFonts w:ascii="Courier" w:hAnsi="Courier"/>
+          <w:sz w:val="20"/>
+        </w:rPr>
+      </w:pPr>
+      <w:r>
+        <w:rPr>
+          <w:rFonts w:ascii="Courier" w:hAnsi="Courier"/>
+          <w:sz w:val="20"/>
+        </w:rPr>
+        <w:t>&lt;/</w:t>
+      </w:r>
+      <w:proofErr w:type="spellStart"/>
+      <w:r>
+        <w:rPr>
+          <w:rFonts w:ascii="Courier" w:hAnsi="Courier"/>
+          <w:sz w:val="20"/>
+        </w:rPr>
+        <w:t>componentDescriptions</w:t>
+      </w:r>
+      <w:proofErr w:type="spellEnd"/>
+      <w:r>
+        <w:rPr>
+          <w:rFonts w:ascii="Courier" w:hAnsi="Courier"/>
+          <w:sz w:val="20"/>
+        </w:rPr>
+        <w:t>&gt;</w:t>
       </w:r>
     </w:p>
     <w:p>
@@ -1048,9 +1657,11 @@
       <w:r>
         <w:t xml:space="preserve">When </w:t>
       </w:r>
+      <w:proofErr w:type="spellStart"/>
       <w:r>
         <w:t>json</w:t>
       </w:r>
+      <w:proofErr w:type="spellEnd"/>
       <w:r>
         <w:t xml:space="preserve"> is returned</w:t>
       </w:r>
@@ -1082,14 +1693,32 @@
           <w:rFonts w:ascii="Courier" w:hAnsi="Courier"/>
           <w:sz w:val="20"/>
         </w:rPr>
-        <w:t>"component</w:t>
-      </w:r>
-      <w:r>
-        <w:rPr>
-          <w:rFonts w:ascii="Courier" w:hAnsi="Courier"/>
-          <w:sz w:val="20"/>
-        </w:rPr>
-        <w:t>Description":[</w:t>
+        <w:t>"</w:t>
+      </w:r>
+      <w:proofErr w:type="spellStart"/>
+      <w:proofErr w:type="gramStart"/>
+      <w:r>
+        <w:rPr>
+          <w:rFonts w:ascii="Courier" w:hAnsi="Courier"/>
+          <w:sz w:val="20"/>
+        </w:rPr>
+        <w:t>component</w:t>
+      </w:r>
+      <w:r>
+        <w:rPr>
+          <w:rFonts w:ascii="Courier" w:hAnsi="Courier"/>
+          <w:sz w:val="20"/>
+        </w:rPr>
+        <w:t>Description</w:t>
+      </w:r>
+      <w:proofErr w:type="spellEnd"/>
+      <w:proofErr w:type="gramEnd"/>
+      <w:r>
+        <w:rPr>
+          <w:rFonts w:ascii="Courier" w:hAnsi="Courier"/>
+          <w:sz w:val="20"/>
+        </w:rPr>
+        <w:t>":[</w:t>
       </w:r>
     </w:p>
     <w:p>
@@ -1119,7 +1748,23 @@
           <w:rFonts w:ascii="Courier" w:hAnsi="Courier"/>
           <w:sz w:val="20"/>
         </w:rPr>
-        <w:t>"id":"</w:t>
+        <w:t>"</w:t>
+      </w:r>
+      <w:proofErr w:type="gramStart"/>
+      <w:r>
+        <w:rPr>
+          <w:rFonts w:ascii="Courier" w:hAnsi="Courier"/>
+          <w:sz w:val="20"/>
+        </w:rPr>
+        <w:t>id</w:t>
+      </w:r>
+      <w:proofErr w:type="gramEnd"/>
+      <w:r>
+        <w:rPr>
+          <w:rFonts w:ascii="Courier" w:hAnsi="Courier"/>
+          <w:sz w:val="20"/>
+        </w:rPr>
+        <w:t>":"</w:t>
       </w:r>
       <w:r>
         <w:rPr>
@@ -1148,22 +1793,63 @@
           <w:rFonts w:ascii="Courier" w:hAnsi="Courier"/>
           <w:sz w:val="20"/>
         </w:rPr>
-        <w:t>"description":"Test file",</w:t>
-      </w:r>
-    </w:p>
-    <w:p>
-      <w:pPr>
-        <w:rPr>
-          <w:rFonts w:ascii="Courier" w:hAnsi="Courier"/>
-          <w:sz w:val="20"/>
-        </w:rPr>
-      </w:pPr>
-      <w:r>
-        <w:rPr>
-          <w:rFonts w:ascii="Courier" w:hAnsi="Courier"/>
-          <w:sz w:val="20"/>
-        </w:rPr>
-        <w:t>"name":"</w:t>
+        <w:t>"</w:t>
+      </w:r>
+      <w:proofErr w:type="spellStart"/>
+      <w:proofErr w:type="gramStart"/>
+      <w:r>
+        <w:rPr>
+          <w:rFonts w:ascii="Courier" w:hAnsi="Courier"/>
+          <w:sz w:val="20"/>
+        </w:rPr>
+        <w:t>description</w:t>
+      </w:r>
+      <w:proofErr w:type="gramEnd"/>
+      <w:r>
+        <w:rPr>
+          <w:rFonts w:ascii="Courier" w:hAnsi="Courier"/>
+          <w:sz w:val="20"/>
+        </w:rPr>
+        <w:t>":"Test</w:t>
+      </w:r>
+      <w:proofErr w:type="spellEnd"/>
+      <w:r>
+        <w:rPr>
+          <w:rFonts w:ascii="Courier" w:hAnsi="Courier"/>
+          <w:sz w:val="20"/>
+        </w:rPr>
+        <w:t xml:space="preserve"> file",</w:t>
+      </w:r>
+    </w:p>
+    <w:p>
+      <w:pPr>
+        <w:rPr>
+          <w:rFonts w:ascii="Courier" w:hAnsi="Courier"/>
+          <w:sz w:val="20"/>
+        </w:rPr>
+      </w:pPr>
+      <w:r>
+        <w:rPr>
+          <w:rFonts w:ascii="Courier" w:hAnsi="Courier"/>
+          <w:sz w:val="20"/>
+        </w:rPr>
+        <w:t>"</w:t>
+      </w:r>
+      <w:proofErr w:type="gramStart"/>
+      <w:r>
+        <w:rPr>
+          <w:rFonts w:ascii="Courier" w:hAnsi="Courier"/>
+          <w:sz w:val="20"/>
+        </w:rPr>
+        <w:t>name</w:t>
+      </w:r>
+      <w:proofErr w:type="gramEnd"/>
+      <w:r>
+        <w:rPr>
+          <w:rFonts w:ascii="Courier" w:hAnsi="Courier"/>
+          <w:sz w:val="20"/>
+        </w:rPr>
+        <w:t>":"</w:t>
       </w:r>
       <w:r>
         <w:rPr>
@@ -1199,7 +1885,23 @@
           <w:rFonts w:ascii="Courier" w:hAnsi="Courier"/>
           <w:sz w:val="20"/>
         </w:rPr>
-        <w:t>"registrationDate":"</w:t>
+        <w:t>"</w:t>
+      </w:r>
+      <w:proofErr w:type="gramStart"/>
+      <w:r>
+        <w:rPr>
+          <w:rFonts w:ascii="Courier" w:hAnsi="Courier"/>
+          <w:sz w:val="20"/>
+        </w:rPr>
+        <w:t>registrationDate</w:t>
+      </w:r>
+      <w:proofErr w:type="gramEnd"/>
+      <w:r>
+        <w:rPr>
+          <w:rFonts w:ascii="Courier" w:hAnsi="Courier"/>
+          <w:sz w:val="20"/>
+        </w:rPr>
+        <w:t>":"</w:t>
       </w:r>
       <w:r>
         <w:rPr>
@@ -1228,8 +1930,27 @@
           <w:rFonts w:ascii="Courier" w:hAnsi="Courier"/>
           <w:sz w:val="20"/>
         </w:rPr>
-        <w:t>"creatorName":"</w:t>
-      </w:r>
+        <w:t>"</w:t>
+      </w:r>
+      <w:proofErr w:type="spellStart"/>
+      <w:proofErr w:type="gramStart"/>
+      <w:r>
+        <w:rPr>
+          <w:rFonts w:ascii="Courier" w:hAnsi="Courier"/>
+          <w:sz w:val="20"/>
+        </w:rPr>
+        <w:t>creatorName</w:t>
+      </w:r>
+      <w:proofErr w:type="spellEnd"/>
+      <w:proofErr w:type="gramEnd"/>
+      <w:r>
+        <w:rPr>
+          <w:rFonts w:ascii="Courier" w:hAnsi="Courier"/>
+          <w:sz w:val="20"/>
+        </w:rPr>
+        <w:t>":"</w:t>
+      </w:r>
+      <w:proofErr w:type="spellStart"/>
       <w:r>
         <w:rPr>
           <w:rFonts w:ascii="Courier" w:hAnsi="Courier"/>
@@ -1237,6 +1958,7 @@
         </w:rPr>
         <w:t>J,Smith</w:t>
       </w:r>
+      <w:proofErr w:type="spellEnd"/>
       <w:r>
         <w:rPr>
           <w:rFonts w:ascii="Courier" w:hAnsi="Courier"/>
@@ -1266,6 +1988,8 @@
         </w:rPr>
         <w:t>"</w:t>
       </w:r>
+      <w:proofErr w:type="spellStart"/>
+      <w:proofErr w:type="gramStart"/>
       <w:r>
         <w:rPr>
           <w:rFonts w:ascii="Courier" w:hAnsi="Courier"/>
@@ -1273,6 +1997,8 @@
         </w:rPr>
         <w:t>xlink:href</w:t>
       </w:r>
+      <w:proofErr w:type="spellEnd"/>
+      <w:proofErr w:type="gramEnd"/>
       <w:r>
         <w:rPr>
           <w:rFonts w:ascii="Courier" w:hAnsi="Courier"/>
@@ -1335,7 +2061,41 @@
           <w:rFonts w:ascii="Courier" w:hAnsi="Courier"/>
           <w:sz w:val="20"/>
         </w:rPr>
-        <w:t>"groupName":"imdi"</w:t>
+        <w:t>"</w:t>
+      </w:r>
+      <w:proofErr w:type="spellStart"/>
+      <w:proofErr w:type="gramStart"/>
+      <w:r>
+        <w:rPr>
+          <w:rFonts w:ascii="Courier" w:hAnsi="Courier"/>
+          <w:sz w:val="20"/>
+        </w:rPr>
+        <w:t>groupName</w:t>
+      </w:r>
+      <w:proofErr w:type="spellEnd"/>
+      <w:proofErr w:type="gramEnd"/>
+      <w:r>
+        <w:rPr>
+          <w:rFonts w:ascii="Courier" w:hAnsi="Courier"/>
+          <w:sz w:val="20"/>
+        </w:rPr>
+        <w:t>":"</w:t>
+      </w:r>
+      <w:proofErr w:type="spellStart"/>
+      <w:r>
+        <w:rPr>
+          <w:rFonts w:ascii="Courier" w:hAnsi="Courier"/>
+          <w:sz w:val="20"/>
+        </w:rPr>
+        <w:t>imdi</w:t>
+      </w:r>
+      <w:proofErr w:type="spellEnd"/>
+      <w:r>
+        <w:rPr>
+          <w:rFonts w:ascii="Courier" w:hAnsi="Courier"/>
+          <w:sz w:val="20"/>
+        </w:rPr>
+        <w:t>"</w:t>
       </w:r>
     </w:p>
     <w:p>
@@ -1365,7 +2125,23 @@
           <w:rFonts w:ascii="Courier" w:hAnsi="Courier"/>
           <w:sz w:val="20"/>
         </w:rPr>
-        <w:t>"id":"</w:t>
+        <w:t>"</w:t>
+      </w:r>
+      <w:proofErr w:type="gramStart"/>
+      <w:r>
+        <w:rPr>
+          <w:rFonts w:ascii="Courier" w:hAnsi="Courier"/>
+          <w:sz w:val="20"/>
+        </w:rPr>
+        <w:t>id</w:t>
+      </w:r>
+      <w:proofErr w:type="gramEnd"/>
+      <w:r>
+        <w:rPr>
+          <w:rFonts w:ascii="Courier" w:hAnsi="Courier"/>
+          <w:sz w:val="20"/>
+        </w:rPr>
+        <w:t>":"</w:t>
       </w:r>
       <w:r>
         <w:rPr>
@@ -1401,22 +2177,63 @@
           <w:rFonts w:ascii="Courier" w:hAnsi="Courier"/>
           <w:sz w:val="20"/>
         </w:rPr>
-        <w:t>"description":"Test file",</w:t>
-      </w:r>
-    </w:p>
-    <w:p>
-      <w:pPr>
-        <w:rPr>
-          <w:rFonts w:ascii="Courier" w:hAnsi="Courier"/>
-          <w:sz w:val="20"/>
-        </w:rPr>
-      </w:pPr>
-      <w:r>
-        <w:rPr>
-          <w:rFonts w:ascii="Courier" w:hAnsi="Courier"/>
-          <w:sz w:val="20"/>
-        </w:rPr>
-        <w:t>"name":"</w:t>
+        <w:t>"</w:t>
+      </w:r>
+      <w:proofErr w:type="spellStart"/>
+      <w:proofErr w:type="gramStart"/>
+      <w:r>
+        <w:rPr>
+          <w:rFonts w:ascii="Courier" w:hAnsi="Courier"/>
+          <w:sz w:val="20"/>
+        </w:rPr>
+        <w:t>description</w:t>
+      </w:r>
+      <w:proofErr w:type="gramEnd"/>
+      <w:r>
+        <w:rPr>
+          <w:rFonts w:ascii="Courier" w:hAnsi="Courier"/>
+          <w:sz w:val="20"/>
+        </w:rPr>
+        <w:t>":"Test</w:t>
+      </w:r>
+      <w:proofErr w:type="spellEnd"/>
+      <w:r>
+        <w:rPr>
+          <w:rFonts w:ascii="Courier" w:hAnsi="Courier"/>
+          <w:sz w:val="20"/>
+        </w:rPr>
+        <w:t xml:space="preserve"> file",</w:t>
+      </w:r>
+    </w:p>
+    <w:p>
+      <w:pPr>
+        <w:rPr>
+          <w:rFonts w:ascii="Courier" w:hAnsi="Courier"/>
+          <w:sz w:val="20"/>
+        </w:rPr>
+      </w:pPr>
+      <w:r>
+        <w:rPr>
+          <w:rFonts w:ascii="Courier" w:hAnsi="Courier"/>
+          <w:sz w:val="20"/>
+        </w:rPr>
+        <w:t>"</w:t>
+      </w:r>
+      <w:proofErr w:type="gramStart"/>
+      <w:r>
+        <w:rPr>
+          <w:rFonts w:ascii="Courier" w:hAnsi="Courier"/>
+          <w:sz w:val="20"/>
+        </w:rPr>
+        <w:t>name</w:t>
+      </w:r>
+      <w:proofErr w:type="gramEnd"/>
+      <w:r>
+        <w:rPr>
+          <w:rFonts w:ascii="Courier" w:hAnsi="Courier"/>
+          <w:sz w:val="20"/>
+        </w:rPr>
+        <w:t>":"</w:t>
       </w:r>
       <w:r>
         <w:rPr>
@@ -1459,23 +2276,66 @@
           <w:rFonts w:ascii="Courier" w:hAnsi="Courier"/>
           <w:sz w:val="20"/>
         </w:rPr>
-        <w:t>"registrationDate":"12/03/2009 16:21:43 CET ",</w:t>
-      </w:r>
-    </w:p>
-    <w:p>
-      <w:pPr>
-        <w:rPr>
-          <w:rFonts w:ascii="Courier" w:hAnsi="Courier"/>
-          <w:sz w:val="20"/>
-        </w:rPr>
-      </w:pPr>
-      <w:r>
-        <w:rPr>
-          <w:rFonts w:ascii="Courier" w:hAnsi="Courier"/>
-          <w:sz w:val="20"/>
-        </w:rPr>
-        <w:t>"creatorName":"J,Smith</w:t>
-      </w:r>
+        <w:t>"</w:t>
+      </w:r>
+      <w:proofErr w:type="gramStart"/>
+      <w:r>
+        <w:rPr>
+          <w:rFonts w:ascii="Courier" w:hAnsi="Courier"/>
+          <w:sz w:val="20"/>
+        </w:rPr>
+        <w:t>registrationDate</w:t>
+      </w:r>
+      <w:proofErr w:type="gramEnd"/>
+      <w:r>
+        <w:rPr>
+          <w:rFonts w:ascii="Courier" w:hAnsi="Courier"/>
+          <w:sz w:val="20"/>
+        </w:rPr>
+        <w:t>":"12/03/2009 16:21:43 CET ",</w:t>
+      </w:r>
+    </w:p>
+    <w:p>
+      <w:pPr>
+        <w:rPr>
+          <w:rFonts w:ascii="Courier" w:hAnsi="Courier"/>
+          <w:sz w:val="20"/>
+        </w:rPr>
+      </w:pPr>
+      <w:r>
+        <w:rPr>
+          <w:rFonts w:ascii="Courier" w:hAnsi="Courier"/>
+          <w:sz w:val="20"/>
+        </w:rPr>
+        <w:t>"</w:t>
+      </w:r>
+      <w:proofErr w:type="spellStart"/>
+      <w:proofErr w:type="gramStart"/>
+      <w:r>
+        <w:rPr>
+          <w:rFonts w:ascii="Courier" w:hAnsi="Courier"/>
+          <w:sz w:val="20"/>
+        </w:rPr>
+        <w:t>creatorName</w:t>
+      </w:r>
+      <w:proofErr w:type="spellEnd"/>
+      <w:proofErr w:type="gramEnd"/>
+      <w:r>
+        <w:rPr>
+          <w:rFonts w:ascii="Courier" w:hAnsi="Courier"/>
+          <w:sz w:val="20"/>
+        </w:rPr>
+        <w:t>":"</w:t>
+      </w:r>
+      <w:proofErr w:type="spellStart"/>
+      <w:r>
+        <w:rPr>
+          <w:rFonts w:ascii="Courier" w:hAnsi="Courier"/>
+          <w:sz w:val="20"/>
+        </w:rPr>
+        <w:t>J,Smith</w:t>
+      </w:r>
+      <w:proofErr w:type="spellEnd"/>
       <w:r>
         <w:rPr>
           <w:rFonts w:ascii="Courier" w:hAnsi="Courier"/>
@@ -1505,6 +2365,8 @@
         </w:rPr>
         <w:t>"</w:t>
       </w:r>
+      <w:proofErr w:type="spellStart"/>
+      <w:proofErr w:type="gramStart"/>
       <w:r>
         <w:rPr>
           <w:rFonts w:ascii="Courier" w:hAnsi="Courier"/>
@@ -1512,6 +2374,8 @@
         </w:rPr>
         <w:t>xlink:href</w:t>
       </w:r>
+      <w:proofErr w:type="spellEnd"/>
+      <w:proofErr w:type="gramEnd"/>
       <w:r>
         <w:rPr>
           <w:rFonts w:ascii="Courier" w:hAnsi="Courier"/>
@@ -1581,7 +2445,41 @@
           <w:rFonts w:ascii="Courier" w:hAnsi="Courier"/>
           <w:sz w:val="20"/>
         </w:rPr>
-        <w:t>"groupName":"imdi"</w:t>
+        <w:t>"</w:t>
+      </w:r>
+      <w:proofErr w:type="spellStart"/>
+      <w:proofErr w:type="gramStart"/>
+      <w:r>
+        <w:rPr>
+          <w:rFonts w:ascii="Courier" w:hAnsi="Courier"/>
+          <w:sz w:val="20"/>
+        </w:rPr>
+        <w:t>groupName</w:t>
+      </w:r>
+      <w:proofErr w:type="spellEnd"/>
+      <w:proofErr w:type="gramEnd"/>
+      <w:r>
+        <w:rPr>
+          <w:rFonts w:ascii="Courier" w:hAnsi="Courier"/>
+          <w:sz w:val="20"/>
+        </w:rPr>
+        <w:t>":"</w:t>
+      </w:r>
+      <w:proofErr w:type="spellStart"/>
+      <w:r>
+        <w:rPr>
+          <w:rFonts w:ascii="Courier" w:hAnsi="Courier"/>
+          <w:sz w:val="20"/>
+        </w:rPr>
+        <w:t>imdi</w:t>
+      </w:r>
+      <w:proofErr w:type="spellEnd"/>
+      <w:r>
+        <w:rPr>
+          <w:rFonts w:ascii="Courier" w:hAnsi="Courier"/>
+          <w:sz w:val="20"/>
+        </w:rPr>
+        <w:t>"</w:t>
       </w:r>
     </w:p>
     <w:p>
@@ -1604,9 +2502,16 @@
       <w:r>
         <w:t>Note the “id”/”</w:t>
       </w:r>
-      <w:r>
-        <w:t>xlink:href</w:t>
-      </w:r>
+      <w:proofErr w:type="spellStart"/>
+      <w:r>
+        <w:t>xlink</w:t>
+      </w:r>
+      <w:proofErr w:type="gramStart"/>
+      <w:r>
+        <w:t>:href</w:t>
+      </w:r>
+      <w:proofErr w:type="spellEnd"/>
+      <w:proofErr w:type="gramEnd"/>
       <w:r>
         <w:t>” which is generated by the application and needs to be used to do a successful POST of the component data.</w:t>
       </w:r>
@@ -1643,7 +2548,15 @@
         <w:t xml:space="preserve">A post method </w:t>
       </w:r>
       <w:r>
-        <w:t>can be used to add Components to the registry. A post request is a Multipart Form Data consisting of the fields: “name”, “description”, “creatorName”, “group” and stream “data” part which is the</w:t>
+        <w:t>can be used to add Components to the registry. A post request is a Multipart Form Data consisting of the fields: “name”, “description”, “</w:t>
+      </w:r>
+      <w:proofErr w:type="spellStart"/>
+      <w:r>
+        <w:t>creatorName</w:t>
+      </w:r>
+      <w:proofErr w:type="spellEnd"/>
+      <w:r>
+        <w:t>”, “group” and stream “data” part which is the</w:t>
       </w:r>
       <w:r>
         <w:t xml:space="preserve"> uploaded</w:t>
@@ -1660,7 +2573,15 @@
         <w:t>validated and</w:t>
       </w:r>
       <w:r>
-        <w:t xml:space="preserve"> the result will be wrapped in a RegisterResponse.</w:t>
+        <w:t xml:space="preserve"> the result will be wrapped in a </w:t>
+      </w:r>
+      <w:proofErr w:type="spellStart"/>
+      <w:r>
+        <w:t>RegisterResponse</w:t>
+      </w:r>
+      <w:proofErr w:type="spellEnd"/>
+      <w:r>
+        <w:t>.</w:t>
       </w:r>
     </w:p>
     <w:p/>
@@ -1691,52 +2612,182 @@
           <w:rFonts w:ascii="Courier" w:hAnsi="Courier"/>
           <w:sz w:val="20"/>
         </w:rPr>
-        <w:t>&lt;registerResponse registered="true" isProfile="false"&gt;</w:t>
-      </w:r>
-    </w:p>
-    <w:p>
-      <w:pPr>
-        <w:rPr>
-          <w:rFonts w:ascii="Courier" w:hAnsi="Courier"/>
-          <w:sz w:val="20"/>
-        </w:rPr>
-      </w:pPr>
-      <w:r>
-        <w:rPr>
-          <w:rFonts w:ascii="Courier" w:hAnsi="Courier"/>
-          <w:sz w:val="20"/>
-        </w:rPr>
-        <w:t xml:space="preserve">    &lt;errors/&gt;</w:t>
-      </w:r>
-    </w:p>
-    <w:p>
-      <w:pPr>
-        <w:rPr>
-          <w:rFonts w:ascii="Courier" w:hAnsi="Courier"/>
-          <w:sz w:val="20"/>
-        </w:rPr>
-      </w:pPr>
-      <w:r>
-        <w:rPr>
-          <w:rFonts w:ascii="Courier" w:hAnsi="Courier"/>
-          <w:sz w:val="20"/>
-        </w:rPr>
-        <w:t xml:space="preserve">    &lt;description xsi:type="componentDescription" xmlns:xsi="http://www.w3.org/2001/XMLSchema-instance"&gt;</w:t>
-      </w:r>
-    </w:p>
-    <w:p>
-      <w:pPr>
-        <w:rPr>
-          <w:rFonts w:ascii="Courier" w:hAnsi="Courier"/>
-          <w:sz w:val="20"/>
-        </w:rPr>
-      </w:pPr>
-      <w:r>
-        <w:rPr>
-          <w:rFonts w:ascii="Courier" w:hAnsi="Courier"/>
-          <w:sz w:val="20"/>
-        </w:rPr>
-        <w:t xml:space="preserve">        &lt;id&gt;</w:t>
+        <w:t>&lt;</w:t>
+      </w:r>
+      <w:proofErr w:type="spellStart"/>
+      <w:proofErr w:type="gramStart"/>
+      <w:r>
+        <w:rPr>
+          <w:rFonts w:ascii="Courier" w:hAnsi="Courier"/>
+          <w:sz w:val="20"/>
+        </w:rPr>
+        <w:t>registerResponse</w:t>
+      </w:r>
+      <w:proofErr w:type="spellEnd"/>
+      <w:proofErr w:type="gramEnd"/>
+      <w:r>
+        <w:rPr>
+          <w:rFonts w:ascii="Courier" w:hAnsi="Courier"/>
+          <w:sz w:val="20"/>
+        </w:rPr>
+        <w:t xml:space="preserve"> registered="true" </w:t>
+      </w:r>
+      <w:proofErr w:type="spellStart"/>
+      <w:r>
+        <w:rPr>
+          <w:rFonts w:ascii="Courier" w:hAnsi="Courier"/>
+          <w:sz w:val="20"/>
+        </w:rPr>
+        <w:t>isProfile</w:t>
+      </w:r>
+      <w:proofErr w:type="spellEnd"/>
+      <w:r>
+        <w:rPr>
+          <w:rFonts w:ascii="Courier" w:hAnsi="Courier"/>
+          <w:sz w:val="20"/>
+        </w:rPr>
+        <w:t>="false"&gt;</w:t>
+      </w:r>
+    </w:p>
+    <w:p>
+      <w:pPr>
+        <w:rPr>
+          <w:rFonts w:ascii="Courier" w:hAnsi="Courier"/>
+          <w:sz w:val="20"/>
+        </w:rPr>
+      </w:pPr>
+      <w:r>
+        <w:rPr>
+          <w:rFonts w:ascii="Courier" w:hAnsi="Courier"/>
+          <w:sz w:val="20"/>
+        </w:rPr>
+        <w:t xml:space="preserve">    &lt;</w:t>
+      </w:r>
+      <w:proofErr w:type="gramStart"/>
+      <w:r>
+        <w:rPr>
+          <w:rFonts w:ascii="Courier" w:hAnsi="Courier"/>
+          <w:sz w:val="20"/>
+        </w:rPr>
+        <w:t>errors</w:t>
+      </w:r>
+      <w:proofErr w:type="gramEnd"/>
+      <w:r>
+        <w:rPr>
+          <w:rFonts w:ascii="Courier" w:hAnsi="Courier"/>
+          <w:sz w:val="20"/>
+        </w:rPr>
+        <w:t>/&gt;</w:t>
+      </w:r>
+    </w:p>
+    <w:p>
+      <w:pPr>
+        <w:rPr>
+          <w:rFonts w:ascii="Courier" w:hAnsi="Courier"/>
+          <w:sz w:val="20"/>
+        </w:rPr>
+      </w:pPr>
+      <w:r>
+        <w:rPr>
+          <w:rFonts w:ascii="Courier" w:hAnsi="Courier"/>
+          <w:sz w:val="20"/>
+        </w:rPr>
+        <w:t xml:space="preserve">    &lt;</w:t>
+      </w:r>
+      <w:proofErr w:type="gramStart"/>
+      <w:r>
+        <w:rPr>
+          <w:rFonts w:ascii="Courier" w:hAnsi="Courier"/>
+          <w:sz w:val="20"/>
+        </w:rPr>
+        <w:t>description</w:t>
+      </w:r>
+      <w:proofErr w:type="gramEnd"/>
+      <w:r>
+        <w:rPr>
+          <w:rFonts w:ascii="Courier" w:hAnsi="Courier"/>
+          <w:sz w:val="20"/>
+        </w:rPr>
+        <w:t xml:space="preserve"> </w:t>
+      </w:r>
+      <w:proofErr w:type="spellStart"/>
+      <w:r>
+        <w:rPr>
+          <w:rFonts w:ascii="Courier" w:hAnsi="Courier"/>
+          <w:sz w:val="20"/>
+        </w:rPr>
+        <w:t>xsi:type</w:t>
+      </w:r>
+      <w:proofErr w:type="spellEnd"/>
+      <w:r>
+        <w:rPr>
+          <w:rFonts w:ascii="Courier" w:hAnsi="Courier"/>
+          <w:sz w:val="20"/>
+        </w:rPr>
+        <w:t>="</w:t>
+      </w:r>
+      <w:proofErr w:type="spellStart"/>
+      <w:r>
+        <w:rPr>
+          <w:rFonts w:ascii="Courier" w:hAnsi="Courier"/>
+          <w:sz w:val="20"/>
+        </w:rPr>
+        <w:t>componentDescription</w:t>
+      </w:r>
+      <w:proofErr w:type="spellEnd"/>
+      <w:r>
+        <w:rPr>
+          <w:rFonts w:ascii="Courier" w:hAnsi="Courier"/>
+          <w:sz w:val="20"/>
+        </w:rPr>
+        <w:t xml:space="preserve">" </w:t>
+      </w:r>
+      <w:proofErr w:type="spellStart"/>
+      <w:r>
+        <w:rPr>
+          <w:rFonts w:ascii="Courier" w:hAnsi="Courier"/>
+          <w:sz w:val="20"/>
+        </w:rPr>
+        <w:t>xmlns:xsi</w:t>
+      </w:r>
+      <w:proofErr w:type="spellEnd"/>
+      <w:r>
+        <w:rPr>
+          <w:rFonts w:ascii="Courier" w:hAnsi="Courier"/>
+          <w:sz w:val="20"/>
+        </w:rPr>
+        <w:t>="http://www.w3.org/2001/XMLSchema-instance"&gt;</w:t>
+      </w:r>
+    </w:p>
+    <w:p>
+      <w:pPr>
+        <w:rPr>
+          <w:rFonts w:ascii="Courier" w:hAnsi="Courier"/>
+          <w:sz w:val="20"/>
+        </w:rPr>
+      </w:pPr>
+      <w:r>
+        <w:rPr>
+          <w:rFonts w:ascii="Courier" w:hAnsi="Courier"/>
+          <w:sz w:val="20"/>
+        </w:rPr>
+        <w:t xml:space="preserve">        &lt;</w:t>
+      </w:r>
+      <w:proofErr w:type="gramStart"/>
+      <w:r>
+        <w:rPr>
+          <w:rFonts w:ascii="Courier" w:hAnsi="Courier"/>
+          <w:sz w:val="20"/>
+        </w:rPr>
+        <w:t>id</w:t>
+      </w:r>
+      <w:proofErr w:type="gramEnd"/>
+      <w:r>
+        <w:rPr>
+          <w:rFonts w:ascii="Courier" w:hAnsi="Courier"/>
+          <w:sz w:val="20"/>
+        </w:rPr>
+        <w:t>&gt;</w:t>
       </w:r>
       <w:r>
         <w:rPr>
@@ -1772,68 +2823,218 @@
           <w:rFonts w:ascii="Courier" w:hAnsi="Courier"/>
           <w:sz w:val="20"/>
         </w:rPr>
-        <w:t xml:space="preserve">        &lt;description&gt;myD&lt;/description&gt;</w:t>
-      </w:r>
-    </w:p>
-    <w:p>
-      <w:pPr>
-        <w:rPr>
-          <w:rFonts w:ascii="Courier" w:hAnsi="Courier"/>
-          <w:sz w:val="20"/>
-        </w:rPr>
-      </w:pPr>
-      <w:r>
-        <w:rPr>
-          <w:rFonts w:ascii="Courier" w:hAnsi="Courier"/>
-          <w:sz w:val="20"/>
-        </w:rPr>
-        <w:t xml:space="preserve">        &lt;name&gt;Name&lt;/name&gt;</w:t>
-      </w:r>
-    </w:p>
-    <w:p>
-      <w:pPr>
-        <w:rPr>
-          <w:rFonts w:ascii="Courier" w:hAnsi="Courier"/>
-          <w:sz w:val="20"/>
-        </w:rPr>
-      </w:pPr>
-      <w:r>
-        <w:rPr>
-          <w:rFonts w:ascii="Courier" w:hAnsi="Courier"/>
-          <w:sz w:val="20"/>
-        </w:rPr>
-        <w:t xml:space="preserve">        &lt;registrationDate&gt;myDate&lt;/registrationDate&gt;</w:t>
-      </w:r>
-    </w:p>
-    <w:p>
-      <w:pPr>
-        <w:rPr>
-          <w:rFonts w:ascii="Courier" w:hAnsi="Courier"/>
-          <w:sz w:val="20"/>
-        </w:rPr>
-      </w:pPr>
-      <w:r>
-        <w:rPr>
-          <w:rFonts w:ascii="Courier" w:hAnsi="Courier"/>
-          <w:sz w:val="20"/>
-        </w:rPr>
-        <w:t xml:space="preserve">        &lt;creatorName&gt;myC&lt;/creatorName&gt;</w:t>
-      </w:r>
-    </w:p>
-    <w:p>
-      <w:pPr>
-        <w:rPr>
-          <w:rFonts w:ascii="Courier" w:hAnsi="Courier"/>
-          <w:sz w:val="20"/>
-        </w:rPr>
-      </w:pPr>
-      <w:r>
-        <w:rPr>
-          <w:rFonts w:ascii="Courier" w:hAnsi="Courier"/>
-          <w:sz w:val="20"/>
-        </w:rPr>
         <w:t xml:space="preserve">        &lt;</w:t>
       </w:r>
+      <w:proofErr w:type="gramStart"/>
+      <w:r>
+        <w:rPr>
+          <w:rFonts w:ascii="Courier" w:hAnsi="Courier"/>
+          <w:sz w:val="20"/>
+        </w:rPr>
+        <w:t>description</w:t>
+      </w:r>
+      <w:proofErr w:type="gramEnd"/>
+      <w:r>
+        <w:rPr>
+          <w:rFonts w:ascii="Courier" w:hAnsi="Courier"/>
+          <w:sz w:val="20"/>
+        </w:rPr>
+        <w:t>&gt;</w:t>
+      </w:r>
+      <w:proofErr w:type="spellStart"/>
+      <w:r>
+        <w:rPr>
+          <w:rFonts w:ascii="Courier" w:hAnsi="Courier"/>
+          <w:sz w:val="20"/>
+        </w:rPr>
+        <w:t>myD</w:t>
+      </w:r>
+      <w:proofErr w:type="spellEnd"/>
+      <w:r>
+        <w:rPr>
+          <w:rFonts w:ascii="Courier" w:hAnsi="Courier"/>
+          <w:sz w:val="20"/>
+        </w:rPr>
+        <w:t>&lt;/description&gt;</w:t>
+      </w:r>
+    </w:p>
+    <w:p>
+      <w:pPr>
+        <w:rPr>
+          <w:rFonts w:ascii="Courier" w:hAnsi="Courier"/>
+          <w:sz w:val="20"/>
+        </w:rPr>
+      </w:pPr>
+      <w:r>
+        <w:rPr>
+          <w:rFonts w:ascii="Courier" w:hAnsi="Courier"/>
+          <w:sz w:val="20"/>
+        </w:rPr>
+        <w:t xml:space="preserve">        &lt;</w:t>
+      </w:r>
+      <w:proofErr w:type="gramStart"/>
+      <w:r>
+        <w:rPr>
+          <w:rFonts w:ascii="Courier" w:hAnsi="Courier"/>
+          <w:sz w:val="20"/>
+        </w:rPr>
+        <w:t>name</w:t>
+      </w:r>
+      <w:proofErr w:type="gramEnd"/>
+      <w:r>
+        <w:rPr>
+          <w:rFonts w:ascii="Courier" w:hAnsi="Courier"/>
+          <w:sz w:val="20"/>
+        </w:rPr>
+        <w:t>&gt;Name&lt;/name&gt;</w:t>
+      </w:r>
+    </w:p>
+    <w:p>
+      <w:pPr>
+        <w:rPr>
+          <w:rFonts w:ascii="Courier" w:hAnsi="Courier"/>
+          <w:sz w:val="20"/>
+        </w:rPr>
+      </w:pPr>
+      <w:r>
+        <w:rPr>
+          <w:rFonts w:ascii="Courier" w:hAnsi="Courier"/>
+          <w:sz w:val="20"/>
+        </w:rPr>
+        <w:t xml:space="preserve">        &lt;</w:t>
+      </w:r>
+      <w:proofErr w:type="spellStart"/>
+      <w:proofErr w:type="gramStart"/>
+      <w:r>
+        <w:rPr>
+          <w:rFonts w:ascii="Courier" w:hAnsi="Courier"/>
+          <w:sz w:val="20"/>
+        </w:rPr>
+        <w:t>registrationDate</w:t>
+      </w:r>
+      <w:proofErr w:type="spellEnd"/>
+      <w:proofErr w:type="gramEnd"/>
+      <w:r>
+        <w:rPr>
+          <w:rFonts w:ascii="Courier" w:hAnsi="Courier"/>
+          <w:sz w:val="20"/>
+        </w:rPr>
+        <w:t>&gt;</w:t>
+      </w:r>
+      <w:proofErr w:type="spellStart"/>
+      <w:r>
+        <w:rPr>
+          <w:rFonts w:ascii="Courier" w:hAnsi="Courier"/>
+          <w:sz w:val="20"/>
+        </w:rPr>
+        <w:t>myDate</w:t>
+      </w:r>
+      <w:proofErr w:type="spellEnd"/>
+      <w:r>
+        <w:rPr>
+          <w:rFonts w:ascii="Courier" w:hAnsi="Courier"/>
+          <w:sz w:val="20"/>
+        </w:rPr>
+        <w:t>&lt;/</w:t>
+      </w:r>
+      <w:proofErr w:type="spellStart"/>
+      <w:r>
+        <w:rPr>
+          <w:rFonts w:ascii="Courier" w:hAnsi="Courier"/>
+          <w:sz w:val="20"/>
+        </w:rPr>
+        <w:t>registrationDate</w:t>
+      </w:r>
+      <w:proofErr w:type="spellEnd"/>
+      <w:r>
+        <w:rPr>
+          <w:rFonts w:ascii="Courier" w:hAnsi="Courier"/>
+          <w:sz w:val="20"/>
+        </w:rPr>
+        <w:t>&gt;</w:t>
+      </w:r>
+    </w:p>
+    <w:p>
+      <w:pPr>
+        <w:rPr>
+          <w:rFonts w:ascii="Courier" w:hAnsi="Courier"/>
+          <w:sz w:val="20"/>
+        </w:rPr>
+      </w:pPr>
+      <w:r>
+        <w:rPr>
+          <w:rFonts w:ascii="Courier" w:hAnsi="Courier"/>
+          <w:sz w:val="20"/>
+        </w:rPr>
+        <w:t xml:space="preserve">        &lt;</w:t>
+      </w:r>
+      <w:proofErr w:type="spellStart"/>
+      <w:proofErr w:type="gramStart"/>
+      <w:r>
+        <w:rPr>
+          <w:rFonts w:ascii="Courier" w:hAnsi="Courier"/>
+          <w:sz w:val="20"/>
+        </w:rPr>
+        <w:t>creatorName</w:t>
+      </w:r>
+      <w:proofErr w:type="spellEnd"/>
+      <w:proofErr w:type="gramEnd"/>
+      <w:r>
+        <w:rPr>
+          <w:rFonts w:ascii="Courier" w:hAnsi="Courier"/>
+          <w:sz w:val="20"/>
+        </w:rPr>
+        <w:t>&gt;</w:t>
+      </w:r>
+      <w:proofErr w:type="spellStart"/>
+      <w:r>
+        <w:rPr>
+          <w:rFonts w:ascii="Courier" w:hAnsi="Courier"/>
+          <w:sz w:val="20"/>
+        </w:rPr>
+        <w:t>myC</w:t>
+      </w:r>
+      <w:proofErr w:type="spellEnd"/>
+      <w:r>
+        <w:rPr>
+          <w:rFonts w:ascii="Courier" w:hAnsi="Courier"/>
+          <w:sz w:val="20"/>
+        </w:rPr>
+        <w:t>&lt;/</w:t>
+      </w:r>
+      <w:proofErr w:type="spellStart"/>
+      <w:r>
+        <w:rPr>
+          <w:rFonts w:ascii="Courier" w:hAnsi="Courier"/>
+          <w:sz w:val="20"/>
+        </w:rPr>
+        <w:t>creatorName</w:t>
+      </w:r>
+      <w:proofErr w:type="spellEnd"/>
+      <w:r>
+        <w:rPr>
+          <w:rFonts w:ascii="Courier" w:hAnsi="Courier"/>
+          <w:sz w:val="20"/>
+        </w:rPr>
+        <w:t>&gt;</w:t>
+      </w:r>
+    </w:p>
+    <w:p>
+      <w:pPr>
+        <w:rPr>
+          <w:rFonts w:ascii="Courier" w:hAnsi="Courier"/>
+          <w:sz w:val="20"/>
+        </w:rPr>
+      </w:pPr>
+      <w:r>
+        <w:rPr>
+          <w:rFonts w:ascii="Courier" w:hAnsi="Courier"/>
+          <w:sz w:val="20"/>
+        </w:rPr>
+        <w:t xml:space="preserve">        &lt;</w:t>
+      </w:r>
+      <w:proofErr w:type="spellStart"/>
+      <w:proofErr w:type="gramStart"/>
       <w:r>
         <w:rPr>
           <w:rFonts w:ascii="Courier" w:hAnsi="Courier"/>
@@ -1841,6 +3042,8 @@
         </w:rPr>
         <w:t>xlink:href</w:t>
       </w:r>
+      <w:proofErr w:type="spellEnd"/>
+      <w:proofErr w:type="gramEnd"/>
       <w:r>
         <w:rPr>
           <w:rFonts w:ascii="Courier" w:hAnsi="Courier"/>
@@ -1924,7 +3127,57 @@
           <w:rFonts w:ascii="Courier" w:hAnsi="Courier"/>
           <w:sz w:val="20"/>
         </w:rPr>
-        <w:t xml:space="preserve">        &lt;groupName&gt;imdi&lt;/groupName&gt;</w:t>
+        <w:t xml:space="preserve">        &lt;</w:t>
+      </w:r>
+      <w:proofErr w:type="spellStart"/>
+      <w:proofErr w:type="gramStart"/>
+      <w:r>
+        <w:rPr>
+          <w:rFonts w:ascii="Courier" w:hAnsi="Courier"/>
+          <w:sz w:val="20"/>
+        </w:rPr>
+        <w:t>groupName</w:t>
+      </w:r>
+      <w:proofErr w:type="spellEnd"/>
+      <w:proofErr w:type="gramEnd"/>
+      <w:r>
+        <w:rPr>
+          <w:rFonts w:ascii="Courier" w:hAnsi="Courier"/>
+          <w:sz w:val="20"/>
+        </w:rPr>
+        <w:t>&gt;</w:t>
+      </w:r>
+      <w:proofErr w:type="spellStart"/>
+      <w:r>
+        <w:rPr>
+          <w:rFonts w:ascii="Courier" w:hAnsi="Courier"/>
+          <w:sz w:val="20"/>
+        </w:rPr>
+        <w:t>imdi</w:t>
+      </w:r>
+      <w:proofErr w:type="spellEnd"/>
+      <w:r>
+        <w:rPr>
+          <w:rFonts w:ascii="Courier" w:hAnsi="Courier"/>
+          <w:sz w:val="20"/>
+        </w:rPr>
+        <w:t>&lt;/</w:t>
+      </w:r>
+      <w:proofErr w:type="spellStart"/>
+      <w:r>
+        <w:rPr>
+          <w:rFonts w:ascii="Courier" w:hAnsi="Courier"/>
+          <w:sz w:val="20"/>
+        </w:rPr>
+        <w:t>groupName</w:t>
+      </w:r>
+      <w:proofErr w:type="spellEnd"/>
+      <w:r>
+        <w:rPr>
+          <w:rFonts w:ascii="Courier" w:hAnsi="Courier"/>
+          <w:sz w:val="20"/>
+        </w:rPr>
+        <w:t>&gt;</w:t>
       </w:r>
     </w:p>
     <w:p>
@@ -1954,7 +3207,23 @@
           <w:rFonts w:ascii="Courier" w:hAnsi="Courier"/>
           <w:sz w:val="20"/>
         </w:rPr>
-        <w:t>&lt;/registerResponse&gt;</w:t>
+        <w:t>&lt;/</w:t>
+      </w:r>
+      <w:proofErr w:type="spellStart"/>
+      <w:r>
+        <w:rPr>
+          <w:rFonts w:ascii="Courier" w:hAnsi="Courier"/>
+          <w:sz w:val="20"/>
+        </w:rPr>
+        <w:t>registerResponse</w:t>
+      </w:r>
+      <w:proofErr w:type="spellEnd"/>
+      <w:r>
+        <w:rPr>
+          <w:rFonts w:ascii="Courier" w:hAnsi="Courier"/>
+          <w:sz w:val="20"/>
+        </w:rPr>
+        <w:t>&gt;</w:t>
       </w:r>
     </w:p>
     <w:p/>
@@ -1978,7 +3247,41 @@
           <w:rFonts w:ascii="Courier" w:hAnsi="Courier"/>
           <w:sz w:val="20"/>
         </w:rPr>
-        <w:t>&lt;registerResponse registered="false" isProfile="</w:t>
+        <w:t>&lt;</w:t>
+      </w:r>
+      <w:proofErr w:type="spellStart"/>
+      <w:proofErr w:type="gramStart"/>
+      <w:r>
+        <w:rPr>
+          <w:rFonts w:ascii="Courier" w:hAnsi="Courier"/>
+          <w:sz w:val="20"/>
+        </w:rPr>
+        <w:t>registerResponse</w:t>
+      </w:r>
+      <w:proofErr w:type="spellEnd"/>
+      <w:proofErr w:type="gramEnd"/>
+      <w:r>
+        <w:rPr>
+          <w:rFonts w:ascii="Courier" w:hAnsi="Courier"/>
+          <w:sz w:val="20"/>
+        </w:rPr>
+        <w:t xml:space="preserve"> registered="false" </w:t>
+      </w:r>
+      <w:proofErr w:type="spellStart"/>
+      <w:r>
+        <w:rPr>
+          <w:rFonts w:ascii="Courier" w:hAnsi="Courier"/>
+          <w:sz w:val="20"/>
+        </w:rPr>
+        <w:t>isProfile</w:t>
+      </w:r>
+      <w:proofErr w:type="spellEnd"/>
+      <w:r>
+        <w:rPr>
+          <w:rFonts w:ascii="Courier" w:hAnsi="Courier"/>
+          <w:sz w:val="20"/>
+        </w:rPr>
+        <w:t>="</w:t>
       </w:r>
       <w:r>
         <w:rPr>
@@ -2007,37 +3310,85 @@
           <w:rFonts w:ascii="Courier" w:hAnsi="Courier"/>
           <w:sz w:val="20"/>
         </w:rPr>
-        <w:t xml:space="preserve">    &lt;errors&gt;</w:t>
-      </w:r>
-    </w:p>
-    <w:p>
-      <w:pPr>
-        <w:rPr>
-          <w:rFonts w:ascii="Courier" w:hAnsi="Courier"/>
-          <w:sz w:val="20"/>
-        </w:rPr>
-      </w:pPr>
-      <w:r>
-        <w:rPr>
-          <w:rFonts w:ascii="Courier" w:hAnsi="Courier"/>
-          <w:sz w:val="20"/>
-        </w:rPr>
-        <w:t xml:space="preserve">        &lt;error&gt;Error 1&lt;/error&gt;</w:t>
-      </w:r>
-    </w:p>
-    <w:p>
-      <w:pPr>
-        <w:rPr>
-          <w:rFonts w:ascii="Courier" w:hAnsi="Courier"/>
-          <w:sz w:val="20"/>
-        </w:rPr>
-      </w:pPr>
-      <w:r>
-        <w:rPr>
-          <w:rFonts w:ascii="Courier" w:hAnsi="Courier"/>
-          <w:sz w:val="20"/>
-        </w:rPr>
-        <w:t xml:space="preserve">        &lt;error&gt;Error 2&lt;/error&gt;</w:t>
+        <w:t xml:space="preserve">    &lt;</w:t>
+      </w:r>
+      <w:proofErr w:type="gramStart"/>
+      <w:r>
+        <w:rPr>
+          <w:rFonts w:ascii="Courier" w:hAnsi="Courier"/>
+          <w:sz w:val="20"/>
+        </w:rPr>
+        <w:t>errors</w:t>
+      </w:r>
+      <w:proofErr w:type="gramEnd"/>
+      <w:r>
+        <w:rPr>
+          <w:rFonts w:ascii="Courier" w:hAnsi="Courier"/>
+          <w:sz w:val="20"/>
+        </w:rPr>
+        <w:t>&gt;</w:t>
+      </w:r>
+    </w:p>
+    <w:p>
+      <w:pPr>
+        <w:rPr>
+          <w:rFonts w:ascii="Courier" w:hAnsi="Courier"/>
+          <w:sz w:val="20"/>
+        </w:rPr>
+      </w:pPr>
+      <w:r>
+        <w:rPr>
+          <w:rFonts w:ascii="Courier" w:hAnsi="Courier"/>
+          <w:sz w:val="20"/>
+        </w:rPr>
+        <w:t xml:space="preserve">        &lt;</w:t>
+      </w:r>
+      <w:proofErr w:type="gramStart"/>
+      <w:r>
+        <w:rPr>
+          <w:rFonts w:ascii="Courier" w:hAnsi="Courier"/>
+          <w:sz w:val="20"/>
+        </w:rPr>
+        <w:t>error</w:t>
+      </w:r>
+      <w:proofErr w:type="gramEnd"/>
+      <w:r>
+        <w:rPr>
+          <w:rFonts w:ascii="Courier" w:hAnsi="Courier"/>
+          <w:sz w:val="20"/>
+        </w:rPr>
+        <w:t>&gt;Error 1&lt;/error&gt;</w:t>
+      </w:r>
+    </w:p>
+    <w:p>
+      <w:pPr>
+        <w:rPr>
+          <w:rFonts w:ascii="Courier" w:hAnsi="Courier"/>
+          <w:sz w:val="20"/>
+        </w:rPr>
+      </w:pPr>
+      <w:r>
+        <w:rPr>
+          <w:rFonts w:ascii="Courier" w:hAnsi="Courier"/>
+          <w:sz w:val="20"/>
+        </w:rPr>
+        <w:t xml:space="preserve">        &lt;</w:t>
+      </w:r>
+      <w:proofErr w:type="gramStart"/>
+      <w:r>
+        <w:rPr>
+          <w:rFonts w:ascii="Courier" w:hAnsi="Courier"/>
+          <w:sz w:val="20"/>
+        </w:rPr>
+        <w:t>error</w:t>
+      </w:r>
+      <w:proofErr w:type="gramEnd"/>
+      <w:r>
+        <w:rPr>
+          <w:rFonts w:ascii="Courier" w:hAnsi="Courier"/>
+          <w:sz w:val="20"/>
+        </w:rPr>
+        <w:t>&gt;Error 2&lt;/error&gt;</w:t>
       </w:r>
     </w:p>
     <w:p>
@@ -2061,7 +3412,23 @@
           <w:rFonts w:ascii="Courier" w:hAnsi="Courier"/>
           <w:sz w:val="20"/>
         </w:rPr>
-        <w:t>&lt;/registerResponse&gt;</w:t>
+        <w:t>&lt;/</w:t>
+      </w:r>
+      <w:proofErr w:type="spellStart"/>
+      <w:r>
+        <w:rPr>
+          <w:rFonts w:ascii="Courier" w:hAnsi="Courier"/>
+          <w:sz w:val="20"/>
+        </w:rPr>
+        <w:t>registerResponse</w:t>
+      </w:r>
+      <w:proofErr w:type="spellEnd"/>
+      <w:r>
+        <w:rPr>
+          <w:rFonts w:ascii="Courier" w:hAnsi="Courier"/>
+          <w:sz w:val="20"/>
+        </w:rPr>
+        <w:t>&gt;</w:t>
       </w:r>
     </w:p>
     <w:p/>
@@ -2174,7 +3541,25 @@
               <w:t>profiles</w:t>
             </w:r>
           </w:p>
-          <w:p/>
+          <w:p>
+            <w:r>
+              <w:t>List all registered profiles</w:t>
+            </w:r>
+            <w:r>
+              <w:t xml:space="preserve"> that are marked to be shown in metadata editors</w:t>
+            </w:r>
+          </w:p>
+          <w:p>
+            <w:r>
+              <w:t>http://cmdre</w:t>
+            </w:r>
+            <w:r>
+              <w:t>gistry/rest/registry/profiles</w:t>
+            </w:r>
+            <w:r>
+              <w:t>?mdEditor=true</w:t>
+            </w:r>
+          </w:p>
         </w:tc>
       </w:tr>
       <w:tr>
@@ -2211,6 +3596,50 @@
               <w:t>Get the profiles in the specified format</w:t>
             </w:r>
           </w:p>
+          <w:p>
+            <w:r>
+              <w:t xml:space="preserve">When GET-parameter </w:t>
+            </w:r>
+            <w:proofErr w:type="spellStart"/>
+            <w:r>
+              <w:rPr>
+                <w:b/>
+              </w:rPr>
+              <w:t>mdEditor</w:t>
+            </w:r>
+            <w:proofErr w:type="spellEnd"/>
+            <w:r>
+              <w:t xml:space="preserve">  (default value: </w:t>
+            </w:r>
+            <w:r>
+              <w:rPr>
+                <w:i/>
+              </w:rPr>
+              <w:t>false</w:t>
+            </w:r>
+            <w:r>
+              <w:t xml:space="preserve">) is set to </w:t>
+            </w:r>
+            <w:r>
+              <w:rPr>
+                <w:i/>
+              </w:rPr>
+              <w:t>true</w:t>
+            </w:r>
+            <w:r>
+              <w:t xml:space="preserve">, only profiles with </w:t>
+            </w:r>
+            <w:proofErr w:type="spellStart"/>
+            <w:r>
+              <w:t>showInEditor</w:t>
+            </w:r>
+            <w:proofErr w:type="spellEnd"/>
+            <w:r>
+              <w:t xml:space="preserve"> = true are shown</w:t>
+            </w:r>
+            <w:bookmarkStart w:id="0" w:name="_GoBack"/>
+            <w:bookmarkEnd w:id="0"/>
+          </w:p>
         </w:tc>
       </w:tr>
       <w:tr>
@@ -2240,7 +3669,15 @@
           </w:tcPr>
           <w:p>
             <w:r>
-              <w:t xml:space="preserve">Create a profile in the  collection of profiles. </w:t>
+              <w:t xml:space="preserve">Create a profile in </w:t>
+            </w:r>
+            <w:proofErr w:type="gramStart"/>
+            <w:r>
+              <w:t>the  collection</w:t>
+            </w:r>
+            <w:proofErr w:type="gramEnd"/>
+            <w:r>
+              <w:t xml:space="preserve"> of profiles. </w:t>
             </w:r>
             <w:r>
               <w:t>Returning a response containing the description of the profiles or the possible reasons for failing registration.</w:t>
@@ -2350,7 +3787,15 @@
           </w:tcPr>
           <w:p>
             <w:r>
-              <w:t>Can return JSON when request-header has Accept field set to application/json.</w:t>
+              <w:t>Can return JSON when request-header has Accept field set to application/</w:t>
+            </w:r>
+            <w:proofErr w:type="spellStart"/>
+            <w:r>
+              <w:t>json</w:t>
+            </w:r>
+            <w:proofErr w:type="spellEnd"/>
+            <w:r>
+              <w:t>.</w:t>
             </w:r>
           </w:p>
         </w:tc>
@@ -2365,6 +3810,7 @@
           <w:color w:val="auto"/>
         </w:rPr>
       </w:pPr>
+      <w:proofErr w:type="gramStart"/>
       <w:r>
         <w:rPr>
           <w:color w:val="auto"/>
@@ -2383,15 +3829,33 @@
         </w:rPr>
         <w:t>.</w:t>
       </w:r>
+      <w:proofErr w:type="gramEnd"/>
     </w:p>
     <w:p/>
     <w:p>
-      <w:r>
-        <w:t xml:space="preserve">ProfileDescriptions with the elements: id, name, description, registration date, creatorName,  </w:t>
-      </w:r>
+      <w:proofErr w:type="spellStart"/>
+      <w:r>
+        <w:t>ProfileDescriptions</w:t>
+      </w:r>
+      <w:proofErr w:type="spellEnd"/>
+      <w:r>
+        <w:t xml:space="preserve"> with the elements: id, name, description, registration date, </w:t>
+      </w:r>
+      <w:proofErr w:type="spellStart"/>
+      <w:r>
+        <w:t>creatorName</w:t>
+      </w:r>
+      <w:proofErr w:type="spellEnd"/>
+      <w:proofErr w:type="gramStart"/>
+      <w:r>
+        <w:t xml:space="preserve">,  </w:t>
+      </w:r>
+      <w:proofErr w:type="spellStart"/>
       <w:r>
         <w:t>xlink:href</w:t>
       </w:r>
+      <w:proofErr w:type="spellEnd"/>
+      <w:proofErr w:type="gramEnd"/>
       <w:r>
         <w:t xml:space="preserve"> to actual profile.</w:t>
       </w:r>
@@ -2414,7 +3878,23 @@
           <w:rFonts w:ascii="Courier" w:hAnsi="Courier"/>
           <w:sz w:val="20"/>
         </w:rPr>
-        <w:t>&lt;/profileDescriptions&gt;</w:t>
+        <w:t>&lt;/</w:t>
+      </w:r>
+      <w:proofErr w:type="spellStart"/>
+      <w:r>
+        <w:rPr>
+          <w:rFonts w:ascii="Courier" w:hAnsi="Courier"/>
+          <w:sz w:val="20"/>
+        </w:rPr>
+        <w:t>profileDescriptions</w:t>
+      </w:r>
+      <w:proofErr w:type="spellEnd"/>
+      <w:r>
+        <w:rPr>
+          <w:rFonts w:ascii="Courier" w:hAnsi="Courier"/>
+          <w:sz w:val="20"/>
+        </w:rPr>
+        <w:t>&gt;</w:t>
       </w:r>
     </w:p>
     <w:p>
@@ -2436,7 +3916,25 @@
           <w:rFonts w:ascii="Courier" w:hAnsi="Courier"/>
           <w:sz w:val="20"/>
         </w:rPr>
-        <w:t>&lt;profileDescription&gt;</w:t>
+        <w:t>&lt;</w:t>
+      </w:r>
+      <w:proofErr w:type="spellStart"/>
+      <w:proofErr w:type="gramStart"/>
+      <w:r>
+        <w:rPr>
+          <w:rFonts w:ascii="Courier" w:hAnsi="Courier"/>
+          <w:sz w:val="20"/>
+        </w:rPr>
+        <w:t>profileDescription</w:t>
+      </w:r>
+      <w:proofErr w:type="spellEnd"/>
+      <w:proofErr w:type="gramEnd"/>
+      <w:r>
+        <w:rPr>
+          <w:rFonts w:ascii="Courier" w:hAnsi="Courier"/>
+          <w:sz w:val="20"/>
+        </w:rPr>
+        <w:t>&gt;</w:t>
       </w:r>
     </w:p>
     <w:p>
@@ -2452,7 +3950,23 @@
           <w:rFonts w:ascii="Courier" w:hAnsi="Courier"/>
           <w:sz w:val="20"/>
         </w:rPr>
-        <w:t>&lt;id&gt;p_1257850388373&lt;/id&gt;</w:t>
+        <w:t>&lt;</w:t>
+      </w:r>
+      <w:proofErr w:type="gramStart"/>
+      <w:r>
+        <w:rPr>
+          <w:rFonts w:ascii="Courier" w:hAnsi="Courier"/>
+          <w:sz w:val="20"/>
+        </w:rPr>
+        <w:t>id</w:t>
+      </w:r>
+      <w:proofErr w:type="gramEnd"/>
+      <w:r>
+        <w:rPr>
+          <w:rFonts w:ascii="Courier" w:hAnsi="Courier"/>
+          <w:sz w:val="20"/>
+        </w:rPr>
+        <w:t>&gt;p_1257850388373&lt;/id&gt;</w:t>
       </w:r>
     </w:p>
     <w:p>
@@ -2468,7 +3982,23 @@
           <w:rFonts w:ascii="Courier" w:hAnsi="Courier"/>
           <w:sz w:val="20"/>
         </w:rPr>
-        <w:t>&lt;description&gt;</w:t>
+        <w:t>&lt;</w:t>
+      </w:r>
+      <w:proofErr w:type="gramStart"/>
+      <w:r>
+        <w:rPr>
+          <w:rFonts w:ascii="Courier" w:hAnsi="Courier"/>
+          <w:sz w:val="20"/>
+        </w:rPr>
+        <w:t>description</w:t>
+      </w:r>
+      <w:proofErr w:type="gramEnd"/>
+      <w:r>
+        <w:rPr>
+          <w:rFonts w:ascii="Courier" w:hAnsi="Courier"/>
+          <w:sz w:val="20"/>
+        </w:rPr>
+        <w:t>&gt;</w:t>
       </w:r>
       <w:r>
         <w:rPr>
@@ -2498,8 +4028,25 @@
           <w:rFonts w:ascii="Courier" w:hAnsi="Courier"/>
           <w:sz w:val="20"/>
         </w:rPr>
-        <w:t>&lt;name&gt;</w:t>
-      </w:r>
+        <w:t>&lt;</w:t>
+      </w:r>
+      <w:proofErr w:type="gramStart"/>
+      <w:r>
+        <w:rPr>
+          <w:rFonts w:ascii="Courier" w:hAnsi="Courier"/>
+          <w:sz w:val="20"/>
+        </w:rPr>
+        <w:t>name</w:t>
+      </w:r>
+      <w:proofErr w:type="gramEnd"/>
+      <w:r>
+        <w:rPr>
+          <w:rFonts w:ascii="Courier" w:hAnsi="Courier"/>
+          <w:sz w:val="20"/>
+        </w:rPr>
+        <w:t>&gt;</w:t>
+      </w:r>
+      <w:proofErr w:type="spellStart"/>
       <w:r>
         <w:rPr>
           <w:rFonts w:ascii="Courier" w:hAnsi="Courier"/>
@@ -2507,6 +4054,7 @@
         </w:rPr>
         <w:t>TestProfile</w:t>
       </w:r>
+      <w:proofErr w:type="spellEnd"/>
       <w:r>
         <w:rPr>
           <w:rFonts w:ascii="Courier" w:hAnsi="Courier"/>
@@ -2528,7 +4076,41 @@
           <w:rFonts w:ascii="Courier" w:hAnsi="Courier"/>
           <w:sz w:val="20"/>
         </w:rPr>
-        <w:t>&lt;registrationDate&gt;Tue Nov 10 11:53:08 CET 2009&lt;/registrationDate&gt;</w:t>
+        <w:t>&lt;</w:t>
+      </w:r>
+      <w:proofErr w:type="spellStart"/>
+      <w:proofErr w:type="gramStart"/>
+      <w:r>
+        <w:rPr>
+          <w:rFonts w:ascii="Courier" w:hAnsi="Courier"/>
+          <w:sz w:val="20"/>
+        </w:rPr>
+        <w:t>registrationDate</w:t>
+      </w:r>
+      <w:proofErr w:type="spellEnd"/>
+      <w:proofErr w:type="gramEnd"/>
+      <w:r>
+        <w:rPr>
+          <w:rFonts w:ascii="Courier" w:hAnsi="Courier"/>
+          <w:sz w:val="20"/>
+        </w:rPr>
+        <w:t>&gt;Tue Nov 10 11:53:08 CET 2009&lt;/</w:t>
+      </w:r>
+      <w:proofErr w:type="spellStart"/>
+      <w:r>
+        <w:rPr>
+          <w:rFonts w:ascii="Courier" w:hAnsi="Courier"/>
+          <w:sz w:val="20"/>
+        </w:rPr>
+        <w:t>registrationDate</w:t>
+      </w:r>
+      <w:proofErr w:type="spellEnd"/>
+      <w:r>
+        <w:rPr>
+          <w:rFonts w:ascii="Courier" w:hAnsi="Courier"/>
+          <w:sz w:val="20"/>
+        </w:rPr>
+        <w:t>&gt;</w:t>
       </w:r>
     </w:p>
     <w:p>
@@ -2544,7 +4126,25 @@
           <w:rFonts w:ascii="Courier" w:hAnsi="Courier"/>
           <w:sz w:val="20"/>
         </w:rPr>
-        <w:t>&lt;creatorName&gt;</w:t>
+        <w:t>&lt;</w:t>
+      </w:r>
+      <w:proofErr w:type="spellStart"/>
+      <w:proofErr w:type="gramStart"/>
+      <w:r>
+        <w:rPr>
+          <w:rFonts w:ascii="Courier" w:hAnsi="Courier"/>
+          <w:sz w:val="20"/>
+        </w:rPr>
+        <w:t>creatorName</w:t>
+      </w:r>
+      <w:proofErr w:type="spellEnd"/>
+      <w:proofErr w:type="gramEnd"/>
+      <w:r>
+        <w:rPr>
+          <w:rFonts w:ascii="Courier" w:hAnsi="Courier"/>
+          <w:sz w:val="20"/>
+        </w:rPr>
+        <w:t>&gt;</w:t>
       </w:r>
       <w:r>
         <w:rPr>
@@ -2558,7 +4158,23 @@
           <w:rFonts w:ascii="Courier" w:hAnsi="Courier"/>
           <w:sz w:val="20"/>
         </w:rPr>
-        <w:t>&lt;/creatorName&gt;</w:t>
+        <w:t>&lt;/</w:t>
+      </w:r>
+      <w:proofErr w:type="spellStart"/>
+      <w:r>
+        <w:rPr>
+          <w:rFonts w:ascii="Courier" w:hAnsi="Courier"/>
+          <w:sz w:val="20"/>
+        </w:rPr>
+        <w:t>creatorName</w:t>
+      </w:r>
+      <w:proofErr w:type="spellEnd"/>
+      <w:r>
+        <w:rPr>
+          <w:rFonts w:ascii="Courier" w:hAnsi="Courier"/>
+          <w:sz w:val="20"/>
+        </w:rPr>
+        <w:t>&gt;</w:t>
       </w:r>
     </w:p>
     <w:p>
@@ -2576,6 +4192,8 @@
         </w:rPr>
         <w:t>&lt;</w:t>
       </w:r>
+      <w:proofErr w:type="spellStart"/>
+      <w:proofErr w:type="gramStart"/>
       <w:r>
         <w:rPr>
           <w:rFonts w:ascii="Courier" w:hAnsi="Courier"/>
@@ -2583,6 +4201,8 @@
         </w:rPr>
         <w:t>xlink:href</w:t>
       </w:r>
+      <w:proofErr w:type="spellEnd"/>
+      <w:proofErr w:type="gramEnd"/>
       <w:r>
         <w:rPr>
           <w:rFonts w:ascii="Courier" w:hAnsi="Courier"/>
@@ -2595,29 +4215,18 @@
           <w:rFonts w:ascii="Courier" w:hAnsi="Courier"/>
           <w:sz w:val="20"/>
         </w:rPr>
-        <w:t xml:space="preserve"> http://cmdregistry/rest/registry/profile</w:t>
-      </w:r>
-      <w:r>
-        <w:rPr>
-          <w:rFonts w:ascii="Courier" w:hAnsi="Courier"/>
-          <w:sz w:val="20"/>
-        </w:rPr>
-        <w:t>/</w:t>
-      </w:r>
-      <w:r>
-        <w:rPr>
-          <w:rFonts w:ascii="Courier" w:hAnsi="Courier"/>
-          <w:sz w:val="20"/>
-        </w:rPr>
-        <w:t>p_1257850388373&lt;/</w:t>
-      </w:r>
-      <w:r>
-        <w:rPr>
-          <w:rFonts w:ascii="Courier" w:hAnsi="Courier"/>
-          <w:sz w:val="20"/>
-        </w:rPr>
-        <w:t>xlink:href</w:t>
-      </w:r>
+        <w:t xml:space="preserve"> </w:t>
+      </w:r>
+      <w:hyperlink r:id="rId6" w:history="1">
+        <w:r>
+          <w:rPr>
+            <w:rStyle w:val="Hyperlink"/>
+            <w:rFonts w:ascii="Courier" w:hAnsi="Courier"/>
+            <w:sz w:val="20"/>
+          </w:rPr>
+          <w:t>http://cmdregistry/rest/registry/profile/p_1257850388373&lt;/xlink:href</w:t>
+        </w:r>
+      </w:hyperlink>
       <w:r>
         <w:rPr>
           <w:rFonts w:ascii="Courier" w:hAnsi="Courier"/>
@@ -2628,6 +4237,56 @@
     </w:p>
     <w:p>
       <w:pPr>
+        <w:ind w:left="720"/>
+        <w:rPr>
+          <w:rFonts w:ascii="Courier" w:hAnsi="Courier"/>
+          <w:sz w:val="20"/>
+        </w:rPr>
+      </w:pPr>
+      <w:r>
+        <w:rPr>
+          <w:rFonts w:ascii="Courier" w:hAnsi="Courier"/>
+          <w:sz w:val="20"/>
+        </w:rPr>
+        <w:t>&lt;</w:t>
+      </w:r>
+      <w:proofErr w:type="spellStart"/>
+      <w:proofErr w:type="gramStart"/>
+      <w:r>
+        <w:rPr>
+          <w:rFonts w:ascii="Courier" w:hAnsi="Courier"/>
+          <w:sz w:val="20"/>
+        </w:rPr>
+        <w:t>showInEditor</w:t>
+      </w:r>
+      <w:proofErr w:type="spellEnd"/>
+      <w:proofErr w:type="gramEnd"/>
+      <w:r>
+        <w:rPr>
+          <w:rFonts w:ascii="Courier" w:hAnsi="Courier"/>
+          <w:sz w:val="20"/>
+        </w:rPr>
+        <w:t>&gt;true&lt;/</w:t>
+      </w:r>
+      <w:proofErr w:type="spellStart"/>
+      <w:r>
+        <w:rPr>
+          <w:rFonts w:ascii="Courier" w:hAnsi="Courier"/>
+          <w:sz w:val="20"/>
+        </w:rPr>
+        <w:t>showInEditor</w:t>
+      </w:r>
+      <w:proofErr w:type="spellEnd"/>
+      <w:r>
+        <w:rPr>
+          <w:rFonts w:ascii="Courier" w:hAnsi="Courier"/>
+          <w:sz w:val="20"/>
+        </w:rPr>
+        <w:t>&gt;</w:t>
+      </w:r>
+    </w:p>
+    <w:p>
+      <w:pPr>
         <w:rPr>
           <w:rFonts w:ascii="Courier" w:hAnsi="Courier"/>
           <w:sz w:val="20"/>
@@ -2645,22 +4304,54 @@
           <w:rFonts w:ascii="Courier" w:hAnsi="Courier"/>
           <w:sz w:val="20"/>
         </w:rPr>
-        <w:t>&lt;/profileDescription&gt;</w:t>
-      </w:r>
-    </w:p>
-    <w:p>
-      <w:pPr>
-        <w:rPr>
-          <w:rFonts w:ascii="Courier" w:hAnsi="Courier"/>
-          <w:sz w:val="20"/>
-        </w:rPr>
-      </w:pPr>
-      <w:r>
-        <w:rPr>
-          <w:rFonts w:ascii="Courier" w:hAnsi="Courier"/>
-          <w:sz w:val="20"/>
-        </w:rPr>
-        <w:t>&lt;/profileDescriptions&gt;</w:t>
+        <w:t>&lt;/</w:t>
+      </w:r>
+      <w:proofErr w:type="spellStart"/>
+      <w:r>
+        <w:rPr>
+          <w:rFonts w:ascii="Courier" w:hAnsi="Courier"/>
+          <w:sz w:val="20"/>
+        </w:rPr>
+        <w:t>profileDescription</w:t>
+      </w:r>
+      <w:proofErr w:type="spellEnd"/>
+      <w:r>
+        <w:rPr>
+          <w:rFonts w:ascii="Courier" w:hAnsi="Courier"/>
+          <w:sz w:val="20"/>
+        </w:rPr>
+        <w:t>&gt;</w:t>
+      </w:r>
+    </w:p>
+    <w:p>
+      <w:pPr>
+        <w:rPr>
+          <w:rFonts w:ascii="Courier" w:hAnsi="Courier"/>
+          <w:sz w:val="20"/>
+        </w:rPr>
+      </w:pPr>
+      <w:r>
+        <w:rPr>
+          <w:rFonts w:ascii="Courier" w:hAnsi="Courier"/>
+          <w:sz w:val="20"/>
+        </w:rPr>
+        <w:t>&lt;/</w:t>
+      </w:r>
+      <w:proofErr w:type="spellStart"/>
+      <w:r>
+        <w:rPr>
+          <w:rFonts w:ascii="Courier" w:hAnsi="Courier"/>
+          <w:sz w:val="20"/>
+        </w:rPr>
+        <w:t>profileDescriptions</w:t>
+      </w:r>
+      <w:proofErr w:type="spellEnd"/>
+      <w:r>
+        <w:rPr>
+          <w:rFonts w:ascii="Courier" w:hAnsi="Courier"/>
+          <w:sz w:val="20"/>
+        </w:rPr>
+        <w:t>&gt;</w:t>
       </w:r>
     </w:p>
     <w:p/>
@@ -2684,9 +4375,11 @@
       </w:r>
     </w:p>
     <w:p>
+      <w:proofErr w:type="gramStart"/>
       <w:r>
         <w:t>Similar to post of components.</w:t>
       </w:r>
+      <w:proofErr w:type="gramEnd"/>
     </w:p>
     <w:p/>
     <w:p/>
@@ -2743,9 +4436,11 @@
             </w:r>
           </w:p>
           <w:p>
+            <w:proofErr w:type="gramStart"/>
             <w:r>
               <w:t>or</w:t>
             </w:r>
+            <w:proofErr w:type="gramEnd"/>
           </w:p>
           <w:p>
             <w:r>
@@ -2791,8 +4486,13 @@
               <w:t>/rest/registry/</w:t>
             </w:r>
             <w:r>
-              <w:t>components/clarin.eu:cr1:p0001</w:t>
-            </w:r>
+              <w:t>components/clarin.eu</w:t>
+            </w:r>
+            <w:proofErr w:type="gramStart"/>
+            <w:r>
+              <w:t>:cr1:p0001</w:t>
+            </w:r>
+            <w:proofErr w:type="gramEnd"/>
           </w:p>
           <w:p/>
         </w:tc>
@@ -2952,10 +4652,26 @@
           </w:tcPr>
           <w:p>
             <w:r>
-              <w:t>Can return JSON when request-header has Accept field set to application/json. (</w:t>
-            </w:r>
-            <w:r>
-              <w:t>Not supported with /xml and /xsd types</w:t>
+              <w:t>Can return JSON when request-header has Accept field set to application/</w:t>
+            </w:r>
+            <w:proofErr w:type="spellStart"/>
+            <w:r>
+              <w:t>json</w:t>
+            </w:r>
+            <w:proofErr w:type="spellEnd"/>
+            <w:r>
+              <w:t>. (</w:t>
+            </w:r>
+            <w:r>
+              <w:t>Not supported with /xml and /</w:t>
+            </w:r>
+            <w:proofErr w:type="spellStart"/>
+            <w:r>
+              <w:t>xsd</w:t>
+            </w:r>
+            <w:proofErr w:type="spellEnd"/>
+            <w:r>
+              <w:t xml:space="preserve"> types</w:t>
             </w:r>
             <w:r>
               <w:t>.)</w:t>
@@ -2973,6 +4689,7 @@
           <w:color w:val="auto"/>
         </w:rPr>
       </w:pPr>
+      <w:proofErr w:type="gramStart"/>
       <w:r>
         <w:rPr>
           <w:color w:val="auto"/>
@@ -2991,6 +4708,7 @@
         </w:rPr>
         <w:t>.</w:t>
       </w:r>
+      <w:proofErr w:type="gramEnd"/>
     </w:p>
     <w:p/>
     <w:p>
@@ -3005,8 +4723,13 @@
       </w:r>
     </w:p>
     <w:p>
-      <w:r>
-        <w:t xml:space="preserve">The xml representation of the specified component. Specification of the components structure can be found in </w:t>
+      <w:proofErr w:type="gramStart"/>
+      <w:r>
+        <w:t>The xml representation of the specified component.</w:t>
+      </w:r>
+      <w:proofErr w:type="gramEnd"/>
+      <w:r>
+        <w:t xml:space="preserve"> Specification of the components structure can be found in </w:t>
       </w:r>
       <w:r>
         <w:t>[</w:t>
@@ -3021,7 +4744,15 @@
     <w:p/>
     <w:p>
       <w:r>
-        <w:t>Return values when specifying /xml or /xsd.</w:t>
+        <w:t>Return values when specifying /xml or /</w:t>
+      </w:r>
+      <w:proofErr w:type="spellStart"/>
+      <w:r>
+        <w:t>xsd</w:t>
+      </w:r>
+      <w:proofErr w:type="spellEnd"/>
+      <w:r>
+        <w:t>.</w:t>
       </w:r>
     </w:p>
     <w:p>
@@ -3032,7 +4763,23 @@
         <w:t>useful</w:t>
       </w:r>
       <w:r>
-        <w:t xml:space="preserve"> for presenting the xml to a user)or the xsd schema of the component. </w:t>
+        <w:t xml:space="preserve"> for presenting the xml to a </w:t>
+      </w:r>
+      <w:proofErr w:type="gramStart"/>
+      <w:r>
+        <w:t>user)or</w:t>
+      </w:r>
+      <w:proofErr w:type="gramEnd"/>
+      <w:r>
+        <w:t xml:space="preserve"> the </w:t>
+      </w:r>
+      <w:proofErr w:type="spellStart"/>
+      <w:r>
+        <w:t>xsd</w:t>
+      </w:r>
+      <w:proofErr w:type="spellEnd"/>
+      <w:r>
+        <w:t xml:space="preserve"> schema of the component. </w:t>
       </w:r>
     </w:p>
     <w:p>
@@ -3102,9 +4849,11 @@
             </w:r>
           </w:p>
           <w:p>
+            <w:proofErr w:type="gramStart"/>
             <w:r>
               <w:t>or</w:t>
             </w:r>
+            <w:proofErr w:type="gramEnd"/>
           </w:p>
           <w:p>
             <w:r>
@@ -3137,8 +4886,13 @@
               <w:t xml:space="preserve"> </w:t>
             </w:r>
             <w:r>
-              <w:t>-id&gt;/xsd</w:t>
-            </w:r>
+              <w:t>-id&gt;/</w:t>
+            </w:r>
+            <w:proofErr w:type="spellStart"/>
+            <w:r>
+              <w:t>xsd</w:t>
+            </w:r>
+            <w:proofErr w:type="spellEnd"/>
           </w:p>
         </w:tc>
       </w:tr>
@@ -3180,8 +4934,13 @@
               <w:t>profiles</w:t>
             </w:r>
             <w:r>
-              <w:t>/clarin.eu:cr1:p0001</w:t>
-            </w:r>
+              <w:t>/clarin.eu</w:t>
+            </w:r>
+            <w:proofErr w:type="gramStart"/>
+            <w:r>
+              <w:t>:cr1:p0001</w:t>
+            </w:r>
+            <w:proofErr w:type="gramEnd"/>
           </w:p>
           <w:p/>
         </w:tc>
@@ -3341,10 +5100,26 @@
           </w:tcPr>
           <w:p>
             <w:r>
-              <w:t>Can return JSON when request-header has Accept field set to application/json.</w:t>
-            </w:r>
-            <w:r>
-              <w:t xml:space="preserve"> (Not supported with /xml and /xsd types.)</w:t>
+              <w:t>Can return JSON when request-header has Accept field set to application/</w:t>
+            </w:r>
+            <w:proofErr w:type="spellStart"/>
+            <w:r>
+              <w:t>json</w:t>
+            </w:r>
+            <w:proofErr w:type="spellEnd"/>
+            <w:r>
+              <w:t>.</w:t>
+            </w:r>
+            <w:r>
+              <w:t xml:space="preserve"> (Not supported with /xml and /</w:t>
+            </w:r>
+            <w:proofErr w:type="spellStart"/>
+            <w:r>
+              <w:t>xsd</w:t>
+            </w:r>
+            <w:proofErr w:type="spellEnd"/>
+            <w:r>
+              <w:t xml:space="preserve"> types.)</w:t>
             </w:r>
           </w:p>
         </w:tc>
@@ -3358,6 +5133,7 @@
           <w:color w:val="auto"/>
         </w:rPr>
       </w:pPr>
+      <w:proofErr w:type="gramStart"/>
       <w:r>
         <w:rPr>
           <w:color w:val="auto"/>
@@ -3376,6 +5152,7 @@
         </w:rPr>
         <w:t>.</w:t>
       </w:r>
+      <w:proofErr w:type="gramEnd"/>
       <w:r>
         <w:rPr>
           <w:color w:val="auto"/>
@@ -3505,8 +5282,13 @@
               <w:t>omponents/usage/</w:t>
             </w:r>
             <w:r>
-              <w:t>clarin.eu:cr1:c0001</w:t>
-            </w:r>
+              <w:t>clarin.eu</w:t>
+            </w:r>
+            <w:proofErr w:type="gramStart"/>
+            <w:r>
+              <w:t>:cr1:c0001</w:t>
+            </w:r>
+            <w:proofErr w:type="gramEnd"/>
           </w:p>
           <w:p/>
         </w:tc>
@@ -3663,8 +5445,13 @@
           </w:tcPr>
           <w:p>
             <w:r>
-              <w:t>Can return JSON when request-header has Accept field set to application/json</w:t>
-            </w:r>
+              <w:t>Can return JSON when request-header has Accept field set to application/</w:t>
+            </w:r>
+            <w:proofErr w:type="spellStart"/>
+            <w:r>
+              <w:t>json</w:t>
+            </w:r>
+            <w:proofErr w:type="spellEnd"/>
           </w:p>
         </w:tc>
       </w:tr>
@@ -3677,6 +5464,7 @@
           <w:color w:val="auto"/>
         </w:rPr>
       </w:pPr>
+      <w:proofErr w:type="gramStart"/>
       <w:r>
         <w:rPr>
           <w:color w:val="auto"/>
@@ -3695,6 +5483,7 @@
         </w:rPr>
         <w:t>.</w:t>
       </w:r>
+      <w:proofErr w:type="gramEnd"/>
       <w:r>
         <w:rPr>
           <w:color w:val="auto"/>
@@ -3713,7 +5502,31 @@
         <w:t>.</w:t>
       </w:r>
       <w:r>
-        <w:t xml:space="preserve"> Notice that the list type is abstractDescription (which profileDescription and componentDescription extend)</w:t>
+        <w:t xml:space="preserve"> Notice that the list type is </w:t>
+      </w:r>
+      <w:proofErr w:type="spellStart"/>
+      <w:r>
+        <w:t>abstractDescription</w:t>
+      </w:r>
+      <w:proofErr w:type="spellEnd"/>
+      <w:r>
+        <w:t xml:space="preserve"> (which </w:t>
+      </w:r>
+      <w:proofErr w:type="spellStart"/>
+      <w:r>
+        <w:t>profileDescription</w:t>
+      </w:r>
+      <w:proofErr w:type="spellEnd"/>
+      <w:r>
+        <w:t xml:space="preserve"> and </w:t>
+      </w:r>
+      <w:proofErr w:type="spellStart"/>
+      <w:r>
+        <w:t>componentDescription</w:t>
+      </w:r>
+      <w:proofErr w:type="spellEnd"/>
+      <w:r>
+        <w:t xml:space="preserve"> extend)</w:t>
       </w:r>
     </w:p>
     <w:p>

</xml_diff>

<commit_message>
Tagged ComponentRegistry-1.10. Trunk is now 1.11.0
</commit_message>
<xml_diff>
--- a/docs/WebServices for the CLARIN Component Registry.docx
+++ b/docs/WebServices for the CLARIN Component Registry.docx
@@ -89,7 +89,15 @@
     <w:p/>
     <w:p>
       <w:r>
-        <w:t>Components and Profiles have an Id which is of type URI (this should be seen as a relaxed URI also allowing “almost” URIs like “hdl:1569/88128812”</w:t>
+        <w:t>Components and Profiles have an Id which is of type URI (this should be seen as a relaxed URI also allowing “almost” URIs like “hdl</w:t>
+      </w:r>
+      <w:proofErr w:type="gramStart"/>
+      <w:r>
+        <w:t>:1569</w:t>
+      </w:r>
+      <w:proofErr w:type="gramEnd"/>
+      <w:r>
+        <w:t>/88128812”</w:t>
       </w:r>
       <w:r>
         <w:t>.</w:t>
@@ -112,8 +120,13 @@
           <w:numId w:val="3"/>
         </w:numPr>
       </w:pPr>
-      <w:r>
-        <w:t>list all components</w:t>
+      <w:proofErr w:type="gramStart"/>
+      <w:r>
+        <w:t>list</w:t>
+      </w:r>
+      <w:proofErr w:type="gramEnd"/>
+      <w:r>
+        <w:t xml:space="preserve"> all components</w:t>
       </w:r>
     </w:p>
     <w:p>
@@ -124,8 +137,13 @@
           <w:numId w:val="3"/>
         </w:numPr>
       </w:pPr>
-      <w:r>
-        <w:t>list all profiles</w:t>
+      <w:proofErr w:type="gramStart"/>
+      <w:r>
+        <w:t>list</w:t>
+      </w:r>
+      <w:proofErr w:type="gramEnd"/>
+      <w:r>
+        <w:t xml:space="preserve"> all profiles</w:t>
       </w:r>
     </w:p>
     <w:p>
@@ -136,9 +154,11 @@
           <w:numId w:val="3"/>
         </w:numPr>
       </w:pPr>
+      <w:proofErr w:type="gramStart"/>
       <w:r>
         <w:t>get</w:t>
       </w:r>
+      <w:proofErr w:type="gramEnd"/>
       <w:r>
         <w:t>/post</w:t>
       </w:r>
@@ -157,9 +177,11 @@
           <w:numId w:val="3"/>
         </w:numPr>
       </w:pPr>
+      <w:proofErr w:type="gramStart"/>
       <w:r>
         <w:t>get</w:t>
       </w:r>
+      <w:proofErr w:type="gramEnd"/>
       <w:r>
         <w:t>/post</w:t>
       </w:r>
@@ -175,11 +197,14 @@
           <w:numId w:val="3"/>
         </w:numPr>
       </w:pPr>
-      <w:r>
-        <w:t>get component usage</w:t>
-      </w:r>
-      <w:bookmarkStart w:id="0" w:name="_GoBack"/>
-      <w:bookmarkEnd w:id="0"/>
+      <w:proofErr w:type="gramStart"/>
+      <w:r>
+        <w:t>get</w:t>
+      </w:r>
+      <w:proofErr w:type="gramEnd"/>
+      <w:r>
+        <w:t xml:space="preserve"> component usage</w:t>
+      </w:r>
     </w:p>
     <w:p/>
     <w:p/>
@@ -188,8 +213,16 @@
         <w:rPr>
           <w:b/>
         </w:rPr>
-        <w:t>List all componens</w:t>
-      </w:r>
+        <w:t xml:space="preserve">List all </w:t>
+      </w:r>
+      <w:proofErr w:type="spellStart"/>
+      <w:r>
+        <w:rPr>
+          <w:b/>
+        </w:rPr>
+        <w:t>componens</w:t>
+      </w:r>
+      <w:proofErr w:type="spellEnd"/>
       <w:r>
         <w:rPr>
           <w:b/>
@@ -357,7 +390,15 @@
           </w:tcPr>
           <w:p>
             <w:r>
-              <w:t xml:space="preserve">Create a component in the  collection of components.  Returning a </w:t>
+              <w:t xml:space="preserve">Create a component in </w:t>
+            </w:r>
+            <w:proofErr w:type="gramStart"/>
+            <w:r>
+              <w:t>the  collection</w:t>
+            </w:r>
+            <w:proofErr w:type="gramEnd"/>
+            <w:r>
+              <w:t xml:space="preserve"> of components.  Returning a </w:t>
             </w:r>
             <w:r>
               <w:t xml:space="preserve">response containing the description of the </w:t>
@@ -476,7 +517,15 @@
           </w:tcPr>
           <w:p>
             <w:r>
-              <w:t xml:space="preserve">Can return JSON when request-header has Accept field set to application/json. </w:t>
+              <w:t>Can return JSON when request-header has Accept field set to application/</w:t>
+            </w:r>
+            <w:proofErr w:type="spellStart"/>
+            <w:r>
+              <w:t>json</w:t>
+            </w:r>
+            <w:proofErr w:type="spellEnd"/>
+            <w:r>
+              <w:t xml:space="preserve">. </w:t>
             </w:r>
           </w:p>
           <w:p>
@@ -488,12 +537,69 @@
             <w:r>
               <w:t xml:space="preserve"> </w:t>
             </w:r>
+            <w:proofErr w:type="gramStart"/>
             <w:r>
               <w:rPr>
                 <w:rFonts w:ascii="Courier" w:hAnsi="Courier"/>
                 <w:sz w:val="20"/>
               </w:rPr>
-              <w:t>curl -i -H "Accept:application/json" -X GET  http://localhost:8080/ComponentRegistry/rest/registry/components</w:t>
+              <w:t>curl</w:t>
+            </w:r>
+            <w:proofErr w:type="gramEnd"/>
+            <w:r>
+              <w:rPr>
+                <w:rFonts w:ascii="Courier" w:hAnsi="Courier"/>
+                <w:sz w:val="20"/>
+              </w:rPr>
+              <w:t xml:space="preserve"> -</w:t>
+            </w:r>
+            <w:proofErr w:type="spellStart"/>
+            <w:r>
+              <w:rPr>
+                <w:rFonts w:ascii="Courier" w:hAnsi="Courier"/>
+                <w:sz w:val="20"/>
+              </w:rPr>
+              <w:t>i</w:t>
+            </w:r>
+            <w:proofErr w:type="spellEnd"/>
+            <w:r>
+              <w:rPr>
+                <w:rFonts w:ascii="Courier" w:hAnsi="Courier"/>
+                <w:sz w:val="20"/>
+              </w:rPr>
+              <w:t xml:space="preserve"> -H "</w:t>
+            </w:r>
+            <w:proofErr w:type="spellStart"/>
+            <w:r>
+              <w:rPr>
+                <w:rFonts w:ascii="Courier" w:hAnsi="Courier"/>
+                <w:sz w:val="20"/>
+              </w:rPr>
+              <w:t>Accept:application</w:t>
+            </w:r>
+            <w:proofErr w:type="spellEnd"/>
+            <w:r>
+              <w:rPr>
+                <w:rFonts w:ascii="Courier" w:hAnsi="Courier"/>
+                <w:sz w:val="20"/>
+              </w:rPr>
+              <w:t>/</w:t>
+            </w:r>
+            <w:proofErr w:type="spellStart"/>
+            <w:r>
+              <w:rPr>
+                <w:rFonts w:ascii="Courier" w:hAnsi="Courier"/>
+                <w:sz w:val="20"/>
+              </w:rPr>
+              <w:t>json</w:t>
+            </w:r>
+            <w:proofErr w:type="spellEnd"/>
+            <w:r>
+              <w:rPr>
+                <w:rFonts w:ascii="Courier" w:hAnsi="Courier"/>
+                <w:sz w:val="20"/>
+              </w:rPr>
+              <w:t>" -X GET  http://localhost:8080/ComponentRegistry/rest/registry/components</w:t>
             </w:r>
           </w:p>
         </w:tc>
@@ -508,6 +614,7 @@
           <w:color w:val="auto"/>
         </w:rPr>
       </w:pPr>
+      <w:proofErr w:type="gramStart"/>
       <w:r>
         <w:rPr>
           <w:color w:val="auto"/>
@@ -526,6 +633,7 @@
         </w:rPr>
         <w:t>.</w:t>
       </w:r>
+      <w:proofErr w:type="gramEnd"/>
     </w:p>
     <w:p/>
     <w:p>
@@ -534,23 +642,48 @@
       </w:r>
     </w:p>
     <w:p>
-      <w:r>
-        <w:t xml:space="preserve">ComponentDescriptions with the elements: id, name, </w:t>
+      <w:proofErr w:type="spellStart"/>
+      <w:r>
+        <w:t>ComponentDescriptions</w:t>
+      </w:r>
+      <w:proofErr w:type="spellEnd"/>
+      <w:r>
+        <w:t xml:space="preserve"> with the elements: id, name, </w:t>
       </w:r>
       <w:r>
         <w:t xml:space="preserve">description, </w:t>
       </w:r>
       <w:r>
-        <w:t xml:space="preserve">registration date, creatorName,  </w:t>
-      </w:r>
+        <w:t xml:space="preserve">registration date, </w:t>
+      </w:r>
+      <w:proofErr w:type="spellStart"/>
+      <w:r>
+        <w:t>creatorName</w:t>
+      </w:r>
+      <w:proofErr w:type="spellEnd"/>
+      <w:proofErr w:type="gramStart"/>
+      <w:r>
+        <w:t xml:space="preserve">,  </w:t>
+      </w:r>
+      <w:proofErr w:type="spellStart"/>
       <w:r>
         <w:t>xlink:href</w:t>
       </w:r>
+      <w:proofErr w:type="spellEnd"/>
+      <w:proofErr w:type="gramEnd"/>
       <w:r>
         <w:t xml:space="preserve"> to actual component</w:t>
       </w:r>
       <w:r>
-        <w:t xml:space="preserve"> and a groupName. </w:t>
+        <w:t xml:space="preserve"> and a </w:t>
+      </w:r>
+      <w:proofErr w:type="spellStart"/>
+      <w:r>
+        <w:t>groupName</w:t>
+      </w:r>
+      <w:proofErr w:type="spellEnd"/>
+      <w:r>
+        <w:t xml:space="preserve">. </w:t>
       </w:r>
     </w:p>
     <w:p>
@@ -585,7 +718,25 @@
           <w:rFonts w:ascii="Courier" w:hAnsi="Courier"/>
           <w:sz w:val="20"/>
         </w:rPr>
-        <w:t>&lt;componentDescriptions&gt;</w:t>
+        <w:t>&lt;</w:t>
+      </w:r>
+      <w:proofErr w:type="spellStart"/>
+      <w:proofErr w:type="gramStart"/>
+      <w:r>
+        <w:rPr>
+          <w:rFonts w:ascii="Courier" w:hAnsi="Courier"/>
+          <w:sz w:val="20"/>
+        </w:rPr>
+        <w:t>componentDescriptions</w:t>
+      </w:r>
+      <w:proofErr w:type="spellEnd"/>
+      <w:proofErr w:type="gramEnd"/>
+      <w:r>
+        <w:rPr>
+          <w:rFonts w:ascii="Courier" w:hAnsi="Courier"/>
+          <w:sz w:val="20"/>
+        </w:rPr>
+        <w:t>&gt;</w:t>
       </w:r>
     </w:p>
     <w:p>
@@ -607,7 +758,25 @@
           <w:rFonts w:ascii="Courier" w:hAnsi="Courier"/>
           <w:sz w:val="20"/>
         </w:rPr>
-        <w:t>&lt;componentDescription&gt;</w:t>
+        <w:t>&lt;</w:t>
+      </w:r>
+      <w:proofErr w:type="spellStart"/>
+      <w:proofErr w:type="gramStart"/>
+      <w:r>
+        <w:rPr>
+          <w:rFonts w:ascii="Courier" w:hAnsi="Courier"/>
+          <w:sz w:val="20"/>
+        </w:rPr>
+        <w:t>componentDescription</w:t>
+      </w:r>
+      <w:proofErr w:type="spellEnd"/>
+      <w:proofErr w:type="gramEnd"/>
+      <w:r>
+        <w:rPr>
+          <w:rFonts w:ascii="Courier" w:hAnsi="Courier"/>
+          <w:sz w:val="20"/>
+        </w:rPr>
+        <w:t>&gt;</w:t>
       </w:r>
     </w:p>
     <w:p>
@@ -623,7 +792,23 @@
           <w:rFonts w:ascii="Courier" w:hAnsi="Courier"/>
           <w:sz w:val="20"/>
         </w:rPr>
-        <w:t>&lt;id&gt;c_1259853703335&lt;/id&gt;</w:t>
+        <w:t>&lt;</w:t>
+      </w:r>
+      <w:proofErr w:type="gramStart"/>
+      <w:r>
+        <w:rPr>
+          <w:rFonts w:ascii="Courier" w:hAnsi="Courier"/>
+          <w:sz w:val="20"/>
+        </w:rPr>
+        <w:t>id</w:t>
+      </w:r>
+      <w:proofErr w:type="gramEnd"/>
+      <w:r>
+        <w:rPr>
+          <w:rFonts w:ascii="Courier" w:hAnsi="Courier"/>
+          <w:sz w:val="20"/>
+        </w:rPr>
+        <w:t>&gt;c_1259853703335&lt;/id&gt;</w:t>
       </w:r>
     </w:p>
     <w:p>
@@ -639,7 +824,23 @@
           <w:rFonts w:ascii="Courier" w:hAnsi="Courier"/>
           <w:sz w:val="20"/>
         </w:rPr>
-        <w:t>&lt;description&gt;Test file&lt;/description&gt;</w:t>
+        <w:t>&lt;</w:t>
+      </w:r>
+      <w:proofErr w:type="gramStart"/>
+      <w:r>
+        <w:rPr>
+          <w:rFonts w:ascii="Courier" w:hAnsi="Courier"/>
+          <w:sz w:val="20"/>
+        </w:rPr>
+        <w:t>description</w:t>
+      </w:r>
+      <w:proofErr w:type="gramEnd"/>
+      <w:r>
+        <w:rPr>
+          <w:rFonts w:ascii="Courier" w:hAnsi="Courier"/>
+          <w:sz w:val="20"/>
+        </w:rPr>
+        <w:t>&gt;Test file&lt;/description&gt;</w:t>
       </w:r>
     </w:p>
     <w:p>
@@ -655,7 +856,23 @@
           <w:rFonts w:ascii="Courier" w:hAnsi="Courier"/>
           <w:sz w:val="20"/>
         </w:rPr>
-        <w:t>&lt;name&gt;component-access.xml&lt;/name&gt;</w:t>
+        <w:t>&lt;</w:t>
+      </w:r>
+      <w:proofErr w:type="gramStart"/>
+      <w:r>
+        <w:rPr>
+          <w:rFonts w:ascii="Courier" w:hAnsi="Courier"/>
+          <w:sz w:val="20"/>
+        </w:rPr>
+        <w:t>name</w:t>
+      </w:r>
+      <w:proofErr w:type="gramEnd"/>
+      <w:r>
+        <w:rPr>
+          <w:rFonts w:ascii="Courier" w:hAnsi="Courier"/>
+          <w:sz w:val="20"/>
+        </w:rPr>
+        <w:t>&gt;component-access.xml&lt;/name&gt;</w:t>
       </w:r>
     </w:p>
     <w:p>
@@ -671,7 +888,41 @@
           <w:rFonts w:ascii="Courier" w:hAnsi="Courier"/>
           <w:sz w:val="20"/>
         </w:rPr>
-        <w:t>&lt;registrationDate&gt;12/03/2009 16:21:43 CET&lt;/registrationDate&gt;</w:t>
+        <w:t>&lt;</w:t>
+      </w:r>
+      <w:proofErr w:type="spellStart"/>
+      <w:proofErr w:type="gramStart"/>
+      <w:r>
+        <w:rPr>
+          <w:rFonts w:ascii="Courier" w:hAnsi="Courier"/>
+          <w:sz w:val="20"/>
+        </w:rPr>
+        <w:t>registrationDate</w:t>
+      </w:r>
+      <w:proofErr w:type="spellEnd"/>
+      <w:proofErr w:type="gramEnd"/>
+      <w:r>
+        <w:rPr>
+          <w:rFonts w:ascii="Courier" w:hAnsi="Courier"/>
+          <w:sz w:val="20"/>
+        </w:rPr>
+        <w:t>&gt;12/03/2009 16:21:43 CET&lt;/</w:t>
+      </w:r>
+      <w:proofErr w:type="spellStart"/>
+      <w:r>
+        <w:rPr>
+          <w:rFonts w:ascii="Courier" w:hAnsi="Courier"/>
+          <w:sz w:val="20"/>
+        </w:rPr>
+        <w:t>registrationDate</w:t>
+      </w:r>
+      <w:proofErr w:type="spellEnd"/>
+      <w:r>
+        <w:rPr>
+          <w:rFonts w:ascii="Courier" w:hAnsi="Courier"/>
+          <w:sz w:val="20"/>
+        </w:rPr>
+        <w:t>&gt;</w:t>
       </w:r>
     </w:p>
     <w:p>
@@ -687,7 +938,57 @@
           <w:rFonts w:ascii="Courier" w:hAnsi="Courier"/>
           <w:sz w:val="20"/>
         </w:rPr>
-        <w:t>&lt;creatorName&gt;J,Smith&lt;/creatorName&gt;</w:t>
+        <w:t>&lt;</w:t>
+      </w:r>
+      <w:proofErr w:type="spellStart"/>
+      <w:proofErr w:type="gramStart"/>
+      <w:r>
+        <w:rPr>
+          <w:rFonts w:ascii="Courier" w:hAnsi="Courier"/>
+          <w:sz w:val="20"/>
+        </w:rPr>
+        <w:t>creatorName</w:t>
+      </w:r>
+      <w:proofErr w:type="spellEnd"/>
+      <w:proofErr w:type="gramEnd"/>
+      <w:r>
+        <w:rPr>
+          <w:rFonts w:ascii="Courier" w:hAnsi="Courier"/>
+          <w:sz w:val="20"/>
+        </w:rPr>
+        <w:t>&gt;</w:t>
+      </w:r>
+      <w:proofErr w:type="spellStart"/>
+      <w:r>
+        <w:rPr>
+          <w:rFonts w:ascii="Courier" w:hAnsi="Courier"/>
+          <w:sz w:val="20"/>
+        </w:rPr>
+        <w:t>J,Smith</w:t>
+      </w:r>
+      <w:proofErr w:type="spellEnd"/>
+      <w:r>
+        <w:rPr>
+          <w:rFonts w:ascii="Courier" w:hAnsi="Courier"/>
+          <w:sz w:val="20"/>
+        </w:rPr>
+        <w:t>&lt;/</w:t>
+      </w:r>
+      <w:proofErr w:type="spellStart"/>
+      <w:r>
+        <w:rPr>
+          <w:rFonts w:ascii="Courier" w:hAnsi="Courier"/>
+          <w:sz w:val="20"/>
+        </w:rPr>
+        <w:t>creatorName</w:t>
+      </w:r>
+      <w:proofErr w:type="spellEnd"/>
+      <w:r>
+        <w:rPr>
+          <w:rFonts w:ascii="Courier" w:hAnsi="Courier"/>
+          <w:sz w:val="20"/>
+        </w:rPr>
+        <w:t>&gt;</w:t>
       </w:r>
     </w:p>
     <w:p>
@@ -705,6 +1006,8 @@
         </w:rPr>
         <w:t>&lt;</w:t>
       </w:r>
+      <w:proofErr w:type="spellStart"/>
+      <w:proofErr w:type="gramStart"/>
       <w:r>
         <w:rPr>
           <w:rFonts w:ascii="Courier" w:hAnsi="Courier"/>
@@ -712,6 +1015,8 @@
         </w:rPr>
         <w:t>xlink:href</w:t>
       </w:r>
+      <w:proofErr w:type="spellEnd"/>
+      <w:proofErr w:type="gramEnd"/>
       <w:r>
         <w:rPr>
           <w:rFonts w:ascii="Courier" w:hAnsi="Courier"/>
@@ -740,6 +1045,7 @@
         </w:rPr>
         <w:t>c_1259853703335&lt;/</w:t>
       </w:r>
+      <w:proofErr w:type="spellStart"/>
       <w:r>
         <w:rPr>
           <w:rFonts w:ascii="Courier" w:hAnsi="Courier"/>
@@ -747,6 +1053,7 @@
         </w:rPr>
         <w:t>xlink:href</w:t>
       </w:r>
+      <w:proofErr w:type="spellEnd"/>
       <w:r>
         <w:rPr>
           <w:rFonts w:ascii="Courier" w:hAnsi="Courier"/>
@@ -768,7 +1075,57 @@
           <w:rFonts w:ascii="Courier" w:hAnsi="Courier"/>
           <w:sz w:val="20"/>
         </w:rPr>
-        <w:t>&lt;groupName&gt;imdi&lt;/groupName&gt;</w:t>
+        <w:t>&lt;</w:t>
+      </w:r>
+      <w:proofErr w:type="spellStart"/>
+      <w:proofErr w:type="gramStart"/>
+      <w:r>
+        <w:rPr>
+          <w:rFonts w:ascii="Courier" w:hAnsi="Courier"/>
+          <w:sz w:val="20"/>
+        </w:rPr>
+        <w:t>groupName</w:t>
+      </w:r>
+      <w:proofErr w:type="spellEnd"/>
+      <w:proofErr w:type="gramEnd"/>
+      <w:r>
+        <w:rPr>
+          <w:rFonts w:ascii="Courier" w:hAnsi="Courier"/>
+          <w:sz w:val="20"/>
+        </w:rPr>
+        <w:t>&gt;</w:t>
+      </w:r>
+      <w:proofErr w:type="spellStart"/>
+      <w:r>
+        <w:rPr>
+          <w:rFonts w:ascii="Courier" w:hAnsi="Courier"/>
+          <w:sz w:val="20"/>
+        </w:rPr>
+        <w:t>imdi</w:t>
+      </w:r>
+      <w:proofErr w:type="spellEnd"/>
+      <w:r>
+        <w:rPr>
+          <w:rFonts w:ascii="Courier" w:hAnsi="Courier"/>
+          <w:sz w:val="20"/>
+        </w:rPr>
+        <w:t>&lt;/</w:t>
+      </w:r>
+      <w:proofErr w:type="spellStart"/>
+      <w:r>
+        <w:rPr>
+          <w:rFonts w:ascii="Courier" w:hAnsi="Courier"/>
+          <w:sz w:val="20"/>
+        </w:rPr>
+        <w:t>groupName</w:t>
+      </w:r>
+      <w:proofErr w:type="spellEnd"/>
+      <w:r>
+        <w:rPr>
+          <w:rFonts w:ascii="Courier" w:hAnsi="Courier"/>
+          <w:sz w:val="20"/>
+        </w:rPr>
+        <w:t>&gt;</w:t>
       </w:r>
     </w:p>
     <w:p>
@@ -784,7 +1141,23 @@
           <w:rFonts w:ascii="Courier" w:hAnsi="Courier"/>
           <w:sz w:val="20"/>
         </w:rPr>
-        <w:t>&lt;/componentDescription&gt;</w:t>
+        <w:t>&lt;/</w:t>
+      </w:r>
+      <w:proofErr w:type="spellStart"/>
+      <w:r>
+        <w:rPr>
+          <w:rFonts w:ascii="Courier" w:hAnsi="Courier"/>
+          <w:sz w:val="20"/>
+        </w:rPr>
+        <w:t>componentDescription</w:t>
+      </w:r>
+      <w:proofErr w:type="spellEnd"/>
+      <w:r>
+        <w:rPr>
+          <w:rFonts w:ascii="Courier" w:hAnsi="Courier"/>
+          <w:sz w:val="20"/>
+        </w:rPr>
+        <w:t>&gt;</w:t>
       </w:r>
     </w:p>
     <w:p>
@@ -800,7 +1173,25 @@
           <w:rFonts w:ascii="Courier" w:hAnsi="Courier"/>
           <w:sz w:val="20"/>
         </w:rPr>
-        <w:t>&lt;componentDescription&gt;</w:t>
+        <w:t>&lt;</w:t>
+      </w:r>
+      <w:proofErr w:type="spellStart"/>
+      <w:proofErr w:type="gramStart"/>
+      <w:r>
+        <w:rPr>
+          <w:rFonts w:ascii="Courier" w:hAnsi="Courier"/>
+          <w:sz w:val="20"/>
+        </w:rPr>
+        <w:t>componentDescription</w:t>
+      </w:r>
+      <w:proofErr w:type="spellEnd"/>
+      <w:proofErr w:type="gramEnd"/>
+      <w:r>
+        <w:rPr>
+          <w:rFonts w:ascii="Courier" w:hAnsi="Courier"/>
+          <w:sz w:val="20"/>
+        </w:rPr>
+        <w:t>&gt;</w:t>
       </w:r>
     </w:p>
     <w:p>
@@ -816,7 +1207,23 @@
           <w:rFonts w:ascii="Courier" w:hAnsi="Courier"/>
           <w:sz w:val="20"/>
         </w:rPr>
-        <w:t>&lt;id&gt;c_1259853703336&lt;/id&gt;</w:t>
+        <w:t>&lt;</w:t>
+      </w:r>
+      <w:proofErr w:type="gramStart"/>
+      <w:r>
+        <w:rPr>
+          <w:rFonts w:ascii="Courier" w:hAnsi="Courier"/>
+          <w:sz w:val="20"/>
+        </w:rPr>
+        <w:t>id</w:t>
+      </w:r>
+      <w:proofErr w:type="gramEnd"/>
+      <w:r>
+        <w:rPr>
+          <w:rFonts w:ascii="Courier" w:hAnsi="Courier"/>
+          <w:sz w:val="20"/>
+        </w:rPr>
+        <w:t>&gt;c_1259853703336&lt;/id&gt;</w:t>
       </w:r>
     </w:p>
     <w:p>
@@ -832,7 +1239,23 @@
           <w:rFonts w:ascii="Courier" w:hAnsi="Courier"/>
           <w:sz w:val="20"/>
         </w:rPr>
-        <w:t>&lt;description&gt;Test file 2&lt;/description&gt;</w:t>
+        <w:t>&lt;</w:t>
+      </w:r>
+      <w:proofErr w:type="gramStart"/>
+      <w:r>
+        <w:rPr>
+          <w:rFonts w:ascii="Courier" w:hAnsi="Courier"/>
+          <w:sz w:val="20"/>
+        </w:rPr>
+        <w:t>description</w:t>
+      </w:r>
+      <w:proofErr w:type="gramEnd"/>
+      <w:r>
+        <w:rPr>
+          <w:rFonts w:ascii="Courier" w:hAnsi="Courier"/>
+          <w:sz w:val="20"/>
+        </w:rPr>
+        <w:t>&gt;Test file 2&lt;/description&gt;</w:t>
       </w:r>
     </w:p>
     <w:p>
@@ -848,7 +1271,23 @@
           <w:rFonts w:ascii="Courier" w:hAnsi="Courier"/>
           <w:sz w:val="20"/>
         </w:rPr>
-        <w:t>&lt;name&gt;component-</w:t>
+        <w:t>&lt;</w:t>
+      </w:r>
+      <w:proofErr w:type="gramStart"/>
+      <w:r>
+        <w:rPr>
+          <w:rFonts w:ascii="Courier" w:hAnsi="Courier"/>
+          <w:sz w:val="20"/>
+        </w:rPr>
+        <w:t>name</w:t>
+      </w:r>
+      <w:proofErr w:type="gramEnd"/>
+      <w:r>
+        <w:rPr>
+          <w:rFonts w:ascii="Courier" w:hAnsi="Courier"/>
+          <w:sz w:val="20"/>
+        </w:rPr>
+        <w:t>&gt;component-</w:t>
       </w:r>
       <w:r>
         <w:rPr>
@@ -878,7 +1317,41 @@
           <w:rFonts w:ascii="Courier" w:hAnsi="Courier"/>
           <w:sz w:val="20"/>
         </w:rPr>
-        <w:t>&lt;registrationDate&gt;12/03/2009 16:21:43 CET&lt;/registrationDate&gt;</w:t>
+        <w:t>&lt;</w:t>
+      </w:r>
+      <w:proofErr w:type="spellStart"/>
+      <w:proofErr w:type="gramStart"/>
+      <w:r>
+        <w:rPr>
+          <w:rFonts w:ascii="Courier" w:hAnsi="Courier"/>
+          <w:sz w:val="20"/>
+        </w:rPr>
+        <w:t>registrationDate</w:t>
+      </w:r>
+      <w:proofErr w:type="spellEnd"/>
+      <w:proofErr w:type="gramEnd"/>
+      <w:r>
+        <w:rPr>
+          <w:rFonts w:ascii="Courier" w:hAnsi="Courier"/>
+          <w:sz w:val="20"/>
+        </w:rPr>
+        <w:t>&gt;12/03/2009 16:21:43 CET&lt;/</w:t>
+      </w:r>
+      <w:proofErr w:type="spellStart"/>
+      <w:r>
+        <w:rPr>
+          <w:rFonts w:ascii="Courier" w:hAnsi="Courier"/>
+          <w:sz w:val="20"/>
+        </w:rPr>
+        <w:t>registrationDate</w:t>
+      </w:r>
+      <w:proofErr w:type="spellEnd"/>
+      <w:r>
+        <w:rPr>
+          <w:rFonts w:ascii="Courier" w:hAnsi="Courier"/>
+          <w:sz w:val="20"/>
+        </w:rPr>
+        <w:t>&gt;</w:t>
       </w:r>
     </w:p>
     <w:p>
@@ -894,7 +1367,57 @@
           <w:rFonts w:ascii="Courier" w:hAnsi="Courier"/>
           <w:sz w:val="20"/>
         </w:rPr>
-        <w:t>&lt;creatorName&gt;J,Smith&lt;/creatorName&gt;</w:t>
+        <w:t>&lt;</w:t>
+      </w:r>
+      <w:proofErr w:type="spellStart"/>
+      <w:proofErr w:type="gramStart"/>
+      <w:r>
+        <w:rPr>
+          <w:rFonts w:ascii="Courier" w:hAnsi="Courier"/>
+          <w:sz w:val="20"/>
+        </w:rPr>
+        <w:t>creatorName</w:t>
+      </w:r>
+      <w:proofErr w:type="spellEnd"/>
+      <w:proofErr w:type="gramEnd"/>
+      <w:r>
+        <w:rPr>
+          <w:rFonts w:ascii="Courier" w:hAnsi="Courier"/>
+          <w:sz w:val="20"/>
+        </w:rPr>
+        <w:t>&gt;</w:t>
+      </w:r>
+      <w:proofErr w:type="spellStart"/>
+      <w:r>
+        <w:rPr>
+          <w:rFonts w:ascii="Courier" w:hAnsi="Courier"/>
+          <w:sz w:val="20"/>
+        </w:rPr>
+        <w:t>J,Smith</w:t>
+      </w:r>
+      <w:proofErr w:type="spellEnd"/>
+      <w:r>
+        <w:rPr>
+          <w:rFonts w:ascii="Courier" w:hAnsi="Courier"/>
+          <w:sz w:val="20"/>
+        </w:rPr>
+        <w:t>&lt;/</w:t>
+      </w:r>
+      <w:proofErr w:type="spellStart"/>
+      <w:r>
+        <w:rPr>
+          <w:rFonts w:ascii="Courier" w:hAnsi="Courier"/>
+          <w:sz w:val="20"/>
+        </w:rPr>
+        <w:t>creatorName</w:t>
+      </w:r>
+      <w:proofErr w:type="spellEnd"/>
+      <w:r>
+        <w:rPr>
+          <w:rFonts w:ascii="Courier" w:hAnsi="Courier"/>
+          <w:sz w:val="20"/>
+        </w:rPr>
+        <w:t>&gt;</w:t>
       </w:r>
     </w:p>
     <w:p>
@@ -912,6 +1435,8 @@
         </w:rPr>
         <w:t>&lt;</w:t>
       </w:r>
+      <w:proofErr w:type="spellStart"/>
+      <w:proofErr w:type="gramStart"/>
       <w:r>
         <w:rPr>
           <w:rFonts w:ascii="Courier" w:hAnsi="Courier"/>
@@ -919,6 +1444,8 @@
         </w:rPr>
         <w:t>xlink:href</w:t>
       </w:r>
+      <w:proofErr w:type="spellEnd"/>
+      <w:proofErr w:type="gramEnd"/>
       <w:r>
         <w:rPr>
           <w:rFonts w:ascii="Courier" w:hAnsi="Courier"/>
@@ -996,7 +1523,57 @@
           <w:rFonts w:ascii="Courier" w:hAnsi="Courier"/>
           <w:sz w:val="20"/>
         </w:rPr>
-        <w:t>&lt;groupName&gt;imdi&lt;/groupName&gt;</w:t>
+        <w:t>&lt;</w:t>
+      </w:r>
+      <w:proofErr w:type="spellStart"/>
+      <w:proofErr w:type="gramStart"/>
+      <w:r>
+        <w:rPr>
+          <w:rFonts w:ascii="Courier" w:hAnsi="Courier"/>
+          <w:sz w:val="20"/>
+        </w:rPr>
+        <w:t>groupName</w:t>
+      </w:r>
+      <w:proofErr w:type="spellEnd"/>
+      <w:proofErr w:type="gramEnd"/>
+      <w:r>
+        <w:rPr>
+          <w:rFonts w:ascii="Courier" w:hAnsi="Courier"/>
+          <w:sz w:val="20"/>
+        </w:rPr>
+        <w:t>&gt;</w:t>
+      </w:r>
+      <w:proofErr w:type="spellStart"/>
+      <w:r>
+        <w:rPr>
+          <w:rFonts w:ascii="Courier" w:hAnsi="Courier"/>
+          <w:sz w:val="20"/>
+        </w:rPr>
+        <w:t>imdi</w:t>
+      </w:r>
+      <w:proofErr w:type="spellEnd"/>
+      <w:r>
+        <w:rPr>
+          <w:rFonts w:ascii="Courier" w:hAnsi="Courier"/>
+          <w:sz w:val="20"/>
+        </w:rPr>
+        <w:t>&lt;/</w:t>
+      </w:r>
+      <w:proofErr w:type="spellStart"/>
+      <w:r>
+        <w:rPr>
+          <w:rFonts w:ascii="Courier" w:hAnsi="Courier"/>
+          <w:sz w:val="20"/>
+        </w:rPr>
+        <w:t>groupName</w:t>
+      </w:r>
+      <w:proofErr w:type="spellEnd"/>
+      <w:r>
+        <w:rPr>
+          <w:rFonts w:ascii="Courier" w:hAnsi="Courier"/>
+          <w:sz w:val="20"/>
+        </w:rPr>
+        <w:t>&gt;</w:t>
       </w:r>
     </w:p>
     <w:p>
@@ -1018,22 +1595,54 @@
           <w:rFonts w:ascii="Courier" w:hAnsi="Courier"/>
           <w:sz w:val="20"/>
         </w:rPr>
-        <w:t>&lt;/componentDescription&gt;</w:t>
-      </w:r>
-    </w:p>
-    <w:p>
-      <w:pPr>
-        <w:rPr>
-          <w:rFonts w:ascii="Courier" w:hAnsi="Courier"/>
-          <w:sz w:val="20"/>
-        </w:rPr>
-      </w:pPr>
-      <w:r>
-        <w:rPr>
-          <w:rFonts w:ascii="Courier" w:hAnsi="Courier"/>
-          <w:sz w:val="20"/>
-        </w:rPr>
-        <w:t>&lt;/componentDescriptions&gt;</w:t>
+        <w:t>&lt;/</w:t>
+      </w:r>
+      <w:proofErr w:type="spellStart"/>
+      <w:r>
+        <w:rPr>
+          <w:rFonts w:ascii="Courier" w:hAnsi="Courier"/>
+          <w:sz w:val="20"/>
+        </w:rPr>
+        <w:t>componentDescription</w:t>
+      </w:r>
+      <w:proofErr w:type="spellEnd"/>
+      <w:r>
+        <w:rPr>
+          <w:rFonts w:ascii="Courier" w:hAnsi="Courier"/>
+          <w:sz w:val="20"/>
+        </w:rPr>
+        <w:t>&gt;</w:t>
+      </w:r>
+    </w:p>
+    <w:p>
+      <w:pPr>
+        <w:rPr>
+          <w:rFonts w:ascii="Courier" w:hAnsi="Courier"/>
+          <w:sz w:val="20"/>
+        </w:rPr>
+      </w:pPr>
+      <w:r>
+        <w:rPr>
+          <w:rFonts w:ascii="Courier" w:hAnsi="Courier"/>
+          <w:sz w:val="20"/>
+        </w:rPr>
+        <w:t>&lt;/</w:t>
+      </w:r>
+      <w:proofErr w:type="spellStart"/>
+      <w:r>
+        <w:rPr>
+          <w:rFonts w:ascii="Courier" w:hAnsi="Courier"/>
+          <w:sz w:val="20"/>
+        </w:rPr>
+        <w:t>componentDescriptions</w:t>
+      </w:r>
+      <w:proofErr w:type="spellEnd"/>
+      <w:r>
+        <w:rPr>
+          <w:rFonts w:ascii="Courier" w:hAnsi="Courier"/>
+          <w:sz w:val="20"/>
+        </w:rPr>
+        <w:t>&gt;</w:t>
       </w:r>
     </w:p>
     <w:p>
@@ -1048,9 +1657,11 @@
       <w:r>
         <w:t xml:space="preserve">When </w:t>
       </w:r>
+      <w:proofErr w:type="spellStart"/>
       <w:r>
         <w:t>json</w:t>
       </w:r>
+      <w:proofErr w:type="spellEnd"/>
       <w:r>
         <w:t xml:space="preserve"> is returned</w:t>
       </w:r>
@@ -1082,14 +1693,32 @@
           <w:rFonts w:ascii="Courier" w:hAnsi="Courier"/>
           <w:sz w:val="20"/>
         </w:rPr>
-        <w:t>"component</w:t>
-      </w:r>
-      <w:r>
-        <w:rPr>
-          <w:rFonts w:ascii="Courier" w:hAnsi="Courier"/>
-          <w:sz w:val="20"/>
-        </w:rPr>
-        <w:t>Description":[</w:t>
+        <w:t>"</w:t>
+      </w:r>
+      <w:proofErr w:type="spellStart"/>
+      <w:proofErr w:type="gramStart"/>
+      <w:r>
+        <w:rPr>
+          <w:rFonts w:ascii="Courier" w:hAnsi="Courier"/>
+          <w:sz w:val="20"/>
+        </w:rPr>
+        <w:t>component</w:t>
+      </w:r>
+      <w:r>
+        <w:rPr>
+          <w:rFonts w:ascii="Courier" w:hAnsi="Courier"/>
+          <w:sz w:val="20"/>
+        </w:rPr>
+        <w:t>Description</w:t>
+      </w:r>
+      <w:proofErr w:type="spellEnd"/>
+      <w:proofErr w:type="gramEnd"/>
+      <w:r>
+        <w:rPr>
+          <w:rFonts w:ascii="Courier" w:hAnsi="Courier"/>
+          <w:sz w:val="20"/>
+        </w:rPr>
+        <w:t>":[</w:t>
       </w:r>
     </w:p>
     <w:p>
@@ -1119,7 +1748,23 @@
           <w:rFonts w:ascii="Courier" w:hAnsi="Courier"/>
           <w:sz w:val="20"/>
         </w:rPr>
-        <w:t>"id":"</w:t>
+        <w:t>"</w:t>
+      </w:r>
+      <w:proofErr w:type="gramStart"/>
+      <w:r>
+        <w:rPr>
+          <w:rFonts w:ascii="Courier" w:hAnsi="Courier"/>
+          <w:sz w:val="20"/>
+        </w:rPr>
+        <w:t>id</w:t>
+      </w:r>
+      <w:proofErr w:type="gramEnd"/>
+      <w:r>
+        <w:rPr>
+          <w:rFonts w:ascii="Courier" w:hAnsi="Courier"/>
+          <w:sz w:val="20"/>
+        </w:rPr>
+        <w:t>":"</w:t>
       </w:r>
       <w:r>
         <w:rPr>
@@ -1148,22 +1793,63 @@
           <w:rFonts w:ascii="Courier" w:hAnsi="Courier"/>
           <w:sz w:val="20"/>
         </w:rPr>
-        <w:t>"description":"Test file",</w:t>
-      </w:r>
-    </w:p>
-    <w:p>
-      <w:pPr>
-        <w:rPr>
-          <w:rFonts w:ascii="Courier" w:hAnsi="Courier"/>
-          <w:sz w:val="20"/>
-        </w:rPr>
-      </w:pPr>
-      <w:r>
-        <w:rPr>
-          <w:rFonts w:ascii="Courier" w:hAnsi="Courier"/>
-          <w:sz w:val="20"/>
-        </w:rPr>
-        <w:t>"name":"</w:t>
+        <w:t>"</w:t>
+      </w:r>
+      <w:proofErr w:type="spellStart"/>
+      <w:proofErr w:type="gramStart"/>
+      <w:r>
+        <w:rPr>
+          <w:rFonts w:ascii="Courier" w:hAnsi="Courier"/>
+          <w:sz w:val="20"/>
+        </w:rPr>
+        <w:t>description</w:t>
+      </w:r>
+      <w:proofErr w:type="gramEnd"/>
+      <w:r>
+        <w:rPr>
+          <w:rFonts w:ascii="Courier" w:hAnsi="Courier"/>
+          <w:sz w:val="20"/>
+        </w:rPr>
+        <w:t>":"Test</w:t>
+      </w:r>
+      <w:proofErr w:type="spellEnd"/>
+      <w:r>
+        <w:rPr>
+          <w:rFonts w:ascii="Courier" w:hAnsi="Courier"/>
+          <w:sz w:val="20"/>
+        </w:rPr>
+        <w:t xml:space="preserve"> file",</w:t>
+      </w:r>
+    </w:p>
+    <w:p>
+      <w:pPr>
+        <w:rPr>
+          <w:rFonts w:ascii="Courier" w:hAnsi="Courier"/>
+          <w:sz w:val="20"/>
+        </w:rPr>
+      </w:pPr>
+      <w:r>
+        <w:rPr>
+          <w:rFonts w:ascii="Courier" w:hAnsi="Courier"/>
+          <w:sz w:val="20"/>
+        </w:rPr>
+        <w:t>"</w:t>
+      </w:r>
+      <w:proofErr w:type="gramStart"/>
+      <w:r>
+        <w:rPr>
+          <w:rFonts w:ascii="Courier" w:hAnsi="Courier"/>
+          <w:sz w:val="20"/>
+        </w:rPr>
+        <w:t>name</w:t>
+      </w:r>
+      <w:proofErr w:type="gramEnd"/>
+      <w:r>
+        <w:rPr>
+          <w:rFonts w:ascii="Courier" w:hAnsi="Courier"/>
+          <w:sz w:val="20"/>
+        </w:rPr>
+        <w:t>":"</w:t>
       </w:r>
       <w:r>
         <w:rPr>
@@ -1199,7 +1885,23 @@
           <w:rFonts w:ascii="Courier" w:hAnsi="Courier"/>
           <w:sz w:val="20"/>
         </w:rPr>
-        <w:t>"registrationDate":"</w:t>
+        <w:t>"</w:t>
+      </w:r>
+      <w:proofErr w:type="gramStart"/>
+      <w:r>
+        <w:rPr>
+          <w:rFonts w:ascii="Courier" w:hAnsi="Courier"/>
+          <w:sz w:val="20"/>
+        </w:rPr>
+        <w:t>registrationDate</w:t>
+      </w:r>
+      <w:proofErr w:type="gramEnd"/>
+      <w:r>
+        <w:rPr>
+          <w:rFonts w:ascii="Courier" w:hAnsi="Courier"/>
+          <w:sz w:val="20"/>
+        </w:rPr>
+        <w:t>":"</w:t>
       </w:r>
       <w:r>
         <w:rPr>
@@ -1228,8 +1930,27 @@
           <w:rFonts w:ascii="Courier" w:hAnsi="Courier"/>
           <w:sz w:val="20"/>
         </w:rPr>
-        <w:t>"creatorName":"</w:t>
-      </w:r>
+        <w:t>"</w:t>
+      </w:r>
+      <w:proofErr w:type="spellStart"/>
+      <w:proofErr w:type="gramStart"/>
+      <w:r>
+        <w:rPr>
+          <w:rFonts w:ascii="Courier" w:hAnsi="Courier"/>
+          <w:sz w:val="20"/>
+        </w:rPr>
+        <w:t>creatorName</w:t>
+      </w:r>
+      <w:proofErr w:type="spellEnd"/>
+      <w:proofErr w:type="gramEnd"/>
+      <w:r>
+        <w:rPr>
+          <w:rFonts w:ascii="Courier" w:hAnsi="Courier"/>
+          <w:sz w:val="20"/>
+        </w:rPr>
+        <w:t>":"</w:t>
+      </w:r>
+      <w:proofErr w:type="spellStart"/>
       <w:r>
         <w:rPr>
           <w:rFonts w:ascii="Courier" w:hAnsi="Courier"/>
@@ -1237,6 +1958,7 @@
         </w:rPr>
         <w:t>J,Smith</w:t>
       </w:r>
+      <w:proofErr w:type="spellEnd"/>
       <w:r>
         <w:rPr>
           <w:rFonts w:ascii="Courier" w:hAnsi="Courier"/>
@@ -1266,6 +1988,8 @@
         </w:rPr>
         <w:t>"</w:t>
       </w:r>
+      <w:proofErr w:type="spellStart"/>
+      <w:proofErr w:type="gramStart"/>
       <w:r>
         <w:rPr>
           <w:rFonts w:ascii="Courier" w:hAnsi="Courier"/>
@@ -1273,6 +1997,8 @@
         </w:rPr>
         <w:t>xlink:href</w:t>
       </w:r>
+      <w:proofErr w:type="spellEnd"/>
+      <w:proofErr w:type="gramEnd"/>
       <w:r>
         <w:rPr>
           <w:rFonts w:ascii="Courier" w:hAnsi="Courier"/>
@@ -1335,7 +2061,41 @@
           <w:rFonts w:ascii="Courier" w:hAnsi="Courier"/>
           <w:sz w:val="20"/>
         </w:rPr>
-        <w:t>"groupName":"imdi"</w:t>
+        <w:t>"</w:t>
+      </w:r>
+      <w:proofErr w:type="spellStart"/>
+      <w:proofErr w:type="gramStart"/>
+      <w:r>
+        <w:rPr>
+          <w:rFonts w:ascii="Courier" w:hAnsi="Courier"/>
+          <w:sz w:val="20"/>
+        </w:rPr>
+        <w:t>groupName</w:t>
+      </w:r>
+      <w:proofErr w:type="spellEnd"/>
+      <w:proofErr w:type="gramEnd"/>
+      <w:r>
+        <w:rPr>
+          <w:rFonts w:ascii="Courier" w:hAnsi="Courier"/>
+          <w:sz w:val="20"/>
+        </w:rPr>
+        <w:t>":"</w:t>
+      </w:r>
+      <w:proofErr w:type="spellStart"/>
+      <w:r>
+        <w:rPr>
+          <w:rFonts w:ascii="Courier" w:hAnsi="Courier"/>
+          <w:sz w:val="20"/>
+        </w:rPr>
+        <w:t>imdi</w:t>
+      </w:r>
+      <w:proofErr w:type="spellEnd"/>
+      <w:r>
+        <w:rPr>
+          <w:rFonts w:ascii="Courier" w:hAnsi="Courier"/>
+          <w:sz w:val="20"/>
+        </w:rPr>
+        <w:t>"</w:t>
       </w:r>
     </w:p>
     <w:p>
@@ -1365,7 +2125,23 @@
           <w:rFonts w:ascii="Courier" w:hAnsi="Courier"/>
           <w:sz w:val="20"/>
         </w:rPr>
-        <w:t>"id":"</w:t>
+        <w:t>"</w:t>
+      </w:r>
+      <w:proofErr w:type="gramStart"/>
+      <w:r>
+        <w:rPr>
+          <w:rFonts w:ascii="Courier" w:hAnsi="Courier"/>
+          <w:sz w:val="20"/>
+        </w:rPr>
+        <w:t>id</w:t>
+      </w:r>
+      <w:proofErr w:type="gramEnd"/>
+      <w:r>
+        <w:rPr>
+          <w:rFonts w:ascii="Courier" w:hAnsi="Courier"/>
+          <w:sz w:val="20"/>
+        </w:rPr>
+        <w:t>":"</w:t>
       </w:r>
       <w:r>
         <w:rPr>
@@ -1401,22 +2177,63 @@
           <w:rFonts w:ascii="Courier" w:hAnsi="Courier"/>
           <w:sz w:val="20"/>
         </w:rPr>
-        <w:t>"description":"Test file",</w:t>
-      </w:r>
-    </w:p>
-    <w:p>
-      <w:pPr>
-        <w:rPr>
-          <w:rFonts w:ascii="Courier" w:hAnsi="Courier"/>
-          <w:sz w:val="20"/>
-        </w:rPr>
-      </w:pPr>
-      <w:r>
-        <w:rPr>
-          <w:rFonts w:ascii="Courier" w:hAnsi="Courier"/>
-          <w:sz w:val="20"/>
-        </w:rPr>
-        <w:t>"name":"</w:t>
+        <w:t>"</w:t>
+      </w:r>
+      <w:proofErr w:type="spellStart"/>
+      <w:proofErr w:type="gramStart"/>
+      <w:r>
+        <w:rPr>
+          <w:rFonts w:ascii="Courier" w:hAnsi="Courier"/>
+          <w:sz w:val="20"/>
+        </w:rPr>
+        <w:t>description</w:t>
+      </w:r>
+      <w:proofErr w:type="gramEnd"/>
+      <w:r>
+        <w:rPr>
+          <w:rFonts w:ascii="Courier" w:hAnsi="Courier"/>
+          <w:sz w:val="20"/>
+        </w:rPr>
+        <w:t>":"Test</w:t>
+      </w:r>
+      <w:proofErr w:type="spellEnd"/>
+      <w:r>
+        <w:rPr>
+          <w:rFonts w:ascii="Courier" w:hAnsi="Courier"/>
+          <w:sz w:val="20"/>
+        </w:rPr>
+        <w:t xml:space="preserve"> file",</w:t>
+      </w:r>
+    </w:p>
+    <w:p>
+      <w:pPr>
+        <w:rPr>
+          <w:rFonts w:ascii="Courier" w:hAnsi="Courier"/>
+          <w:sz w:val="20"/>
+        </w:rPr>
+      </w:pPr>
+      <w:r>
+        <w:rPr>
+          <w:rFonts w:ascii="Courier" w:hAnsi="Courier"/>
+          <w:sz w:val="20"/>
+        </w:rPr>
+        <w:t>"</w:t>
+      </w:r>
+      <w:proofErr w:type="gramStart"/>
+      <w:r>
+        <w:rPr>
+          <w:rFonts w:ascii="Courier" w:hAnsi="Courier"/>
+          <w:sz w:val="20"/>
+        </w:rPr>
+        <w:t>name</w:t>
+      </w:r>
+      <w:proofErr w:type="gramEnd"/>
+      <w:r>
+        <w:rPr>
+          <w:rFonts w:ascii="Courier" w:hAnsi="Courier"/>
+          <w:sz w:val="20"/>
+        </w:rPr>
+        <w:t>":"</w:t>
       </w:r>
       <w:r>
         <w:rPr>
@@ -1459,23 +2276,66 @@
           <w:rFonts w:ascii="Courier" w:hAnsi="Courier"/>
           <w:sz w:val="20"/>
         </w:rPr>
-        <w:t>"registrationDate":"12/03/2009 16:21:43 CET ",</w:t>
-      </w:r>
-    </w:p>
-    <w:p>
-      <w:pPr>
-        <w:rPr>
-          <w:rFonts w:ascii="Courier" w:hAnsi="Courier"/>
-          <w:sz w:val="20"/>
-        </w:rPr>
-      </w:pPr>
-      <w:r>
-        <w:rPr>
-          <w:rFonts w:ascii="Courier" w:hAnsi="Courier"/>
-          <w:sz w:val="20"/>
-        </w:rPr>
-        <w:t>"creatorName":"J,Smith</w:t>
-      </w:r>
+        <w:t>"</w:t>
+      </w:r>
+      <w:proofErr w:type="gramStart"/>
+      <w:r>
+        <w:rPr>
+          <w:rFonts w:ascii="Courier" w:hAnsi="Courier"/>
+          <w:sz w:val="20"/>
+        </w:rPr>
+        <w:t>registrationDate</w:t>
+      </w:r>
+      <w:proofErr w:type="gramEnd"/>
+      <w:r>
+        <w:rPr>
+          <w:rFonts w:ascii="Courier" w:hAnsi="Courier"/>
+          <w:sz w:val="20"/>
+        </w:rPr>
+        <w:t>":"12/03/2009 16:21:43 CET ",</w:t>
+      </w:r>
+    </w:p>
+    <w:p>
+      <w:pPr>
+        <w:rPr>
+          <w:rFonts w:ascii="Courier" w:hAnsi="Courier"/>
+          <w:sz w:val="20"/>
+        </w:rPr>
+      </w:pPr>
+      <w:r>
+        <w:rPr>
+          <w:rFonts w:ascii="Courier" w:hAnsi="Courier"/>
+          <w:sz w:val="20"/>
+        </w:rPr>
+        <w:t>"</w:t>
+      </w:r>
+      <w:proofErr w:type="spellStart"/>
+      <w:proofErr w:type="gramStart"/>
+      <w:r>
+        <w:rPr>
+          <w:rFonts w:ascii="Courier" w:hAnsi="Courier"/>
+          <w:sz w:val="20"/>
+        </w:rPr>
+        <w:t>creatorName</w:t>
+      </w:r>
+      <w:proofErr w:type="spellEnd"/>
+      <w:proofErr w:type="gramEnd"/>
+      <w:r>
+        <w:rPr>
+          <w:rFonts w:ascii="Courier" w:hAnsi="Courier"/>
+          <w:sz w:val="20"/>
+        </w:rPr>
+        <w:t>":"</w:t>
+      </w:r>
+      <w:proofErr w:type="spellStart"/>
+      <w:r>
+        <w:rPr>
+          <w:rFonts w:ascii="Courier" w:hAnsi="Courier"/>
+          <w:sz w:val="20"/>
+        </w:rPr>
+        <w:t>J,Smith</w:t>
+      </w:r>
+      <w:proofErr w:type="spellEnd"/>
       <w:r>
         <w:rPr>
           <w:rFonts w:ascii="Courier" w:hAnsi="Courier"/>
@@ -1505,6 +2365,8 @@
         </w:rPr>
         <w:t>"</w:t>
       </w:r>
+      <w:proofErr w:type="spellStart"/>
+      <w:proofErr w:type="gramStart"/>
       <w:r>
         <w:rPr>
           <w:rFonts w:ascii="Courier" w:hAnsi="Courier"/>
@@ -1512,6 +2374,8 @@
         </w:rPr>
         <w:t>xlink:href</w:t>
       </w:r>
+      <w:proofErr w:type="spellEnd"/>
+      <w:proofErr w:type="gramEnd"/>
       <w:r>
         <w:rPr>
           <w:rFonts w:ascii="Courier" w:hAnsi="Courier"/>
@@ -1581,7 +2445,41 @@
           <w:rFonts w:ascii="Courier" w:hAnsi="Courier"/>
           <w:sz w:val="20"/>
         </w:rPr>
-        <w:t>"groupName":"imdi"</w:t>
+        <w:t>"</w:t>
+      </w:r>
+      <w:proofErr w:type="spellStart"/>
+      <w:proofErr w:type="gramStart"/>
+      <w:r>
+        <w:rPr>
+          <w:rFonts w:ascii="Courier" w:hAnsi="Courier"/>
+          <w:sz w:val="20"/>
+        </w:rPr>
+        <w:t>groupName</w:t>
+      </w:r>
+      <w:proofErr w:type="spellEnd"/>
+      <w:proofErr w:type="gramEnd"/>
+      <w:r>
+        <w:rPr>
+          <w:rFonts w:ascii="Courier" w:hAnsi="Courier"/>
+          <w:sz w:val="20"/>
+        </w:rPr>
+        <w:t>":"</w:t>
+      </w:r>
+      <w:proofErr w:type="spellStart"/>
+      <w:r>
+        <w:rPr>
+          <w:rFonts w:ascii="Courier" w:hAnsi="Courier"/>
+          <w:sz w:val="20"/>
+        </w:rPr>
+        <w:t>imdi</w:t>
+      </w:r>
+      <w:proofErr w:type="spellEnd"/>
+      <w:r>
+        <w:rPr>
+          <w:rFonts w:ascii="Courier" w:hAnsi="Courier"/>
+          <w:sz w:val="20"/>
+        </w:rPr>
+        <w:t>"</w:t>
       </w:r>
     </w:p>
     <w:p>
@@ -1604,9 +2502,16 @@
       <w:r>
         <w:t>Note the “id”/”</w:t>
       </w:r>
-      <w:r>
-        <w:t>xlink:href</w:t>
-      </w:r>
+      <w:proofErr w:type="spellStart"/>
+      <w:r>
+        <w:t>xlink</w:t>
+      </w:r>
+      <w:proofErr w:type="gramStart"/>
+      <w:r>
+        <w:t>:href</w:t>
+      </w:r>
+      <w:proofErr w:type="spellEnd"/>
+      <w:proofErr w:type="gramEnd"/>
       <w:r>
         <w:t>” which is generated by the application and needs to be used to do a successful POST of the component data.</w:t>
       </w:r>
@@ -1643,7 +2548,15 @@
         <w:t xml:space="preserve">A post method </w:t>
       </w:r>
       <w:r>
-        <w:t>can be used to add Components to the registry. A post request is a Multipart Form Data consisting of the fields: “name”, “description”, “creatorName”, “group” and stream “data” part which is the</w:t>
+        <w:t>can be used to add Components to the registry. A post request is a Multipart Form Data consisting of the fields: “name”, “description”, “</w:t>
+      </w:r>
+      <w:proofErr w:type="spellStart"/>
+      <w:r>
+        <w:t>creatorName</w:t>
+      </w:r>
+      <w:proofErr w:type="spellEnd"/>
+      <w:r>
+        <w:t>”, “group” and stream “data” part which is the</w:t>
       </w:r>
       <w:r>
         <w:t xml:space="preserve"> uploaded</w:t>
@@ -1660,7 +2573,15 @@
         <w:t>validated and</w:t>
       </w:r>
       <w:r>
-        <w:t xml:space="preserve"> the result will be wrapped in a RegisterResponse.</w:t>
+        <w:t xml:space="preserve"> the result will be wrapped in a </w:t>
+      </w:r>
+      <w:proofErr w:type="spellStart"/>
+      <w:r>
+        <w:t>RegisterResponse</w:t>
+      </w:r>
+      <w:proofErr w:type="spellEnd"/>
+      <w:r>
+        <w:t>.</w:t>
       </w:r>
     </w:p>
     <w:p/>
@@ -1691,52 +2612,182 @@
           <w:rFonts w:ascii="Courier" w:hAnsi="Courier"/>
           <w:sz w:val="20"/>
         </w:rPr>
-        <w:t>&lt;registerResponse registered="true" isProfile="false"&gt;</w:t>
-      </w:r>
-    </w:p>
-    <w:p>
-      <w:pPr>
-        <w:rPr>
-          <w:rFonts w:ascii="Courier" w:hAnsi="Courier"/>
-          <w:sz w:val="20"/>
-        </w:rPr>
-      </w:pPr>
-      <w:r>
-        <w:rPr>
-          <w:rFonts w:ascii="Courier" w:hAnsi="Courier"/>
-          <w:sz w:val="20"/>
-        </w:rPr>
-        <w:t xml:space="preserve">    &lt;errors/&gt;</w:t>
-      </w:r>
-    </w:p>
-    <w:p>
-      <w:pPr>
-        <w:rPr>
-          <w:rFonts w:ascii="Courier" w:hAnsi="Courier"/>
-          <w:sz w:val="20"/>
-        </w:rPr>
-      </w:pPr>
-      <w:r>
-        <w:rPr>
-          <w:rFonts w:ascii="Courier" w:hAnsi="Courier"/>
-          <w:sz w:val="20"/>
-        </w:rPr>
-        <w:t xml:space="preserve">    &lt;description xsi:type="componentDescription" xmlns:xsi="http://www.w3.org/2001/XMLSchema-instance"&gt;</w:t>
-      </w:r>
-    </w:p>
-    <w:p>
-      <w:pPr>
-        <w:rPr>
-          <w:rFonts w:ascii="Courier" w:hAnsi="Courier"/>
-          <w:sz w:val="20"/>
-        </w:rPr>
-      </w:pPr>
-      <w:r>
-        <w:rPr>
-          <w:rFonts w:ascii="Courier" w:hAnsi="Courier"/>
-          <w:sz w:val="20"/>
-        </w:rPr>
-        <w:t xml:space="preserve">        &lt;id&gt;</w:t>
+        <w:t>&lt;</w:t>
+      </w:r>
+      <w:proofErr w:type="spellStart"/>
+      <w:proofErr w:type="gramStart"/>
+      <w:r>
+        <w:rPr>
+          <w:rFonts w:ascii="Courier" w:hAnsi="Courier"/>
+          <w:sz w:val="20"/>
+        </w:rPr>
+        <w:t>registerResponse</w:t>
+      </w:r>
+      <w:proofErr w:type="spellEnd"/>
+      <w:proofErr w:type="gramEnd"/>
+      <w:r>
+        <w:rPr>
+          <w:rFonts w:ascii="Courier" w:hAnsi="Courier"/>
+          <w:sz w:val="20"/>
+        </w:rPr>
+        <w:t xml:space="preserve"> registered="true" </w:t>
+      </w:r>
+      <w:proofErr w:type="spellStart"/>
+      <w:r>
+        <w:rPr>
+          <w:rFonts w:ascii="Courier" w:hAnsi="Courier"/>
+          <w:sz w:val="20"/>
+        </w:rPr>
+        <w:t>isProfile</w:t>
+      </w:r>
+      <w:proofErr w:type="spellEnd"/>
+      <w:r>
+        <w:rPr>
+          <w:rFonts w:ascii="Courier" w:hAnsi="Courier"/>
+          <w:sz w:val="20"/>
+        </w:rPr>
+        <w:t>="false"&gt;</w:t>
+      </w:r>
+    </w:p>
+    <w:p>
+      <w:pPr>
+        <w:rPr>
+          <w:rFonts w:ascii="Courier" w:hAnsi="Courier"/>
+          <w:sz w:val="20"/>
+        </w:rPr>
+      </w:pPr>
+      <w:r>
+        <w:rPr>
+          <w:rFonts w:ascii="Courier" w:hAnsi="Courier"/>
+          <w:sz w:val="20"/>
+        </w:rPr>
+        <w:t xml:space="preserve">    &lt;</w:t>
+      </w:r>
+      <w:proofErr w:type="gramStart"/>
+      <w:r>
+        <w:rPr>
+          <w:rFonts w:ascii="Courier" w:hAnsi="Courier"/>
+          <w:sz w:val="20"/>
+        </w:rPr>
+        <w:t>errors</w:t>
+      </w:r>
+      <w:proofErr w:type="gramEnd"/>
+      <w:r>
+        <w:rPr>
+          <w:rFonts w:ascii="Courier" w:hAnsi="Courier"/>
+          <w:sz w:val="20"/>
+        </w:rPr>
+        <w:t>/&gt;</w:t>
+      </w:r>
+    </w:p>
+    <w:p>
+      <w:pPr>
+        <w:rPr>
+          <w:rFonts w:ascii="Courier" w:hAnsi="Courier"/>
+          <w:sz w:val="20"/>
+        </w:rPr>
+      </w:pPr>
+      <w:r>
+        <w:rPr>
+          <w:rFonts w:ascii="Courier" w:hAnsi="Courier"/>
+          <w:sz w:val="20"/>
+        </w:rPr>
+        <w:t xml:space="preserve">    &lt;</w:t>
+      </w:r>
+      <w:proofErr w:type="gramStart"/>
+      <w:r>
+        <w:rPr>
+          <w:rFonts w:ascii="Courier" w:hAnsi="Courier"/>
+          <w:sz w:val="20"/>
+        </w:rPr>
+        <w:t>description</w:t>
+      </w:r>
+      <w:proofErr w:type="gramEnd"/>
+      <w:r>
+        <w:rPr>
+          <w:rFonts w:ascii="Courier" w:hAnsi="Courier"/>
+          <w:sz w:val="20"/>
+        </w:rPr>
+        <w:t xml:space="preserve"> </w:t>
+      </w:r>
+      <w:proofErr w:type="spellStart"/>
+      <w:r>
+        <w:rPr>
+          <w:rFonts w:ascii="Courier" w:hAnsi="Courier"/>
+          <w:sz w:val="20"/>
+        </w:rPr>
+        <w:t>xsi:type</w:t>
+      </w:r>
+      <w:proofErr w:type="spellEnd"/>
+      <w:r>
+        <w:rPr>
+          <w:rFonts w:ascii="Courier" w:hAnsi="Courier"/>
+          <w:sz w:val="20"/>
+        </w:rPr>
+        <w:t>="</w:t>
+      </w:r>
+      <w:proofErr w:type="spellStart"/>
+      <w:r>
+        <w:rPr>
+          <w:rFonts w:ascii="Courier" w:hAnsi="Courier"/>
+          <w:sz w:val="20"/>
+        </w:rPr>
+        <w:t>componentDescription</w:t>
+      </w:r>
+      <w:proofErr w:type="spellEnd"/>
+      <w:r>
+        <w:rPr>
+          <w:rFonts w:ascii="Courier" w:hAnsi="Courier"/>
+          <w:sz w:val="20"/>
+        </w:rPr>
+        <w:t xml:space="preserve">" </w:t>
+      </w:r>
+      <w:proofErr w:type="spellStart"/>
+      <w:r>
+        <w:rPr>
+          <w:rFonts w:ascii="Courier" w:hAnsi="Courier"/>
+          <w:sz w:val="20"/>
+        </w:rPr>
+        <w:t>xmlns:xsi</w:t>
+      </w:r>
+      <w:proofErr w:type="spellEnd"/>
+      <w:r>
+        <w:rPr>
+          <w:rFonts w:ascii="Courier" w:hAnsi="Courier"/>
+          <w:sz w:val="20"/>
+        </w:rPr>
+        <w:t>="http://www.w3.org/2001/XMLSchema-instance"&gt;</w:t>
+      </w:r>
+    </w:p>
+    <w:p>
+      <w:pPr>
+        <w:rPr>
+          <w:rFonts w:ascii="Courier" w:hAnsi="Courier"/>
+          <w:sz w:val="20"/>
+        </w:rPr>
+      </w:pPr>
+      <w:r>
+        <w:rPr>
+          <w:rFonts w:ascii="Courier" w:hAnsi="Courier"/>
+          <w:sz w:val="20"/>
+        </w:rPr>
+        <w:t xml:space="preserve">        &lt;</w:t>
+      </w:r>
+      <w:proofErr w:type="gramStart"/>
+      <w:r>
+        <w:rPr>
+          <w:rFonts w:ascii="Courier" w:hAnsi="Courier"/>
+          <w:sz w:val="20"/>
+        </w:rPr>
+        <w:t>id</w:t>
+      </w:r>
+      <w:proofErr w:type="gramEnd"/>
+      <w:r>
+        <w:rPr>
+          <w:rFonts w:ascii="Courier" w:hAnsi="Courier"/>
+          <w:sz w:val="20"/>
+        </w:rPr>
+        <w:t>&gt;</w:t>
       </w:r>
       <w:r>
         <w:rPr>
@@ -1772,68 +2823,218 @@
           <w:rFonts w:ascii="Courier" w:hAnsi="Courier"/>
           <w:sz w:val="20"/>
         </w:rPr>
-        <w:t xml:space="preserve">        &lt;description&gt;myD&lt;/description&gt;</w:t>
-      </w:r>
-    </w:p>
-    <w:p>
-      <w:pPr>
-        <w:rPr>
-          <w:rFonts w:ascii="Courier" w:hAnsi="Courier"/>
-          <w:sz w:val="20"/>
-        </w:rPr>
-      </w:pPr>
-      <w:r>
-        <w:rPr>
-          <w:rFonts w:ascii="Courier" w:hAnsi="Courier"/>
-          <w:sz w:val="20"/>
-        </w:rPr>
-        <w:t xml:space="preserve">        &lt;name&gt;Name&lt;/name&gt;</w:t>
-      </w:r>
-    </w:p>
-    <w:p>
-      <w:pPr>
-        <w:rPr>
-          <w:rFonts w:ascii="Courier" w:hAnsi="Courier"/>
-          <w:sz w:val="20"/>
-        </w:rPr>
-      </w:pPr>
-      <w:r>
-        <w:rPr>
-          <w:rFonts w:ascii="Courier" w:hAnsi="Courier"/>
-          <w:sz w:val="20"/>
-        </w:rPr>
-        <w:t xml:space="preserve">        &lt;registrationDate&gt;myDate&lt;/registrationDate&gt;</w:t>
-      </w:r>
-    </w:p>
-    <w:p>
-      <w:pPr>
-        <w:rPr>
-          <w:rFonts w:ascii="Courier" w:hAnsi="Courier"/>
-          <w:sz w:val="20"/>
-        </w:rPr>
-      </w:pPr>
-      <w:r>
-        <w:rPr>
-          <w:rFonts w:ascii="Courier" w:hAnsi="Courier"/>
-          <w:sz w:val="20"/>
-        </w:rPr>
-        <w:t xml:space="preserve">        &lt;creatorName&gt;myC&lt;/creatorName&gt;</w:t>
-      </w:r>
-    </w:p>
-    <w:p>
-      <w:pPr>
-        <w:rPr>
-          <w:rFonts w:ascii="Courier" w:hAnsi="Courier"/>
-          <w:sz w:val="20"/>
-        </w:rPr>
-      </w:pPr>
-      <w:r>
-        <w:rPr>
-          <w:rFonts w:ascii="Courier" w:hAnsi="Courier"/>
-          <w:sz w:val="20"/>
-        </w:rPr>
         <w:t xml:space="preserve">        &lt;</w:t>
       </w:r>
+      <w:proofErr w:type="gramStart"/>
+      <w:r>
+        <w:rPr>
+          <w:rFonts w:ascii="Courier" w:hAnsi="Courier"/>
+          <w:sz w:val="20"/>
+        </w:rPr>
+        <w:t>description</w:t>
+      </w:r>
+      <w:proofErr w:type="gramEnd"/>
+      <w:r>
+        <w:rPr>
+          <w:rFonts w:ascii="Courier" w:hAnsi="Courier"/>
+          <w:sz w:val="20"/>
+        </w:rPr>
+        <w:t>&gt;</w:t>
+      </w:r>
+      <w:proofErr w:type="spellStart"/>
+      <w:r>
+        <w:rPr>
+          <w:rFonts w:ascii="Courier" w:hAnsi="Courier"/>
+          <w:sz w:val="20"/>
+        </w:rPr>
+        <w:t>myD</w:t>
+      </w:r>
+      <w:proofErr w:type="spellEnd"/>
+      <w:r>
+        <w:rPr>
+          <w:rFonts w:ascii="Courier" w:hAnsi="Courier"/>
+          <w:sz w:val="20"/>
+        </w:rPr>
+        <w:t>&lt;/description&gt;</w:t>
+      </w:r>
+    </w:p>
+    <w:p>
+      <w:pPr>
+        <w:rPr>
+          <w:rFonts w:ascii="Courier" w:hAnsi="Courier"/>
+          <w:sz w:val="20"/>
+        </w:rPr>
+      </w:pPr>
+      <w:r>
+        <w:rPr>
+          <w:rFonts w:ascii="Courier" w:hAnsi="Courier"/>
+          <w:sz w:val="20"/>
+        </w:rPr>
+        <w:t xml:space="preserve">        &lt;</w:t>
+      </w:r>
+      <w:proofErr w:type="gramStart"/>
+      <w:r>
+        <w:rPr>
+          <w:rFonts w:ascii="Courier" w:hAnsi="Courier"/>
+          <w:sz w:val="20"/>
+        </w:rPr>
+        <w:t>name</w:t>
+      </w:r>
+      <w:proofErr w:type="gramEnd"/>
+      <w:r>
+        <w:rPr>
+          <w:rFonts w:ascii="Courier" w:hAnsi="Courier"/>
+          <w:sz w:val="20"/>
+        </w:rPr>
+        <w:t>&gt;Name&lt;/name&gt;</w:t>
+      </w:r>
+    </w:p>
+    <w:p>
+      <w:pPr>
+        <w:rPr>
+          <w:rFonts w:ascii="Courier" w:hAnsi="Courier"/>
+          <w:sz w:val="20"/>
+        </w:rPr>
+      </w:pPr>
+      <w:r>
+        <w:rPr>
+          <w:rFonts w:ascii="Courier" w:hAnsi="Courier"/>
+          <w:sz w:val="20"/>
+        </w:rPr>
+        <w:t xml:space="preserve">        &lt;</w:t>
+      </w:r>
+      <w:proofErr w:type="spellStart"/>
+      <w:proofErr w:type="gramStart"/>
+      <w:r>
+        <w:rPr>
+          <w:rFonts w:ascii="Courier" w:hAnsi="Courier"/>
+          <w:sz w:val="20"/>
+        </w:rPr>
+        <w:t>registrationDate</w:t>
+      </w:r>
+      <w:proofErr w:type="spellEnd"/>
+      <w:proofErr w:type="gramEnd"/>
+      <w:r>
+        <w:rPr>
+          <w:rFonts w:ascii="Courier" w:hAnsi="Courier"/>
+          <w:sz w:val="20"/>
+        </w:rPr>
+        <w:t>&gt;</w:t>
+      </w:r>
+      <w:proofErr w:type="spellStart"/>
+      <w:r>
+        <w:rPr>
+          <w:rFonts w:ascii="Courier" w:hAnsi="Courier"/>
+          <w:sz w:val="20"/>
+        </w:rPr>
+        <w:t>myDate</w:t>
+      </w:r>
+      <w:proofErr w:type="spellEnd"/>
+      <w:r>
+        <w:rPr>
+          <w:rFonts w:ascii="Courier" w:hAnsi="Courier"/>
+          <w:sz w:val="20"/>
+        </w:rPr>
+        <w:t>&lt;/</w:t>
+      </w:r>
+      <w:proofErr w:type="spellStart"/>
+      <w:r>
+        <w:rPr>
+          <w:rFonts w:ascii="Courier" w:hAnsi="Courier"/>
+          <w:sz w:val="20"/>
+        </w:rPr>
+        <w:t>registrationDate</w:t>
+      </w:r>
+      <w:proofErr w:type="spellEnd"/>
+      <w:r>
+        <w:rPr>
+          <w:rFonts w:ascii="Courier" w:hAnsi="Courier"/>
+          <w:sz w:val="20"/>
+        </w:rPr>
+        <w:t>&gt;</w:t>
+      </w:r>
+    </w:p>
+    <w:p>
+      <w:pPr>
+        <w:rPr>
+          <w:rFonts w:ascii="Courier" w:hAnsi="Courier"/>
+          <w:sz w:val="20"/>
+        </w:rPr>
+      </w:pPr>
+      <w:r>
+        <w:rPr>
+          <w:rFonts w:ascii="Courier" w:hAnsi="Courier"/>
+          <w:sz w:val="20"/>
+        </w:rPr>
+        <w:t xml:space="preserve">        &lt;</w:t>
+      </w:r>
+      <w:proofErr w:type="spellStart"/>
+      <w:proofErr w:type="gramStart"/>
+      <w:r>
+        <w:rPr>
+          <w:rFonts w:ascii="Courier" w:hAnsi="Courier"/>
+          <w:sz w:val="20"/>
+        </w:rPr>
+        <w:t>creatorName</w:t>
+      </w:r>
+      <w:proofErr w:type="spellEnd"/>
+      <w:proofErr w:type="gramEnd"/>
+      <w:r>
+        <w:rPr>
+          <w:rFonts w:ascii="Courier" w:hAnsi="Courier"/>
+          <w:sz w:val="20"/>
+        </w:rPr>
+        <w:t>&gt;</w:t>
+      </w:r>
+      <w:proofErr w:type="spellStart"/>
+      <w:r>
+        <w:rPr>
+          <w:rFonts w:ascii="Courier" w:hAnsi="Courier"/>
+          <w:sz w:val="20"/>
+        </w:rPr>
+        <w:t>myC</w:t>
+      </w:r>
+      <w:proofErr w:type="spellEnd"/>
+      <w:r>
+        <w:rPr>
+          <w:rFonts w:ascii="Courier" w:hAnsi="Courier"/>
+          <w:sz w:val="20"/>
+        </w:rPr>
+        <w:t>&lt;/</w:t>
+      </w:r>
+      <w:proofErr w:type="spellStart"/>
+      <w:r>
+        <w:rPr>
+          <w:rFonts w:ascii="Courier" w:hAnsi="Courier"/>
+          <w:sz w:val="20"/>
+        </w:rPr>
+        <w:t>creatorName</w:t>
+      </w:r>
+      <w:proofErr w:type="spellEnd"/>
+      <w:r>
+        <w:rPr>
+          <w:rFonts w:ascii="Courier" w:hAnsi="Courier"/>
+          <w:sz w:val="20"/>
+        </w:rPr>
+        <w:t>&gt;</w:t>
+      </w:r>
+    </w:p>
+    <w:p>
+      <w:pPr>
+        <w:rPr>
+          <w:rFonts w:ascii="Courier" w:hAnsi="Courier"/>
+          <w:sz w:val="20"/>
+        </w:rPr>
+      </w:pPr>
+      <w:r>
+        <w:rPr>
+          <w:rFonts w:ascii="Courier" w:hAnsi="Courier"/>
+          <w:sz w:val="20"/>
+        </w:rPr>
+        <w:t xml:space="preserve">        &lt;</w:t>
+      </w:r>
+      <w:proofErr w:type="spellStart"/>
+      <w:proofErr w:type="gramStart"/>
       <w:r>
         <w:rPr>
           <w:rFonts w:ascii="Courier" w:hAnsi="Courier"/>
@@ -1841,6 +3042,8 @@
         </w:rPr>
         <w:t>xlink:href</w:t>
       </w:r>
+      <w:proofErr w:type="spellEnd"/>
+      <w:proofErr w:type="gramEnd"/>
       <w:r>
         <w:rPr>
           <w:rFonts w:ascii="Courier" w:hAnsi="Courier"/>
@@ -1924,7 +3127,57 @@
           <w:rFonts w:ascii="Courier" w:hAnsi="Courier"/>
           <w:sz w:val="20"/>
         </w:rPr>
-        <w:t xml:space="preserve">        &lt;groupName&gt;imdi&lt;/groupName&gt;</w:t>
+        <w:t xml:space="preserve">        &lt;</w:t>
+      </w:r>
+      <w:proofErr w:type="spellStart"/>
+      <w:proofErr w:type="gramStart"/>
+      <w:r>
+        <w:rPr>
+          <w:rFonts w:ascii="Courier" w:hAnsi="Courier"/>
+          <w:sz w:val="20"/>
+        </w:rPr>
+        <w:t>groupName</w:t>
+      </w:r>
+      <w:proofErr w:type="spellEnd"/>
+      <w:proofErr w:type="gramEnd"/>
+      <w:r>
+        <w:rPr>
+          <w:rFonts w:ascii="Courier" w:hAnsi="Courier"/>
+          <w:sz w:val="20"/>
+        </w:rPr>
+        <w:t>&gt;</w:t>
+      </w:r>
+      <w:proofErr w:type="spellStart"/>
+      <w:r>
+        <w:rPr>
+          <w:rFonts w:ascii="Courier" w:hAnsi="Courier"/>
+          <w:sz w:val="20"/>
+        </w:rPr>
+        <w:t>imdi</w:t>
+      </w:r>
+      <w:proofErr w:type="spellEnd"/>
+      <w:r>
+        <w:rPr>
+          <w:rFonts w:ascii="Courier" w:hAnsi="Courier"/>
+          <w:sz w:val="20"/>
+        </w:rPr>
+        <w:t>&lt;/</w:t>
+      </w:r>
+      <w:proofErr w:type="spellStart"/>
+      <w:r>
+        <w:rPr>
+          <w:rFonts w:ascii="Courier" w:hAnsi="Courier"/>
+          <w:sz w:val="20"/>
+        </w:rPr>
+        <w:t>groupName</w:t>
+      </w:r>
+      <w:proofErr w:type="spellEnd"/>
+      <w:r>
+        <w:rPr>
+          <w:rFonts w:ascii="Courier" w:hAnsi="Courier"/>
+          <w:sz w:val="20"/>
+        </w:rPr>
+        <w:t>&gt;</w:t>
       </w:r>
     </w:p>
     <w:p>
@@ -1954,7 +3207,23 @@
           <w:rFonts w:ascii="Courier" w:hAnsi="Courier"/>
           <w:sz w:val="20"/>
         </w:rPr>
-        <w:t>&lt;/registerResponse&gt;</w:t>
+        <w:t>&lt;/</w:t>
+      </w:r>
+      <w:proofErr w:type="spellStart"/>
+      <w:r>
+        <w:rPr>
+          <w:rFonts w:ascii="Courier" w:hAnsi="Courier"/>
+          <w:sz w:val="20"/>
+        </w:rPr>
+        <w:t>registerResponse</w:t>
+      </w:r>
+      <w:proofErr w:type="spellEnd"/>
+      <w:r>
+        <w:rPr>
+          <w:rFonts w:ascii="Courier" w:hAnsi="Courier"/>
+          <w:sz w:val="20"/>
+        </w:rPr>
+        <w:t>&gt;</w:t>
       </w:r>
     </w:p>
     <w:p/>
@@ -1978,7 +3247,41 @@
           <w:rFonts w:ascii="Courier" w:hAnsi="Courier"/>
           <w:sz w:val="20"/>
         </w:rPr>
-        <w:t>&lt;registerResponse registered="false" isProfile="</w:t>
+        <w:t>&lt;</w:t>
+      </w:r>
+      <w:proofErr w:type="spellStart"/>
+      <w:proofErr w:type="gramStart"/>
+      <w:r>
+        <w:rPr>
+          <w:rFonts w:ascii="Courier" w:hAnsi="Courier"/>
+          <w:sz w:val="20"/>
+        </w:rPr>
+        <w:t>registerResponse</w:t>
+      </w:r>
+      <w:proofErr w:type="spellEnd"/>
+      <w:proofErr w:type="gramEnd"/>
+      <w:r>
+        <w:rPr>
+          <w:rFonts w:ascii="Courier" w:hAnsi="Courier"/>
+          <w:sz w:val="20"/>
+        </w:rPr>
+        <w:t xml:space="preserve"> registered="false" </w:t>
+      </w:r>
+      <w:proofErr w:type="spellStart"/>
+      <w:r>
+        <w:rPr>
+          <w:rFonts w:ascii="Courier" w:hAnsi="Courier"/>
+          <w:sz w:val="20"/>
+        </w:rPr>
+        <w:t>isProfile</w:t>
+      </w:r>
+      <w:proofErr w:type="spellEnd"/>
+      <w:r>
+        <w:rPr>
+          <w:rFonts w:ascii="Courier" w:hAnsi="Courier"/>
+          <w:sz w:val="20"/>
+        </w:rPr>
+        <w:t>="</w:t>
       </w:r>
       <w:r>
         <w:rPr>
@@ -2007,37 +3310,85 @@
           <w:rFonts w:ascii="Courier" w:hAnsi="Courier"/>
           <w:sz w:val="20"/>
         </w:rPr>
-        <w:t xml:space="preserve">    &lt;errors&gt;</w:t>
-      </w:r>
-    </w:p>
-    <w:p>
-      <w:pPr>
-        <w:rPr>
-          <w:rFonts w:ascii="Courier" w:hAnsi="Courier"/>
-          <w:sz w:val="20"/>
-        </w:rPr>
-      </w:pPr>
-      <w:r>
-        <w:rPr>
-          <w:rFonts w:ascii="Courier" w:hAnsi="Courier"/>
-          <w:sz w:val="20"/>
-        </w:rPr>
-        <w:t xml:space="preserve">        &lt;error&gt;Error 1&lt;/error&gt;</w:t>
-      </w:r>
-    </w:p>
-    <w:p>
-      <w:pPr>
-        <w:rPr>
-          <w:rFonts w:ascii="Courier" w:hAnsi="Courier"/>
-          <w:sz w:val="20"/>
-        </w:rPr>
-      </w:pPr>
-      <w:r>
-        <w:rPr>
-          <w:rFonts w:ascii="Courier" w:hAnsi="Courier"/>
-          <w:sz w:val="20"/>
-        </w:rPr>
-        <w:t xml:space="preserve">        &lt;error&gt;Error 2&lt;/error&gt;</w:t>
+        <w:t xml:space="preserve">    &lt;</w:t>
+      </w:r>
+      <w:proofErr w:type="gramStart"/>
+      <w:r>
+        <w:rPr>
+          <w:rFonts w:ascii="Courier" w:hAnsi="Courier"/>
+          <w:sz w:val="20"/>
+        </w:rPr>
+        <w:t>errors</w:t>
+      </w:r>
+      <w:proofErr w:type="gramEnd"/>
+      <w:r>
+        <w:rPr>
+          <w:rFonts w:ascii="Courier" w:hAnsi="Courier"/>
+          <w:sz w:val="20"/>
+        </w:rPr>
+        <w:t>&gt;</w:t>
+      </w:r>
+    </w:p>
+    <w:p>
+      <w:pPr>
+        <w:rPr>
+          <w:rFonts w:ascii="Courier" w:hAnsi="Courier"/>
+          <w:sz w:val="20"/>
+        </w:rPr>
+      </w:pPr>
+      <w:r>
+        <w:rPr>
+          <w:rFonts w:ascii="Courier" w:hAnsi="Courier"/>
+          <w:sz w:val="20"/>
+        </w:rPr>
+        <w:t xml:space="preserve">        &lt;</w:t>
+      </w:r>
+      <w:proofErr w:type="gramStart"/>
+      <w:r>
+        <w:rPr>
+          <w:rFonts w:ascii="Courier" w:hAnsi="Courier"/>
+          <w:sz w:val="20"/>
+        </w:rPr>
+        <w:t>error</w:t>
+      </w:r>
+      <w:proofErr w:type="gramEnd"/>
+      <w:r>
+        <w:rPr>
+          <w:rFonts w:ascii="Courier" w:hAnsi="Courier"/>
+          <w:sz w:val="20"/>
+        </w:rPr>
+        <w:t>&gt;Error 1&lt;/error&gt;</w:t>
+      </w:r>
+    </w:p>
+    <w:p>
+      <w:pPr>
+        <w:rPr>
+          <w:rFonts w:ascii="Courier" w:hAnsi="Courier"/>
+          <w:sz w:val="20"/>
+        </w:rPr>
+      </w:pPr>
+      <w:r>
+        <w:rPr>
+          <w:rFonts w:ascii="Courier" w:hAnsi="Courier"/>
+          <w:sz w:val="20"/>
+        </w:rPr>
+        <w:t xml:space="preserve">        &lt;</w:t>
+      </w:r>
+      <w:proofErr w:type="gramStart"/>
+      <w:r>
+        <w:rPr>
+          <w:rFonts w:ascii="Courier" w:hAnsi="Courier"/>
+          <w:sz w:val="20"/>
+        </w:rPr>
+        <w:t>error</w:t>
+      </w:r>
+      <w:proofErr w:type="gramEnd"/>
+      <w:r>
+        <w:rPr>
+          <w:rFonts w:ascii="Courier" w:hAnsi="Courier"/>
+          <w:sz w:val="20"/>
+        </w:rPr>
+        <w:t>&gt;Error 2&lt;/error&gt;</w:t>
       </w:r>
     </w:p>
     <w:p>
@@ -2061,7 +3412,23 @@
           <w:rFonts w:ascii="Courier" w:hAnsi="Courier"/>
           <w:sz w:val="20"/>
         </w:rPr>
-        <w:t>&lt;/registerResponse&gt;</w:t>
+        <w:t>&lt;/</w:t>
+      </w:r>
+      <w:proofErr w:type="spellStart"/>
+      <w:r>
+        <w:rPr>
+          <w:rFonts w:ascii="Courier" w:hAnsi="Courier"/>
+          <w:sz w:val="20"/>
+        </w:rPr>
+        <w:t>registerResponse</w:t>
+      </w:r>
+      <w:proofErr w:type="spellEnd"/>
+      <w:r>
+        <w:rPr>
+          <w:rFonts w:ascii="Courier" w:hAnsi="Courier"/>
+          <w:sz w:val="20"/>
+        </w:rPr>
+        <w:t>&gt;</w:t>
       </w:r>
     </w:p>
     <w:p/>
@@ -2174,7 +3541,25 @@
               <w:t>profiles</w:t>
             </w:r>
           </w:p>
-          <w:p/>
+          <w:p>
+            <w:r>
+              <w:t>List all registered profiles</w:t>
+            </w:r>
+            <w:r>
+              <w:t xml:space="preserve"> that are marked to be shown in metadata editors</w:t>
+            </w:r>
+          </w:p>
+          <w:p>
+            <w:r>
+              <w:t>http://cmdre</w:t>
+            </w:r>
+            <w:r>
+              <w:t>gistry/rest/registry/profiles</w:t>
+            </w:r>
+            <w:r>
+              <w:t>?mdEditor=true</w:t>
+            </w:r>
+          </w:p>
         </w:tc>
       </w:tr>
       <w:tr>
@@ -2211,6 +3596,50 @@
               <w:t>Get the profiles in the specified format</w:t>
             </w:r>
           </w:p>
+          <w:p>
+            <w:r>
+              <w:t xml:space="preserve">When GET-parameter </w:t>
+            </w:r>
+            <w:proofErr w:type="spellStart"/>
+            <w:r>
+              <w:rPr>
+                <w:b/>
+              </w:rPr>
+              <w:t>mdEditor</w:t>
+            </w:r>
+            <w:proofErr w:type="spellEnd"/>
+            <w:r>
+              <w:t xml:space="preserve">  (default value: </w:t>
+            </w:r>
+            <w:r>
+              <w:rPr>
+                <w:i/>
+              </w:rPr>
+              <w:t>false</w:t>
+            </w:r>
+            <w:r>
+              <w:t xml:space="preserve">) is set to </w:t>
+            </w:r>
+            <w:r>
+              <w:rPr>
+                <w:i/>
+              </w:rPr>
+              <w:t>true</w:t>
+            </w:r>
+            <w:r>
+              <w:t xml:space="preserve">, only profiles with </w:t>
+            </w:r>
+            <w:proofErr w:type="spellStart"/>
+            <w:r>
+              <w:t>showInEditor</w:t>
+            </w:r>
+            <w:proofErr w:type="spellEnd"/>
+            <w:r>
+              <w:t xml:space="preserve"> = true are shown</w:t>
+            </w:r>
+            <w:bookmarkStart w:id="0" w:name="_GoBack"/>
+            <w:bookmarkEnd w:id="0"/>
+          </w:p>
         </w:tc>
       </w:tr>
       <w:tr>
@@ -2240,7 +3669,15 @@
           </w:tcPr>
           <w:p>
             <w:r>
-              <w:t xml:space="preserve">Create a profile in the  collection of profiles. </w:t>
+              <w:t xml:space="preserve">Create a profile in </w:t>
+            </w:r>
+            <w:proofErr w:type="gramStart"/>
+            <w:r>
+              <w:t>the  collection</w:t>
+            </w:r>
+            <w:proofErr w:type="gramEnd"/>
+            <w:r>
+              <w:t xml:space="preserve"> of profiles. </w:t>
             </w:r>
             <w:r>
               <w:t>Returning a response containing the description of the profiles or the possible reasons for failing registration.</w:t>
@@ -2350,7 +3787,15 @@
           </w:tcPr>
           <w:p>
             <w:r>
-              <w:t>Can return JSON when request-header has Accept field set to application/json.</w:t>
+              <w:t>Can return JSON when request-header has Accept field set to application/</w:t>
+            </w:r>
+            <w:proofErr w:type="spellStart"/>
+            <w:r>
+              <w:t>json</w:t>
+            </w:r>
+            <w:proofErr w:type="spellEnd"/>
+            <w:r>
+              <w:t>.</w:t>
             </w:r>
           </w:p>
         </w:tc>
@@ -2365,6 +3810,7 @@
           <w:color w:val="auto"/>
         </w:rPr>
       </w:pPr>
+      <w:proofErr w:type="gramStart"/>
       <w:r>
         <w:rPr>
           <w:color w:val="auto"/>
@@ -2383,15 +3829,33 @@
         </w:rPr>
         <w:t>.</w:t>
       </w:r>
+      <w:proofErr w:type="gramEnd"/>
     </w:p>
     <w:p/>
     <w:p>
-      <w:r>
-        <w:t xml:space="preserve">ProfileDescriptions with the elements: id, name, description, registration date, creatorName,  </w:t>
-      </w:r>
+      <w:proofErr w:type="spellStart"/>
+      <w:r>
+        <w:t>ProfileDescriptions</w:t>
+      </w:r>
+      <w:proofErr w:type="spellEnd"/>
+      <w:r>
+        <w:t xml:space="preserve"> with the elements: id, name, description, registration date, </w:t>
+      </w:r>
+      <w:proofErr w:type="spellStart"/>
+      <w:r>
+        <w:t>creatorName</w:t>
+      </w:r>
+      <w:proofErr w:type="spellEnd"/>
+      <w:proofErr w:type="gramStart"/>
+      <w:r>
+        <w:t xml:space="preserve">,  </w:t>
+      </w:r>
+      <w:proofErr w:type="spellStart"/>
       <w:r>
         <w:t>xlink:href</w:t>
       </w:r>
+      <w:proofErr w:type="spellEnd"/>
+      <w:proofErr w:type="gramEnd"/>
       <w:r>
         <w:t xml:space="preserve"> to actual profile.</w:t>
       </w:r>
@@ -2414,7 +3878,23 @@
           <w:rFonts w:ascii="Courier" w:hAnsi="Courier"/>
           <w:sz w:val="20"/>
         </w:rPr>
-        <w:t>&lt;/profileDescriptions&gt;</w:t>
+        <w:t>&lt;/</w:t>
+      </w:r>
+      <w:proofErr w:type="spellStart"/>
+      <w:r>
+        <w:rPr>
+          <w:rFonts w:ascii="Courier" w:hAnsi="Courier"/>
+          <w:sz w:val="20"/>
+        </w:rPr>
+        <w:t>profileDescriptions</w:t>
+      </w:r>
+      <w:proofErr w:type="spellEnd"/>
+      <w:r>
+        <w:rPr>
+          <w:rFonts w:ascii="Courier" w:hAnsi="Courier"/>
+          <w:sz w:val="20"/>
+        </w:rPr>
+        <w:t>&gt;</w:t>
       </w:r>
     </w:p>
     <w:p>
@@ -2436,7 +3916,25 @@
           <w:rFonts w:ascii="Courier" w:hAnsi="Courier"/>
           <w:sz w:val="20"/>
         </w:rPr>
-        <w:t>&lt;profileDescription&gt;</w:t>
+        <w:t>&lt;</w:t>
+      </w:r>
+      <w:proofErr w:type="spellStart"/>
+      <w:proofErr w:type="gramStart"/>
+      <w:r>
+        <w:rPr>
+          <w:rFonts w:ascii="Courier" w:hAnsi="Courier"/>
+          <w:sz w:val="20"/>
+        </w:rPr>
+        <w:t>profileDescription</w:t>
+      </w:r>
+      <w:proofErr w:type="spellEnd"/>
+      <w:proofErr w:type="gramEnd"/>
+      <w:r>
+        <w:rPr>
+          <w:rFonts w:ascii="Courier" w:hAnsi="Courier"/>
+          <w:sz w:val="20"/>
+        </w:rPr>
+        <w:t>&gt;</w:t>
       </w:r>
     </w:p>
     <w:p>
@@ -2452,7 +3950,23 @@
           <w:rFonts w:ascii="Courier" w:hAnsi="Courier"/>
           <w:sz w:val="20"/>
         </w:rPr>
-        <w:t>&lt;id&gt;p_1257850388373&lt;/id&gt;</w:t>
+        <w:t>&lt;</w:t>
+      </w:r>
+      <w:proofErr w:type="gramStart"/>
+      <w:r>
+        <w:rPr>
+          <w:rFonts w:ascii="Courier" w:hAnsi="Courier"/>
+          <w:sz w:val="20"/>
+        </w:rPr>
+        <w:t>id</w:t>
+      </w:r>
+      <w:proofErr w:type="gramEnd"/>
+      <w:r>
+        <w:rPr>
+          <w:rFonts w:ascii="Courier" w:hAnsi="Courier"/>
+          <w:sz w:val="20"/>
+        </w:rPr>
+        <w:t>&gt;p_1257850388373&lt;/id&gt;</w:t>
       </w:r>
     </w:p>
     <w:p>
@@ -2468,7 +3982,23 @@
           <w:rFonts w:ascii="Courier" w:hAnsi="Courier"/>
           <w:sz w:val="20"/>
         </w:rPr>
-        <w:t>&lt;description&gt;</w:t>
+        <w:t>&lt;</w:t>
+      </w:r>
+      <w:proofErr w:type="gramStart"/>
+      <w:r>
+        <w:rPr>
+          <w:rFonts w:ascii="Courier" w:hAnsi="Courier"/>
+          <w:sz w:val="20"/>
+        </w:rPr>
+        <w:t>description</w:t>
+      </w:r>
+      <w:proofErr w:type="gramEnd"/>
+      <w:r>
+        <w:rPr>
+          <w:rFonts w:ascii="Courier" w:hAnsi="Courier"/>
+          <w:sz w:val="20"/>
+        </w:rPr>
+        <w:t>&gt;</w:t>
       </w:r>
       <w:r>
         <w:rPr>
@@ -2498,8 +4028,25 @@
           <w:rFonts w:ascii="Courier" w:hAnsi="Courier"/>
           <w:sz w:val="20"/>
         </w:rPr>
-        <w:t>&lt;name&gt;</w:t>
-      </w:r>
+        <w:t>&lt;</w:t>
+      </w:r>
+      <w:proofErr w:type="gramStart"/>
+      <w:r>
+        <w:rPr>
+          <w:rFonts w:ascii="Courier" w:hAnsi="Courier"/>
+          <w:sz w:val="20"/>
+        </w:rPr>
+        <w:t>name</w:t>
+      </w:r>
+      <w:proofErr w:type="gramEnd"/>
+      <w:r>
+        <w:rPr>
+          <w:rFonts w:ascii="Courier" w:hAnsi="Courier"/>
+          <w:sz w:val="20"/>
+        </w:rPr>
+        <w:t>&gt;</w:t>
+      </w:r>
+      <w:proofErr w:type="spellStart"/>
       <w:r>
         <w:rPr>
           <w:rFonts w:ascii="Courier" w:hAnsi="Courier"/>
@@ -2507,6 +4054,7 @@
         </w:rPr>
         <w:t>TestProfile</w:t>
       </w:r>
+      <w:proofErr w:type="spellEnd"/>
       <w:r>
         <w:rPr>
           <w:rFonts w:ascii="Courier" w:hAnsi="Courier"/>
@@ -2528,7 +4076,41 @@
           <w:rFonts w:ascii="Courier" w:hAnsi="Courier"/>
           <w:sz w:val="20"/>
         </w:rPr>
-        <w:t>&lt;registrationDate&gt;Tue Nov 10 11:53:08 CET 2009&lt;/registrationDate&gt;</w:t>
+        <w:t>&lt;</w:t>
+      </w:r>
+      <w:proofErr w:type="spellStart"/>
+      <w:proofErr w:type="gramStart"/>
+      <w:r>
+        <w:rPr>
+          <w:rFonts w:ascii="Courier" w:hAnsi="Courier"/>
+          <w:sz w:val="20"/>
+        </w:rPr>
+        <w:t>registrationDate</w:t>
+      </w:r>
+      <w:proofErr w:type="spellEnd"/>
+      <w:proofErr w:type="gramEnd"/>
+      <w:r>
+        <w:rPr>
+          <w:rFonts w:ascii="Courier" w:hAnsi="Courier"/>
+          <w:sz w:val="20"/>
+        </w:rPr>
+        <w:t>&gt;Tue Nov 10 11:53:08 CET 2009&lt;/</w:t>
+      </w:r>
+      <w:proofErr w:type="spellStart"/>
+      <w:r>
+        <w:rPr>
+          <w:rFonts w:ascii="Courier" w:hAnsi="Courier"/>
+          <w:sz w:val="20"/>
+        </w:rPr>
+        <w:t>registrationDate</w:t>
+      </w:r>
+      <w:proofErr w:type="spellEnd"/>
+      <w:r>
+        <w:rPr>
+          <w:rFonts w:ascii="Courier" w:hAnsi="Courier"/>
+          <w:sz w:val="20"/>
+        </w:rPr>
+        <w:t>&gt;</w:t>
       </w:r>
     </w:p>
     <w:p>
@@ -2544,7 +4126,25 @@
           <w:rFonts w:ascii="Courier" w:hAnsi="Courier"/>
           <w:sz w:val="20"/>
         </w:rPr>
-        <w:t>&lt;creatorName&gt;</w:t>
+        <w:t>&lt;</w:t>
+      </w:r>
+      <w:proofErr w:type="spellStart"/>
+      <w:proofErr w:type="gramStart"/>
+      <w:r>
+        <w:rPr>
+          <w:rFonts w:ascii="Courier" w:hAnsi="Courier"/>
+          <w:sz w:val="20"/>
+        </w:rPr>
+        <w:t>creatorName</w:t>
+      </w:r>
+      <w:proofErr w:type="spellEnd"/>
+      <w:proofErr w:type="gramEnd"/>
+      <w:r>
+        <w:rPr>
+          <w:rFonts w:ascii="Courier" w:hAnsi="Courier"/>
+          <w:sz w:val="20"/>
+        </w:rPr>
+        <w:t>&gt;</w:t>
       </w:r>
       <w:r>
         <w:rPr>
@@ -2558,7 +4158,23 @@
           <w:rFonts w:ascii="Courier" w:hAnsi="Courier"/>
           <w:sz w:val="20"/>
         </w:rPr>
-        <w:t>&lt;/creatorName&gt;</w:t>
+        <w:t>&lt;/</w:t>
+      </w:r>
+      <w:proofErr w:type="spellStart"/>
+      <w:r>
+        <w:rPr>
+          <w:rFonts w:ascii="Courier" w:hAnsi="Courier"/>
+          <w:sz w:val="20"/>
+        </w:rPr>
+        <w:t>creatorName</w:t>
+      </w:r>
+      <w:proofErr w:type="spellEnd"/>
+      <w:r>
+        <w:rPr>
+          <w:rFonts w:ascii="Courier" w:hAnsi="Courier"/>
+          <w:sz w:val="20"/>
+        </w:rPr>
+        <w:t>&gt;</w:t>
       </w:r>
     </w:p>
     <w:p>
@@ -2576,6 +4192,8 @@
         </w:rPr>
         <w:t>&lt;</w:t>
       </w:r>
+      <w:proofErr w:type="spellStart"/>
+      <w:proofErr w:type="gramStart"/>
       <w:r>
         <w:rPr>
           <w:rFonts w:ascii="Courier" w:hAnsi="Courier"/>
@@ -2583,6 +4201,8 @@
         </w:rPr>
         <w:t>xlink:href</w:t>
       </w:r>
+      <w:proofErr w:type="spellEnd"/>
+      <w:proofErr w:type="gramEnd"/>
       <w:r>
         <w:rPr>
           <w:rFonts w:ascii="Courier" w:hAnsi="Courier"/>
@@ -2595,29 +4215,18 @@
           <w:rFonts w:ascii="Courier" w:hAnsi="Courier"/>
           <w:sz w:val="20"/>
         </w:rPr>
-        <w:t xml:space="preserve"> http://cmdregistry/rest/registry/profile</w:t>
-      </w:r>
-      <w:r>
-        <w:rPr>
-          <w:rFonts w:ascii="Courier" w:hAnsi="Courier"/>
-          <w:sz w:val="20"/>
-        </w:rPr>
-        <w:t>/</w:t>
-      </w:r>
-      <w:r>
-        <w:rPr>
-          <w:rFonts w:ascii="Courier" w:hAnsi="Courier"/>
-          <w:sz w:val="20"/>
-        </w:rPr>
-        <w:t>p_1257850388373&lt;/</w:t>
-      </w:r>
-      <w:r>
-        <w:rPr>
-          <w:rFonts w:ascii="Courier" w:hAnsi="Courier"/>
-          <w:sz w:val="20"/>
-        </w:rPr>
-        <w:t>xlink:href</w:t>
-      </w:r>
+        <w:t xml:space="preserve"> </w:t>
+      </w:r>
+      <w:hyperlink r:id="rId6" w:history="1">
+        <w:r>
+          <w:rPr>
+            <w:rStyle w:val="Hyperlink"/>
+            <w:rFonts w:ascii="Courier" w:hAnsi="Courier"/>
+            <w:sz w:val="20"/>
+          </w:rPr>
+          <w:t>http://cmdregistry/rest/registry/profile/p_1257850388373&lt;/xlink:href</w:t>
+        </w:r>
+      </w:hyperlink>
       <w:r>
         <w:rPr>
           <w:rFonts w:ascii="Courier" w:hAnsi="Courier"/>
@@ -2628,6 +4237,56 @@
     </w:p>
     <w:p>
       <w:pPr>
+        <w:ind w:left="720"/>
+        <w:rPr>
+          <w:rFonts w:ascii="Courier" w:hAnsi="Courier"/>
+          <w:sz w:val="20"/>
+        </w:rPr>
+      </w:pPr>
+      <w:r>
+        <w:rPr>
+          <w:rFonts w:ascii="Courier" w:hAnsi="Courier"/>
+          <w:sz w:val="20"/>
+        </w:rPr>
+        <w:t>&lt;</w:t>
+      </w:r>
+      <w:proofErr w:type="spellStart"/>
+      <w:proofErr w:type="gramStart"/>
+      <w:r>
+        <w:rPr>
+          <w:rFonts w:ascii="Courier" w:hAnsi="Courier"/>
+          <w:sz w:val="20"/>
+        </w:rPr>
+        <w:t>showInEditor</w:t>
+      </w:r>
+      <w:proofErr w:type="spellEnd"/>
+      <w:proofErr w:type="gramEnd"/>
+      <w:r>
+        <w:rPr>
+          <w:rFonts w:ascii="Courier" w:hAnsi="Courier"/>
+          <w:sz w:val="20"/>
+        </w:rPr>
+        <w:t>&gt;true&lt;/</w:t>
+      </w:r>
+      <w:proofErr w:type="spellStart"/>
+      <w:r>
+        <w:rPr>
+          <w:rFonts w:ascii="Courier" w:hAnsi="Courier"/>
+          <w:sz w:val="20"/>
+        </w:rPr>
+        <w:t>showInEditor</w:t>
+      </w:r>
+      <w:proofErr w:type="spellEnd"/>
+      <w:r>
+        <w:rPr>
+          <w:rFonts w:ascii="Courier" w:hAnsi="Courier"/>
+          <w:sz w:val="20"/>
+        </w:rPr>
+        <w:t>&gt;</w:t>
+      </w:r>
+    </w:p>
+    <w:p>
+      <w:pPr>
         <w:rPr>
           <w:rFonts w:ascii="Courier" w:hAnsi="Courier"/>
           <w:sz w:val="20"/>
@@ -2645,22 +4304,54 @@
           <w:rFonts w:ascii="Courier" w:hAnsi="Courier"/>
           <w:sz w:val="20"/>
         </w:rPr>
-        <w:t>&lt;/profileDescription&gt;</w:t>
-      </w:r>
-    </w:p>
-    <w:p>
-      <w:pPr>
-        <w:rPr>
-          <w:rFonts w:ascii="Courier" w:hAnsi="Courier"/>
-          <w:sz w:val="20"/>
-        </w:rPr>
-      </w:pPr>
-      <w:r>
-        <w:rPr>
-          <w:rFonts w:ascii="Courier" w:hAnsi="Courier"/>
-          <w:sz w:val="20"/>
-        </w:rPr>
-        <w:t>&lt;/profileDescriptions&gt;</w:t>
+        <w:t>&lt;/</w:t>
+      </w:r>
+      <w:proofErr w:type="spellStart"/>
+      <w:r>
+        <w:rPr>
+          <w:rFonts w:ascii="Courier" w:hAnsi="Courier"/>
+          <w:sz w:val="20"/>
+        </w:rPr>
+        <w:t>profileDescription</w:t>
+      </w:r>
+      <w:proofErr w:type="spellEnd"/>
+      <w:r>
+        <w:rPr>
+          <w:rFonts w:ascii="Courier" w:hAnsi="Courier"/>
+          <w:sz w:val="20"/>
+        </w:rPr>
+        <w:t>&gt;</w:t>
+      </w:r>
+    </w:p>
+    <w:p>
+      <w:pPr>
+        <w:rPr>
+          <w:rFonts w:ascii="Courier" w:hAnsi="Courier"/>
+          <w:sz w:val="20"/>
+        </w:rPr>
+      </w:pPr>
+      <w:r>
+        <w:rPr>
+          <w:rFonts w:ascii="Courier" w:hAnsi="Courier"/>
+          <w:sz w:val="20"/>
+        </w:rPr>
+        <w:t>&lt;/</w:t>
+      </w:r>
+      <w:proofErr w:type="spellStart"/>
+      <w:r>
+        <w:rPr>
+          <w:rFonts w:ascii="Courier" w:hAnsi="Courier"/>
+          <w:sz w:val="20"/>
+        </w:rPr>
+        <w:t>profileDescriptions</w:t>
+      </w:r>
+      <w:proofErr w:type="spellEnd"/>
+      <w:r>
+        <w:rPr>
+          <w:rFonts w:ascii="Courier" w:hAnsi="Courier"/>
+          <w:sz w:val="20"/>
+        </w:rPr>
+        <w:t>&gt;</w:t>
       </w:r>
     </w:p>
     <w:p/>
@@ -2684,9 +4375,11 @@
       </w:r>
     </w:p>
     <w:p>
+      <w:proofErr w:type="gramStart"/>
       <w:r>
         <w:t>Similar to post of components.</w:t>
       </w:r>
+      <w:proofErr w:type="gramEnd"/>
     </w:p>
     <w:p/>
     <w:p/>
@@ -2743,9 +4436,11 @@
             </w:r>
           </w:p>
           <w:p>
+            <w:proofErr w:type="gramStart"/>
             <w:r>
               <w:t>or</w:t>
             </w:r>
+            <w:proofErr w:type="gramEnd"/>
           </w:p>
           <w:p>
             <w:r>
@@ -2791,8 +4486,13 @@
               <w:t>/rest/registry/</w:t>
             </w:r>
             <w:r>
-              <w:t>components/clarin.eu:cr1:p0001</w:t>
-            </w:r>
+              <w:t>components/clarin.eu</w:t>
+            </w:r>
+            <w:proofErr w:type="gramStart"/>
+            <w:r>
+              <w:t>:cr1:p0001</w:t>
+            </w:r>
+            <w:proofErr w:type="gramEnd"/>
           </w:p>
           <w:p/>
         </w:tc>
@@ -2952,10 +4652,26 @@
           </w:tcPr>
           <w:p>
             <w:r>
-              <w:t>Can return JSON when request-header has Accept field set to application/json. (</w:t>
-            </w:r>
-            <w:r>
-              <w:t>Not supported with /xml and /xsd types</w:t>
+              <w:t>Can return JSON when request-header has Accept field set to application/</w:t>
+            </w:r>
+            <w:proofErr w:type="spellStart"/>
+            <w:r>
+              <w:t>json</w:t>
+            </w:r>
+            <w:proofErr w:type="spellEnd"/>
+            <w:r>
+              <w:t>. (</w:t>
+            </w:r>
+            <w:r>
+              <w:t>Not supported with /xml and /</w:t>
+            </w:r>
+            <w:proofErr w:type="spellStart"/>
+            <w:r>
+              <w:t>xsd</w:t>
+            </w:r>
+            <w:proofErr w:type="spellEnd"/>
+            <w:r>
+              <w:t xml:space="preserve"> types</w:t>
             </w:r>
             <w:r>
               <w:t>.)</w:t>
@@ -2973,6 +4689,7 @@
           <w:color w:val="auto"/>
         </w:rPr>
       </w:pPr>
+      <w:proofErr w:type="gramStart"/>
       <w:r>
         <w:rPr>
           <w:color w:val="auto"/>
@@ -2991,6 +4708,7 @@
         </w:rPr>
         <w:t>.</w:t>
       </w:r>
+      <w:proofErr w:type="gramEnd"/>
     </w:p>
     <w:p/>
     <w:p>
@@ -3005,8 +4723,13 @@
       </w:r>
     </w:p>
     <w:p>
-      <w:r>
-        <w:t xml:space="preserve">The xml representation of the specified component. Specification of the components structure can be found in </w:t>
+      <w:proofErr w:type="gramStart"/>
+      <w:r>
+        <w:t>The xml representation of the specified component.</w:t>
+      </w:r>
+      <w:proofErr w:type="gramEnd"/>
+      <w:r>
+        <w:t xml:space="preserve"> Specification of the components structure can be found in </w:t>
       </w:r>
       <w:r>
         <w:t>[</w:t>
@@ -3021,7 +4744,15 @@
     <w:p/>
     <w:p>
       <w:r>
-        <w:t>Return values when specifying /xml or /xsd.</w:t>
+        <w:t>Return values when specifying /xml or /</w:t>
+      </w:r>
+      <w:proofErr w:type="spellStart"/>
+      <w:r>
+        <w:t>xsd</w:t>
+      </w:r>
+      <w:proofErr w:type="spellEnd"/>
+      <w:r>
+        <w:t>.</w:t>
       </w:r>
     </w:p>
     <w:p>
@@ -3032,7 +4763,23 @@
         <w:t>useful</w:t>
       </w:r>
       <w:r>
-        <w:t xml:space="preserve"> for presenting the xml to a user)or the xsd schema of the component. </w:t>
+        <w:t xml:space="preserve"> for presenting the xml to a </w:t>
+      </w:r>
+      <w:proofErr w:type="gramStart"/>
+      <w:r>
+        <w:t>user)or</w:t>
+      </w:r>
+      <w:proofErr w:type="gramEnd"/>
+      <w:r>
+        <w:t xml:space="preserve"> the </w:t>
+      </w:r>
+      <w:proofErr w:type="spellStart"/>
+      <w:r>
+        <w:t>xsd</w:t>
+      </w:r>
+      <w:proofErr w:type="spellEnd"/>
+      <w:r>
+        <w:t xml:space="preserve"> schema of the component. </w:t>
       </w:r>
     </w:p>
     <w:p>
@@ -3102,9 +4849,11 @@
             </w:r>
           </w:p>
           <w:p>
+            <w:proofErr w:type="gramStart"/>
             <w:r>
               <w:t>or</w:t>
             </w:r>
+            <w:proofErr w:type="gramEnd"/>
           </w:p>
           <w:p>
             <w:r>
@@ -3137,8 +4886,13 @@
               <w:t xml:space="preserve"> </w:t>
             </w:r>
             <w:r>
-              <w:t>-id&gt;/xsd</w:t>
-            </w:r>
+              <w:t>-id&gt;/</w:t>
+            </w:r>
+            <w:proofErr w:type="spellStart"/>
+            <w:r>
+              <w:t>xsd</w:t>
+            </w:r>
+            <w:proofErr w:type="spellEnd"/>
           </w:p>
         </w:tc>
       </w:tr>
@@ -3180,8 +4934,13 @@
               <w:t>profiles</w:t>
             </w:r>
             <w:r>
-              <w:t>/clarin.eu:cr1:p0001</w:t>
-            </w:r>
+              <w:t>/clarin.eu</w:t>
+            </w:r>
+            <w:proofErr w:type="gramStart"/>
+            <w:r>
+              <w:t>:cr1:p0001</w:t>
+            </w:r>
+            <w:proofErr w:type="gramEnd"/>
           </w:p>
           <w:p/>
         </w:tc>
@@ -3341,10 +5100,26 @@
           </w:tcPr>
           <w:p>
             <w:r>
-              <w:t>Can return JSON when request-header has Accept field set to application/json.</w:t>
-            </w:r>
-            <w:r>
-              <w:t xml:space="preserve"> (Not supported with /xml and /xsd types.)</w:t>
+              <w:t>Can return JSON when request-header has Accept field set to application/</w:t>
+            </w:r>
+            <w:proofErr w:type="spellStart"/>
+            <w:r>
+              <w:t>json</w:t>
+            </w:r>
+            <w:proofErr w:type="spellEnd"/>
+            <w:r>
+              <w:t>.</w:t>
+            </w:r>
+            <w:r>
+              <w:t xml:space="preserve"> (Not supported with /xml and /</w:t>
+            </w:r>
+            <w:proofErr w:type="spellStart"/>
+            <w:r>
+              <w:t>xsd</w:t>
+            </w:r>
+            <w:proofErr w:type="spellEnd"/>
+            <w:r>
+              <w:t xml:space="preserve"> types.)</w:t>
             </w:r>
           </w:p>
         </w:tc>
@@ -3358,6 +5133,7 @@
           <w:color w:val="auto"/>
         </w:rPr>
       </w:pPr>
+      <w:proofErr w:type="gramStart"/>
       <w:r>
         <w:rPr>
           <w:color w:val="auto"/>
@@ -3376,6 +5152,7 @@
         </w:rPr>
         <w:t>.</w:t>
       </w:r>
+      <w:proofErr w:type="gramEnd"/>
       <w:r>
         <w:rPr>
           <w:color w:val="auto"/>
@@ -3505,8 +5282,13 @@
               <w:t>omponents/usage/</w:t>
             </w:r>
             <w:r>
-              <w:t>clarin.eu:cr1:c0001</w:t>
-            </w:r>
+              <w:t>clarin.eu</w:t>
+            </w:r>
+            <w:proofErr w:type="gramStart"/>
+            <w:r>
+              <w:t>:cr1:c0001</w:t>
+            </w:r>
+            <w:proofErr w:type="gramEnd"/>
           </w:p>
           <w:p/>
         </w:tc>
@@ -3663,8 +5445,13 @@
           </w:tcPr>
           <w:p>
             <w:r>
-              <w:t>Can return JSON when request-header has Accept field set to application/json</w:t>
-            </w:r>
+              <w:t>Can return JSON when request-header has Accept field set to application/</w:t>
+            </w:r>
+            <w:proofErr w:type="spellStart"/>
+            <w:r>
+              <w:t>json</w:t>
+            </w:r>
+            <w:proofErr w:type="spellEnd"/>
           </w:p>
         </w:tc>
       </w:tr>
@@ -3677,6 +5464,7 @@
           <w:color w:val="auto"/>
         </w:rPr>
       </w:pPr>
+      <w:proofErr w:type="gramStart"/>
       <w:r>
         <w:rPr>
           <w:color w:val="auto"/>
@@ -3695,6 +5483,7 @@
         </w:rPr>
         <w:t>.</w:t>
       </w:r>
+      <w:proofErr w:type="gramEnd"/>
       <w:r>
         <w:rPr>
           <w:color w:val="auto"/>
@@ -3713,7 +5502,31 @@
         <w:t>.</w:t>
       </w:r>
       <w:r>
-        <w:t xml:space="preserve"> Notice that the list type is abstractDescription (which profileDescription and componentDescription extend)</w:t>
+        <w:t xml:space="preserve"> Notice that the list type is </w:t>
+      </w:r>
+      <w:proofErr w:type="spellStart"/>
+      <w:r>
+        <w:t>abstractDescription</w:t>
+      </w:r>
+      <w:proofErr w:type="spellEnd"/>
+      <w:r>
+        <w:t xml:space="preserve"> (which </w:t>
+      </w:r>
+      <w:proofErr w:type="spellStart"/>
+      <w:r>
+        <w:t>profileDescription</w:t>
+      </w:r>
+      <w:proofErr w:type="spellEnd"/>
+      <w:r>
+        <w:t xml:space="preserve"> and </w:t>
+      </w:r>
+      <w:proofErr w:type="spellStart"/>
+      <w:r>
+        <w:t>componentDescription</w:t>
+      </w:r>
+      <w:proofErr w:type="spellEnd"/>
+      <w:r>
+        <w:t xml:space="preserve"> extend)</w:t>
       </w:r>
     </w:p>
     <w:p>

</xml_diff>

<commit_message>
Updated webservices documentation with REST calls regarding comments
</commit_message>
<xml_diff>
--- a/docs/WebServices for the CLARIN Component Registry.docx
+++ b/docs/WebServices for the CLARIN Component Registry.docx
@@ -206,7 +206,51 @@
         <w:t xml:space="preserve"> component usage</w:t>
       </w:r>
     </w:p>
-    <w:p/>
+    <w:p>
+      <w:pPr>
+        <w:pStyle w:val="ListParagraph"/>
+        <w:numPr>
+          <w:ilvl w:val="0"/>
+          <w:numId w:val="3"/>
+        </w:numPr>
+      </w:pPr>
+      <w:proofErr w:type="gramStart"/>
+      <w:r>
+        <w:t>list</w:t>
+      </w:r>
+      <w:proofErr w:type="gramEnd"/>
+      <w:r>
+        <w:t xml:space="preserve"> all profiles for a component or profile</w:t>
+      </w:r>
+    </w:p>
+    <w:p>
+      <w:pPr>
+        <w:pStyle w:val="ListParagraph"/>
+        <w:numPr>
+          <w:ilvl w:val="0"/>
+          <w:numId w:val="3"/>
+        </w:numPr>
+      </w:pPr>
+      <w:proofErr w:type="gramStart"/>
+      <w:r>
+        <w:t>g</w:t>
+      </w:r>
+      <w:bookmarkStart w:id="0" w:name="_GoBack"/>
+      <w:bookmarkEnd w:id="0"/>
+      <w:r>
+        <w:t>et</w:t>
+      </w:r>
+      <w:proofErr w:type="gramEnd"/>
+      <w:r>
+        <w:t xml:space="preserve">/post comment </w:t>
+      </w:r>
+      <w:r>
+        <w:t>to</w:t>
+      </w:r>
+      <w:r>
+        <w:t xml:space="preserve"> profile or component</w:t>
+      </w:r>
+    </w:p>
     <w:p/>
     <w:p>
       <w:r>
@@ -301,7 +345,13 @@
           </w:tcPr>
           <w:p>
             <w:r>
-              <w:t>List all registered components</w:t>
+              <w:t xml:space="preserve">List all </w:t>
+            </w:r>
+            <w:r>
+              <w:t xml:space="preserve">publicly </w:t>
+            </w:r>
+            <w:r>
+              <w:t>registered components</w:t>
             </w:r>
           </w:p>
           <w:p>
@@ -324,7 +374,25 @@
               <w:t>components</w:t>
             </w:r>
           </w:p>
-          <w:p/>
+          <w:p>
+            <w:r>
+              <w:t>List all privately registered components</w:t>
+            </w:r>
+          </w:p>
+          <w:p>
+            <w:r>
+              <w:t>http://cmdre</w:t>
+            </w:r>
+            <w:r>
+              <w:t>gistry</w:t>
+            </w:r>
+            <w:r>
+              <w:t>/rest/</w:t>
+            </w:r>
+            <w:r>
+              <w:t>registry/components?userspace=true</w:t>
+            </w:r>
+          </w:p>
         </w:tc>
       </w:tr>
       <w:tr>
@@ -360,6 +428,29 @@
             <w:r>
               <w:t>Get the component descriptions in the specified format</w:t>
             </w:r>
+            <w:r>
+              <w:t>.</w:t>
+            </w:r>
+          </w:p>
+          <w:p/>
+          <w:p>
+            <w:r>
+              <w:t xml:space="preserve">The GET-parameter </w:t>
+            </w:r>
+            <w:proofErr w:type="spellStart"/>
+            <w:r>
+              <w:rPr>
+                <w:b/>
+              </w:rPr>
+              <w:t>userspace</w:t>
+            </w:r>
+            <w:proofErr w:type="spellEnd"/>
+            <w:r>
+              <w:t xml:space="preserve"> determines whether the components from the public registry or the private workspace are returned.</w:t>
+            </w:r>
+            <w:r>
+              <w:t xml:space="preserve"> Authentication required when set to true.</w:t>
+            </w:r>
           </w:p>
         </w:tc>
       </w:tr>
@@ -409,6 +500,9 @@
             <w:r>
               <w:t xml:space="preserve"> or the possible reasons for failing registration.</w:t>
             </w:r>
+            <w:r>
+              <w:t xml:space="preserve"> Requires authentication.</w:t>
+            </w:r>
           </w:p>
         </w:tc>
       </w:tr>
@@ -434,7 +528,6 @@
           </w:p>
           <w:p>
             <w:r>
-              <w:lastRenderedPageBreak/>
               <w:t>DELETE</w:t>
             </w:r>
           </w:p>
@@ -445,7 +538,6 @@
           </w:tcPr>
           <w:p>
             <w:r>
-              <w:lastRenderedPageBreak/>
               <w:t>Not allowed</w:t>
             </w:r>
           </w:p>
@@ -462,7 +554,6 @@
           </w:tcPr>
           <w:p>
             <w:r>
-              <w:lastRenderedPageBreak/>
               <w:t>Response</w:t>
             </w:r>
           </w:p>
@@ -3524,7 +3615,13 @@
           </w:tcPr>
           <w:p>
             <w:r>
-              <w:t>List all registered profiles</w:t>
+              <w:t xml:space="preserve">List all </w:t>
+            </w:r>
+            <w:r>
+              <w:t xml:space="preserve">publicly </w:t>
+            </w:r>
+            <w:r>
+              <w:t>registered profiles</w:t>
             </w:r>
           </w:p>
           <w:p>
@@ -3543,10 +3640,7 @@
           </w:p>
           <w:p>
             <w:r>
-              <w:t>List all registered profiles</w:t>
-            </w:r>
-            <w:r>
-              <w:t xml:space="preserve"> that are marked to be shown in metadata editors</w:t>
+              <w:t>List all registered profiles that are marked to be shown in metadata editors</w:t>
             </w:r>
           </w:p>
           <w:p>
@@ -3554,10 +3648,7 @@
               <w:t>http://cmdre</w:t>
             </w:r>
             <w:r>
-              <w:t>gistry/rest/registry/profiles</w:t>
-            </w:r>
-            <w:r>
-              <w:t>?mdEditor=true</w:t>
+              <w:t>gistry/rest/registry/profiles?mdEditor=true</w:t>
             </w:r>
           </w:p>
         </w:tc>
@@ -3595,6 +3686,29 @@
             <w:r>
               <w:t>Get the profiles in the specified format</w:t>
             </w:r>
+            <w:r>
+              <w:t xml:space="preserve">. </w:t>
+            </w:r>
+          </w:p>
+          <w:p/>
+          <w:p>
+            <w:r>
+              <w:t xml:space="preserve">The GET-parameter </w:t>
+            </w:r>
+            <w:proofErr w:type="spellStart"/>
+            <w:r>
+              <w:rPr>
+                <w:b/>
+              </w:rPr>
+              <w:t>userspace</w:t>
+            </w:r>
+            <w:proofErr w:type="spellEnd"/>
+            <w:r>
+              <w:t xml:space="preserve"> determines whether the profiles from the public registry or the private workspace are returned.</w:t>
+            </w:r>
+            <w:r>
+              <w:t xml:space="preserve"> Authentication required when set to true.</w:t>
+            </w:r>
           </w:p>
           <w:p>
             <w:r>
@@ -3637,8 +3751,9 @@
             <w:r>
               <w:t xml:space="preserve"> = true are shown</w:t>
             </w:r>
-            <w:bookmarkStart w:id="0" w:name="_GoBack"/>
-            <w:bookmarkEnd w:id="0"/>
+            <w:r>
+              <w:t>.</w:t>
+            </w:r>
           </w:p>
         </w:tc>
       </w:tr>
@@ -3682,6 +3797,9 @@
             <w:r>
               <w:t>Returning a response containing the description of the profiles or the possible reasons for failing registration.</w:t>
             </w:r>
+            <w:r>
+              <w:t xml:space="preserve"> Requires authentication.</w:t>
+            </w:r>
           </w:p>
         </w:tc>
       </w:tr>
@@ -3857,7 +3975,31 @@
       <w:proofErr w:type="spellEnd"/>
       <w:proofErr w:type="gramEnd"/>
       <w:r>
-        <w:t xml:space="preserve"> to actual profile.</w:t>
+        <w:t xml:space="preserve"> to actual profile, </w:t>
+      </w:r>
+      <w:proofErr w:type="spellStart"/>
+      <w:r>
+        <w:t>commentsCount</w:t>
+      </w:r>
+      <w:proofErr w:type="spellEnd"/>
+      <w:r>
+        <w:t xml:space="preserve"> and a </w:t>
+      </w:r>
+      <w:proofErr w:type="spellStart"/>
+      <w:r>
+        <w:t>boolean</w:t>
+      </w:r>
+      <w:proofErr w:type="spellEnd"/>
+      <w:r>
+        <w:t xml:space="preserve"> </w:t>
+      </w:r>
+      <w:proofErr w:type="spellStart"/>
+      <w:r>
+        <w:t>showInEditor</w:t>
+      </w:r>
+      <w:proofErr w:type="spellEnd"/>
+      <w:r>
+        <w:t xml:space="preserve"> indication.</w:t>
       </w:r>
     </w:p>
     <w:p/>
@@ -4227,6 +4369,56 @@
           <w:t>http://cmdregistry/rest/registry/profile/p_1257850388373&lt;/xlink:href</w:t>
         </w:r>
       </w:hyperlink>
+      <w:r>
+        <w:rPr>
+          <w:rFonts w:ascii="Courier" w:hAnsi="Courier"/>
+          <w:sz w:val="20"/>
+        </w:rPr>
+        <w:t>&gt;</w:t>
+      </w:r>
+    </w:p>
+    <w:p>
+      <w:pPr>
+        <w:ind w:left="720"/>
+        <w:rPr>
+          <w:rFonts w:ascii="Courier" w:hAnsi="Courier"/>
+          <w:sz w:val="20"/>
+        </w:rPr>
+      </w:pPr>
+      <w:r>
+        <w:rPr>
+          <w:rFonts w:ascii="Courier" w:hAnsi="Courier"/>
+          <w:sz w:val="20"/>
+        </w:rPr>
+        <w:t>&lt;</w:t>
+      </w:r>
+      <w:proofErr w:type="spellStart"/>
+      <w:proofErr w:type="gramStart"/>
+      <w:r>
+        <w:rPr>
+          <w:rFonts w:ascii="Courier" w:hAnsi="Courier"/>
+          <w:sz w:val="20"/>
+        </w:rPr>
+        <w:t>commentsCount</w:t>
+      </w:r>
+      <w:proofErr w:type="spellEnd"/>
+      <w:proofErr w:type="gramEnd"/>
+      <w:r>
+        <w:rPr>
+          <w:rFonts w:ascii="Courier" w:hAnsi="Courier"/>
+          <w:sz w:val="20"/>
+        </w:rPr>
+        <w:t>&gt;1&lt;/</w:t>
+      </w:r>
+      <w:proofErr w:type="spellStart"/>
+      <w:r>
+        <w:rPr>
+          <w:rFonts w:ascii="Courier" w:hAnsi="Courier"/>
+          <w:sz w:val="20"/>
+        </w:rPr>
+        <w:t>commentsCount</w:t>
+      </w:r>
+      <w:proofErr w:type="spellEnd"/>
       <w:r>
         <w:rPr>
           <w:rFonts w:ascii="Courier" w:hAnsi="Courier"/>
@@ -4444,7 +4636,10 @@
           </w:p>
           <w:p>
             <w:r>
-              <w:t>http://cmdregistry/rest/registry/components/&lt;component-id&gt;/xml</w:t>
+              <w:t>http://cmdregistry/rest/registry/components/&lt;component-id&gt;/xm</w:t>
+            </w:r>
+            <w:r>
+              <w:t>l</w:t>
             </w:r>
           </w:p>
           <w:p>
@@ -4529,6 +4724,29 @@
           <w:p>
             <w:r>
               <w:t>Get the component in its xml format</w:t>
+            </w:r>
+            <w:r>
+              <w:t>.</w:t>
+            </w:r>
+          </w:p>
+          <w:p/>
+          <w:p>
+            <w:r>
+              <w:t xml:space="preserve">The GET-parameter </w:t>
+            </w:r>
+            <w:proofErr w:type="spellStart"/>
+            <w:r>
+              <w:rPr>
+                <w:b/>
+              </w:rPr>
+              <w:t>userspace</w:t>
+            </w:r>
+            <w:proofErr w:type="spellEnd"/>
+            <w:r>
+              <w:t xml:space="preserve"> determines whether the component should be retrieved from the public registry or the private workspace.</w:t>
+            </w:r>
+            <w:r>
+              <w:t xml:space="preserve"> Authentication required when set to true.</w:t>
             </w:r>
           </w:p>
         </w:tc>
@@ -4981,6 +5199,29 @@
             <w:r>
               <w:t>.</w:t>
             </w:r>
+            <w:r>
+              <w:t xml:space="preserve"> </w:t>
+            </w:r>
+          </w:p>
+          <w:p/>
+          <w:p>
+            <w:r>
+              <w:t xml:space="preserve">The GET-parameter </w:t>
+            </w:r>
+            <w:proofErr w:type="spellStart"/>
+            <w:r>
+              <w:rPr>
+                <w:b/>
+              </w:rPr>
+              <w:t>userspace</w:t>
+            </w:r>
+            <w:proofErr w:type="spellEnd"/>
+            <w:r>
+              <w:t xml:space="preserve"> determines whether the profile should be retrieved from the public registry or the private workspace.</w:t>
+            </w:r>
+            <w:r>
+              <w:t xml:space="preserve"> Authentication required when set to true.</w:t>
+            </w:r>
           </w:p>
         </w:tc>
       </w:tr>
@@ -5527,6 +5768,892 @@
       <w:proofErr w:type="spellEnd"/>
       <w:r>
         <w:t xml:space="preserve"> extend)</w:t>
+      </w:r>
+    </w:p>
+    <w:p/>
+    <w:p>
+      <w:pPr>
+        <w:rPr>
+          <w:b/>
+        </w:rPr>
+      </w:pPr>
+      <w:r>
+        <w:rPr>
+          <w:b/>
+        </w:rPr>
+        <w:t>Get</w:t>
+      </w:r>
+      <w:r>
+        <w:rPr>
+          <w:b/>
+        </w:rPr>
+        <w:t>/post</w:t>
+      </w:r>
+      <w:r>
+        <w:rPr>
+          <w:b/>
+        </w:rPr>
+        <w:t xml:space="preserve"> </w:t>
+      </w:r>
+      <w:r>
+        <w:rPr>
+          <w:b/>
+        </w:rPr>
+        <w:t xml:space="preserve">comments for component or </w:t>
+      </w:r>
+      <w:r>
+        <w:rPr>
+          <w:b/>
+        </w:rPr>
+        <w:t>profile</w:t>
+      </w:r>
+      <w:r>
+        <w:rPr>
+          <w:b/>
+        </w:rPr>
+        <w:t>:</w:t>
+      </w:r>
+    </w:p>
+    <w:tbl>
+      <w:tblPr>
+        <w:tblStyle w:val="TableGrid"/>
+        <w:tblW w:w="9828" w:type="dxa"/>
+        <w:tblLayout w:type="fixed"/>
+        <w:tblLook w:val="00A0" w:firstRow="1" w:lastRow="0" w:firstColumn="1" w:lastColumn="0" w:noHBand="0" w:noVBand="0"/>
+      </w:tblPr>
+      <w:tblGrid>
+        <w:gridCol w:w="1242"/>
+        <w:gridCol w:w="1134"/>
+        <w:gridCol w:w="7452"/>
+      </w:tblGrid>
+      <w:tr>
+        <w:trPr>
+          <w:trHeight w:val="744"/>
+        </w:trPr>
+        <w:tc>
+          <w:tcPr>
+            <w:tcW w:w="1242" w:type="dxa"/>
+          </w:tcPr>
+          <w:p>
+            <w:r>
+              <w:t>Pattern</w:t>
+            </w:r>
+          </w:p>
+        </w:tc>
+        <w:tc>
+          <w:tcPr>
+            <w:tcW w:w="8586" w:type="dxa"/>
+            <w:gridSpan w:val="2"/>
+          </w:tcPr>
+          <w:p>
+            <w:r>
+              <w:t>http://cmdregistry/rest/registry/</w:t>
+            </w:r>
+            <w:r>
+              <w:t>c</w:t>
+            </w:r>
+            <w:r>
+              <w:t>omponents/</w:t>
+            </w:r>
+            <w:r>
+              <w:t>&lt;</w:t>
+            </w:r>
+            <w:r>
+              <w:t xml:space="preserve"> </w:t>
+            </w:r>
+            <w:r>
+              <w:t>component</w:t>
+            </w:r>
+            <w:r>
+              <w:t xml:space="preserve"> </w:t>
+            </w:r>
+            <w:r>
+              <w:t>–id&gt;/comments</w:t>
+            </w:r>
+          </w:p>
+          <w:p>
+            <w:r>
+              <w:t>http://cmdregistry/rest/registry/</w:t>
+            </w:r>
+            <w:r>
+              <w:t>profile</w:t>
+            </w:r>
+            <w:r>
+              <w:t>/</w:t>
+            </w:r>
+            <w:r>
+              <w:t>&lt;</w:t>
+            </w:r>
+            <w:r>
+              <w:t xml:space="preserve"> </w:t>
+            </w:r>
+            <w:r>
+              <w:t>profile–id&gt;/comments</w:t>
+            </w:r>
+          </w:p>
+        </w:tc>
+      </w:tr>
+      <w:tr>
+        <w:trPr>
+          <w:trHeight w:val="372"/>
+        </w:trPr>
+        <w:tc>
+          <w:tcPr>
+            <w:tcW w:w="1242" w:type="dxa"/>
+          </w:tcPr>
+          <w:p>
+            <w:r>
+              <w:t>Examples</w:t>
+            </w:r>
+          </w:p>
+        </w:tc>
+        <w:tc>
+          <w:tcPr>
+            <w:tcW w:w="8586" w:type="dxa"/>
+            <w:gridSpan w:val="2"/>
+          </w:tcPr>
+          <w:p>
+            <w:r>
+              <w:t>Get comments of public component c0001</w:t>
+            </w:r>
+          </w:p>
+          <w:p>
+            <w:r>
+              <w:t>http://cmdregistry/rest/registry/c</w:t>
+            </w:r>
+            <w:r>
+              <w:t>omponents/</w:t>
+            </w:r>
+            <w:r>
+              <w:t>clarin.eu</w:t>
+            </w:r>
+            <w:proofErr w:type="gramStart"/>
+            <w:r>
+              <w:t>:cr1:c0001</w:t>
+            </w:r>
+            <w:proofErr w:type="gramEnd"/>
+            <w:r>
+              <w:t>/comments</w:t>
+            </w:r>
+          </w:p>
+          <w:p>
+            <w:r>
+              <w:t>Get comments of private profile c0001</w:t>
+            </w:r>
+          </w:p>
+          <w:p>
+            <w:r>
+              <w:t>http://cmdregistry/rest/registry/profiles</w:t>
+            </w:r>
+            <w:r>
+              <w:t>/</w:t>
+            </w:r>
+            <w:r>
+              <w:t>clarin.eu</w:t>
+            </w:r>
+            <w:proofErr w:type="gramStart"/>
+            <w:r>
+              <w:t>:cr1:c0001</w:t>
+            </w:r>
+            <w:proofErr w:type="gramEnd"/>
+            <w:r>
+              <w:t>/comments?userSpace=true</w:t>
+            </w:r>
+          </w:p>
+        </w:tc>
+      </w:tr>
+      <w:tr>
+        <w:trPr>
+          <w:trHeight w:val="372"/>
+        </w:trPr>
+        <w:tc>
+          <w:tcPr>
+            <w:tcW w:w="1242" w:type="dxa"/>
+            <w:vMerge w:val="restart"/>
+          </w:tcPr>
+          <w:p>
+            <w:r>
+              <w:t>Methods</w:t>
+            </w:r>
+          </w:p>
+        </w:tc>
+        <w:tc>
+          <w:tcPr>
+            <w:tcW w:w="1134" w:type="dxa"/>
+          </w:tcPr>
+          <w:p>
+            <w:r>
+              <w:t>GET</w:t>
+            </w:r>
+          </w:p>
+        </w:tc>
+        <w:tc>
+          <w:tcPr>
+            <w:tcW w:w="7452" w:type="dxa"/>
+          </w:tcPr>
+          <w:p>
+            <w:r>
+              <w:t>Get comments for the referenced profile or component</w:t>
+            </w:r>
+            <w:r>
+              <w:t>.</w:t>
+            </w:r>
+          </w:p>
+          <w:p/>
+          <w:p>
+            <w:r>
+              <w:t xml:space="preserve">The GET-parameter </w:t>
+            </w:r>
+            <w:proofErr w:type="spellStart"/>
+            <w:r>
+              <w:rPr>
+                <w:b/>
+              </w:rPr>
+              <w:t>userspace</w:t>
+            </w:r>
+            <w:proofErr w:type="spellEnd"/>
+            <w:r>
+              <w:t xml:space="preserve"> determines whether the component/profile should be retrieved from the public registry or the private workspace.</w:t>
+            </w:r>
+            <w:r>
+              <w:t xml:space="preserve"> Authentication required when set to true.</w:t>
+            </w:r>
+          </w:p>
+        </w:tc>
+      </w:tr>
+      <w:tr>
+        <w:trPr>
+          <w:trHeight w:val="372"/>
+        </w:trPr>
+        <w:tc>
+          <w:tcPr>
+            <w:tcW w:w="1242" w:type="dxa"/>
+            <w:vMerge/>
+          </w:tcPr>
+          <w:p/>
+        </w:tc>
+        <w:tc>
+          <w:tcPr>
+            <w:tcW w:w="1134" w:type="dxa"/>
+          </w:tcPr>
+          <w:p>
+            <w:r>
+              <w:t>POST</w:t>
+            </w:r>
+          </w:p>
+        </w:tc>
+        <w:tc>
+          <w:tcPr>
+            <w:tcW w:w="7452" w:type="dxa"/>
+          </w:tcPr>
+          <w:p>
+            <w:r>
+              <w:t xml:space="preserve">Create a comment on the specified profile or component. </w:t>
+            </w:r>
+            <w:r>
+              <w:t xml:space="preserve">Should be </w:t>
+            </w:r>
+          </w:p>
+        </w:tc>
+      </w:tr>
+      <w:tr>
+        <w:tblPrEx>
+          <w:tblLook w:val="04A0" w:firstRow="1" w:lastRow="0" w:firstColumn="1" w:lastColumn="0" w:noHBand="0" w:noVBand="1"/>
+        </w:tblPrEx>
+        <w:trPr>
+          <w:trHeight w:val="424"/>
+        </w:trPr>
+        <w:tc>
+          <w:tcPr>
+            <w:tcW w:w="1242" w:type="dxa"/>
+            <w:vMerge w:val="restart"/>
+          </w:tcPr>
+          <w:p>
+            <w:r>
+              <w:t>Response</w:t>
+            </w:r>
+          </w:p>
+        </w:tc>
+        <w:tc>
+          <w:tcPr>
+            <w:tcW w:w="1134" w:type="dxa"/>
+          </w:tcPr>
+          <w:p>
+            <w:r>
+              <w:t>XML</w:t>
+            </w:r>
+          </w:p>
+        </w:tc>
+        <w:tc>
+          <w:tcPr>
+            <w:tcW w:w="7452" w:type="dxa"/>
+          </w:tcPr>
+          <w:p>
+            <w:r>
+              <w:t>Default.</w:t>
+            </w:r>
+          </w:p>
+        </w:tc>
+      </w:tr>
+      <w:tr>
+        <w:tblPrEx>
+          <w:tblLook w:val="04A0" w:firstRow="1" w:lastRow="0" w:firstColumn="1" w:lastColumn="0" w:noHBand="0" w:noVBand="1"/>
+        </w:tblPrEx>
+        <w:trPr>
+          <w:trHeight w:val="424"/>
+        </w:trPr>
+        <w:tc>
+          <w:tcPr>
+            <w:tcW w:w="1242" w:type="dxa"/>
+            <w:vMerge/>
+          </w:tcPr>
+          <w:p/>
+        </w:tc>
+        <w:tc>
+          <w:tcPr>
+            <w:tcW w:w="1134" w:type="dxa"/>
+          </w:tcPr>
+          <w:p>
+            <w:r>
+              <w:t>JSON</w:t>
+            </w:r>
+          </w:p>
+        </w:tc>
+        <w:tc>
+          <w:tcPr>
+            <w:tcW w:w="7452" w:type="dxa"/>
+          </w:tcPr>
+          <w:p>
+            <w:r>
+              <w:t>Can return JSON when request-header has Accept field set to application/</w:t>
+            </w:r>
+            <w:proofErr w:type="spellStart"/>
+            <w:r>
+              <w:t>json</w:t>
+            </w:r>
+            <w:proofErr w:type="spellEnd"/>
+          </w:p>
+        </w:tc>
+      </w:tr>
+    </w:tbl>
+    <w:p/>
+    <w:p>
+      <w:pPr>
+        <w:pStyle w:val="Heading3"/>
+        <w:rPr>
+          <w:color w:val="auto"/>
+        </w:rPr>
+      </w:pPr>
+      <w:proofErr w:type="gramStart"/>
+      <w:r>
+        <w:rPr>
+          <w:color w:val="auto"/>
+        </w:rPr>
+        <w:t>Return Values</w:t>
+      </w:r>
+      <w:r>
+        <w:rPr>
+          <w:color w:val="auto"/>
+        </w:rPr>
+        <w:t xml:space="preserve"> GET</w:t>
+      </w:r>
+      <w:r>
+        <w:rPr>
+          <w:color w:val="auto"/>
+        </w:rPr>
+        <w:t>.</w:t>
+      </w:r>
+      <w:proofErr w:type="gramEnd"/>
+      <w:r>
+        <w:rPr>
+          <w:color w:val="auto"/>
+        </w:rPr>
+        <w:t xml:space="preserve"> </w:t>
+      </w:r>
+    </w:p>
+    <w:p>
+      <w:r>
+        <w:t xml:space="preserve">The return values are: </w:t>
+      </w:r>
+    </w:p>
+    <w:p>
+      <w:r>
+        <w:t xml:space="preserve">Comment elements with child elements </w:t>
+      </w:r>
+      <w:r>
+        <w:t xml:space="preserve">‘id’, </w:t>
+      </w:r>
+      <w:r>
+        <w:t>‘comments’ (</w:t>
+      </w:r>
+      <w:proofErr w:type="spellStart"/>
+      <w:r>
+        <w:t>containg</w:t>
+      </w:r>
+      <w:proofErr w:type="spellEnd"/>
+      <w:r>
+        <w:t xml:space="preserve"> the text content), ‘</w:t>
+      </w:r>
+      <w:proofErr w:type="spellStart"/>
+      <w:r>
+        <w:t>commentDate</w:t>
+      </w:r>
+      <w:proofErr w:type="spellEnd"/>
+      <w:r>
+        <w:t>’, ‘</w:t>
+      </w:r>
+      <w:proofErr w:type="spellStart"/>
+      <w:r>
+        <w:t>userName</w:t>
+      </w:r>
+      <w:proofErr w:type="spellEnd"/>
+      <w:r>
+        <w:t xml:space="preserve">’ (the display name, </w:t>
+      </w:r>
+      <w:proofErr w:type="spellStart"/>
+      <w:r>
+        <w:t>userId</w:t>
+      </w:r>
+      <w:proofErr w:type="spellEnd"/>
+      <w:r>
+        <w:t xml:space="preserve"> not exposed) and depending on whether the comment concerns a profile or component a ‘</w:t>
+      </w:r>
+      <w:proofErr w:type="spellStart"/>
+      <w:r>
+        <w:t>profileDescriptionId</w:t>
+      </w:r>
+      <w:proofErr w:type="spellEnd"/>
+      <w:r>
+        <w:t>’ or ‘</w:t>
+      </w:r>
+      <w:proofErr w:type="spellStart"/>
+      <w:r>
+        <w:t>componentDescriptionId</w:t>
+      </w:r>
+      <w:proofErr w:type="spellEnd"/>
+      <w:r>
+        <w:t>’.</w:t>
+      </w:r>
+    </w:p>
+    <w:p/>
+    <w:p>
+      <w:pPr>
+        <w:rPr>
+          <w:rFonts w:ascii="Courier" w:hAnsi="Courier" w:cs="Courier New"/>
+          <w:sz w:val="20"/>
+          <w:szCs w:val="20"/>
+        </w:rPr>
+      </w:pPr>
+      <w:r>
+        <w:rPr>
+          <w:rFonts w:ascii="Courier" w:hAnsi="Courier" w:cs="Courier New"/>
+          <w:sz w:val="20"/>
+          <w:szCs w:val="20"/>
+        </w:rPr>
+        <w:t>&lt;</w:t>
+      </w:r>
+      <w:proofErr w:type="gramStart"/>
+      <w:r>
+        <w:rPr>
+          <w:rFonts w:ascii="Courier" w:hAnsi="Courier" w:cs="Courier New"/>
+          <w:sz w:val="20"/>
+          <w:szCs w:val="20"/>
+        </w:rPr>
+        <w:t>comments</w:t>
+      </w:r>
+      <w:proofErr w:type="gramEnd"/>
+      <w:r>
+        <w:rPr>
+          <w:rFonts w:ascii="Courier" w:hAnsi="Courier" w:cs="Courier New"/>
+          <w:sz w:val="20"/>
+          <w:szCs w:val="20"/>
+        </w:rPr>
+        <w:t>&gt;</w:t>
+      </w:r>
+    </w:p>
+    <w:p>
+      <w:pPr>
+        <w:ind w:firstLine="720"/>
+        <w:rPr>
+          <w:rFonts w:ascii="Courier" w:hAnsi="Courier" w:cs="Courier New"/>
+          <w:sz w:val="20"/>
+          <w:szCs w:val="20"/>
+        </w:rPr>
+      </w:pPr>
+      <w:r>
+        <w:rPr>
+          <w:rFonts w:ascii="Courier" w:hAnsi="Courier" w:cs="Courier New"/>
+          <w:sz w:val="20"/>
+          <w:szCs w:val="20"/>
+        </w:rPr>
+        <w:t>&lt;</w:t>
+      </w:r>
+      <w:proofErr w:type="gramStart"/>
+      <w:r>
+        <w:rPr>
+          <w:rFonts w:ascii="Courier" w:hAnsi="Courier" w:cs="Courier New"/>
+          <w:sz w:val="20"/>
+          <w:szCs w:val="20"/>
+        </w:rPr>
+        <w:t>comment</w:t>
+      </w:r>
+      <w:proofErr w:type="gramEnd"/>
+      <w:r>
+        <w:rPr>
+          <w:rFonts w:ascii="Courier" w:hAnsi="Courier" w:cs="Courier New"/>
+          <w:sz w:val="20"/>
+          <w:szCs w:val="20"/>
+        </w:rPr>
+        <w:t>&gt;</w:t>
+      </w:r>
+    </w:p>
+    <w:p>
+      <w:pPr>
+        <w:ind w:left="720" w:firstLine="720"/>
+        <w:rPr>
+          <w:rFonts w:ascii="Courier" w:hAnsi="Courier" w:cs="Courier New"/>
+          <w:sz w:val="20"/>
+          <w:szCs w:val="20"/>
+        </w:rPr>
+      </w:pPr>
+      <w:r>
+        <w:rPr>
+          <w:rFonts w:ascii="Courier" w:hAnsi="Courier" w:cs="Courier New"/>
+          <w:sz w:val="20"/>
+          <w:szCs w:val="20"/>
+        </w:rPr>
+        <w:t>&lt;</w:t>
+      </w:r>
+      <w:proofErr w:type="gramStart"/>
+      <w:r>
+        <w:rPr>
+          <w:rFonts w:ascii="Courier" w:hAnsi="Courier" w:cs="Courier New"/>
+          <w:sz w:val="20"/>
+          <w:szCs w:val="20"/>
+        </w:rPr>
+        <w:t>comments</w:t>
+      </w:r>
+      <w:proofErr w:type="gramEnd"/>
+      <w:r>
+        <w:rPr>
+          <w:rFonts w:ascii="Courier" w:hAnsi="Courier" w:cs="Courier New"/>
+          <w:sz w:val="20"/>
+          <w:szCs w:val="20"/>
+        </w:rPr>
+        <w:t>&gt;</w:t>
+      </w:r>
+      <w:r>
+        <w:rPr>
+          <w:rFonts w:ascii="Courier" w:hAnsi="Courier" w:cs="Courier New"/>
+          <w:sz w:val="20"/>
+          <w:szCs w:val="20"/>
+        </w:rPr>
+        <w:t>Content of the comment</w:t>
+      </w:r>
+      <w:r>
+        <w:rPr>
+          <w:rFonts w:ascii="Courier" w:hAnsi="Courier" w:cs="Courier New"/>
+          <w:sz w:val="20"/>
+          <w:szCs w:val="20"/>
+        </w:rPr>
+        <w:t>&lt;/comments&gt;</w:t>
+      </w:r>
+    </w:p>
+    <w:p>
+      <w:pPr>
+        <w:ind w:left="720" w:firstLine="720"/>
+        <w:rPr>
+          <w:rFonts w:ascii="Courier" w:hAnsi="Courier" w:cs="Courier New"/>
+          <w:sz w:val="20"/>
+          <w:szCs w:val="20"/>
+        </w:rPr>
+      </w:pPr>
+      <w:r>
+        <w:rPr>
+          <w:rFonts w:ascii="Courier" w:hAnsi="Courier" w:cs="Courier New"/>
+          <w:sz w:val="20"/>
+          <w:szCs w:val="20"/>
+        </w:rPr>
+        <w:t>&lt;</w:t>
+      </w:r>
+      <w:proofErr w:type="gramStart"/>
+      <w:r>
+        <w:rPr>
+          <w:rFonts w:ascii="Courier" w:hAnsi="Courier" w:cs="Courier New"/>
+          <w:sz w:val="20"/>
+          <w:szCs w:val="20"/>
+        </w:rPr>
+        <w:t>commentDate</w:t>
+      </w:r>
+      <w:proofErr w:type="gramEnd"/>
+      <w:r>
+        <w:rPr>
+          <w:rFonts w:ascii="Courier" w:hAnsi="Courier" w:cs="Courier New"/>
+          <w:sz w:val="20"/>
+          <w:szCs w:val="20"/>
+        </w:rPr>
+        <w:t>&gt;2012-01-03T13:13:03+00:00&lt;/commentDate&gt;</w:t>
+      </w:r>
+    </w:p>
+    <w:p>
+      <w:pPr>
+        <w:ind w:left="720" w:firstLine="720"/>
+        <w:rPr>
+          <w:rFonts w:ascii="Courier" w:hAnsi="Courier" w:cs="Courier New"/>
+          <w:sz w:val="20"/>
+          <w:szCs w:val="20"/>
+        </w:rPr>
+      </w:pPr>
+      <w:r>
+        <w:rPr>
+          <w:rFonts w:ascii="Courier" w:hAnsi="Courier" w:cs="Courier New"/>
+          <w:sz w:val="20"/>
+          <w:szCs w:val="20"/>
+        </w:rPr>
+        <w:t>&lt;</w:t>
+      </w:r>
+      <w:proofErr w:type="gramStart"/>
+      <w:r>
+        <w:rPr>
+          <w:rFonts w:ascii="Courier" w:hAnsi="Courier" w:cs="Courier New"/>
+          <w:sz w:val="20"/>
+          <w:szCs w:val="20"/>
+        </w:rPr>
+        <w:t>profileDescriptionId</w:t>
+      </w:r>
+      <w:proofErr w:type="gramEnd"/>
+      <w:r>
+        <w:rPr>
+          <w:rFonts w:ascii="Courier" w:hAnsi="Courier" w:cs="Courier New"/>
+          <w:sz w:val="20"/>
+          <w:szCs w:val="20"/>
+        </w:rPr>
+        <w:t>&gt;clarin.eu:cr1:p_1297242111880&lt;/profileDescriptionId&gt;</w:t>
+      </w:r>
+    </w:p>
+    <w:p>
+      <w:pPr>
+        <w:ind w:left="720" w:firstLine="720"/>
+        <w:rPr>
+          <w:rFonts w:ascii="Courier" w:hAnsi="Courier" w:cs="Courier New"/>
+          <w:sz w:val="20"/>
+          <w:szCs w:val="20"/>
+        </w:rPr>
+      </w:pPr>
+      <w:r>
+        <w:rPr>
+          <w:rFonts w:ascii="Courier" w:hAnsi="Courier" w:cs="Courier New"/>
+          <w:sz w:val="20"/>
+          <w:szCs w:val="20"/>
+        </w:rPr>
+        <w:t>&lt;</w:t>
+      </w:r>
+      <w:proofErr w:type="gramStart"/>
+      <w:r>
+        <w:rPr>
+          <w:rFonts w:ascii="Courier" w:hAnsi="Courier" w:cs="Courier New"/>
+          <w:sz w:val="20"/>
+          <w:szCs w:val="20"/>
+        </w:rPr>
+        <w:t>id</w:t>
+      </w:r>
+      <w:proofErr w:type="gramEnd"/>
+      <w:r>
+        <w:rPr>
+          <w:rFonts w:ascii="Courier" w:hAnsi="Courier" w:cs="Courier New"/>
+          <w:sz w:val="20"/>
+          <w:szCs w:val="20"/>
+        </w:rPr>
+        <w:t>&gt;1&lt;/id&gt;</w:t>
+      </w:r>
+    </w:p>
+    <w:p>
+      <w:pPr>
+        <w:ind w:left="720" w:firstLine="720"/>
+        <w:rPr>
+          <w:rFonts w:ascii="Courier" w:hAnsi="Courier" w:cs="Courier New"/>
+          <w:sz w:val="20"/>
+          <w:szCs w:val="20"/>
+        </w:rPr>
+      </w:pPr>
+      <w:r>
+        <w:rPr>
+          <w:rFonts w:ascii="Courier" w:hAnsi="Courier" w:cs="Courier New"/>
+          <w:sz w:val="20"/>
+          <w:szCs w:val="20"/>
+        </w:rPr>
+        <w:t>&lt;</w:t>
+      </w:r>
+      <w:proofErr w:type="spellStart"/>
+      <w:proofErr w:type="gramStart"/>
+      <w:r>
+        <w:rPr>
+          <w:rFonts w:ascii="Courier" w:hAnsi="Courier" w:cs="Courier New"/>
+          <w:sz w:val="20"/>
+          <w:szCs w:val="20"/>
+        </w:rPr>
+        <w:t>userName</w:t>
+      </w:r>
+      <w:proofErr w:type="spellEnd"/>
+      <w:proofErr w:type="gramEnd"/>
+      <w:r>
+        <w:rPr>
+          <w:rFonts w:ascii="Courier" w:hAnsi="Courier" w:cs="Courier New"/>
+          <w:sz w:val="20"/>
+          <w:szCs w:val="20"/>
+        </w:rPr>
+        <w:t>&gt;</w:t>
+      </w:r>
+      <w:r>
+        <w:rPr>
+          <w:rFonts w:ascii="Courier" w:hAnsi="Courier" w:cs="Courier New"/>
+          <w:sz w:val="20"/>
+          <w:szCs w:val="20"/>
+        </w:rPr>
+        <w:t>Joe C. Poster</w:t>
+      </w:r>
+      <w:r>
+        <w:rPr>
+          <w:rFonts w:ascii="Courier" w:hAnsi="Courier" w:cs="Courier New"/>
+          <w:sz w:val="20"/>
+          <w:szCs w:val="20"/>
+        </w:rPr>
+        <w:t>&lt;/</w:t>
+      </w:r>
+      <w:proofErr w:type="spellStart"/>
+      <w:r>
+        <w:rPr>
+          <w:rFonts w:ascii="Courier" w:hAnsi="Courier" w:cs="Courier New"/>
+          <w:sz w:val="20"/>
+          <w:szCs w:val="20"/>
+        </w:rPr>
+        <w:t>userName</w:t>
+      </w:r>
+      <w:proofErr w:type="spellEnd"/>
+      <w:r>
+        <w:rPr>
+          <w:rFonts w:ascii="Courier" w:hAnsi="Courier" w:cs="Courier New"/>
+          <w:sz w:val="20"/>
+          <w:szCs w:val="20"/>
+        </w:rPr>
+        <w:t>&gt;</w:t>
+      </w:r>
+    </w:p>
+    <w:p>
+      <w:pPr>
+        <w:ind w:left="720"/>
+        <w:rPr>
+          <w:rFonts w:ascii="Courier" w:hAnsi="Courier" w:cs="Courier New"/>
+          <w:sz w:val="20"/>
+          <w:szCs w:val="20"/>
+        </w:rPr>
+      </w:pPr>
+      <w:r>
+        <w:rPr>
+          <w:rFonts w:ascii="Courier" w:hAnsi="Courier" w:cs="Courier New"/>
+          <w:sz w:val="20"/>
+          <w:szCs w:val="20"/>
+        </w:rPr>
+        <w:t>&lt;/comment</w:t>
+      </w:r>
+      <w:r>
+        <w:rPr>
+          <w:rFonts w:ascii="Courier" w:hAnsi="Courier" w:cs="Courier New"/>
+          <w:sz w:val="20"/>
+          <w:szCs w:val="20"/>
+        </w:rPr>
+        <w:t>&gt;</w:t>
+      </w:r>
+    </w:p>
+    <w:p>
+      <w:pPr>
+        <w:rPr>
+          <w:rFonts w:ascii="Courier" w:hAnsi="Courier" w:cs="Courier New"/>
+          <w:sz w:val="20"/>
+          <w:szCs w:val="20"/>
+        </w:rPr>
+      </w:pPr>
+      <w:r>
+        <w:rPr>
+          <w:rFonts w:ascii="Courier" w:hAnsi="Courier" w:cs="Courier New"/>
+          <w:sz w:val="20"/>
+          <w:szCs w:val="20"/>
+        </w:rPr>
+        <w:t>&lt;/comments&gt;</w:t>
+      </w:r>
+    </w:p>
+    <w:p/>
+    <w:p>
+      <w:pPr>
+        <w:rPr>
+          <w:b/>
+        </w:rPr>
+      </w:pPr>
+      <w:r>
+        <w:rPr>
+          <w:b/>
+        </w:rPr>
+        <w:t>POST</w:t>
+      </w:r>
+      <w:r>
+        <w:rPr>
+          <w:b/>
+        </w:rPr>
+        <w:t xml:space="preserve"> method</w:t>
+      </w:r>
+      <w:r>
+        <w:rPr>
+          <w:b/>
+        </w:rPr>
+        <w:t>.</w:t>
+      </w:r>
+    </w:p>
+    <w:p>
+      <w:r>
+        <w:t xml:space="preserve">A post method </w:t>
+      </w:r>
+      <w:r>
+        <w:t xml:space="preserve">can be used to add </w:t>
+      </w:r>
+      <w:r>
+        <w:t>comments</w:t>
+      </w:r>
+      <w:r>
+        <w:t xml:space="preserve"> to the </w:t>
+      </w:r>
+      <w:r>
+        <w:t>component/profile</w:t>
+      </w:r>
+      <w:r>
+        <w:t xml:space="preserve">. A post request is a Multipart Form Data </w:t>
+      </w:r>
+      <w:r>
+        <w:t xml:space="preserve">(for consistency with profile/component posts) </w:t>
+      </w:r>
+      <w:r>
+        <w:t xml:space="preserve">consisting of </w:t>
+      </w:r>
+      <w:r>
+        <w:t xml:space="preserve">just a stream “data” part </w:t>
+      </w:r>
+      <w:r>
+        <w:t>that</w:t>
+      </w:r>
+      <w:r>
+        <w:t xml:space="preserve"> contains the comment serialized as XML.</w:t>
+      </w:r>
+    </w:p>
+    <w:p>
+      <w:r>
+        <w:t xml:space="preserve">The request will be validated and the result will be wrapped in a </w:t>
+      </w:r>
+      <w:proofErr w:type="spellStart"/>
+      <w:r>
+        <w:t>RegisterResponse</w:t>
+      </w:r>
+      <w:proofErr w:type="spellEnd"/>
+      <w:r>
+        <w:t xml:space="preserve"> like components and profiles (see above). An unsuccessful POST contains the errors explaining why it is not accepted, similar to comments and profiles.</w:t>
       </w:r>
     </w:p>
     <w:p>
@@ -6000,7 +7127,6 @@
   <w:style w:type="character" w:default="1" w:styleId="DefaultParagraphFont">
     <w:name w:val="Default Paragraph Font"/>
     <w:uiPriority w:val="1"/>
-    <w:semiHidden/>
     <w:unhideWhenUsed/>
   </w:style>
   <w:style w:type="table" w:default="1" w:styleId="TableNormal">

</xml_diff>

<commit_message>
Updated REST documentation to reflect changes in the interface
</commit_message>
<xml_diff>
--- a/docs/WebServices for the CLARIN Component Registry.docx
+++ b/docs/WebServices for the CLARIN Component Registry.docx
@@ -53,12 +53,7 @@
         <w:pStyle w:val="Heading4"/>
       </w:pPr>
       <w:r>
-        <w:t>The Compone</w:t>
-      </w:r>
-      <w:bookmarkStart w:id="0" w:name="_GoBack"/>
-      <w:bookmarkEnd w:id="0"/>
-      <w:r>
-        <w:t>nt Registry</w:t>
+        <w:t>The Component Registry</w:t>
       </w:r>
     </w:p>
     <w:p/>
@@ -397,7 +392,16 @@
               <w:t>/rest/</w:t>
             </w:r>
             <w:r>
-              <w:t>registry/components?userspace=true</w:t>
+              <w:t>registry/components?</w:t>
+            </w:r>
+            <w:r>
+              <w:t>registrySpace</w:t>
+            </w:r>
+            <w:r>
+              <w:t>=</w:t>
+            </w:r>
+            <w:r>
+              <w:t>private</w:t>
             </w:r>
           </w:p>
         </w:tc>
@@ -448,17 +452,116 @@
               <w:rPr>
                 <w:b/>
               </w:rPr>
-              <w:t>userspace</w:t>
-            </w:r>
-            <w:r>
-              <w:t xml:space="preserve"> determines whether the components from the public registry or the private workspace are returned.</w:t>
+              <w:t>registrySpace</w:t>
             </w:r>
             <w:r>
               <w:t xml:space="preserve"> </w:t>
             </w:r>
             <w:r>
+              <w:t xml:space="preserve">determines </w:t>
+            </w:r>
+            <w:r>
+              <w:t>from which space the components are returned depending on the value:</w:t>
+            </w:r>
+          </w:p>
+          <w:p>
+            <w:pPr>
+              <w:pStyle w:val="ListParagraph"/>
+              <w:numPr>
+                <w:ilvl w:val="0"/>
+                <w:numId w:val="15"/>
+              </w:numPr>
+            </w:pPr>
+            <w:r>
+              <w:rPr>
+                <w:i/>
+              </w:rPr>
               <w:lastRenderedPageBreak/>
-              <w:t>Authentication required when set to true.</w:t>
+              <w:t>published</w:t>
+            </w:r>
+            <w:r>
+              <w:t xml:space="preserve">: </w:t>
+            </w:r>
+            <w:r>
+              <w:t>public</w:t>
+            </w:r>
+            <w:r>
+              <w:t xml:space="preserve"> registry</w:t>
+            </w:r>
+          </w:p>
+          <w:p>
+            <w:pPr>
+              <w:pStyle w:val="ListParagraph"/>
+              <w:numPr>
+                <w:ilvl w:val="0"/>
+                <w:numId w:val="15"/>
+              </w:numPr>
+            </w:pPr>
+            <w:r>
+              <w:rPr>
+                <w:i/>
+              </w:rPr>
+              <w:t>private</w:t>
+            </w:r>
+            <w:r>
+              <w:t>:</w:t>
+            </w:r>
+            <w:r>
+              <w:t xml:space="preserve"> </w:t>
+            </w:r>
+            <w:r>
+              <w:t xml:space="preserve">the private workspace </w:t>
+            </w:r>
+            <w:r>
+              <w:t>(authentication required)</w:t>
+            </w:r>
+          </w:p>
+          <w:p>
+            <w:pPr>
+              <w:pStyle w:val="ListParagraph"/>
+              <w:numPr>
+                <w:ilvl w:val="0"/>
+                <w:numId w:val="15"/>
+              </w:numPr>
+            </w:pPr>
+            <w:r>
+              <w:rPr>
+                <w:i/>
+              </w:rPr>
+              <w:t>group</w:t>
+            </w:r>
+            <w:r>
+              <w:t xml:space="preserve">: </w:t>
+            </w:r>
+            <w:r>
+              <w:t>one</w:t>
+            </w:r>
+            <w:r>
+              <w:t xml:space="preserve"> of the user’s groups (requires authentication and a value for the </w:t>
+            </w:r>
+            <w:r>
+              <w:rPr>
+                <w:b/>
+              </w:rPr>
+              <w:t>groupId</w:t>
+            </w:r>
+            <w:r>
+              <w:t xml:space="preserve"> parameter)</w:t>
+            </w:r>
+          </w:p>
+          <w:p/>
+          <w:p>
+            <w:r>
+              <w:t xml:space="preserve">The GET-parameter </w:t>
+            </w:r>
+            <w:r>
+              <w:rPr>
+                <w:b/>
+              </w:rPr>
+              <w:t>groupId</w:t>
+            </w:r>
+            <w:r>
+              <w:t xml:space="preserve"> determines the group to retrieve components for (identified by a unique integer)</w:t>
             </w:r>
           </w:p>
         </w:tc>
@@ -2326,8 +2429,10 @@
               <w:t xml:space="preserve">. </w:t>
             </w:r>
           </w:p>
-          <w:p/>
-          <w:p>
+          <w:p>
+            <w:pPr>
+              <w:spacing w:before="240"/>
+            </w:pPr>
             <w:r>
               <w:t xml:space="preserve">The GET-parameter </w:t>
             </w:r>
@@ -2335,13 +2440,40 @@
               <w:rPr>
                 <w:b/>
               </w:rPr>
-              <w:t>userspace</w:t>
-            </w:r>
-            <w:r>
-              <w:t xml:space="preserve"> determines whether the profiles from the public registry or the private workspace are returned.</w:t>
-            </w:r>
-            <w:r>
-              <w:t xml:space="preserve"> Authentication required when set to true.</w:t>
+              <w:t>registrySpace</w:t>
+            </w:r>
+            <w:r>
+              <w:t xml:space="preserve"> determines </w:t>
+            </w:r>
+            <w:r>
+              <w:t>from which space profiles are retrieved (</w:t>
+            </w:r>
+            <w:r>
+              <w:rPr>
+                <w:i/>
+              </w:rPr>
+              <w:t>published, private,</w:t>
+            </w:r>
+            <w:r>
+              <w:t xml:space="preserve"> or </w:t>
+            </w:r>
+            <w:r>
+              <w:rPr>
+                <w:i/>
+              </w:rPr>
+              <w:t>group</w:t>
+            </w:r>
+            <w:r>
+              <w:t xml:space="preserve">). In the latter case, a </w:t>
+            </w:r>
+            <w:r>
+              <w:rPr>
+                <w:b/>
+              </w:rPr>
+              <w:t>groupId</w:t>
+            </w:r>
+            <w:r>
+              <w:t xml:space="preserve"> is also required. For details see, the information on retrieving components.</w:t>
             </w:r>
           </w:p>
           <w:p>
@@ -3006,23 +3138,8 @@
             <w:r>
               <w:t>.</w:t>
             </w:r>
-          </w:p>
-          <w:p/>
-          <w:p>
-            <w:r>
-              <w:t xml:space="preserve">The GET-parameter </w:t>
-            </w:r>
-            <w:r>
-              <w:rPr>
-                <w:b/>
-              </w:rPr>
-              <w:t>userspace</w:t>
-            </w:r>
-            <w:r>
-              <w:t xml:space="preserve"> determines whether the component should be retrieved from the public registry or the private workspace.</w:t>
-            </w:r>
-            <w:r>
-              <w:t xml:space="preserve"> Authentication required when set to true.</w:t>
+            <w:r>
+              <w:t xml:space="preserve"> Unpublished components require authentication and may not be accessible to the current user.</w:t>
             </w:r>
           </w:p>
         </w:tc>
@@ -3439,23 +3556,8 @@
             <w:r>
               <w:t xml:space="preserve"> </w:t>
             </w:r>
-          </w:p>
-          <w:p/>
-          <w:p>
-            <w:r>
-              <w:t xml:space="preserve">The GET-parameter </w:t>
-            </w:r>
-            <w:r>
-              <w:rPr>
-                <w:b/>
-              </w:rPr>
-              <w:t>userspace</w:t>
-            </w:r>
-            <w:r>
-              <w:t xml:space="preserve"> determines whether the profile should be retrieved from the public registry or the private workspace.</w:t>
-            </w:r>
-            <w:r>
-              <w:t xml:space="preserve"> Authentication required when set to true.</w:t>
+            <w:r>
+              <w:t>Unpublished profiles require authentication and may not be accessible to the current user.</w:t>
             </w:r>
           </w:p>
         </w:tc>
@@ -4884,6 +4986,378 @@
         </w:tc>
       </w:tr>
     </w:tbl>
+    <w:p>
+      <w:pPr>
+        <w:pStyle w:val="Heading3"/>
+      </w:pPr>
+    </w:p>
+    <w:p>
+      <w:pPr>
+        <w:pStyle w:val="Heading3"/>
+      </w:pPr>
+      <w:r>
+        <w:t>Group operations</w:t>
+      </w:r>
+    </w:p>
+    <w:p>
+      <w:r>
+        <w:t xml:space="preserve">The following </w:t>
+      </w:r>
+      <w:r>
+        <w:t xml:space="preserve">GET </w:t>
+      </w:r>
+      <w:r>
+        <w:t>operations are available with respect to accessing and managing group information (all with base URL http://cmdregistry/rest/registry</w:t>
+      </w:r>
+      <w:r>
+        <w:t>/groups</w:t>
+      </w:r>
+      <w:r>
+        <w:t>):</w:t>
+      </w:r>
+    </w:p>
+    <w:p>
+      <w:pPr>
+        <w:pStyle w:val="ListParagraph"/>
+        <w:numPr>
+          <w:ilvl w:val="0"/>
+          <w:numId w:val="17"/>
+        </w:numPr>
+      </w:pPr>
+      <w:r>
+        <w:t xml:space="preserve"> </w:t>
+      </w:r>
+      <w:r>
+        <w:t>/ownership?groupName={groupName}</w:t>
+      </w:r>
+    </w:p>
+    <w:p>
+      <w:pPr>
+        <w:pStyle w:val="ListParagraph"/>
+        <w:numPr>
+          <w:ilvl w:val="1"/>
+          <w:numId w:val="17"/>
+        </w:numPr>
+      </w:pPr>
+      <w:r>
+        <w:t>returns a Boolean indicating whether the current user is owner of the specified group</w:t>
+      </w:r>
+    </w:p>
+    <w:p>
+      <w:pPr>
+        <w:pStyle w:val="ListParagraph"/>
+        <w:numPr>
+          <w:ilvl w:val="0"/>
+          <w:numId w:val="17"/>
+        </w:numPr>
+      </w:pPr>
+      <w:r>
+        <w:t xml:space="preserve"> </w:t>
+      </w:r>
+      <w:r>
+        <w:t>/principal?</w:t>
+      </w:r>
+      <w:r>
+        <w:t xml:space="preserve"> </w:t>
+      </w:r>
+      <w:r>
+        <w:t>principalName={principalName}</w:t>
+      </w:r>
+    </w:p>
+    <w:p>
+      <w:pPr>
+        <w:pStyle w:val="ListParagraph"/>
+        <w:numPr>
+          <w:ilvl w:val="1"/>
+          <w:numId w:val="17"/>
+        </w:numPr>
+      </w:pPr>
+      <w:r>
+        <w:t>returns a representation of the groups owned by the specified principal</w:t>
+      </w:r>
+    </w:p>
+    <w:p>
+      <w:pPr>
+        <w:pStyle w:val="ListParagraph"/>
+        <w:numPr>
+          <w:ilvl w:val="0"/>
+          <w:numId w:val="17"/>
+        </w:numPr>
+      </w:pPr>
+      <w:r>
+        <w:t xml:space="preserve"> </w:t>
+      </w:r>
+      <w:r>
+        <w:t>/names</w:t>
+      </w:r>
+    </w:p>
+    <w:p>
+      <w:pPr>
+        <w:pStyle w:val="ListParagraph"/>
+        <w:numPr>
+          <w:ilvl w:val="1"/>
+          <w:numId w:val="17"/>
+        </w:numPr>
+      </w:pPr>
+      <w:r>
+        <w:t>returns a list of all group names</w:t>
+      </w:r>
+    </w:p>
+    <w:p>
+      <w:pPr>
+        <w:pStyle w:val="ListParagraph"/>
+        <w:numPr>
+          <w:ilvl w:val="0"/>
+          <w:numId w:val="17"/>
+        </w:numPr>
+      </w:pPr>
+      <w:r>
+        <w:t xml:space="preserve"> </w:t>
+      </w:r>
+      <w:r>
+        <w:t>/profiles?groupId={groupId}</w:t>
+      </w:r>
+    </w:p>
+    <w:p>
+      <w:pPr>
+        <w:pStyle w:val="ListParagraph"/>
+        <w:numPr>
+          <w:ilvl w:val="1"/>
+          <w:numId w:val="17"/>
+        </w:numPr>
+      </w:pPr>
+      <w:r>
+        <w:t>returns a list of IDs of profiles contained in the specified group</w:t>
+      </w:r>
+    </w:p>
+    <w:p>
+      <w:pPr>
+        <w:pStyle w:val="ListParagraph"/>
+        <w:numPr>
+          <w:ilvl w:val="0"/>
+          <w:numId w:val="17"/>
+        </w:numPr>
+      </w:pPr>
+      <w:r>
+        <w:t xml:space="preserve"> </w:t>
+      </w:r>
+      <w:r>
+        <w:t>/components?groupId={groupId}</w:t>
+      </w:r>
+    </w:p>
+    <w:p>
+      <w:pPr>
+        <w:pStyle w:val="ListParagraph"/>
+        <w:numPr>
+          <w:ilvl w:val="1"/>
+          <w:numId w:val="17"/>
+        </w:numPr>
+      </w:pPr>
+      <w:r>
+        <w:t>returns a list of IDs of components contained in the specified group</w:t>
+      </w:r>
+    </w:p>
+    <w:p>
+      <w:pPr>
+        <w:pStyle w:val="ListParagraph"/>
+        <w:numPr>
+          <w:ilvl w:val="0"/>
+          <w:numId w:val="16"/>
+        </w:numPr>
+      </w:pPr>
+      <w:r>
+        <w:t xml:space="preserve"> </w:t>
+      </w:r>
+      <w:r>
+        <w:t>/nameById</w:t>
+      </w:r>
+      <w:r>
+        <w:t>?groupId={groupId}</w:t>
+      </w:r>
+    </w:p>
+    <w:p>
+      <w:pPr>
+        <w:pStyle w:val="ListParagraph"/>
+        <w:numPr>
+          <w:ilvl w:val="1"/>
+          <w:numId w:val="16"/>
+        </w:numPr>
+      </w:pPr>
+      <w:r>
+        <w:t>returns the name of the group specified by its numerical ID</w:t>
+      </w:r>
+    </w:p>
+    <w:p>
+      <w:pPr>
+        <w:pStyle w:val="ListParagraph"/>
+        <w:numPr>
+          <w:ilvl w:val="0"/>
+          <w:numId w:val="16"/>
+        </w:numPr>
+      </w:pPr>
+      <w:r>
+        <w:t xml:space="preserve"> </w:t>
+      </w:r>
+      <w:r>
+        <w:t>/idByName</w:t>
+      </w:r>
+    </w:p>
+    <w:p>
+      <w:pPr>
+        <w:pStyle w:val="ListParagraph"/>
+        <w:numPr>
+          <w:ilvl w:val="1"/>
+          <w:numId w:val="16"/>
+        </w:numPr>
+      </w:pPr>
+      <w:r>
+        <w:t>returns the ID of a group specified by its name</w:t>
+      </w:r>
+    </w:p>
+    <w:p>
+      <w:pPr>
+        <w:pStyle w:val="Heading3"/>
+      </w:pPr>
+      <w:r>
+        <w:t>Item description operations</w:t>
+      </w:r>
+    </w:p>
+    <w:p>
+      <w:r>
+        <w:t>The following GET operations are available with respect to accessing and managing item description information (all with base URL http://cmdregistry/rest/registry</w:t>
+      </w:r>
+      <w:r>
+        <w:t>/items/</w:t>
+      </w:r>
+      <w:r>
+        <w:t>):</w:t>
+      </w:r>
+    </w:p>
+    <w:p>
+      <w:pPr>
+        <w:pStyle w:val="ListParagraph"/>
+        <w:numPr>
+          <w:ilvl w:val="0"/>
+          <w:numId w:val="18"/>
+        </w:numPr>
+      </w:pPr>
+      <w:r>
+        <w:t xml:space="preserve">/{itemId} </w:t>
+      </w:r>
+    </w:p>
+    <w:p>
+      <w:pPr>
+        <w:pStyle w:val="ListParagraph"/>
+        <w:numPr>
+          <w:ilvl w:val="1"/>
+          <w:numId w:val="18"/>
+        </w:numPr>
+      </w:pPr>
+      <w:r>
+        <w:t>Returns t</w:t>
+      </w:r>
+      <w:r>
+        <w:t xml:space="preserve">he description </w:t>
+      </w:r>
+      <w:r>
+        <w:t xml:space="preserve">of the specified individual </w:t>
+      </w:r>
+      <w:r>
+        <w:t>component or profile item</w:t>
+      </w:r>
+    </w:p>
+    <w:p>
+      <w:pPr>
+        <w:pStyle w:val="ListParagraph"/>
+        <w:numPr>
+          <w:ilvl w:val="0"/>
+          <w:numId w:val="18"/>
+        </w:numPr>
+      </w:pPr>
+      <w:r>
+        <w:t xml:space="preserve"> /{itemId}/groups</w:t>
+      </w:r>
+    </w:p>
+    <w:p>
+      <w:pPr>
+        <w:pStyle w:val="ListParagraph"/>
+        <w:numPr>
+          <w:ilvl w:val="1"/>
+          <w:numId w:val="18"/>
+        </w:numPr>
+      </w:pPr>
+      <w:r>
+        <w:t>Returns the list of groups that the item belongs to</w:t>
+      </w:r>
+    </w:p>
+    <w:p/>
+    <w:p>
+      <w:r>
+        <w:t>The following POST operation is available:</w:t>
+      </w:r>
+    </w:p>
+    <w:p>
+      <w:pPr>
+        <w:pStyle w:val="ListParagraph"/>
+        <w:numPr>
+          <w:ilvl w:val="0"/>
+          <w:numId w:val="19"/>
+        </w:numPr>
+      </w:pPr>
+      <w:r>
+        <w:t>/{itemId}/transferownership?groupId={groupId}</w:t>
+      </w:r>
+    </w:p>
+    <w:p>
+      <w:pPr>
+        <w:pStyle w:val="ListParagraph"/>
+        <w:numPr>
+          <w:ilvl w:val="1"/>
+          <w:numId w:val="19"/>
+        </w:numPr>
+      </w:pPr>
+      <w:r>
+        <w:t>Moves the specified item to the group identified by its numerical ID</w:t>
+      </w:r>
+    </w:p>
+    <w:p>
+      <w:pPr>
+        <w:pStyle w:val="ListParagraph"/>
+        <w:numPr>
+          <w:ilvl w:val="1"/>
+          <w:numId w:val="19"/>
+        </w:numPr>
+      </w:pPr>
+      <w:r>
+        <w:t>Requires ownership of the item</w:t>
+      </w:r>
+    </w:p>
+    <w:p>
+      <w:pPr>
+        <w:pStyle w:val="Heading3"/>
+      </w:pPr>
+      <w:r>
+        <w:t>API documentation:</w:t>
+      </w:r>
+    </w:p>
+    <w:p>
+      <w:r>
+        <w:t xml:space="preserve">An interactive webpage documenting the full REST service </w:t>
+      </w:r>
+      <w:r>
+        <w:t>can be found at:</w:t>
+      </w:r>
+      <w:bookmarkStart w:id="0" w:name="_GoBack"/>
+      <w:bookmarkEnd w:id="0"/>
+    </w:p>
+    <w:p>
+      <w:r>
+        <w:t>http://cmdregistry/</w:t>
+      </w:r>
+      <w:r>
+        <w:t>api-docs/index.html</w:t>
+      </w:r>
+    </w:p>
     <w:p>
       <w:pPr>
         <w:pStyle w:val="Heading3"/>
@@ -5067,7 +5541,7 @@
         <w:rFonts w:asciiTheme="majorHAnsi" w:hAnsiTheme="majorHAnsi" w:cs="Times New Roman"/>
         <w:noProof/>
       </w:rPr>
-      <w:t>1</w:t>
+      <w:t>9</w:t>
     </w:r>
     <w:r>
       <w:rPr>
@@ -5110,7 +5584,7 @@
         <w:rFonts w:asciiTheme="majorHAnsi" w:hAnsiTheme="majorHAnsi" w:cs="Times New Roman"/>
         <w:noProof/>
       </w:rPr>
-      <w:t>2</w:t>
+      <w:t>9</w:t>
     </w:r>
     <w:r>
       <w:rPr>
@@ -5153,7 +5627,7 @@
         <w:rFonts w:asciiTheme="majorHAnsi" w:hAnsiTheme="majorHAnsi"/>
         <w:noProof/>
       </w:rPr>
-      <w:t>2012-09-03</w:t>
+      <w:t>2014-11-17</w:t>
     </w:r>
     <w:r>
       <w:rPr>
@@ -5520,6 +5994,232 @@
     </w:lvl>
   </w:abstractNum>
   <w:abstractNum w:abstractNumId="11">
+    <w:nsid w:val="02C7390D"/>
+    <w:multiLevelType w:val="hybridMultilevel"/>
+    <w:tmpl w:val="A9800C22"/>
+    <w:lvl w:ilvl="0" w:tplc="04090001">
+      <w:start w:val="1"/>
+      <w:numFmt w:val="bullet"/>
+      <w:lvlText w:val=""/>
+      <w:lvlJc w:val="left"/>
+      <w:pPr>
+        <w:ind w:left="720" w:hanging="360"/>
+      </w:pPr>
+      <w:rPr>
+        <w:rFonts w:ascii="Symbol" w:hAnsi="Symbol" w:hint="default"/>
+      </w:rPr>
+    </w:lvl>
+    <w:lvl w:ilvl="1" w:tplc="04090003">
+      <w:start w:val="1"/>
+      <w:numFmt w:val="bullet"/>
+      <w:lvlText w:val="o"/>
+      <w:lvlJc w:val="left"/>
+      <w:pPr>
+        <w:ind w:left="1440" w:hanging="360"/>
+      </w:pPr>
+      <w:rPr>
+        <w:rFonts w:ascii="Courier New" w:hAnsi="Courier New" w:hint="default"/>
+      </w:rPr>
+    </w:lvl>
+    <w:lvl w:ilvl="2" w:tplc="04090005" w:tentative="1">
+      <w:start w:val="1"/>
+      <w:numFmt w:val="bullet"/>
+      <w:lvlText w:val=""/>
+      <w:lvlJc w:val="left"/>
+      <w:pPr>
+        <w:ind w:left="2160" w:hanging="360"/>
+      </w:pPr>
+      <w:rPr>
+        <w:rFonts w:ascii="Wingdings" w:hAnsi="Wingdings" w:hint="default"/>
+      </w:rPr>
+    </w:lvl>
+    <w:lvl w:ilvl="3" w:tplc="04090001" w:tentative="1">
+      <w:start w:val="1"/>
+      <w:numFmt w:val="bullet"/>
+      <w:lvlText w:val=""/>
+      <w:lvlJc w:val="left"/>
+      <w:pPr>
+        <w:ind w:left="2880" w:hanging="360"/>
+      </w:pPr>
+      <w:rPr>
+        <w:rFonts w:ascii="Symbol" w:hAnsi="Symbol" w:hint="default"/>
+      </w:rPr>
+    </w:lvl>
+    <w:lvl w:ilvl="4" w:tplc="04090003" w:tentative="1">
+      <w:start w:val="1"/>
+      <w:numFmt w:val="bullet"/>
+      <w:lvlText w:val="o"/>
+      <w:lvlJc w:val="left"/>
+      <w:pPr>
+        <w:ind w:left="3600" w:hanging="360"/>
+      </w:pPr>
+      <w:rPr>
+        <w:rFonts w:ascii="Courier New" w:hAnsi="Courier New" w:hint="default"/>
+      </w:rPr>
+    </w:lvl>
+    <w:lvl w:ilvl="5" w:tplc="04090005" w:tentative="1">
+      <w:start w:val="1"/>
+      <w:numFmt w:val="bullet"/>
+      <w:lvlText w:val=""/>
+      <w:lvlJc w:val="left"/>
+      <w:pPr>
+        <w:ind w:left="4320" w:hanging="360"/>
+      </w:pPr>
+      <w:rPr>
+        <w:rFonts w:ascii="Wingdings" w:hAnsi="Wingdings" w:hint="default"/>
+      </w:rPr>
+    </w:lvl>
+    <w:lvl w:ilvl="6" w:tplc="04090001" w:tentative="1">
+      <w:start w:val="1"/>
+      <w:numFmt w:val="bullet"/>
+      <w:lvlText w:val=""/>
+      <w:lvlJc w:val="left"/>
+      <w:pPr>
+        <w:ind w:left="5040" w:hanging="360"/>
+      </w:pPr>
+      <w:rPr>
+        <w:rFonts w:ascii="Symbol" w:hAnsi="Symbol" w:hint="default"/>
+      </w:rPr>
+    </w:lvl>
+    <w:lvl w:ilvl="7" w:tplc="04090003" w:tentative="1">
+      <w:start w:val="1"/>
+      <w:numFmt w:val="bullet"/>
+      <w:lvlText w:val="o"/>
+      <w:lvlJc w:val="left"/>
+      <w:pPr>
+        <w:ind w:left="5760" w:hanging="360"/>
+      </w:pPr>
+      <w:rPr>
+        <w:rFonts w:ascii="Courier New" w:hAnsi="Courier New" w:hint="default"/>
+      </w:rPr>
+    </w:lvl>
+    <w:lvl w:ilvl="8" w:tplc="04090005" w:tentative="1">
+      <w:start w:val="1"/>
+      <w:numFmt w:val="bullet"/>
+      <w:lvlText w:val=""/>
+      <w:lvlJc w:val="left"/>
+      <w:pPr>
+        <w:ind w:left="6480" w:hanging="360"/>
+      </w:pPr>
+      <w:rPr>
+        <w:rFonts w:ascii="Wingdings" w:hAnsi="Wingdings" w:hint="default"/>
+      </w:rPr>
+    </w:lvl>
+  </w:abstractNum>
+  <w:abstractNum w:abstractNumId="12">
+    <w:nsid w:val="0BB85303"/>
+    <w:multiLevelType w:val="hybridMultilevel"/>
+    <w:tmpl w:val="9EC44B76"/>
+    <w:lvl w:ilvl="0" w:tplc="04090001">
+      <w:start w:val="1"/>
+      <w:numFmt w:val="bullet"/>
+      <w:lvlText w:val=""/>
+      <w:lvlJc w:val="left"/>
+      <w:pPr>
+        <w:ind w:left="720" w:hanging="360"/>
+      </w:pPr>
+      <w:rPr>
+        <w:rFonts w:ascii="Symbol" w:hAnsi="Symbol" w:hint="default"/>
+      </w:rPr>
+    </w:lvl>
+    <w:lvl w:ilvl="1" w:tplc="04090003">
+      <w:start w:val="1"/>
+      <w:numFmt w:val="bullet"/>
+      <w:lvlText w:val="o"/>
+      <w:lvlJc w:val="left"/>
+      <w:pPr>
+        <w:ind w:left="1440" w:hanging="360"/>
+      </w:pPr>
+      <w:rPr>
+        <w:rFonts w:ascii="Courier New" w:hAnsi="Courier New" w:hint="default"/>
+      </w:rPr>
+    </w:lvl>
+    <w:lvl w:ilvl="2" w:tplc="04090005" w:tentative="1">
+      <w:start w:val="1"/>
+      <w:numFmt w:val="bullet"/>
+      <w:lvlText w:val=""/>
+      <w:lvlJc w:val="left"/>
+      <w:pPr>
+        <w:ind w:left="2160" w:hanging="360"/>
+      </w:pPr>
+      <w:rPr>
+        <w:rFonts w:ascii="Wingdings" w:hAnsi="Wingdings" w:hint="default"/>
+      </w:rPr>
+    </w:lvl>
+    <w:lvl w:ilvl="3" w:tplc="04090001" w:tentative="1">
+      <w:start w:val="1"/>
+      <w:numFmt w:val="bullet"/>
+      <w:lvlText w:val=""/>
+      <w:lvlJc w:val="left"/>
+      <w:pPr>
+        <w:ind w:left="2880" w:hanging="360"/>
+      </w:pPr>
+      <w:rPr>
+        <w:rFonts w:ascii="Symbol" w:hAnsi="Symbol" w:hint="default"/>
+      </w:rPr>
+    </w:lvl>
+    <w:lvl w:ilvl="4" w:tplc="04090003" w:tentative="1">
+      <w:start w:val="1"/>
+      <w:numFmt w:val="bullet"/>
+      <w:lvlText w:val="o"/>
+      <w:lvlJc w:val="left"/>
+      <w:pPr>
+        <w:ind w:left="3600" w:hanging="360"/>
+      </w:pPr>
+      <w:rPr>
+        <w:rFonts w:ascii="Courier New" w:hAnsi="Courier New" w:hint="default"/>
+      </w:rPr>
+    </w:lvl>
+    <w:lvl w:ilvl="5" w:tplc="04090005" w:tentative="1">
+      <w:start w:val="1"/>
+      <w:numFmt w:val="bullet"/>
+      <w:lvlText w:val=""/>
+      <w:lvlJc w:val="left"/>
+      <w:pPr>
+        <w:ind w:left="4320" w:hanging="360"/>
+      </w:pPr>
+      <w:rPr>
+        <w:rFonts w:ascii="Wingdings" w:hAnsi="Wingdings" w:hint="default"/>
+      </w:rPr>
+    </w:lvl>
+    <w:lvl w:ilvl="6" w:tplc="04090001" w:tentative="1">
+      <w:start w:val="1"/>
+      <w:numFmt w:val="bullet"/>
+      <w:lvlText w:val=""/>
+      <w:lvlJc w:val="left"/>
+      <w:pPr>
+        <w:ind w:left="5040" w:hanging="360"/>
+      </w:pPr>
+      <w:rPr>
+        <w:rFonts w:ascii="Symbol" w:hAnsi="Symbol" w:hint="default"/>
+      </w:rPr>
+    </w:lvl>
+    <w:lvl w:ilvl="7" w:tplc="04090003" w:tentative="1">
+      <w:start w:val="1"/>
+      <w:numFmt w:val="bullet"/>
+      <w:lvlText w:val="o"/>
+      <w:lvlJc w:val="left"/>
+      <w:pPr>
+        <w:ind w:left="5760" w:hanging="360"/>
+      </w:pPr>
+      <w:rPr>
+        <w:rFonts w:ascii="Courier New" w:hAnsi="Courier New" w:hint="default"/>
+      </w:rPr>
+    </w:lvl>
+    <w:lvl w:ilvl="8" w:tplc="04090005" w:tentative="1">
+      <w:start w:val="1"/>
+      <w:numFmt w:val="bullet"/>
+      <w:lvlText w:val=""/>
+      <w:lvlJc w:val="left"/>
+      <w:pPr>
+        <w:ind w:left="6480" w:hanging="360"/>
+      </w:pPr>
+      <w:rPr>
+        <w:rFonts w:ascii="Wingdings" w:hAnsi="Wingdings" w:hint="default"/>
+      </w:rPr>
+    </w:lvl>
+  </w:abstractNum>
+  <w:abstractNum w:abstractNumId="13">
     <w:nsid w:val="13473007"/>
     <w:multiLevelType w:val="hybridMultilevel"/>
     <w:tmpl w:val="778E1E3E"/>
@@ -5631,7 +6331,120 @@
       </w:rPr>
     </w:lvl>
   </w:abstractNum>
-  <w:abstractNum w:abstractNumId="12">
+  <w:abstractNum w:abstractNumId="14">
+    <w:nsid w:val="22C641AD"/>
+    <w:multiLevelType w:val="hybridMultilevel"/>
+    <w:tmpl w:val="BCF0FB12"/>
+    <w:lvl w:ilvl="0" w:tplc="04090001">
+      <w:start w:val="1"/>
+      <w:numFmt w:val="bullet"/>
+      <w:lvlText w:val=""/>
+      <w:lvlJc w:val="left"/>
+      <w:pPr>
+        <w:ind w:left="720" w:hanging="360"/>
+      </w:pPr>
+      <w:rPr>
+        <w:rFonts w:ascii="Symbol" w:hAnsi="Symbol" w:hint="default"/>
+      </w:rPr>
+    </w:lvl>
+    <w:lvl w:ilvl="1" w:tplc="04090003" w:tentative="1">
+      <w:start w:val="1"/>
+      <w:numFmt w:val="bullet"/>
+      <w:lvlText w:val="o"/>
+      <w:lvlJc w:val="left"/>
+      <w:pPr>
+        <w:ind w:left="1440" w:hanging="360"/>
+      </w:pPr>
+      <w:rPr>
+        <w:rFonts w:ascii="Courier New" w:hAnsi="Courier New" w:hint="default"/>
+      </w:rPr>
+    </w:lvl>
+    <w:lvl w:ilvl="2" w:tplc="04090005" w:tentative="1">
+      <w:start w:val="1"/>
+      <w:numFmt w:val="bullet"/>
+      <w:lvlText w:val=""/>
+      <w:lvlJc w:val="left"/>
+      <w:pPr>
+        <w:ind w:left="2160" w:hanging="360"/>
+      </w:pPr>
+      <w:rPr>
+        <w:rFonts w:ascii="Wingdings" w:hAnsi="Wingdings" w:hint="default"/>
+      </w:rPr>
+    </w:lvl>
+    <w:lvl w:ilvl="3" w:tplc="04090001" w:tentative="1">
+      <w:start w:val="1"/>
+      <w:numFmt w:val="bullet"/>
+      <w:lvlText w:val=""/>
+      <w:lvlJc w:val="left"/>
+      <w:pPr>
+        <w:ind w:left="2880" w:hanging="360"/>
+      </w:pPr>
+      <w:rPr>
+        <w:rFonts w:ascii="Symbol" w:hAnsi="Symbol" w:hint="default"/>
+      </w:rPr>
+    </w:lvl>
+    <w:lvl w:ilvl="4" w:tplc="04090003" w:tentative="1">
+      <w:start w:val="1"/>
+      <w:numFmt w:val="bullet"/>
+      <w:lvlText w:val="o"/>
+      <w:lvlJc w:val="left"/>
+      <w:pPr>
+        <w:ind w:left="3600" w:hanging="360"/>
+      </w:pPr>
+      <w:rPr>
+        <w:rFonts w:ascii="Courier New" w:hAnsi="Courier New" w:hint="default"/>
+      </w:rPr>
+    </w:lvl>
+    <w:lvl w:ilvl="5" w:tplc="04090005" w:tentative="1">
+      <w:start w:val="1"/>
+      <w:numFmt w:val="bullet"/>
+      <w:lvlText w:val=""/>
+      <w:lvlJc w:val="left"/>
+      <w:pPr>
+        <w:ind w:left="4320" w:hanging="360"/>
+      </w:pPr>
+      <w:rPr>
+        <w:rFonts w:ascii="Wingdings" w:hAnsi="Wingdings" w:hint="default"/>
+      </w:rPr>
+    </w:lvl>
+    <w:lvl w:ilvl="6" w:tplc="04090001" w:tentative="1">
+      <w:start w:val="1"/>
+      <w:numFmt w:val="bullet"/>
+      <w:lvlText w:val=""/>
+      <w:lvlJc w:val="left"/>
+      <w:pPr>
+        <w:ind w:left="5040" w:hanging="360"/>
+      </w:pPr>
+      <w:rPr>
+        <w:rFonts w:ascii="Symbol" w:hAnsi="Symbol" w:hint="default"/>
+      </w:rPr>
+    </w:lvl>
+    <w:lvl w:ilvl="7" w:tplc="04090003" w:tentative="1">
+      <w:start w:val="1"/>
+      <w:numFmt w:val="bullet"/>
+      <w:lvlText w:val="o"/>
+      <w:lvlJc w:val="left"/>
+      <w:pPr>
+        <w:ind w:left="5760" w:hanging="360"/>
+      </w:pPr>
+      <w:rPr>
+        <w:rFonts w:ascii="Courier New" w:hAnsi="Courier New" w:hint="default"/>
+      </w:rPr>
+    </w:lvl>
+    <w:lvl w:ilvl="8" w:tplc="04090005" w:tentative="1">
+      <w:start w:val="1"/>
+      <w:numFmt w:val="bullet"/>
+      <w:lvlText w:val=""/>
+      <w:lvlJc w:val="left"/>
+      <w:pPr>
+        <w:ind w:left="6480" w:hanging="360"/>
+      </w:pPr>
+      <w:rPr>
+        <w:rFonts w:ascii="Wingdings" w:hAnsi="Wingdings" w:hint="default"/>
+      </w:rPr>
+    </w:lvl>
+  </w:abstractNum>
+  <w:abstractNum w:abstractNumId="15">
     <w:nsid w:val="2CE21C33"/>
     <w:multiLevelType w:val="hybridMultilevel"/>
     <w:tmpl w:val="1AF0E564"/>
@@ -5743,7 +6556,7 @@
       </w:rPr>
     </w:lvl>
   </w:abstractNum>
-  <w:abstractNum w:abstractNumId="13">
+  <w:abstractNum w:abstractNumId="16">
     <w:nsid w:val="63981817"/>
     <w:multiLevelType w:val="hybridMultilevel"/>
     <w:tmpl w:val="2FDC5004"/>
@@ -5855,14 +6668,240 @@
       </w:rPr>
     </w:lvl>
   </w:abstractNum>
+  <w:abstractNum w:abstractNumId="17">
+    <w:nsid w:val="685E18D6"/>
+    <w:multiLevelType w:val="hybridMultilevel"/>
+    <w:tmpl w:val="EF0C2402"/>
+    <w:lvl w:ilvl="0" w:tplc="04090001">
+      <w:start w:val="1"/>
+      <w:numFmt w:val="bullet"/>
+      <w:lvlText w:val=""/>
+      <w:lvlJc w:val="left"/>
+      <w:pPr>
+        <w:ind w:left="720" w:hanging="360"/>
+      </w:pPr>
+      <w:rPr>
+        <w:rFonts w:ascii="Symbol" w:hAnsi="Symbol" w:hint="default"/>
+      </w:rPr>
+    </w:lvl>
+    <w:lvl w:ilvl="1" w:tplc="04090003">
+      <w:start w:val="1"/>
+      <w:numFmt w:val="bullet"/>
+      <w:lvlText w:val="o"/>
+      <w:lvlJc w:val="left"/>
+      <w:pPr>
+        <w:ind w:left="1440" w:hanging="360"/>
+      </w:pPr>
+      <w:rPr>
+        <w:rFonts w:ascii="Courier New" w:hAnsi="Courier New" w:hint="default"/>
+      </w:rPr>
+    </w:lvl>
+    <w:lvl w:ilvl="2" w:tplc="04090005" w:tentative="1">
+      <w:start w:val="1"/>
+      <w:numFmt w:val="bullet"/>
+      <w:lvlText w:val=""/>
+      <w:lvlJc w:val="left"/>
+      <w:pPr>
+        <w:ind w:left="2160" w:hanging="360"/>
+      </w:pPr>
+      <w:rPr>
+        <w:rFonts w:ascii="Wingdings" w:hAnsi="Wingdings" w:hint="default"/>
+      </w:rPr>
+    </w:lvl>
+    <w:lvl w:ilvl="3" w:tplc="04090001" w:tentative="1">
+      <w:start w:val="1"/>
+      <w:numFmt w:val="bullet"/>
+      <w:lvlText w:val=""/>
+      <w:lvlJc w:val="left"/>
+      <w:pPr>
+        <w:ind w:left="2880" w:hanging="360"/>
+      </w:pPr>
+      <w:rPr>
+        <w:rFonts w:ascii="Symbol" w:hAnsi="Symbol" w:hint="default"/>
+      </w:rPr>
+    </w:lvl>
+    <w:lvl w:ilvl="4" w:tplc="04090003" w:tentative="1">
+      <w:start w:val="1"/>
+      <w:numFmt w:val="bullet"/>
+      <w:lvlText w:val="o"/>
+      <w:lvlJc w:val="left"/>
+      <w:pPr>
+        <w:ind w:left="3600" w:hanging="360"/>
+      </w:pPr>
+      <w:rPr>
+        <w:rFonts w:ascii="Courier New" w:hAnsi="Courier New" w:hint="default"/>
+      </w:rPr>
+    </w:lvl>
+    <w:lvl w:ilvl="5" w:tplc="04090005" w:tentative="1">
+      <w:start w:val="1"/>
+      <w:numFmt w:val="bullet"/>
+      <w:lvlText w:val=""/>
+      <w:lvlJc w:val="left"/>
+      <w:pPr>
+        <w:ind w:left="4320" w:hanging="360"/>
+      </w:pPr>
+      <w:rPr>
+        <w:rFonts w:ascii="Wingdings" w:hAnsi="Wingdings" w:hint="default"/>
+      </w:rPr>
+    </w:lvl>
+    <w:lvl w:ilvl="6" w:tplc="04090001" w:tentative="1">
+      <w:start w:val="1"/>
+      <w:numFmt w:val="bullet"/>
+      <w:lvlText w:val=""/>
+      <w:lvlJc w:val="left"/>
+      <w:pPr>
+        <w:ind w:left="5040" w:hanging="360"/>
+      </w:pPr>
+      <w:rPr>
+        <w:rFonts w:ascii="Symbol" w:hAnsi="Symbol" w:hint="default"/>
+      </w:rPr>
+    </w:lvl>
+    <w:lvl w:ilvl="7" w:tplc="04090003" w:tentative="1">
+      <w:start w:val="1"/>
+      <w:numFmt w:val="bullet"/>
+      <w:lvlText w:val="o"/>
+      <w:lvlJc w:val="left"/>
+      <w:pPr>
+        <w:ind w:left="5760" w:hanging="360"/>
+      </w:pPr>
+      <w:rPr>
+        <w:rFonts w:ascii="Courier New" w:hAnsi="Courier New" w:hint="default"/>
+      </w:rPr>
+    </w:lvl>
+    <w:lvl w:ilvl="8" w:tplc="04090005" w:tentative="1">
+      <w:start w:val="1"/>
+      <w:numFmt w:val="bullet"/>
+      <w:lvlText w:val=""/>
+      <w:lvlJc w:val="left"/>
+      <w:pPr>
+        <w:ind w:left="6480" w:hanging="360"/>
+      </w:pPr>
+      <w:rPr>
+        <w:rFonts w:ascii="Wingdings" w:hAnsi="Wingdings" w:hint="default"/>
+      </w:rPr>
+    </w:lvl>
+  </w:abstractNum>
+  <w:abstractNum w:abstractNumId="18">
+    <w:nsid w:val="784250C1"/>
+    <w:multiLevelType w:val="hybridMultilevel"/>
+    <w:tmpl w:val="A636F482"/>
+    <w:lvl w:ilvl="0" w:tplc="04090001">
+      <w:start w:val="1"/>
+      <w:numFmt w:val="bullet"/>
+      <w:lvlText w:val=""/>
+      <w:lvlJc w:val="left"/>
+      <w:pPr>
+        <w:ind w:left="720" w:hanging="360"/>
+      </w:pPr>
+      <w:rPr>
+        <w:rFonts w:ascii="Symbol" w:hAnsi="Symbol" w:hint="default"/>
+      </w:rPr>
+    </w:lvl>
+    <w:lvl w:ilvl="1" w:tplc="04090003">
+      <w:start w:val="1"/>
+      <w:numFmt w:val="bullet"/>
+      <w:lvlText w:val="o"/>
+      <w:lvlJc w:val="left"/>
+      <w:pPr>
+        <w:ind w:left="1440" w:hanging="360"/>
+      </w:pPr>
+      <w:rPr>
+        <w:rFonts w:ascii="Courier New" w:hAnsi="Courier New" w:hint="default"/>
+      </w:rPr>
+    </w:lvl>
+    <w:lvl w:ilvl="2" w:tplc="04090005" w:tentative="1">
+      <w:start w:val="1"/>
+      <w:numFmt w:val="bullet"/>
+      <w:lvlText w:val=""/>
+      <w:lvlJc w:val="left"/>
+      <w:pPr>
+        <w:ind w:left="2160" w:hanging="360"/>
+      </w:pPr>
+      <w:rPr>
+        <w:rFonts w:ascii="Wingdings" w:hAnsi="Wingdings" w:hint="default"/>
+      </w:rPr>
+    </w:lvl>
+    <w:lvl w:ilvl="3" w:tplc="04090001" w:tentative="1">
+      <w:start w:val="1"/>
+      <w:numFmt w:val="bullet"/>
+      <w:lvlText w:val=""/>
+      <w:lvlJc w:val="left"/>
+      <w:pPr>
+        <w:ind w:left="2880" w:hanging="360"/>
+      </w:pPr>
+      <w:rPr>
+        <w:rFonts w:ascii="Symbol" w:hAnsi="Symbol" w:hint="default"/>
+      </w:rPr>
+    </w:lvl>
+    <w:lvl w:ilvl="4" w:tplc="04090003" w:tentative="1">
+      <w:start w:val="1"/>
+      <w:numFmt w:val="bullet"/>
+      <w:lvlText w:val="o"/>
+      <w:lvlJc w:val="left"/>
+      <w:pPr>
+        <w:ind w:left="3600" w:hanging="360"/>
+      </w:pPr>
+      <w:rPr>
+        <w:rFonts w:ascii="Courier New" w:hAnsi="Courier New" w:hint="default"/>
+      </w:rPr>
+    </w:lvl>
+    <w:lvl w:ilvl="5" w:tplc="04090005" w:tentative="1">
+      <w:start w:val="1"/>
+      <w:numFmt w:val="bullet"/>
+      <w:lvlText w:val=""/>
+      <w:lvlJc w:val="left"/>
+      <w:pPr>
+        <w:ind w:left="4320" w:hanging="360"/>
+      </w:pPr>
+      <w:rPr>
+        <w:rFonts w:ascii="Wingdings" w:hAnsi="Wingdings" w:hint="default"/>
+      </w:rPr>
+    </w:lvl>
+    <w:lvl w:ilvl="6" w:tplc="04090001" w:tentative="1">
+      <w:start w:val="1"/>
+      <w:numFmt w:val="bullet"/>
+      <w:lvlText w:val=""/>
+      <w:lvlJc w:val="left"/>
+      <w:pPr>
+        <w:ind w:left="5040" w:hanging="360"/>
+      </w:pPr>
+      <w:rPr>
+        <w:rFonts w:ascii="Symbol" w:hAnsi="Symbol" w:hint="default"/>
+      </w:rPr>
+    </w:lvl>
+    <w:lvl w:ilvl="7" w:tplc="04090003" w:tentative="1">
+      <w:start w:val="1"/>
+      <w:numFmt w:val="bullet"/>
+      <w:lvlText w:val="o"/>
+      <w:lvlJc w:val="left"/>
+      <w:pPr>
+        <w:ind w:left="5760" w:hanging="360"/>
+      </w:pPr>
+      <w:rPr>
+        <w:rFonts w:ascii="Courier New" w:hAnsi="Courier New" w:hint="default"/>
+      </w:rPr>
+    </w:lvl>
+    <w:lvl w:ilvl="8" w:tplc="04090005" w:tentative="1">
+      <w:start w:val="1"/>
+      <w:numFmt w:val="bullet"/>
+      <w:lvlText w:val=""/>
+      <w:lvlJc w:val="left"/>
+      <w:pPr>
+        <w:ind w:left="6480" w:hanging="360"/>
+      </w:pPr>
+      <w:rPr>
+        <w:rFonts w:ascii="Wingdings" w:hAnsi="Wingdings" w:hint="default"/>
+      </w:rPr>
+    </w:lvl>
+  </w:abstractNum>
   <w:num w:numId="1">
-    <w:abstractNumId w:val="11"/>
+    <w:abstractNumId w:val="13"/>
   </w:num>
   <w:num w:numId="2">
-    <w:abstractNumId w:val="12"/>
+    <w:abstractNumId w:val="15"/>
   </w:num>
   <w:num w:numId="3">
-    <w:abstractNumId w:val="13"/>
+    <w:abstractNumId w:val="16"/>
   </w:num>
   <w:num w:numId="4">
     <w:abstractNumId w:val="10"/>
@@ -5896,6 +6935,21 @@
   </w:num>
   <w:num w:numId="14">
     <w:abstractNumId w:val="0"/>
+  </w:num>
+  <w:num w:numId="15">
+    <w:abstractNumId w:val="14"/>
+  </w:num>
+  <w:num w:numId="16">
+    <w:abstractNumId w:val="11"/>
+  </w:num>
+  <w:num w:numId="17">
+    <w:abstractNumId w:val="12"/>
+  </w:num>
+  <w:num w:numId="18">
+    <w:abstractNumId w:val="17"/>
+  </w:num>
+  <w:num w:numId="19">
+    <w:abstractNumId w:val="18"/>
   </w:num>
 </w:numbering>
 </file>
@@ -6535,6 +7589,7 @@
   </w:compat>
   <w:rsids>
     <w:rsidRoot w:val="00D121E3"/>
+    <w:rsid w:val="000E1D58"/>
     <w:rsid w:val="00D121E3"/>
   </w:rsids>
   <m:mathPr>
@@ -6553,8 +7608,8 @@
   <w:themeFontLang w:val="en-US" w:eastAsia="ja-JP"/>
   <w:clrSchemeMapping w:bg1="light1" w:t1="dark1" w:bg2="light2" w:t2="dark2" w:accent1="accent1" w:accent2="accent2" w:accent3="accent3" w:accent4="accent4" w:accent5="accent5" w:accent6="accent6" w:hyperlink="hyperlink" w:followedHyperlink="followedHyperlink"/>
   <w:doNotAutoCompressPictures/>
-  <w:decimalSymbol w:val="."/>
-  <w:listSeparator w:val=","/>
+  <w:decimalSymbol w:val=","/>
+  <w:listSeparator w:val=";"/>
   <w14:defaultImageDpi w14:val="300"/>
 </w:settings>
 </file>
@@ -7309,7 +8364,7 @@
 </file>
 
 <file path=customXml/itemProps1.xml><?xml version="1.0" encoding="utf-8"?>
-<ds:datastoreItem xmlns:ds="http://schemas.openxmlformats.org/officeDocument/2006/customXml" ds:itemID="{58F0CE04-978A-6144-9A82-A2BFFDB9E96C}">
+<ds:datastoreItem xmlns:ds="http://schemas.openxmlformats.org/officeDocument/2006/customXml" ds:itemID="{FB6AFD58-36EF-B64C-84BA-75C231468A0E}">
   <ds:schemaRefs>
     <ds:schemaRef ds:uri="http://schemas.openxmlformats.org/officeDocument/2006/bibliography"/>
   </ds:schemaRefs>

</xml_diff>

<commit_message>
Updated REST documentation after removal of group operations in rest interface
</commit_message>
<xml_diff>
--- a/docs/WebServices for the CLARIN Component Registry.docx
+++ b/docs/WebServices for the CLARIN Component Registry.docx
@@ -4996,24 +4996,30 @@
         <w:pStyle w:val="Heading3"/>
       </w:pPr>
       <w:r>
-        <w:t>Group operations</w:t>
-      </w:r>
-    </w:p>
-    <w:p>
-      <w:r>
-        <w:t xml:space="preserve">The following </w:t>
+        <w:t>Additional</w:t>
+      </w:r>
+      <w:r>
+        <w:t xml:space="preserve"> operations</w:t>
+      </w:r>
+    </w:p>
+    <w:p>
+      <w:r>
+        <w:t>The following</w:t>
+      </w:r>
+      <w:r>
+        <w:t xml:space="preserve"> additional</w:t>
+      </w:r>
+      <w:r>
+        <w:t xml:space="preserve"> </w:t>
       </w:r>
       <w:r>
         <w:t xml:space="preserve">GET </w:t>
       </w:r>
       <w:r>
-        <w:t>operations are available with respect to accessing and managing group information (all with base URL http://cmdregistry/rest/registry</w:t>
-      </w:r>
-      <w:r>
-        <w:t>/groups</w:t>
-      </w:r>
-      <w:r>
-        <w:t>):</w:t>
+        <w:t xml:space="preserve">operations are available: </w:t>
+      </w:r>
+      <w:r>
+        <w:t>(all with base URL http://cmdregistry/rest/registry):</w:t>
       </w:r>
     </w:p>
     <w:p>
@@ -5025,10 +5031,7 @@
         </w:numPr>
       </w:pPr>
       <w:r>
-        <w:t xml:space="preserve"> </w:t>
-      </w:r>
-      <w:r>
-        <w:t>/ownership?groupName={groupName}</w:t>
+        <w:t>/groups/usermembership</w:t>
       </w:r>
     </w:p>
     <w:p>
@@ -5040,198 +5043,10 @@
         </w:numPr>
       </w:pPr>
       <w:r>
-        <w:t>returns a Boolean indicating whether the current user is owner of the specified group</w:t>
-      </w:r>
-    </w:p>
-    <w:p>
-      <w:pPr>
-        <w:pStyle w:val="ListParagraph"/>
-        <w:numPr>
-          <w:ilvl w:val="0"/>
-          <w:numId w:val="17"/>
-        </w:numPr>
-      </w:pPr>
-      <w:r>
-        <w:t xml:space="preserve"> </w:t>
-      </w:r>
-      <w:r>
-        <w:t>/principal?</w:t>
-      </w:r>
-      <w:r>
-        <w:t xml:space="preserve"> </w:t>
-      </w:r>
-      <w:r>
-        <w:t>principalName={principalName}</w:t>
-      </w:r>
-    </w:p>
-    <w:p>
-      <w:pPr>
-        <w:pStyle w:val="ListParagraph"/>
-        <w:numPr>
-          <w:ilvl w:val="1"/>
-          <w:numId w:val="17"/>
-        </w:numPr>
-      </w:pPr>
-      <w:r>
-        <w:t>returns a representation of the groups owned by the specified principal</w:t>
-      </w:r>
-    </w:p>
-    <w:p>
-      <w:pPr>
-        <w:pStyle w:val="ListParagraph"/>
-        <w:numPr>
-          <w:ilvl w:val="0"/>
-          <w:numId w:val="17"/>
-        </w:numPr>
-      </w:pPr>
-      <w:r>
-        <w:t xml:space="preserve"> </w:t>
-      </w:r>
-      <w:r>
-        <w:t>/names</w:t>
-      </w:r>
-    </w:p>
-    <w:p>
-      <w:pPr>
-        <w:pStyle w:val="ListParagraph"/>
-        <w:numPr>
-          <w:ilvl w:val="1"/>
-          <w:numId w:val="17"/>
-        </w:numPr>
-      </w:pPr>
-      <w:r>
-        <w:t>returns a list of all group names</w:t>
-      </w:r>
-    </w:p>
-    <w:p>
-      <w:pPr>
-        <w:pStyle w:val="ListParagraph"/>
-        <w:numPr>
-          <w:ilvl w:val="0"/>
-          <w:numId w:val="17"/>
-        </w:numPr>
-      </w:pPr>
-      <w:r>
-        <w:t xml:space="preserve"> </w:t>
-      </w:r>
-      <w:r>
-        <w:t>/profiles?groupId={groupId}</w:t>
-      </w:r>
-    </w:p>
-    <w:p>
-      <w:pPr>
-        <w:pStyle w:val="ListParagraph"/>
-        <w:numPr>
-          <w:ilvl w:val="1"/>
-          <w:numId w:val="17"/>
-        </w:numPr>
-      </w:pPr>
-      <w:r>
-        <w:t>returns a list of IDs of profiles contained in the specified group</w:t>
-      </w:r>
-    </w:p>
-    <w:p>
-      <w:pPr>
-        <w:pStyle w:val="ListParagraph"/>
-        <w:numPr>
-          <w:ilvl w:val="0"/>
-          <w:numId w:val="17"/>
-        </w:numPr>
-      </w:pPr>
-      <w:r>
-        <w:t xml:space="preserve"> </w:t>
-      </w:r>
-      <w:r>
-        <w:t>/components?groupId={groupId}</w:t>
-      </w:r>
-    </w:p>
-    <w:p>
-      <w:pPr>
-        <w:pStyle w:val="ListParagraph"/>
-        <w:numPr>
-          <w:ilvl w:val="1"/>
-          <w:numId w:val="17"/>
-        </w:numPr>
-      </w:pPr>
-      <w:r>
-        <w:t>returns a list of IDs of components contained in the specified group</w:t>
-      </w:r>
-    </w:p>
-    <w:p>
-      <w:pPr>
-        <w:pStyle w:val="ListParagraph"/>
-        <w:numPr>
-          <w:ilvl w:val="0"/>
-          <w:numId w:val="16"/>
-        </w:numPr>
-      </w:pPr>
-      <w:r>
-        <w:t xml:space="preserve"> </w:t>
-      </w:r>
-      <w:r>
-        <w:t>/nameById</w:t>
-      </w:r>
-      <w:r>
-        <w:t>?groupId={groupId}</w:t>
-      </w:r>
-    </w:p>
-    <w:p>
-      <w:pPr>
-        <w:pStyle w:val="ListParagraph"/>
-        <w:numPr>
-          <w:ilvl w:val="1"/>
-          <w:numId w:val="16"/>
-        </w:numPr>
-      </w:pPr>
-      <w:r>
-        <w:t>returns the name of the group specified by its numerical ID</w:t>
-      </w:r>
-    </w:p>
-    <w:p>
-      <w:pPr>
-        <w:pStyle w:val="ListParagraph"/>
-        <w:numPr>
-          <w:ilvl w:val="0"/>
-          <w:numId w:val="16"/>
-        </w:numPr>
-      </w:pPr>
-      <w:r>
-        <w:t xml:space="preserve"> </w:t>
-      </w:r>
-      <w:r>
-        <w:t>/idByName</w:t>
-      </w:r>
-    </w:p>
-    <w:p>
-      <w:pPr>
-        <w:pStyle w:val="ListParagraph"/>
-        <w:numPr>
-          <w:ilvl w:val="1"/>
-          <w:numId w:val="16"/>
-        </w:numPr>
-      </w:pPr>
-      <w:r>
-        <w:t>returns the ID of a group specified by its name</w:t>
-      </w:r>
-    </w:p>
-    <w:p>
-      <w:pPr>
-        <w:pStyle w:val="Heading3"/>
-      </w:pPr>
-      <w:r>
-        <w:t>Item description operations</w:t>
-      </w:r>
-    </w:p>
-    <w:p>
-      <w:r>
-        <w:t>The following GET operations are available with respect to accessing and managing item description information (all with base URL http://cmdregistry/rest/registry</w:t>
-      </w:r>
-      <w:r>
-        <w:t>/items/</w:t>
-      </w:r>
-      <w:r>
-        <w:t>):</w:t>
-      </w:r>
+        <w:t>Returns the list of groups (with id and name) that the current user is a member of</w:t>
+      </w:r>
+      <w:bookmarkStart w:id="0" w:name="_GoBack"/>
+      <w:bookmarkEnd w:id="0"/>
     </w:p>
     <w:p>
       <w:pPr>
@@ -5242,6 +5057,9 @@
         </w:numPr>
       </w:pPr>
       <w:r>
+        <w:t>/items</w:t>
+      </w:r>
+      <w:r>
         <w:t xml:space="preserve">/{itemId} </w:t>
       </w:r>
     </w:p>
@@ -5275,7 +5093,10 @@
         </w:numPr>
       </w:pPr>
       <w:r>
-        <w:t xml:space="preserve"> /{itemId}/groups</w:t>
+        <w:t>/items</w:t>
+      </w:r>
+      <w:r>
+        <w:t>/{itemId}/groups</w:t>
       </w:r>
     </w:p>
     <w:p>
@@ -5305,6 +5126,9 @@
         </w:numPr>
       </w:pPr>
       <w:r>
+        <w:t>/items</w:t>
+      </w:r>
+      <w:r>
         <w:t>/{itemId}/transferownership?groupId={groupId}</w:t>
       </w:r>
     </w:p>
@@ -5347,8 +5171,6 @@
       <w:r>
         <w:t>can be found at:</w:t>
       </w:r>
-      <w:bookmarkStart w:id="0" w:name="_GoBack"/>
-      <w:bookmarkEnd w:id="0"/>
     </w:p>
     <w:p>
       <w:r>
@@ -5437,6 +5259,7 @@
         <w:temporary/>
         <w:showingPlcHdr/>
       </w:sdtPr>
+      <w:sdtEndPr/>
       <w:sdtContent>
         <w:r>
           <w:t>[Type text]</w:t>
@@ -5455,6 +5278,7 @@
         <w:temporary/>
         <w:showingPlcHdr/>
       </w:sdtPr>
+      <w:sdtEndPr/>
       <w:sdtContent>
         <w:r>
           <w:t>[Type text]</w:t>
@@ -5473,6 +5297,7 @@
         <w:temporary/>
         <w:showingPlcHdr/>
       </w:sdtPr>
+      <w:sdtEndPr/>
       <w:sdtContent>
         <w:r>
           <w:t>[Type text]</w:t>
@@ -5541,7 +5366,7 @@
         <w:rFonts w:asciiTheme="majorHAnsi" w:hAnsiTheme="majorHAnsi" w:cs="Times New Roman"/>
         <w:noProof/>
       </w:rPr>
-      <w:t>9</w:t>
+      <w:t>1</w:t>
     </w:r>
     <w:r>
       <w:rPr>
@@ -5584,7 +5409,7 @@
         <w:rFonts w:asciiTheme="majorHAnsi" w:hAnsiTheme="majorHAnsi" w:cs="Times New Roman"/>
         <w:noProof/>
       </w:rPr>
-      <w:t>9</w:t>
+      <w:t>1</w:t>
     </w:r>
     <w:r>
       <w:rPr>
@@ -7550,13 +7375,13 @@
     <w:charset w:val="4E"/>
     <w:family w:val="auto"/>
     <w:pitch w:val="variable"/>
-    <w:sig w:usb0="E00002FF" w:usb1="6AC7FDFB" w:usb2="00000012" w:usb3="00000000" w:csb0="0002009F" w:csb1="00000000"/>
+    <w:sig w:usb0="00000001" w:usb1="08070000" w:usb2="00000010" w:usb3="00000000" w:csb0="00020000" w:csb1="00000000"/>
   </w:font>
   <w:font w:name="ＭＳ 明朝">
     <w:charset w:val="4E"/>
     <w:family w:val="auto"/>
     <w:pitch w:val="variable"/>
-    <w:sig w:usb0="E00002FF" w:usb1="6AC7FDFB" w:usb2="00000012" w:usb3="00000000" w:csb0="0002009F" w:csb1="00000000"/>
+    <w:sig w:usb0="00000001" w:usb1="08070000" w:usb2="00000010" w:usb3="00000000" w:csb0="00020000" w:csb1="00000000"/>
   </w:font>
   <w:font w:name="Courier">
     <w:panose1 w:val="02000500000000000000"/>
@@ -8364,7 +8189,7 @@
 </file>
 
 <file path=customXml/itemProps1.xml><?xml version="1.0" encoding="utf-8"?>
-<ds:datastoreItem xmlns:ds="http://schemas.openxmlformats.org/officeDocument/2006/customXml" ds:itemID="{FB6AFD58-36EF-B64C-84BA-75C231468A0E}">
+<ds:datastoreItem xmlns:ds="http://schemas.openxmlformats.org/officeDocument/2006/customXml" ds:itemID="{E854BE4C-1E77-2843-A2D2-88F4720C5FE8}">
   <ds:schemaRefs>
     <ds:schemaRef ds:uri="http://schemas.openxmlformats.org/officeDocument/2006/bibliography"/>
   </ds:schemaRefs>

</xml_diff>

<commit_message>
merged changes from trunk
</commit_message>
<xml_diff>
--- a/docs/WebServices for the CLARIN Component Registry.docx
+++ b/docs/WebServices for the CLARIN Component Registry.docx
@@ -53,12 +53,7 @@
         <w:pStyle w:val="Heading4"/>
       </w:pPr>
       <w:r>
-        <w:t>The Compone</w:t>
-      </w:r>
-      <w:bookmarkStart w:id="0" w:name="_GoBack"/>
-      <w:bookmarkEnd w:id="0"/>
-      <w:r>
-        <w:t>nt Registry</w:t>
+        <w:t>The Component Registry</w:t>
       </w:r>
     </w:p>
     <w:p/>
@@ -397,7 +392,16 @@
               <w:t>/rest/</w:t>
             </w:r>
             <w:r>
-              <w:t>registry/components?userspace=true</w:t>
+              <w:t>registry/components?</w:t>
+            </w:r>
+            <w:r>
+              <w:t>registrySpace</w:t>
+            </w:r>
+            <w:r>
+              <w:t>=</w:t>
+            </w:r>
+            <w:r>
+              <w:t>private</w:t>
             </w:r>
           </w:p>
         </w:tc>
@@ -448,17 +452,116 @@
               <w:rPr>
                 <w:b/>
               </w:rPr>
-              <w:t>userspace</w:t>
-            </w:r>
-            <w:r>
-              <w:t xml:space="preserve"> determines whether the components from the public registry or the private workspace are returned.</w:t>
+              <w:t>registrySpace</w:t>
             </w:r>
             <w:r>
               <w:t xml:space="preserve"> </w:t>
             </w:r>
             <w:r>
+              <w:t xml:space="preserve">determines </w:t>
+            </w:r>
+            <w:r>
+              <w:t>from which space the components are returned depending on the value:</w:t>
+            </w:r>
+          </w:p>
+          <w:p>
+            <w:pPr>
+              <w:pStyle w:val="ListParagraph"/>
+              <w:numPr>
+                <w:ilvl w:val="0"/>
+                <w:numId w:val="15"/>
+              </w:numPr>
+            </w:pPr>
+            <w:r>
+              <w:rPr>
+                <w:i/>
+              </w:rPr>
               <w:lastRenderedPageBreak/>
-              <w:t>Authentication required when set to true.</w:t>
+              <w:t>published</w:t>
+            </w:r>
+            <w:r>
+              <w:t xml:space="preserve">: </w:t>
+            </w:r>
+            <w:r>
+              <w:t>public</w:t>
+            </w:r>
+            <w:r>
+              <w:t xml:space="preserve"> registry</w:t>
+            </w:r>
+          </w:p>
+          <w:p>
+            <w:pPr>
+              <w:pStyle w:val="ListParagraph"/>
+              <w:numPr>
+                <w:ilvl w:val="0"/>
+                <w:numId w:val="15"/>
+              </w:numPr>
+            </w:pPr>
+            <w:r>
+              <w:rPr>
+                <w:i/>
+              </w:rPr>
+              <w:t>private</w:t>
+            </w:r>
+            <w:r>
+              <w:t>:</w:t>
+            </w:r>
+            <w:r>
+              <w:t xml:space="preserve"> </w:t>
+            </w:r>
+            <w:r>
+              <w:t xml:space="preserve">the private workspace </w:t>
+            </w:r>
+            <w:r>
+              <w:t>(authentication required)</w:t>
+            </w:r>
+          </w:p>
+          <w:p>
+            <w:pPr>
+              <w:pStyle w:val="ListParagraph"/>
+              <w:numPr>
+                <w:ilvl w:val="0"/>
+                <w:numId w:val="15"/>
+              </w:numPr>
+            </w:pPr>
+            <w:r>
+              <w:rPr>
+                <w:i/>
+              </w:rPr>
+              <w:t>group</w:t>
+            </w:r>
+            <w:r>
+              <w:t xml:space="preserve">: </w:t>
+            </w:r>
+            <w:r>
+              <w:t>one</w:t>
+            </w:r>
+            <w:r>
+              <w:t xml:space="preserve"> of the user’s groups (requires authentication and a value for the </w:t>
+            </w:r>
+            <w:r>
+              <w:rPr>
+                <w:b/>
+              </w:rPr>
+              <w:t>groupId</w:t>
+            </w:r>
+            <w:r>
+              <w:t xml:space="preserve"> parameter)</w:t>
+            </w:r>
+          </w:p>
+          <w:p/>
+          <w:p>
+            <w:r>
+              <w:t xml:space="preserve">The GET-parameter </w:t>
+            </w:r>
+            <w:r>
+              <w:rPr>
+                <w:b/>
+              </w:rPr>
+              <w:t>groupId</w:t>
+            </w:r>
+            <w:r>
+              <w:t xml:space="preserve"> determines the group to retrieve components for (identified by a unique integer)</w:t>
             </w:r>
           </w:p>
         </w:tc>
@@ -2326,8 +2429,10 @@
               <w:t xml:space="preserve">. </w:t>
             </w:r>
           </w:p>
-          <w:p/>
-          <w:p>
+          <w:p>
+            <w:pPr>
+              <w:spacing w:before="240"/>
+            </w:pPr>
             <w:r>
               <w:t xml:space="preserve">The GET-parameter </w:t>
             </w:r>
@@ -2335,13 +2440,40 @@
               <w:rPr>
                 <w:b/>
               </w:rPr>
-              <w:t>userspace</w:t>
-            </w:r>
-            <w:r>
-              <w:t xml:space="preserve"> determines whether the profiles from the public registry or the private workspace are returned.</w:t>
-            </w:r>
-            <w:r>
-              <w:t xml:space="preserve"> Authentication required when set to true.</w:t>
+              <w:t>registrySpace</w:t>
+            </w:r>
+            <w:r>
+              <w:t xml:space="preserve"> determines </w:t>
+            </w:r>
+            <w:r>
+              <w:t>from which space profiles are retrieved (</w:t>
+            </w:r>
+            <w:r>
+              <w:rPr>
+                <w:i/>
+              </w:rPr>
+              <w:t>published, private,</w:t>
+            </w:r>
+            <w:r>
+              <w:t xml:space="preserve"> or </w:t>
+            </w:r>
+            <w:r>
+              <w:rPr>
+                <w:i/>
+              </w:rPr>
+              <w:t>group</w:t>
+            </w:r>
+            <w:r>
+              <w:t xml:space="preserve">). In the latter case, a </w:t>
+            </w:r>
+            <w:r>
+              <w:rPr>
+                <w:b/>
+              </w:rPr>
+              <w:t>groupId</w:t>
+            </w:r>
+            <w:r>
+              <w:t xml:space="preserve"> is also required. For details see, the information on retrieving components.</w:t>
             </w:r>
           </w:p>
           <w:p>
@@ -3006,23 +3138,8 @@
             <w:r>
               <w:t>.</w:t>
             </w:r>
-          </w:p>
-          <w:p/>
-          <w:p>
-            <w:r>
-              <w:t xml:space="preserve">The GET-parameter </w:t>
-            </w:r>
-            <w:r>
-              <w:rPr>
-                <w:b/>
-              </w:rPr>
-              <w:t>userspace</w:t>
-            </w:r>
-            <w:r>
-              <w:t xml:space="preserve"> determines whether the component should be retrieved from the public registry or the private workspace.</w:t>
-            </w:r>
-            <w:r>
-              <w:t xml:space="preserve"> Authentication required when set to true.</w:t>
+            <w:r>
+              <w:t xml:space="preserve"> Unpublished components require authentication and may not be accessible to the current user.</w:t>
             </w:r>
           </w:p>
         </w:tc>
@@ -3439,23 +3556,8 @@
             <w:r>
               <w:t xml:space="preserve"> </w:t>
             </w:r>
-          </w:p>
-          <w:p/>
-          <w:p>
-            <w:r>
-              <w:t xml:space="preserve">The GET-parameter </w:t>
-            </w:r>
-            <w:r>
-              <w:rPr>
-                <w:b/>
-              </w:rPr>
-              <w:t>userspace</w:t>
-            </w:r>
-            <w:r>
-              <w:t xml:space="preserve"> determines whether the profile should be retrieved from the public registry or the private workspace.</w:t>
-            </w:r>
-            <w:r>
-              <w:t xml:space="preserve"> Authentication required when set to true.</w:t>
+            <w:r>
+              <w:t>Unpublished profiles require authentication and may not be accessible to the current user.</w:t>
             </w:r>
           </w:p>
         </w:tc>
@@ -4884,6 +4986,200 @@
         </w:tc>
       </w:tr>
     </w:tbl>
+    <w:p>
+      <w:pPr>
+        <w:pStyle w:val="Heading3"/>
+      </w:pPr>
+    </w:p>
+    <w:p>
+      <w:pPr>
+        <w:pStyle w:val="Heading3"/>
+      </w:pPr>
+      <w:r>
+        <w:t>Additional</w:t>
+      </w:r>
+      <w:r>
+        <w:t xml:space="preserve"> operations</w:t>
+      </w:r>
+    </w:p>
+    <w:p>
+      <w:r>
+        <w:t>The following</w:t>
+      </w:r>
+      <w:r>
+        <w:t xml:space="preserve"> additional</w:t>
+      </w:r>
+      <w:r>
+        <w:t xml:space="preserve"> </w:t>
+      </w:r>
+      <w:r>
+        <w:t xml:space="preserve">GET </w:t>
+      </w:r>
+      <w:r>
+        <w:t xml:space="preserve">operations are available: </w:t>
+      </w:r>
+      <w:r>
+        <w:t>(all with base URL http://cmdregistry/rest/registry):</w:t>
+      </w:r>
+    </w:p>
+    <w:p>
+      <w:pPr>
+        <w:pStyle w:val="ListParagraph"/>
+        <w:numPr>
+          <w:ilvl w:val="0"/>
+          <w:numId w:val="17"/>
+        </w:numPr>
+      </w:pPr>
+      <w:r>
+        <w:t>/groups/usermembership</w:t>
+      </w:r>
+    </w:p>
+    <w:p>
+      <w:pPr>
+        <w:pStyle w:val="ListParagraph"/>
+        <w:numPr>
+          <w:ilvl w:val="1"/>
+          <w:numId w:val="17"/>
+        </w:numPr>
+      </w:pPr>
+      <w:r>
+        <w:t>Returns the list of groups (with id and name) that the current user is a member of</w:t>
+      </w:r>
+      <w:bookmarkStart w:id="0" w:name="_GoBack"/>
+      <w:bookmarkEnd w:id="0"/>
+    </w:p>
+    <w:p>
+      <w:pPr>
+        <w:pStyle w:val="ListParagraph"/>
+        <w:numPr>
+          <w:ilvl w:val="0"/>
+          <w:numId w:val="18"/>
+        </w:numPr>
+      </w:pPr>
+      <w:r>
+        <w:t>/items</w:t>
+      </w:r>
+      <w:r>
+        <w:t xml:space="preserve">/{itemId} </w:t>
+      </w:r>
+    </w:p>
+    <w:p>
+      <w:pPr>
+        <w:pStyle w:val="ListParagraph"/>
+        <w:numPr>
+          <w:ilvl w:val="1"/>
+          <w:numId w:val="18"/>
+        </w:numPr>
+      </w:pPr>
+      <w:r>
+        <w:t>Returns t</w:t>
+      </w:r>
+      <w:r>
+        <w:t xml:space="preserve">he description </w:t>
+      </w:r>
+      <w:r>
+        <w:t xml:space="preserve">of the specified individual </w:t>
+      </w:r>
+      <w:r>
+        <w:t>component or profile item</w:t>
+      </w:r>
+    </w:p>
+    <w:p>
+      <w:pPr>
+        <w:pStyle w:val="ListParagraph"/>
+        <w:numPr>
+          <w:ilvl w:val="0"/>
+          <w:numId w:val="18"/>
+        </w:numPr>
+      </w:pPr>
+      <w:r>
+        <w:t>/items</w:t>
+      </w:r>
+      <w:r>
+        <w:t>/{itemId}/groups</w:t>
+      </w:r>
+    </w:p>
+    <w:p>
+      <w:pPr>
+        <w:pStyle w:val="ListParagraph"/>
+        <w:numPr>
+          <w:ilvl w:val="1"/>
+          <w:numId w:val="18"/>
+        </w:numPr>
+      </w:pPr>
+      <w:r>
+        <w:t>Returns the list of groups that the item belongs to</w:t>
+      </w:r>
+    </w:p>
+    <w:p/>
+    <w:p>
+      <w:r>
+        <w:t>The following POST operation is available:</w:t>
+      </w:r>
+    </w:p>
+    <w:p>
+      <w:pPr>
+        <w:pStyle w:val="ListParagraph"/>
+        <w:numPr>
+          <w:ilvl w:val="0"/>
+          <w:numId w:val="19"/>
+        </w:numPr>
+      </w:pPr>
+      <w:r>
+        <w:t>/items</w:t>
+      </w:r>
+      <w:r>
+        <w:t>/{itemId}/transferownership?groupId={groupId}</w:t>
+      </w:r>
+    </w:p>
+    <w:p>
+      <w:pPr>
+        <w:pStyle w:val="ListParagraph"/>
+        <w:numPr>
+          <w:ilvl w:val="1"/>
+          <w:numId w:val="19"/>
+        </w:numPr>
+      </w:pPr>
+      <w:r>
+        <w:t>Moves the specified item to the group identified by its numerical ID</w:t>
+      </w:r>
+    </w:p>
+    <w:p>
+      <w:pPr>
+        <w:pStyle w:val="ListParagraph"/>
+        <w:numPr>
+          <w:ilvl w:val="1"/>
+          <w:numId w:val="19"/>
+        </w:numPr>
+      </w:pPr>
+      <w:r>
+        <w:t>Requires ownership of the item</w:t>
+      </w:r>
+    </w:p>
+    <w:p>
+      <w:pPr>
+        <w:pStyle w:val="Heading3"/>
+      </w:pPr>
+      <w:r>
+        <w:t>API documentation:</w:t>
+      </w:r>
+    </w:p>
+    <w:p>
+      <w:r>
+        <w:t xml:space="preserve">An interactive webpage documenting the full REST service </w:t>
+      </w:r>
+      <w:r>
+        <w:t>can be found at:</w:t>
+      </w:r>
+    </w:p>
+    <w:p>
+      <w:r>
+        <w:t>http://cmdregistry/</w:t>
+      </w:r>
+      <w:r>
+        <w:t>api-docs/index.html</w:t>
+      </w:r>
+    </w:p>
     <w:p>
       <w:pPr>
         <w:pStyle w:val="Heading3"/>
@@ -4963,6 +5259,7 @@
         <w:temporary/>
         <w:showingPlcHdr/>
       </w:sdtPr>
+      <w:sdtEndPr/>
       <w:sdtContent>
         <w:r>
           <w:t>[Type text]</w:t>
@@ -4981,6 +5278,7 @@
         <w:temporary/>
         <w:showingPlcHdr/>
       </w:sdtPr>
+      <w:sdtEndPr/>
       <w:sdtContent>
         <w:r>
           <w:t>[Type text]</w:t>
@@ -4999,6 +5297,7 @@
         <w:temporary/>
         <w:showingPlcHdr/>
       </w:sdtPr>
+      <w:sdtEndPr/>
       <w:sdtContent>
         <w:r>
           <w:t>[Type text]</w:t>
@@ -5110,7 +5409,7 @@
         <w:rFonts w:asciiTheme="majorHAnsi" w:hAnsiTheme="majorHAnsi" w:cs="Times New Roman"/>
         <w:noProof/>
       </w:rPr>
-      <w:t>2</w:t>
+      <w:t>1</w:t>
     </w:r>
     <w:r>
       <w:rPr>
@@ -5153,7 +5452,7 @@
         <w:rFonts w:asciiTheme="majorHAnsi" w:hAnsiTheme="majorHAnsi"/>
         <w:noProof/>
       </w:rPr>
-      <w:t>2012-09-03</w:t>
+      <w:t>2014-11-17</w:t>
     </w:r>
     <w:r>
       <w:rPr>
@@ -5520,6 +5819,232 @@
     </w:lvl>
   </w:abstractNum>
   <w:abstractNum w:abstractNumId="11">
+    <w:nsid w:val="02C7390D"/>
+    <w:multiLevelType w:val="hybridMultilevel"/>
+    <w:tmpl w:val="A9800C22"/>
+    <w:lvl w:ilvl="0" w:tplc="04090001">
+      <w:start w:val="1"/>
+      <w:numFmt w:val="bullet"/>
+      <w:lvlText w:val=""/>
+      <w:lvlJc w:val="left"/>
+      <w:pPr>
+        <w:ind w:left="720" w:hanging="360"/>
+      </w:pPr>
+      <w:rPr>
+        <w:rFonts w:ascii="Symbol" w:hAnsi="Symbol" w:hint="default"/>
+      </w:rPr>
+    </w:lvl>
+    <w:lvl w:ilvl="1" w:tplc="04090003">
+      <w:start w:val="1"/>
+      <w:numFmt w:val="bullet"/>
+      <w:lvlText w:val="o"/>
+      <w:lvlJc w:val="left"/>
+      <w:pPr>
+        <w:ind w:left="1440" w:hanging="360"/>
+      </w:pPr>
+      <w:rPr>
+        <w:rFonts w:ascii="Courier New" w:hAnsi="Courier New" w:hint="default"/>
+      </w:rPr>
+    </w:lvl>
+    <w:lvl w:ilvl="2" w:tplc="04090005" w:tentative="1">
+      <w:start w:val="1"/>
+      <w:numFmt w:val="bullet"/>
+      <w:lvlText w:val=""/>
+      <w:lvlJc w:val="left"/>
+      <w:pPr>
+        <w:ind w:left="2160" w:hanging="360"/>
+      </w:pPr>
+      <w:rPr>
+        <w:rFonts w:ascii="Wingdings" w:hAnsi="Wingdings" w:hint="default"/>
+      </w:rPr>
+    </w:lvl>
+    <w:lvl w:ilvl="3" w:tplc="04090001" w:tentative="1">
+      <w:start w:val="1"/>
+      <w:numFmt w:val="bullet"/>
+      <w:lvlText w:val=""/>
+      <w:lvlJc w:val="left"/>
+      <w:pPr>
+        <w:ind w:left="2880" w:hanging="360"/>
+      </w:pPr>
+      <w:rPr>
+        <w:rFonts w:ascii="Symbol" w:hAnsi="Symbol" w:hint="default"/>
+      </w:rPr>
+    </w:lvl>
+    <w:lvl w:ilvl="4" w:tplc="04090003" w:tentative="1">
+      <w:start w:val="1"/>
+      <w:numFmt w:val="bullet"/>
+      <w:lvlText w:val="o"/>
+      <w:lvlJc w:val="left"/>
+      <w:pPr>
+        <w:ind w:left="3600" w:hanging="360"/>
+      </w:pPr>
+      <w:rPr>
+        <w:rFonts w:ascii="Courier New" w:hAnsi="Courier New" w:hint="default"/>
+      </w:rPr>
+    </w:lvl>
+    <w:lvl w:ilvl="5" w:tplc="04090005" w:tentative="1">
+      <w:start w:val="1"/>
+      <w:numFmt w:val="bullet"/>
+      <w:lvlText w:val=""/>
+      <w:lvlJc w:val="left"/>
+      <w:pPr>
+        <w:ind w:left="4320" w:hanging="360"/>
+      </w:pPr>
+      <w:rPr>
+        <w:rFonts w:ascii="Wingdings" w:hAnsi="Wingdings" w:hint="default"/>
+      </w:rPr>
+    </w:lvl>
+    <w:lvl w:ilvl="6" w:tplc="04090001" w:tentative="1">
+      <w:start w:val="1"/>
+      <w:numFmt w:val="bullet"/>
+      <w:lvlText w:val=""/>
+      <w:lvlJc w:val="left"/>
+      <w:pPr>
+        <w:ind w:left="5040" w:hanging="360"/>
+      </w:pPr>
+      <w:rPr>
+        <w:rFonts w:ascii="Symbol" w:hAnsi="Symbol" w:hint="default"/>
+      </w:rPr>
+    </w:lvl>
+    <w:lvl w:ilvl="7" w:tplc="04090003" w:tentative="1">
+      <w:start w:val="1"/>
+      <w:numFmt w:val="bullet"/>
+      <w:lvlText w:val="o"/>
+      <w:lvlJc w:val="left"/>
+      <w:pPr>
+        <w:ind w:left="5760" w:hanging="360"/>
+      </w:pPr>
+      <w:rPr>
+        <w:rFonts w:ascii="Courier New" w:hAnsi="Courier New" w:hint="default"/>
+      </w:rPr>
+    </w:lvl>
+    <w:lvl w:ilvl="8" w:tplc="04090005" w:tentative="1">
+      <w:start w:val="1"/>
+      <w:numFmt w:val="bullet"/>
+      <w:lvlText w:val=""/>
+      <w:lvlJc w:val="left"/>
+      <w:pPr>
+        <w:ind w:left="6480" w:hanging="360"/>
+      </w:pPr>
+      <w:rPr>
+        <w:rFonts w:ascii="Wingdings" w:hAnsi="Wingdings" w:hint="default"/>
+      </w:rPr>
+    </w:lvl>
+  </w:abstractNum>
+  <w:abstractNum w:abstractNumId="12">
+    <w:nsid w:val="0BB85303"/>
+    <w:multiLevelType w:val="hybridMultilevel"/>
+    <w:tmpl w:val="9EC44B76"/>
+    <w:lvl w:ilvl="0" w:tplc="04090001">
+      <w:start w:val="1"/>
+      <w:numFmt w:val="bullet"/>
+      <w:lvlText w:val=""/>
+      <w:lvlJc w:val="left"/>
+      <w:pPr>
+        <w:ind w:left="720" w:hanging="360"/>
+      </w:pPr>
+      <w:rPr>
+        <w:rFonts w:ascii="Symbol" w:hAnsi="Symbol" w:hint="default"/>
+      </w:rPr>
+    </w:lvl>
+    <w:lvl w:ilvl="1" w:tplc="04090003">
+      <w:start w:val="1"/>
+      <w:numFmt w:val="bullet"/>
+      <w:lvlText w:val="o"/>
+      <w:lvlJc w:val="left"/>
+      <w:pPr>
+        <w:ind w:left="1440" w:hanging="360"/>
+      </w:pPr>
+      <w:rPr>
+        <w:rFonts w:ascii="Courier New" w:hAnsi="Courier New" w:hint="default"/>
+      </w:rPr>
+    </w:lvl>
+    <w:lvl w:ilvl="2" w:tplc="04090005" w:tentative="1">
+      <w:start w:val="1"/>
+      <w:numFmt w:val="bullet"/>
+      <w:lvlText w:val=""/>
+      <w:lvlJc w:val="left"/>
+      <w:pPr>
+        <w:ind w:left="2160" w:hanging="360"/>
+      </w:pPr>
+      <w:rPr>
+        <w:rFonts w:ascii="Wingdings" w:hAnsi="Wingdings" w:hint="default"/>
+      </w:rPr>
+    </w:lvl>
+    <w:lvl w:ilvl="3" w:tplc="04090001" w:tentative="1">
+      <w:start w:val="1"/>
+      <w:numFmt w:val="bullet"/>
+      <w:lvlText w:val=""/>
+      <w:lvlJc w:val="left"/>
+      <w:pPr>
+        <w:ind w:left="2880" w:hanging="360"/>
+      </w:pPr>
+      <w:rPr>
+        <w:rFonts w:ascii="Symbol" w:hAnsi="Symbol" w:hint="default"/>
+      </w:rPr>
+    </w:lvl>
+    <w:lvl w:ilvl="4" w:tplc="04090003" w:tentative="1">
+      <w:start w:val="1"/>
+      <w:numFmt w:val="bullet"/>
+      <w:lvlText w:val="o"/>
+      <w:lvlJc w:val="left"/>
+      <w:pPr>
+        <w:ind w:left="3600" w:hanging="360"/>
+      </w:pPr>
+      <w:rPr>
+        <w:rFonts w:ascii="Courier New" w:hAnsi="Courier New" w:hint="default"/>
+      </w:rPr>
+    </w:lvl>
+    <w:lvl w:ilvl="5" w:tplc="04090005" w:tentative="1">
+      <w:start w:val="1"/>
+      <w:numFmt w:val="bullet"/>
+      <w:lvlText w:val=""/>
+      <w:lvlJc w:val="left"/>
+      <w:pPr>
+        <w:ind w:left="4320" w:hanging="360"/>
+      </w:pPr>
+      <w:rPr>
+        <w:rFonts w:ascii="Wingdings" w:hAnsi="Wingdings" w:hint="default"/>
+      </w:rPr>
+    </w:lvl>
+    <w:lvl w:ilvl="6" w:tplc="04090001" w:tentative="1">
+      <w:start w:val="1"/>
+      <w:numFmt w:val="bullet"/>
+      <w:lvlText w:val=""/>
+      <w:lvlJc w:val="left"/>
+      <w:pPr>
+        <w:ind w:left="5040" w:hanging="360"/>
+      </w:pPr>
+      <w:rPr>
+        <w:rFonts w:ascii="Symbol" w:hAnsi="Symbol" w:hint="default"/>
+      </w:rPr>
+    </w:lvl>
+    <w:lvl w:ilvl="7" w:tplc="04090003" w:tentative="1">
+      <w:start w:val="1"/>
+      <w:numFmt w:val="bullet"/>
+      <w:lvlText w:val="o"/>
+      <w:lvlJc w:val="left"/>
+      <w:pPr>
+        <w:ind w:left="5760" w:hanging="360"/>
+      </w:pPr>
+      <w:rPr>
+        <w:rFonts w:ascii="Courier New" w:hAnsi="Courier New" w:hint="default"/>
+      </w:rPr>
+    </w:lvl>
+    <w:lvl w:ilvl="8" w:tplc="04090005" w:tentative="1">
+      <w:start w:val="1"/>
+      <w:numFmt w:val="bullet"/>
+      <w:lvlText w:val=""/>
+      <w:lvlJc w:val="left"/>
+      <w:pPr>
+        <w:ind w:left="6480" w:hanging="360"/>
+      </w:pPr>
+      <w:rPr>
+        <w:rFonts w:ascii="Wingdings" w:hAnsi="Wingdings" w:hint="default"/>
+      </w:rPr>
+    </w:lvl>
+  </w:abstractNum>
+  <w:abstractNum w:abstractNumId="13">
     <w:nsid w:val="13473007"/>
     <w:multiLevelType w:val="hybridMultilevel"/>
     <w:tmpl w:val="778E1E3E"/>
@@ -5631,7 +6156,120 @@
       </w:rPr>
     </w:lvl>
   </w:abstractNum>
-  <w:abstractNum w:abstractNumId="12">
+  <w:abstractNum w:abstractNumId="14">
+    <w:nsid w:val="22C641AD"/>
+    <w:multiLevelType w:val="hybridMultilevel"/>
+    <w:tmpl w:val="BCF0FB12"/>
+    <w:lvl w:ilvl="0" w:tplc="04090001">
+      <w:start w:val="1"/>
+      <w:numFmt w:val="bullet"/>
+      <w:lvlText w:val=""/>
+      <w:lvlJc w:val="left"/>
+      <w:pPr>
+        <w:ind w:left="720" w:hanging="360"/>
+      </w:pPr>
+      <w:rPr>
+        <w:rFonts w:ascii="Symbol" w:hAnsi="Symbol" w:hint="default"/>
+      </w:rPr>
+    </w:lvl>
+    <w:lvl w:ilvl="1" w:tplc="04090003" w:tentative="1">
+      <w:start w:val="1"/>
+      <w:numFmt w:val="bullet"/>
+      <w:lvlText w:val="o"/>
+      <w:lvlJc w:val="left"/>
+      <w:pPr>
+        <w:ind w:left="1440" w:hanging="360"/>
+      </w:pPr>
+      <w:rPr>
+        <w:rFonts w:ascii="Courier New" w:hAnsi="Courier New" w:hint="default"/>
+      </w:rPr>
+    </w:lvl>
+    <w:lvl w:ilvl="2" w:tplc="04090005" w:tentative="1">
+      <w:start w:val="1"/>
+      <w:numFmt w:val="bullet"/>
+      <w:lvlText w:val=""/>
+      <w:lvlJc w:val="left"/>
+      <w:pPr>
+        <w:ind w:left="2160" w:hanging="360"/>
+      </w:pPr>
+      <w:rPr>
+        <w:rFonts w:ascii="Wingdings" w:hAnsi="Wingdings" w:hint="default"/>
+      </w:rPr>
+    </w:lvl>
+    <w:lvl w:ilvl="3" w:tplc="04090001" w:tentative="1">
+      <w:start w:val="1"/>
+      <w:numFmt w:val="bullet"/>
+      <w:lvlText w:val=""/>
+      <w:lvlJc w:val="left"/>
+      <w:pPr>
+        <w:ind w:left="2880" w:hanging="360"/>
+      </w:pPr>
+      <w:rPr>
+        <w:rFonts w:ascii="Symbol" w:hAnsi="Symbol" w:hint="default"/>
+      </w:rPr>
+    </w:lvl>
+    <w:lvl w:ilvl="4" w:tplc="04090003" w:tentative="1">
+      <w:start w:val="1"/>
+      <w:numFmt w:val="bullet"/>
+      <w:lvlText w:val="o"/>
+      <w:lvlJc w:val="left"/>
+      <w:pPr>
+        <w:ind w:left="3600" w:hanging="360"/>
+      </w:pPr>
+      <w:rPr>
+        <w:rFonts w:ascii="Courier New" w:hAnsi="Courier New" w:hint="default"/>
+      </w:rPr>
+    </w:lvl>
+    <w:lvl w:ilvl="5" w:tplc="04090005" w:tentative="1">
+      <w:start w:val="1"/>
+      <w:numFmt w:val="bullet"/>
+      <w:lvlText w:val=""/>
+      <w:lvlJc w:val="left"/>
+      <w:pPr>
+        <w:ind w:left="4320" w:hanging="360"/>
+      </w:pPr>
+      <w:rPr>
+        <w:rFonts w:ascii="Wingdings" w:hAnsi="Wingdings" w:hint="default"/>
+      </w:rPr>
+    </w:lvl>
+    <w:lvl w:ilvl="6" w:tplc="04090001" w:tentative="1">
+      <w:start w:val="1"/>
+      <w:numFmt w:val="bullet"/>
+      <w:lvlText w:val=""/>
+      <w:lvlJc w:val="left"/>
+      <w:pPr>
+        <w:ind w:left="5040" w:hanging="360"/>
+      </w:pPr>
+      <w:rPr>
+        <w:rFonts w:ascii="Symbol" w:hAnsi="Symbol" w:hint="default"/>
+      </w:rPr>
+    </w:lvl>
+    <w:lvl w:ilvl="7" w:tplc="04090003" w:tentative="1">
+      <w:start w:val="1"/>
+      <w:numFmt w:val="bullet"/>
+      <w:lvlText w:val="o"/>
+      <w:lvlJc w:val="left"/>
+      <w:pPr>
+        <w:ind w:left="5760" w:hanging="360"/>
+      </w:pPr>
+      <w:rPr>
+        <w:rFonts w:ascii="Courier New" w:hAnsi="Courier New" w:hint="default"/>
+      </w:rPr>
+    </w:lvl>
+    <w:lvl w:ilvl="8" w:tplc="04090005" w:tentative="1">
+      <w:start w:val="1"/>
+      <w:numFmt w:val="bullet"/>
+      <w:lvlText w:val=""/>
+      <w:lvlJc w:val="left"/>
+      <w:pPr>
+        <w:ind w:left="6480" w:hanging="360"/>
+      </w:pPr>
+      <w:rPr>
+        <w:rFonts w:ascii="Wingdings" w:hAnsi="Wingdings" w:hint="default"/>
+      </w:rPr>
+    </w:lvl>
+  </w:abstractNum>
+  <w:abstractNum w:abstractNumId="15">
     <w:nsid w:val="2CE21C33"/>
     <w:multiLevelType w:val="hybridMultilevel"/>
     <w:tmpl w:val="1AF0E564"/>
@@ -5743,7 +6381,7 @@
       </w:rPr>
     </w:lvl>
   </w:abstractNum>
-  <w:abstractNum w:abstractNumId="13">
+  <w:abstractNum w:abstractNumId="16">
     <w:nsid w:val="63981817"/>
     <w:multiLevelType w:val="hybridMultilevel"/>
     <w:tmpl w:val="2FDC5004"/>
@@ -5855,14 +6493,240 @@
       </w:rPr>
     </w:lvl>
   </w:abstractNum>
+  <w:abstractNum w:abstractNumId="17">
+    <w:nsid w:val="685E18D6"/>
+    <w:multiLevelType w:val="hybridMultilevel"/>
+    <w:tmpl w:val="EF0C2402"/>
+    <w:lvl w:ilvl="0" w:tplc="04090001">
+      <w:start w:val="1"/>
+      <w:numFmt w:val="bullet"/>
+      <w:lvlText w:val=""/>
+      <w:lvlJc w:val="left"/>
+      <w:pPr>
+        <w:ind w:left="720" w:hanging="360"/>
+      </w:pPr>
+      <w:rPr>
+        <w:rFonts w:ascii="Symbol" w:hAnsi="Symbol" w:hint="default"/>
+      </w:rPr>
+    </w:lvl>
+    <w:lvl w:ilvl="1" w:tplc="04090003">
+      <w:start w:val="1"/>
+      <w:numFmt w:val="bullet"/>
+      <w:lvlText w:val="o"/>
+      <w:lvlJc w:val="left"/>
+      <w:pPr>
+        <w:ind w:left="1440" w:hanging="360"/>
+      </w:pPr>
+      <w:rPr>
+        <w:rFonts w:ascii="Courier New" w:hAnsi="Courier New" w:hint="default"/>
+      </w:rPr>
+    </w:lvl>
+    <w:lvl w:ilvl="2" w:tplc="04090005" w:tentative="1">
+      <w:start w:val="1"/>
+      <w:numFmt w:val="bullet"/>
+      <w:lvlText w:val=""/>
+      <w:lvlJc w:val="left"/>
+      <w:pPr>
+        <w:ind w:left="2160" w:hanging="360"/>
+      </w:pPr>
+      <w:rPr>
+        <w:rFonts w:ascii="Wingdings" w:hAnsi="Wingdings" w:hint="default"/>
+      </w:rPr>
+    </w:lvl>
+    <w:lvl w:ilvl="3" w:tplc="04090001" w:tentative="1">
+      <w:start w:val="1"/>
+      <w:numFmt w:val="bullet"/>
+      <w:lvlText w:val=""/>
+      <w:lvlJc w:val="left"/>
+      <w:pPr>
+        <w:ind w:left="2880" w:hanging="360"/>
+      </w:pPr>
+      <w:rPr>
+        <w:rFonts w:ascii="Symbol" w:hAnsi="Symbol" w:hint="default"/>
+      </w:rPr>
+    </w:lvl>
+    <w:lvl w:ilvl="4" w:tplc="04090003" w:tentative="1">
+      <w:start w:val="1"/>
+      <w:numFmt w:val="bullet"/>
+      <w:lvlText w:val="o"/>
+      <w:lvlJc w:val="left"/>
+      <w:pPr>
+        <w:ind w:left="3600" w:hanging="360"/>
+      </w:pPr>
+      <w:rPr>
+        <w:rFonts w:ascii="Courier New" w:hAnsi="Courier New" w:hint="default"/>
+      </w:rPr>
+    </w:lvl>
+    <w:lvl w:ilvl="5" w:tplc="04090005" w:tentative="1">
+      <w:start w:val="1"/>
+      <w:numFmt w:val="bullet"/>
+      <w:lvlText w:val=""/>
+      <w:lvlJc w:val="left"/>
+      <w:pPr>
+        <w:ind w:left="4320" w:hanging="360"/>
+      </w:pPr>
+      <w:rPr>
+        <w:rFonts w:ascii="Wingdings" w:hAnsi="Wingdings" w:hint="default"/>
+      </w:rPr>
+    </w:lvl>
+    <w:lvl w:ilvl="6" w:tplc="04090001" w:tentative="1">
+      <w:start w:val="1"/>
+      <w:numFmt w:val="bullet"/>
+      <w:lvlText w:val=""/>
+      <w:lvlJc w:val="left"/>
+      <w:pPr>
+        <w:ind w:left="5040" w:hanging="360"/>
+      </w:pPr>
+      <w:rPr>
+        <w:rFonts w:ascii="Symbol" w:hAnsi="Symbol" w:hint="default"/>
+      </w:rPr>
+    </w:lvl>
+    <w:lvl w:ilvl="7" w:tplc="04090003" w:tentative="1">
+      <w:start w:val="1"/>
+      <w:numFmt w:val="bullet"/>
+      <w:lvlText w:val="o"/>
+      <w:lvlJc w:val="left"/>
+      <w:pPr>
+        <w:ind w:left="5760" w:hanging="360"/>
+      </w:pPr>
+      <w:rPr>
+        <w:rFonts w:ascii="Courier New" w:hAnsi="Courier New" w:hint="default"/>
+      </w:rPr>
+    </w:lvl>
+    <w:lvl w:ilvl="8" w:tplc="04090005" w:tentative="1">
+      <w:start w:val="1"/>
+      <w:numFmt w:val="bullet"/>
+      <w:lvlText w:val=""/>
+      <w:lvlJc w:val="left"/>
+      <w:pPr>
+        <w:ind w:left="6480" w:hanging="360"/>
+      </w:pPr>
+      <w:rPr>
+        <w:rFonts w:ascii="Wingdings" w:hAnsi="Wingdings" w:hint="default"/>
+      </w:rPr>
+    </w:lvl>
+  </w:abstractNum>
+  <w:abstractNum w:abstractNumId="18">
+    <w:nsid w:val="784250C1"/>
+    <w:multiLevelType w:val="hybridMultilevel"/>
+    <w:tmpl w:val="A636F482"/>
+    <w:lvl w:ilvl="0" w:tplc="04090001">
+      <w:start w:val="1"/>
+      <w:numFmt w:val="bullet"/>
+      <w:lvlText w:val=""/>
+      <w:lvlJc w:val="left"/>
+      <w:pPr>
+        <w:ind w:left="720" w:hanging="360"/>
+      </w:pPr>
+      <w:rPr>
+        <w:rFonts w:ascii="Symbol" w:hAnsi="Symbol" w:hint="default"/>
+      </w:rPr>
+    </w:lvl>
+    <w:lvl w:ilvl="1" w:tplc="04090003">
+      <w:start w:val="1"/>
+      <w:numFmt w:val="bullet"/>
+      <w:lvlText w:val="o"/>
+      <w:lvlJc w:val="left"/>
+      <w:pPr>
+        <w:ind w:left="1440" w:hanging="360"/>
+      </w:pPr>
+      <w:rPr>
+        <w:rFonts w:ascii="Courier New" w:hAnsi="Courier New" w:hint="default"/>
+      </w:rPr>
+    </w:lvl>
+    <w:lvl w:ilvl="2" w:tplc="04090005" w:tentative="1">
+      <w:start w:val="1"/>
+      <w:numFmt w:val="bullet"/>
+      <w:lvlText w:val=""/>
+      <w:lvlJc w:val="left"/>
+      <w:pPr>
+        <w:ind w:left="2160" w:hanging="360"/>
+      </w:pPr>
+      <w:rPr>
+        <w:rFonts w:ascii="Wingdings" w:hAnsi="Wingdings" w:hint="default"/>
+      </w:rPr>
+    </w:lvl>
+    <w:lvl w:ilvl="3" w:tplc="04090001" w:tentative="1">
+      <w:start w:val="1"/>
+      <w:numFmt w:val="bullet"/>
+      <w:lvlText w:val=""/>
+      <w:lvlJc w:val="left"/>
+      <w:pPr>
+        <w:ind w:left="2880" w:hanging="360"/>
+      </w:pPr>
+      <w:rPr>
+        <w:rFonts w:ascii="Symbol" w:hAnsi="Symbol" w:hint="default"/>
+      </w:rPr>
+    </w:lvl>
+    <w:lvl w:ilvl="4" w:tplc="04090003" w:tentative="1">
+      <w:start w:val="1"/>
+      <w:numFmt w:val="bullet"/>
+      <w:lvlText w:val="o"/>
+      <w:lvlJc w:val="left"/>
+      <w:pPr>
+        <w:ind w:left="3600" w:hanging="360"/>
+      </w:pPr>
+      <w:rPr>
+        <w:rFonts w:ascii="Courier New" w:hAnsi="Courier New" w:hint="default"/>
+      </w:rPr>
+    </w:lvl>
+    <w:lvl w:ilvl="5" w:tplc="04090005" w:tentative="1">
+      <w:start w:val="1"/>
+      <w:numFmt w:val="bullet"/>
+      <w:lvlText w:val=""/>
+      <w:lvlJc w:val="left"/>
+      <w:pPr>
+        <w:ind w:left="4320" w:hanging="360"/>
+      </w:pPr>
+      <w:rPr>
+        <w:rFonts w:ascii="Wingdings" w:hAnsi="Wingdings" w:hint="default"/>
+      </w:rPr>
+    </w:lvl>
+    <w:lvl w:ilvl="6" w:tplc="04090001" w:tentative="1">
+      <w:start w:val="1"/>
+      <w:numFmt w:val="bullet"/>
+      <w:lvlText w:val=""/>
+      <w:lvlJc w:val="left"/>
+      <w:pPr>
+        <w:ind w:left="5040" w:hanging="360"/>
+      </w:pPr>
+      <w:rPr>
+        <w:rFonts w:ascii="Symbol" w:hAnsi="Symbol" w:hint="default"/>
+      </w:rPr>
+    </w:lvl>
+    <w:lvl w:ilvl="7" w:tplc="04090003" w:tentative="1">
+      <w:start w:val="1"/>
+      <w:numFmt w:val="bullet"/>
+      <w:lvlText w:val="o"/>
+      <w:lvlJc w:val="left"/>
+      <w:pPr>
+        <w:ind w:left="5760" w:hanging="360"/>
+      </w:pPr>
+      <w:rPr>
+        <w:rFonts w:ascii="Courier New" w:hAnsi="Courier New" w:hint="default"/>
+      </w:rPr>
+    </w:lvl>
+    <w:lvl w:ilvl="8" w:tplc="04090005" w:tentative="1">
+      <w:start w:val="1"/>
+      <w:numFmt w:val="bullet"/>
+      <w:lvlText w:val=""/>
+      <w:lvlJc w:val="left"/>
+      <w:pPr>
+        <w:ind w:left="6480" w:hanging="360"/>
+      </w:pPr>
+      <w:rPr>
+        <w:rFonts w:ascii="Wingdings" w:hAnsi="Wingdings" w:hint="default"/>
+      </w:rPr>
+    </w:lvl>
+  </w:abstractNum>
   <w:num w:numId="1">
-    <w:abstractNumId w:val="11"/>
+    <w:abstractNumId w:val="13"/>
   </w:num>
   <w:num w:numId="2">
-    <w:abstractNumId w:val="12"/>
+    <w:abstractNumId w:val="15"/>
   </w:num>
   <w:num w:numId="3">
-    <w:abstractNumId w:val="13"/>
+    <w:abstractNumId w:val="16"/>
   </w:num>
   <w:num w:numId="4">
     <w:abstractNumId w:val="10"/>
@@ -5896,6 +6760,21 @@
   </w:num>
   <w:num w:numId="14">
     <w:abstractNumId w:val="0"/>
+  </w:num>
+  <w:num w:numId="15">
+    <w:abstractNumId w:val="14"/>
+  </w:num>
+  <w:num w:numId="16">
+    <w:abstractNumId w:val="11"/>
+  </w:num>
+  <w:num w:numId="17">
+    <w:abstractNumId w:val="12"/>
+  </w:num>
+  <w:num w:numId="18">
+    <w:abstractNumId w:val="17"/>
+  </w:num>
+  <w:num w:numId="19">
+    <w:abstractNumId w:val="18"/>
   </w:num>
 </w:numbering>
 </file>
@@ -6496,13 +7375,13 @@
     <w:charset w:val="4E"/>
     <w:family w:val="auto"/>
     <w:pitch w:val="variable"/>
-    <w:sig w:usb0="E00002FF" w:usb1="6AC7FDFB" w:usb2="00000012" w:usb3="00000000" w:csb0="0002009F" w:csb1="00000000"/>
+    <w:sig w:usb0="00000001" w:usb1="08070000" w:usb2="00000010" w:usb3="00000000" w:csb0="00020000" w:csb1="00000000"/>
   </w:font>
   <w:font w:name="ＭＳ 明朝">
     <w:charset w:val="4E"/>
     <w:family w:val="auto"/>
     <w:pitch w:val="variable"/>
-    <w:sig w:usb0="E00002FF" w:usb1="6AC7FDFB" w:usb2="00000012" w:usb3="00000000" w:csb0="0002009F" w:csb1="00000000"/>
+    <w:sig w:usb0="00000001" w:usb1="08070000" w:usb2="00000010" w:usb3="00000000" w:csb0="00020000" w:csb1="00000000"/>
   </w:font>
   <w:font w:name="Courier">
     <w:panose1 w:val="02000500000000000000"/>
@@ -6535,6 +7414,7 @@
   </w:compat>
   <w:rsids>
     <w:rsidRoot w:val="00D121E3"/>
+    <w:rsid w:val="000E1D58"/>
     <w:rsid w:val="00D121E3"/>
   </w:rsids>
   <m:mathPr>
@@ -6553,8 +7433,8 @@
   <w:themeFontLang w:val="en-US" w:eastAsia="ja-JP"/>
   <w:clrSchemeMapping w:bg1="light1" w:t1="dark1" w:bg2="light2" w:t2="dark2" w:accent1="accent1" w:accent2="accent2" w:accent3="accent3" w:accent4="accent4" w:accent5="accent5" w:accent6="accent6" w:hyperlink="hyperlink" w:followedHyperlink="followedHyperlink"/>
   <w:doNotAutoCompressPictures/>
-  <w:decimalSymbol w:val="."/>
-  <w:listSeparator w:val=","/>
+  <w:decimalSymbol w:val=","/>
+  <w:listSeparator w:val=";"/>
   <w14:defaultImageDpi w14:val="300"/>
 </w:settings>
 </file>
@@ -7309,7 +8189,7 @@
 </file>
 
 <file path=customXml/itemProps1.xml><?xml version="1.0" encoding="utf-8"?>
-<ds:datastoreItem xmlns:ds="http://schemas.openxmlformats.org/officeDocument/2006/customXml" ds:itemID="{58F0CE04-978A-6144-9A82-A2BFFDB9E96C}">
+<ds:datastoreItem xmlns:ds="http://schemas.openxmlformats.org/officeDocument/2006/customXml" ds:itemID="{E854BE4C-1E77-2843-A2D2-88F4720C5FE8}">
   <ds:schemaRefs>
     <ds:schemaRef ds:uri="http://schemas.openxmlformats.org/officeDocument/2006/bibliography"/>
   </ds:schemaRefs>

</xml_diff>